<commit_message>
End point de login y registro juntos
</commit_message>
<xml_diff>
--- a/LISTA DE END-POINT.docx
+++ b/LISTA DE END-POINT.docx
@@ -20,7 +20,29 @@
           <w:szCs w:val="24"/>
           <w:lang w:val="es-ES"/>
         </w:rPr>
-        <w:t>LISTA DE END- PONT.</w:t>
+        <w:t>LISTA DE END- PO</w:t>
+      </w:r>
+      <w:r>
+        <w:rPr>
+          <w:rFonts w:ascii="Arial" w:hAnsi="Arial" w:cs="Arial"/>
+          <w:b/>
+          <w:sz w:val="24"/>
+          <w:szCs w:val="24"/>
+          <w:lang w:val="es-ES"/>
+        </w:rPr>
+        <w:t>I</w:t>
+      </w:r>
+      <w:bookmarkStart w:id="0" w:name="_GoBack"/>
+      <w:bookmarkEnd w:id="0"/>
+      <w:r>
+        <w:rPr>
+          <w:rFonts w:ascii="Arial" w:hAnsi="Arial" w:cs="Arial"/>
+          <w:b/>
+          <w:sz w:val="24"/>
+          <w:szCs w:val="24"/>
+          <w:lang w:val="es-ES"/>
+        </w:rPr>
+        <w:t>NT.</w:t>
       </w:r>
     </w:p>
     <w:p>
@@ -604,8 +626,19 @@
           <w:szCs w:val="24"/>
           <w:lang w:val="es-ES"/>
         </w:rPr>
-        <w:t xml:space="preserve"> admin_super</w:t>
-      </w:r>
+        <w:t xml:space="preserve"> </w:t>
+      </w:r>
+      <w:proofErr w:type="spellStart"/>
+      <w:r>
+        <w:rPr>
+          <w:rFonts w:ascii="Arial" w:hAnsi="Arial" w:cs="Arial"/>
+          <w:sz w:val="24"/>
+          <w:szCs w:val="24"/>
+          <w:lang w:val="es-ES"/>
+        </w:rPr>
+        <w:t>admin_super</w:t>
+      </w:r>
+      <w:proofErr w:type="spellEnd"/>
       <w:r>
         <w:rPr>
           <w:rFonts w:ascii="Arial" w:hAnsi="Arial" w:cs="Arial"/>
@@ -615,8 +648,6 @@
         </w:rPr>
         <w:t>.</w:t>
       </w:r>
-      <w:bookmarkStart w:id="0" w:name="_GoBack"/>
-      <w:bookmarkEnd w:id="0"/>
       <w:r>
         <w:rPr>
           <w:rFonts w:ascii="Arial" w:hAnsi="Arial" w:cs="Arial"/>

</xml_diff>

<commit_message>
Login, Registro de admin, Editar admin
</commit_message>
<xml_diff>
--- a/LISTA DE END-POINT.docx
+++ b/LISTA DE END-POINT.docx
@@ -32,8 +32,6 @@
         </w:rPr>
         <w:t>I</w:t>
       </w:r>
-      <w:bookmarkStart w:id="0" w:name="_GoBack"/>
-      <w:bookmarkEnd w:id="0"/>
       <w:r>
         <w:rPr>
           <w:rFonts w:ascii="Arial" w:hAnsi="Arial" w:cs="Arial"/>
@@ -135,6 +133,46 @@
         <w:jc w:val="both"/>
         <w:rPr>
           <w:rFonts w:ascii="Arial" w:hAnsi="Arial" w:cs="Arial"/>
+          <w:sz w:val="24"/>
+          <w:szCs w:val="24"/>
+          <w:lang w:val="es-ES"/>
+        </w:rPr>
+      </w:pPr>
+      <w:r>
+        <w:rPr>
+          <w:rFonts w:ascii="Arial" w:hAnsi="Arial" w:cs="Arial"/>
+          <w:b/>
+          <w:sz w:val="24"/>
+          <w:szCs w:val="24"/>
+          <w:lang w:val="es-ES"/>
+        </w:rPr>
+        <w:t>Ruta:</w:t>
+      </w:r>
+      <w:r>
+        <w:rPr>
+          <w:rFonts w:ascii="Arial" w:hAnsi="Arial" w:cs="Arial"/>
+          <w:sz w:val="24"/>
+          <w:szCs w:val="24"/>
+          <w:lang w:val="es-ES"/>
+        </w:rPr>
+        <w:t xml:space="preserve"> </w:t>
+      </w:r>
+      <w:r>
+        <w:rPr>
+          <w:rFonts w:ascii="Arial" w:hAnsi="Arial" w:cs="Arial"/>
+          <w:sz w:val="24"/>
+          <w:szCs w:val="24"/>
+          <w:lang w:val="es-ES"/>
+        </w:rPr>
+        <w:t>http://localhost:3000/auth/login</w:t>
+      </w:r>
+    </w:p>
+    <w:p>
+      <w:pPr>
+        <w:pStyle w:val="Prrafodelista"/>
+        <w:jc w:val="both"/>
+        <w:rPr>
+          <w:rFonts w:ascii="Arial" w:hAnsi="Arial" w:cs="Arial"/>
           <w:b/>
           <w:sz w:val="24"/>
           <w:szCs w:val="24"/>
@@ -453,6 +491,48 @@
         </w:rPr>
         <w:t xml:space="preserve">. </w:t>
       </w:r>
+    </w:p>
+    <w:p>
+      <w:pPr>
+        <w:pStyle w:val="Prrafodelista"/>
+        <w:jc w:val="both"/>
+        <w:rPr>
+          <w:rFonts w:ascii="Arial" w:hAnsi="Arial" w:cs="Arial"/>
+          <w:sz w:val="24"/>
+          <w:szCs w:val="24"/>
+          <w:lang w:val="es-ES"/>
+        </w:rPr>
+      </w:pPr>
+      <w:r>
+        <w:rPr>
+          <w:rFonts w:ascii="Arial" w:hAnsi="Arial" w:cs="Arial"/>
+          <w:b/>
+          <w:sz w:val="24"/>
+          <w:szCs w:val="24"/>
+          <w:lang w:val="es-ES"/>
+        </w:rPr>
+        <w:t>Ruta:</w:t>
+      </w:r>
+      <w:r>
+        <w:rPr>
+          <w:rFonts w:ascii="Arial" w:hAnsi="Arial" w:cs="Arial"/>
+          <w:sz w:val="24"/>
+          <w:szCs w:val="24"/>
+          <w:lang w:val="es-ES"/>
+        </w:rPr>
+        <w:t xml:space="preserve"> </w:t>
+      </w:r>
+      <w:r>
+        <w:rPr>
+          <w:rFonts w:ascii="Arial" w:hAnsi="Arial" w:cs="Arial"/>
+          <w:sz w:val="24"/>
+          <w:szCs w:val="24"/>
+          <w:lang w:val="es-ES"/>
+        </w:rPr>
+        <w:t>http://localhost:3000/protected/register</w:t>
+      </w:r>
+      <w:bookmarkStart w:id="0" w:name="_GoBack"/>
+      <w:bookmarkEnd w:id="0"/>
     </w:p>
     <w:p>
       <w:pPr>

</xml_diff>

<commit_message>
Crud completo con pruebas, falta probar retricciones de campos
</commit_message>
<xml_diff>
--- a/LISTA DE END-POINT.docx
+++ b/LISTA DE END-POINT.docx
@@ -360,7 +360,161 @@
     <w:p>
       <w:pPr>
         <w:pStyle w:val="Prrafodelista"/>
-        <w:ind w:left="1440"/>
+        <w:jc w:val="both"/>
+        <w:rPr>
+          <w:rFonts w:ascii="Arial" w:hAnsi="Arial" w:cs="Arial"/>
+          <w:b/>
+          <w:sz w:val="24"/>
+          <w:szCs w:val="24"/>
+          <w:lang w:val="es-ES"/>
+        </w:rPr>
+      </w:pPr>
+      <w:r>
+        <w:rPr>
+          <w:rFonts w:ascii="Arial" w:hAnsi="Arial" w:cs="Arial"/>
+          <w:b/>
+          <w:sz w:val="24"/>
+          <w:szCs w:val="24"/>
+          <w:lang w:val="es-ES"/>
+        </w:rPr>
+        <w:t xml:space="preserve">Pruebas: </w:t>
+      </w:r>
+    </w:p>
+    <w:p>
+      <w:pPr>
+        <w:pStyle w:val="Prrafodelista"/>
+        <w:numPr>
+          <w:ilvl w:val="0"/>
+          <w:numId w:val="3"/>
+        </w:numPr>
+        <w:jc w:val="both"/>
+        <w:rPr>
+          <w:rFonts w:ascii="Arial" w:hAnsi="Arial" w:cs="Arial"/>
+          <w:sz w:val="24"/>
+          <w:szCs w:val="24"/>
+          <w:lang w:val="es-ES"/>
+        </w:rPr>
+      </w:pPr>
+      <w:r>
+        <w:rPr>
+          <w:rFonts w:ascii="Arial" w:hAnsi="Arial" w:cs="Arial"/>
+          <w:b/>
+          <w:sz w:val="24"/>
+          <w:szCs w:val="24"/>
+          <w:lang w:val="es-ES"/>
+        </w:rPr>
+        <w:t>Inicio de sesión</w:t>
+      </w:r>
+      <w:r>
+        <w:rPr>
+          <w:rFonts w:ascii="Arial" w:hAnsi="Arial" w:cs="Arial"/>
+          <w:sz w:val="24"/>
+          <w:szCs w:val="24"/>
+          <w:lang w:val="es-ES"/>
+        </w:rPr>
+        <w:t xml:space="preserve"> (Usuario estado activo) </w:t>
+      </w:r>
+    </w:p>
+    <w:p>
+      <w:pPr>
+        <w:pStyle w:val="Prrafodelista"/>
+        <w:jc w:val="both"/>
+        <w:rPr>
+          <w:rFonts w:ascii="Arial" w:hAnsi="Arial" w:cs="Arial"/>
+          <w:sz w:val="24"/>
+          <w:szCs w:val="24"/>
+          <w:lang w:val="es-ES"/>
+        </w:rPr>
+      </w:pPr>
+      <w:r>
+        <w:rPr>
+          <w:rFonts w:ascii="Arial" w:hAnsi="Arial" w:cs="Arial"/>
+          <w:b/>
+          <w:sz w:val="24"/>
+          <w:szCs w:val="24"/>
+          <w:lang w:val="es-ES"/>
+        </w:rPr>
+        <w:t xml:space="preserve">           R:</w:t>
+      </w:r>
+      <w:r>
+        <w:rPr>
+          <w:rFonts w:ascii="Arial" w:hAnsi="Arial" w:cs="Arial"/>
+          <w:sz w:val="24"/>
+          <w:szCs w:val="24"/>
+          <w:lang w:val="es-ES"/>
+        </w:rPr>
+        <w:t xml:space="preserve"> Inicia sesión. </w:t>
+      </w:r>
+    </w:p>
+    <w:p>
+      <w:pPr>
+        <w:pStyle w:val="Prrafodelista"/>
+        <w:numPr>
+          <w:ilvl w:val="0"/>
+          <w:numId w:val="3"/>
+        </w:numPr>
+        <w:jc w:val="both"/>
+        <w:rPr>
+          <w:rFonts w:ascii="Arial" w:hAnsi="Arial" w:cs="Arial"/>
+          <w:sz w:val="24"/>
+          <w:szCs w:val="24"/>
+          <w:lang w:val="es-ES"/>
+        </w:rPr>
+      </w:pPr>
+      <w:r>
+        <w:rPr>
+          <w:rFonts w:ascii="Arial" w:hAnsi="Arial" w:cs="Arial"/>
+          <w:b/>
+          <w:sz w:val="24"/>
+          <w:szCs w:val="24"/>
+          <w:lang w:val="es-ES"/>
+        </w:rPr>
+        <w:t>Inicio de sesión</w:t>
+      </w:r>
+      <w:r>
+        <w:rPr>
+          <w:rFonts w:ascii="Arial" w:hAnsi="Arial" w:cs="Arial"/>
+          <w:sz w:val="24"/>
+          <w:szCs w:val="24"/>
+          <w:lang w:val="es-ES"/>
+        </w:rPr>
+        <w:t xml:space="preserve"> (Usuario estado inactivo) </w:t>
+      </w:r>
+    </w:p>
+    <w:p>
+      <w:pPr>
+        <w:pStyle w:val="Prrafodelista"/>
+        <w:jc w:val="both"/>
+        <w:rPr>
+          <w:rFonts w:ascii="Arial" w:hAnsi="Arial" w:cs="Arial"/>
+          <w:sz w:val="24"/>
+          <w:szCs w:val="24"/>
+          <w:lang w:val="es-ES"/>
+        </w:rPr>
+      </w:pPr>
+      <w:r>
+        <w:rPr>
+          <w:rFonts w:ascii="Arial" w:hAnsi="Arial" w:cs="Arial"/>
+          <w:b/>
+          <w:sz w:val="24"/>
+          <w:szCs w:val="24"/>
+          <w:lang w:val="es-ES"/>
+        </w:rPr>
+        <w:t xml:space="preserve">           R:</w:t>
+      </w:r>
+      <w:r>
+        <w:rPr>
+          <w:rFonts w:ascii="Arial" w:hAnsi="Arial" w:cs="Arial"/>
+          <w:sz w:val="24"/>
+          <w:szCs w:val="24"/>
+          <w:lang w:val="es-ES"/>
+        </w:rPr>
+        <w:t xml:space="preserve"> No inicia sesión.</w:t>
+      </w:r>
+    </w:p>
+    <w:p>
+      <w:pPr>
+        <w:pStyle w:val="Prrafodelista"/>
         <w:jc w:val="both"/>
         <w:rPr>
           <w:rFonts w:ascii="Arial" w:hAnsi="Arial" w:cs="Arial"/>
@@ -411,7 +565,125 @@
           <w:szCs w:val="24"/>
           <w:lang w:val="es-ES"/>
         </w:rPr>
-        <w:t>Registrar administradores.</w:t>
+        <w:t>Listar todos los</w:t>
+      </w:r>
+      <w:r>
+        <w:rPr>
+          <w:rFonts w:ascii="Arial" w:hAnsi="Arial" w:cs="Arial"/>
+          <w:sz w:val="24"/>
+          <w:szCs w:val="24"/>
+          <w:lang w:val="es-ES"/>
+        </w:rPr>
+        <w:t xml:space="preserve"> administradores. </w:t>
+      </w:r>
+    </w:p>
+    <w:p>
+      <w:pPr>
+        <w:pStyle w:val="Prrafodelista"/>
+        <w:jc w:val="both"/>
+        <w:rPr>
+          <w:rFonts w:ascii="Arial" w:hAnsi="Arial" w:cs="Arial"/>
+          <w:sz w:val="24"/>
+          <w:szCs w:val="24"/>
+          <w:lang w:val="es-ES"/>
+        </w:rPr>
+      </w:pPr>
+      <w:r>
+        <w:rPr>
+          <w:rFonts w:ascii="Arial" w:hAnsi="Arial" w:cs="Arial"/>
+          <w:b/>
+          <w:sz w:val="24"/>
+          <w:szCs w:val="24"/>
+          <w:lang w:val="es-ES"/>
+        </w:rPr>
+        <w:t>Descripción:</w:t>
+      </w:r>
+      <w:r>
+        <w:rPr>
+          <w:rFonts w:ascii="Arial" w:hAnsi="Arial" w:cs="Arial"/>
+          <w:sz w:val="24"/>
+          <w:szCs w:val="24"/>
+          <w:lang w:val="es-ES"/>
+        </w:rPr>
+        <w:t xml:space="preserve">  El usuario con rol </w:t>
+      </w:r>
+      <w:proofErr w:type="spellStart"/>
+      <w:r>
+        <w:rPr>
+          <w:rFonts w:ascii="Arial" w:hAnsi="Arial" w:cs="Arial"/>
+          <w:sz w:val="24"/>
+          <w:szCs w:val="24"/>
+          <w:lang w:val="es-ES"/>
+        </w:rPr>
+        <w:t>admin_super</w:t>
+      </w:r>
+      <w:proofErr w:type="spellEnd"/>
+      <w:r>
+        <w:rPr>
+          <w:rFonts w:ascii="Arial" w:hAnsi="Arial" w:cs="Arial"/>
+          <w:sz w:val="24"/>
+          <w:szCs w:val="24"/>
+          <w:lang w:val="es-ES"/>
+        </w:rPr>
+        <w:t xml:space="preserve"> podrá </w:t>
+      </w:r>
+      <w:r>
+        <w:rPr>
+          <w:rFonts w:ascii="Arial" w:hAnsi="Arial" w:cs="Arial"/>
+          <w:sz w:val="24"/>
+          <w:szCs w:val="24"/>
+          <w:lang w:val="es-ES"/>
+        </w:rPr>
+        <w:t>l</w:t>
+      </w:r>
+      <w:r>
+        <w:rPr>
+          <w:rFonts w:ascii="Arial" w:hAnsi="Arial" w:cs="Arial"/>
+          <w:sz w:val="24"/>
+          <w:szCs w:val="24"/>
+          <w:lang w:val="es-ES"/>
+        </w:rPr>
+        <w:t>istar todos los administradores</w:t>
+      </w:r>
+      <w:r>
+        <w:rPr>
+          <w:rFonts w:ascii="Arial" w:hAnsi="Arial" w:cs="Arial"/>
+          <w:sz w:val="24"/>
+          <w:szCs w:val="24"/>
+          <w:lang w:val="es-ES"/>
+        </w:rPr>
+        <w:t xml:space="preserve"> registrados en el sistema</w:t>
+      </w:r>
+      <w:r>
+        <w:rPr>
+          <w:rFonts w:ascii="Arial" w:hAnsi="Arial" w:cs="Arial"/>
+          <w:sz w:val="24"/>
+          <w:szCs w:val="24"/>
+          <w:lang w:val="es-ES"/>
+        </w:rPr>
+        <w:t xml:space="preserve">. </w:t>
+      </w:r>
+    </w:p>
+    <w:p>
+      <w:pPr>
+        <w:pStyle w:val="Prrafodelista"/>
+        <w:jc w:val="both"/>
+        <w:rPr>
+          <w:rFonts w:ascii="Arial" w:hAnsi="Arial" w:cs="Arial"/>
+          <w:sz w:val="24"/>
+          <w:szCs w:val="24"/>
+          <w:lang w:val="es-ES"/>
+        </w:rPr>
+      </w:pPr>
+      <w:r>
+        <w:rPr>
+          <w:rFonts w:ascii="Arial" w:hAnsi="Arial" w:cs="Arial"/>
+          <w:b/>
+          <w:sz w:val="24"/>
+          <w:szCs w:val="24"/>
+          <w:lang w:val="es-ES"/>
+        </w:rPr>
+        <w:t>Ruta:</w:t>
       </w:r>
       <w:r>
         <w:rPr>
@@ -422,114 +694,14 @@
         </w:rPr>
         <w:t xml:space="preserve"> </w:t>
       </w:r>
-    </w:p>
-    <w:p>
-      <w:pPr>
-        <w:pStyle w:val="Prrafodelista"/>
-        <w:jc w:val="both"/>
-        <w:rPr>
-          <w:rFonts w:ascii="Arial" w:hAnsi="Arial" w:cs="Arial"/>
-          <w:sz w:val="24"/>
-          <w:szCs w:val="24"/>
-          <w:lang w:val="es-ES"/>
-        </w:rPr>
-      </w:pPr>
-      <w:r>
-        <w:rPr>
-          <w:rFonts w:ascii="Arial" w:hAnsi="Arial" w:cs="Arial"/>
-          <w:b/>
-          <w:sz w:val="24"/>
-          <w:szCs w:val="24"/>
-          <w:lang w:val="es-ES"/>
-        </w:rPr>
-        <w:t>Descripción:</w:t>
-      </w:r>
-      <w:r>
-        <w:rPr>
-          <w:rFonts w:ascii="Arial" w:hAnsi="Arial" w:cs="Arial"/>
-          <w:sz w:val="24"/>
-          <w:szCs w:val="24"/>
-          <w:lang w:val="es-ES"/>
-        </w:rPr>
-        <w:t xml:space="preserve">  </w:t>
-      </w:r>
-      <w:r>
-        <w:rPr>
-          <w:rFonts w:ascii="Arial" w:hAnsi="Arial" w:cs="Arial"/>
-          <w:sz w:val="24"/>
-          <w:szCs w:val="24"/>
-          <w:lang w:val="es-ES"/>
-        </w:rPr>
-        <w:t xml:space="preserve">El usuario con rol </w:t>
-      </w:r>
-      <w:proofErr w:type="spellStart"/>
-      <w:r>
-        <w:rPr>
-          <w:rFonts w:ascii="Arial" w:hAnsi="Arial" w:cs="Arial"/>
-          <w:sz w:val="24"/>
-          <w:szCs w:val="24"/>
-          <w:lang w:val="es-ES"/>
-        </w:rPr>
-        <w:t>admin_super</w:t>
-      </w:r>
-      <w:proofErr w:type="spellEnd"/>
-      <w:r>
-        <w:rPr>
-          <w:rFonts w:ascii="Arial" w:hAnsi="Arial" w:cs="Arial"/>
-          <w:sz w:val="24"/>
-          <w:szCs w:val="24"/>
-          <w:lang w:val="es-ES"/>
-        </w:rPr>
-        <w:t xml:space="preserve"> podrá registrar cualquier tipo de usuario administrador en el sistema</w:t>
-      </w:r>
-      <w:r>
-        <w:rPr>
-          <w:rFonts w:ascii="Arial" w:hAnsi="Arial" w:cs="Arial"/>
-          <w:sz w:val="24"/>
-          <w:szCs w:val="24"/>
-          <w:lang w:val="es-ES"/>
-        </w:rPr>
-        <w:t xml:space="preserve">. </w:t>
-      </w:r>
-    </w:p>
-    <w:p>
-      <w:pPr>
-        <w:pStyle w:val="Prrafodelista"/>
-        <w:jc w:val="both"/>
-        <w:rPr>
-          <w:rFonts w:ascii="Arial" w:hAnsi="Arial" w:cs="Arial"/>
-          <w:sz w:val="24"/>
-          <w:szCs w:val="24"/>
-          <w:lang w:val="es-ES"/>
-        </w:rPr>
-      </w:pPr>
-      <w:r>
-        <w:rPr>
-          <w:rFonts w:ascii="Arial" w:hAnsi="Arial" w:cs="Arial"/>
-          <w:b/>
-          <w:sz w:val="24"/>
-          <w:szCs w:val="24"/>
-          <w:lang w:val="es-ES"/>
-        </w:rPr>
-        <w:t>Ruta:</w:t>
-      </w:r>
-      <w:r>
-        <w:rPr>
-          <w:rFonts w:ascii="Arial" w:hAnsi="Arial" w:cs="Arial"/>
-          <w:sz w:val="24"/>
-          <w:szCs w:val="24"/>
-          <w:lang w:val="es-ES"/>
-        </w:rPr>
-        <w:t xml:space="preserve"> </w:t>
-      </w:r>
-      <w:r>
-        <w:rPr>
-          <w:rFonts w:ascii="Arial" w:hAnsi="Arial" w:cs="Arial"/>
-          <w:sz w:val="24"/>
-          <w:szCs w:val="24"/>
-          <w:lang w:val="es-ES"/>
-        </w:rPr>
-        <w:t>http://localhost:3000/protected/register</w:t>
+      <w:r>
+        <w:rPr>
+          <w:rFonts w:ascii="Arial" w:hAnsi="Arial" w:cs="Arial"/>
+          <w:sz w:val="24"/>
+          <w:szCs w:val="24"/>
+          <w:lang w:val="es-ES"/>
+        </w:rPr>
+        <w:t>http://localhost:3000/protected/admins</w:t>
       </w:r>
     </w:p>
     <w:p>
@@ -686,16 +858,27 @@
           <w:szCs w:val="24"/>
           <w:lang w:val="es-ES"/>
         </w:rPr>
-        <w:t>rol del usua</w:t>
-      </w:r>
-      <w:r>
-        <w:rPr>
-          <w:rFonts w:ascii="Arial" w:hAnsi="Arial" w:cs="Arial"/>
-          <w:sz w:val="24"/>
-          <w:szCs w:val="24"/>
-          <w:lang w:val="es-ES"/>
-        </w:rPr>
-        <w:t>rio es diferente a</w:t>
+        <w:t xml:space="preserve">rol del usuario es diferente a </w:t>
+      </w:r>
+      <w:proofErr w:type="spellStart"/>
+      <w:r>
+        <w:rPr>
+          <w:rFonts w:ascii="Arial" w:hAnsi="Arial" w:cs="Arial"/>
+          <w:sz w:val="24"/>
+          <w:szCs w:val="24"/>
+          <w:lang w:val="es-ES"/>
+        </w:rPr>
+        <w:t>admin_super</w:t>
+      </w:r>
+      <w:proofErr w:type="spellEnd"/>
+      <w:r>
+        <w:rPr>
+          <w:rFonts w:ascii="Arial" w:hAnsi="Arial" w:cs="Arial"/>
+          <w:sz w:val="24"/>
+          <w:szCs w:val="24"/>
+          <w:lang w:val="es-ES"/>
+        </w:rPr>
+        <w:t>.</w:t>
       </w:r>
       <w:r>
         <w:rPr>
@@ -706,10 +889,100 @@
         </w:rPr>
         <w:t xml:space="preserve"> </w:t>
       </w:r>
+    </w:p>
+    <w:p>
+      <w:pPr>
+        <w:pStyle w:val="Prrafodelista"/>
+        <w:jc w:val="both"/>
+        <w:rPr>
+          <w:rFonts w:ascii="Arial" w:hAnsi="Arial" w:cs="Arial"/>
+          <w:b/>
+          <w:sz w:val="24"/>
+          <w:szCs w:val="24"/>
+          <w:lang w:val="es-ES"/>
+        </w:rPr>
+      </w:pPr>
+      <w:r>
+        <w:rPr>
+          <w:rFonts w:ascii="Arial" w:hAnsi="Arial" w:cs="Arial"/>
+          <w:b/>
+          <w:sz w:val="24"/>
+          <w:szCs w:val="24"/>
+          <w:lang w:val="es-ES"/>
+        </w:rPr>
+        <w:t xml:space="preserve">Pruebas: </w:t>
+      </w:r>
+    </w:p>
+    <w:p>
+      <w:pPr>
+        <w:pStyle w:val="Prrafodelista"/>
+        <w:numPr>
+          <w:ilvl w:val="0"/>
+          <w:numId w:val="2"/>
+        </w:numPr>
+        <w:jc w:val="both"/>
+        <w:rPr>
+          <w:rFonts w:ascii="Arial" w:hAnsi="Arial" w:cs="Arial"/>
+          <w:sz w:val="24"/>
+          <w:szCs w:val="24"/>
+          <w:lang w:val="es-ES"/>
+        </w:rPr>
+      </w:pPr>
+      <w:r>
+        <w:rPr>
+          <w:rFonts w:ascii="Arial" w:hAnsi="Arial" w:cs="Arial"/>
+          <w:b/>
+          <w:sz w:val="24"/>
+          <w:szCs w:val="24"/>
+          <w:lang w:val="es-ES"/>
+        </w:rPr>
+        <w:t>Listar</w:t>
+      </w:r>
+      <w:r>
+        <w:rPr>
+          <w:rFonts w:ascii="Arial" w:hAnsi="Arial" w:cs="Arial"/>
+          <w:b/>
+          <w:sz w:val="24"/>
+          <w:szCs w:val="24"/>
+          <w:lang w:val="es-ES"/>
+        </w:rPr>
+        <w:t xml:space="preserve"> </w:t>
+      </w:r>
       <w:proofErr w:type="spellStart"/>
       <w:r>
         <w:rPr>
           <w:rFonts w:ascii="Arial" w:hAnsi="Arial" w:cs="Arial"/>
+          <w:b/>
+          <w:sz w:val="24"/>
+          <w:szCs w:val="24"/>
+          <w:lang w:val="es-ES"/>
+        </w:rPr>
+        <w:t>admin</w:t>
+      </w:r>
+      <w:r>
+        <w:rPr>
+          <w:rFonts w:ascii="Arial" w:hAnsi="Arial" w:cs="Arial"/>
+          <w:b/>
+          <w:sz w:val="24"/>
+          <w:szCs w:val="24"/>
+          <w:lang w:val="es-ES"/>
+        </w:rPr>
+        <w:t>s</w:t>
+      </w:r>
+      <w:proofErr w:type="spellEnd"/>
+      <w:r>
+        <w:rPr>
+          <w:rFonts w:ascii="Arial" w:hAnsi="Arial" w:cs="Arial"/>
+          <w:sz w:val="24"/>
+          <w:szCs w:val="24"/>
+          <w:lang w:val="es-ES"/>
+        </w:rPr>
+        <w:t xml:space="preserve"> (Usuario rol </w:t>
+      </w:r>
+      <w:proofErr w:type="spellStart"/>
+      <w:r>
+        <w:rPr>
+          <w:rFonts w:ascii="Arial" w:hAnsi="Arial" w:cs="Arial"/>
           <w:sz w:val="24"/>
           <w:szCs w:val="24"/>
           <w:lang w:val="es-ES"/>
@@ -724,16 +997,352 @@
           <w:szCs w:val="24"/>
           <w:lang w:val="es-ES"/>
         </w:rPr>
+        <w:t>)</w:t>
+      </w:r>
+    </w:p>
+    <w:p>
+      <w:pPr>
+        <w:pStyle w:val="Prrafodelista"/>
+        <w:ind w:left="1440"/>
+        <w:jc w:val="both"/>
+        <w:rPr>
+          <w:rFonts w:ascii="Arial" w:hAnsi="Arial" w:cs="Arial"/>
+          <w:sz w:val="24"/>
+          <w:szCs w:val="24"/>
+          <w:lang w:val="es-ES"/>
+        </w:rPr>
+      </w:pPr>
+      <w:r>
+        <w:rPr>
+          <w:rFonts w:ascii="Arial" w:hAnsi="Arial" w:cs="Arial"/>
+          <w:b/>
+          <w:sz w:val="24"/>
+          <w:szCs w:val="24"/>
+          <w:lang w:val="es-ES"/>
+        </w:rPr>
+        <w:t>R:</w:t>
+      </w:r>
+      <w:r>
+        <w:rPr>
+          <w:rFonts w:ascii="Arial" w:hAnsi="Arial" w:cs="Arial"/>
+          <w:sz w:val="24"/>
+          <w:szCs w:val="24"/>
+          <w:lang w:val="es-ES"/>
+        </w:rPr>
+        <w:t xml:space="preserve"> Lista </w:t>
+      </w:r>
+      <w:proofErr w:type="spellStart"/>
+      <w:r>
+        <w:rPr>
+          <w:rFonts w:ascii="Arial" w:hAnsi="Arial" w:cs="Arial"/>
+          <w:sz w:val="24"/>
+          <w:szCs w:val="24"/>
+          <w:lang w:val="es-ES"/>
+        </w:rPr>
+        <w:t>admins</w:t>
+      </w:r>
+      <w:proofErr w:type="spellEnd"/>
+      <w:r>
+        <w:rPr>
+          <w:rFonts w:ascii="Arial" w:hAnsi="Arial" w:cs="Arial"/>
+          <w:sz w:val="24"/>
+          <w:szCs w:val="24"/>
+          <w:lang w:val="es-ES"/>
+        </w:rPr>
         <w:t>.</w:t>
       </w:r>
-      <w:r>
-        <w:rPr>
-          <w:rFonts w:ascii="Arial" w:hAnsi="Arial" w:cs="Arial"/>
+    </w:p>
+    <w:p>
+      <w:pPr>
+        <w:pStyle w:val="Prrafodelista"/>
+        <w:numPr>
+          <w:ilvl w:val="0"/>
+          <w:numId w:val="2"/>
+        </w:numPr>
+        <w:jc w:val="both"/>
+        <w:rPr>
+          <w:rFonts w:ascii="Arial" w:hAnsi="Arial" w:cs="Arial"/>
+          <w:sz w:val="24"/>
+          <w:szCs w:val="24"/>
+          <w:lang w:val="es-ES"/>
+        </w:rPr>
+      </w:pPr>
+      <w:r>
+        <w:rPr>
+          <w:rFonts w:ascii="Arial" w:hAnsi="Arial" w:cs="Arial"/>
+          <w:b/>
+          <w:sz w:val="24"/>
+          <w:szCs w:val="24"/>
+          <w:lang w:val="es-ES"/>
+        </w:rPr>
+        <w:t>Listar</w:t>
+      </w:r>
+      <w:r>
+        <w:rPr>
+          <w:rFonts w:ascii="Arial" w:hAnsi="Arial" w:cs="Arial"/>
+          <w:b/>
           <w:sz w:val="24"/>
           <w:szCs w:val="24"/>
           <w:lang w:val="es-ES"/>
         </w:rPr>
         <w:t xml:space="preserve"> </w:t>
+      </w:r>
+      <w:proofErr w:type="spellStart"/>
+      <w:r>
+        <w:rPr>
+          <w:rFonts w:ascii="Arial" w:hAnsi="Arial" w:cs="Arial"/>
+          <w:b/>
+          <w:sz w:val="24"/>
+          <w:szCs w:val="24"/>
+          <w:lang w:val="es-ES"/>
+        </w:rPr>
+        <w:t>admin</w:t>
+      </w:r>
+      <w:r>
+        <w:rPr>
+          <w:rFonts w:ascii="Arial" w:hAnsi="Arial" w:cs="Arial"/>
+          <w:b/>
+          <w:sz w:val="24"/>
+          <w:szCs w:val="24"/>
+          <w:lang w:val="es-ES"/>
+        </w:rPr>
+        <w:t>s</w:t>
+      </w:r>
+      <w:proofErr w:type="spellEnd"/>
+      <w:r>
+        <w:rPr>
+          <w:rFonts w:ascii="Arial" w:hAnsi="Arial" w:cs="Arial"/>
+          <w:sz w:val="24"/>
+          <w:szCs w:val="24"/>
+          <w:lang w:val="es-ES"/>
+        </w:rPr>
+        <w:t xml:space="preserve"> </w:t>
+      </w:r>
+      <w:r>
+        <w:rPr>
+          <w:rFonts w:ascii="Arial" w:hAnsi="Arial" w:cs="Arial"/>
+          <w:sz w:val="24"/>
+          <w:szCs w:val="24"/>
+          <w:lang w:val="es-ES"/>
+        </w:rPr>
+        <w:t xml:space="preserve">(Usuario rol </w:t>
+      </w:r>
+      <w:proofErr w:type="spellStart"/>
+      <w:r>
+        <w:rPr>
+          <w:rFonts w:ascii="Arial" w:hAnsi="Arial" w:cs="Arial"/>
+          <w:sz w:val="24"/>
+          <w:szCs w:val="24"/>
+          <w:lang w:val="es-ES"/>
+        </w:rPr>
+        <w:t>admin_registrador</w:t>
+      </w:r>
+      <w:proofErr w:type="spellEnd"/>
+      <w:r>
+        <w:rPr>
+          <w:rFonts w:ascii="Arial" w:hAnsi="Arial" w:cs="Arial"/>
+          <w:sz w:val="24"/>
+          <w:szCs w:val="24"/>
+          <w:lang w:val="es-ES"/>
+        </w:rPr>
+        <w:t>)</w:t>
+      </w:r>
+    </w:p>
+    <w:p>
+      <w:pPr>
+        <w:pStyle w:val="Prrafodelista"/>
+        <w:ind w:left="1440"/>
+        <w:jc w:val="both"/>
+        <w:rPr>
+          <w:rFonts w:ascii="Arial" w:hAnsi="Arial" w:cs="Arial"/>
+          <w:sz w:val="24"/>
+          <w:szCs w:val="24"/>
+          <w:lang w:val="es-ES"/>
+        </w:rPr>
+      </w:pPr>
+      <w:r>
+        <w:rPr>
+          <w:rFonts w:ascii="Arial" w:hAnsi="Arial" w:cs="Arial"/>
+          <w:b/>
+          <w:sz w:val="24"/>
+          <w:szCs w:val="24"/>
+          <w:lang w:val="es-ES"/>
+        </w:rPr>
+        <w:t>R:</w:t>
+      </w:r>
+      <w:r>
+        <w:rPr>
+          <w:rFonts w:ascii="Arial" w:hAnsi="Arial" w:cs="Arial"/>
+          <w:sz w:val="24"/>
+          <w:szCs w:val="24"/>
+          <w:lang w:val="es-ES"/>
+        </w:rPr>
+        <w:t xml:space="preserve"> No </w:t>
+      </w:r>
+      <w:r>
+        <w:rPr>
+          <w:rFonts w:ascii="Arial" w:hAnsi="Arial" w:cs="Arial"/>
+          <w:sz w:val="24"/>
+          <w:szCs w:val="24"/>
+          <w:lang w:val="es-ES"/>
+        </w:rPr>
+        <w:t>Lista</w:t>
+      </w:r>
+      <w:r>
+        <w:rPr>
+          <w:rFonts w:ascii="Arial" w:hAnsi="Arial" w:cs="Arial"/>
+          <w:sz w:val="24"/>
+          <w:szCs w:val="24"/>
+          <w:lang w:val="es-ES"/>
+        </w:rPr>
+        <w:t>.</w:t>
+      </w:r>
+    </w:p>
+    <w:p>
+      <w:pPr>
+        <w:pStyle w:val="Prrafodelista"/>
+        <w:numPr>
+          <w:ilvl w:val="0"/>
+          <w:numId w:val="2"/>
+        </w:numPr>
+        <w:jc w:val="both"/>
+        <w:rPr>
+          <w:rFonts w:ascii="Arial" w:hAnsi="Arial" w:cs="Arial"/>
+          <w:sz w:val="24"/>
+          <w:szCs w:val="24"/>
+          <w:lang w:val="es-ES"/>
+        </w:rPr>
+      </w:pPr>
+      <w:r>
+        <w:rPr>
+          <w:rFonts w:ascii="Arial" w:hAnsi="Arial" w:cs="Arial"/>
+          <w:b/>
+          <w:sz w:val="24"/>
+          <w:szCs w:val="24"/>
+          <w:lang w:val="es-ES"/>
+        </w:rPr>
+        <w:t>Listar</w:t>
+      </w:r>
+      <w:r>
+        <w:rPr>
+          <w:rFonts w:ascii="Arial" w:hAnsi="Arial" w:cs="Arial"/>
+          <w:b/>
+          <w:sz w:val="24"/>
+          <w:szCs w:val="24"/>
+          <w:lang w:val="es-ES"/>
+        </w:rPr>
+        <w:t xml:space="preserve"> </w:t>
+      </w:r>
+      <w:proofErr w:type="spellStart"/>
+      <w:r>
+        <w:rPr>
+          <w:rFonts w:ascii="Arial" w:hAnsi="Arial" w:cs="Arial"/>
+          <w:b/>
+          <w:sz w:val="24"/>
+          <w:szCs w:val="24"/>
+          <w:lang w:val="es-ES"/>
+        </w:rPr>
+        <w:t>a</w:t>
+      </w:r>
+      <w:r>
+        <w:rPr>
+          <w:rFonts w:ascii="Arial" w:hAnsi="Arial" w:cs="Arial"/>
+          <w:b/>
+          <w:sz w:val="24"/>
+          <w:szCs w:val="24"/>
+          <w:lang w:val="es-ES"/>
+        </w:rPr>
+        <w:t>dmin</w:t>
+      </w:r>
+      <w:r>
+        <w:rPr>
+          <w:rFonts w:ascii="Arial" w:hAnsi="Arial" w:cs="Arial"/>
+          <w:b/>
+          <w:sz w:val="24"/>
+          <w:szCs w:val="24"/>
+          <w:lang w:val="es-ES"/>
+        </w:rPr>
+        <w:t>s</w:t>
+      </w:r>
+      <w:proofErr w:type="spellEnd"/>
+      <w:r>
+        <w:rPr>
+          <w:rFonts w:ascii="Arial" w:hAnsi="Arial" w:cs="Arial"/>
+          <w:sz w:val="24"/>
+          <w:szCs w:val="24"/>
+          <w:lang w:val="es-ES"/>
+        </w:rPr>
+        <w:t xml:space="preserve"> (Usuario rol </w:t>
+      </w:r>
+      <w:proofErr w:type="spellStart"/>
+      <w:r>
+        <w:rPr>
+          <w:rFonts w:ascii="Arial" w:hAnsi="Arial" w:cs="Arial"/>
+          <w:sz w:val="24"/>
+          <w:szCs w:val="24"/>
+          <w:lang w:val="es-ES"/>
+        </w:rPr>
+        <w:t>admin_lector</w:t>
+      </w:r>
+      <w:proofErr w:type="spellEnd"/>
+      <w:r>
+        <w:rPr>
+          <w:rFonts w:ascii="Arial" w:hAnsi="Arial" w:cs="Arial"/>
+          <w:sz w:val="24"/>
+          <w:szCs w:val="24"/>
+          <w:lang w:val="es-ES"/>
+        </w:rPr>
+        <w:t>)</w:t>
+      </w:r>
+    </w:p>
+    <w:p>
+      <w:pPr>
+        <w:pStyle w:val="Prrafodelista"/>
+        <w:ind w:left="1440"/>
+        <w:jc w:val="both"/>
+        <w:rPr>
+          <w:rFonts w:ascii="Arial" w:hAnsi="Arial" w:cs="Arial"/>
+          <w:sz w:val="24"/>
+          <w:szCs w:val="24"/>
+          <w:lang w:val="es-ES"/>
+        </w:rPr>
+      </w:pPr>
+      <w:r>
+        <w:rPr>
+          <w:rFonts w:ascii="Arial" w:hAnsi="Arial" w:cs="Arial"/>
+          <w:b/>
+          <w:sz w:val="24"/>
+          <w:szCs w:val="24"/>
+          <w:lang w:val="es-ES"/>
+        </w:rPr>
+        <w:t>R:</w:t>
+      </w:r>
+      <w:r>
+        <w:rPr>
+          <w:rFonts w:ascii="Arial" w:hAnsi="Arial" w:cs="Arial"/>
+          <w:sz w:val="24"/>
+          <w:szCs w:val="24"/>
+          <w:lang w:val="es-ES"/>
+        </w:rPr>
+        <w:t xml:space="preserve"> No </w:t>
+      </w:r>
+      <w:r>
+        <w:rPr>
+          <w:rFonts w:ascii="Arial" w:hAnsi="Arial" w:cs="Arial"/>
+          <w:sz w:val="24"/>
+          <w:szCs w:val="24"/>
+          <w:lang w:val="es-ES"/>
+        </w:rPr>
+        <w:t>Lista</w:t>
+      </w:r>
+      <w:r>
+        <w:rPr>
+          <w:rFonts w:ascii="Arial" w:hAnsi="Arial" w:cs="Arial"/>
+          <w:sz w:val="24"/>
+          <w:szCs w:val="24"/>
+          <w:lang w:val="es-ES"/>
+        </w:rPr>
+        <w:t>.</w:t>
       </w:r>
     </w:p>
     <w:p>
@@ -790,16 +1399,16 @@
           <w:szCs w:val="24"/>
           <w:lang w:val="es-ES"/>
         </w:rPr>
-        <w:t>Actualizar</w:t>
-      </w:r>
-      <w:r>
-        <w:rPr>
-          <w:rFonts w:ascii="Arial" w:hAnsi="Arial" w:cs="Arial"/>
-          <w:sz w:val="24"/>
-          <w:szCs w:val="24"/>
-          <w:lang w:val="es-ES"/>
-        </w:rPr>
-        <w:t xml:space="preserve"> administradores. </w:t>
+        <w:t>Registrar administradores.</w:t>
+      </w:r>
+      <w:r>
+        <w:rPr>
+          <w:rFonts w:ascii="Arial" w:hAnsi="Arial" w:cs="Arial"/>
+          <w:sz w:val="24"/>
+          <w:szCs w:val="24"/>
+          <w:lang w:val="es-ES"/>
+        </w:rPr>
+        <w:t xml:space="preserve"> </w:t>
       </w:r>
     </w:p>
     <w:p>
@@ -830,7 +1439,16 @@
           <w:szCs w:val="24"/>
           <w:lang w:val="es-ES"/>
         </w:rPr>
-        <w:t xml:space="preserve">  El usuario con rol </w:t>
+        <w:t xml:space="preserve">  </w:t>
+      </w:r>
+      <w:r>
+        <w:rPr>
+          <w:rFonts w:ascii="Arial" w:hAnsi="Arial" w:cs="Arial"/>
+          <w:sz w:val="24"/>
+          <w:szCs w:val="24"/>
+          <w:lang w:val="es-ES"/>
+        </w:rPr>
+        <w:t xml:space="preserve">El usuario con rol </w:t>
       </w:r>
       <w:proofErr w:type="spellStart"/>
       <w:r>
@@ -850,25 +1468,16 @@
           <w:szCs w:val="24"/>
           <w:lang w:val="es-ES"/>
         </w:rPr>
-        <w:t xml:space="preserve"> podrá </w:t>
-      </w:r>
-      <w:r>
-        <w:rPr>
-          <w:rFonts w:ascii="Arial" w:hAnsi="Arial" w:cs="Arial"/>
-          <w:sz w:val="24"/>
-          <w:szCs w:val="24"/>
-          <w:lang w:val="es-ES"/>
-        </w:rPr>
-        <w:t>actualizar</w:t>
-      </w:r>
-      <w:r>
-        <w:rPr>
-          <w:rFonts w:ascii="Arial" w:hAnsi="Arial" w:cs="Arial"/>
-          <w:sz w:val="24"/>
-          <w:szCs w:val="24"/>
-          <w:lang w:val="es-ES"/>
-        </w:rPr>
-        <w:t xml:space="preserve"> cualquier tipo de usuario administrador en el sistema. </w:t>
+        <w:t xml:space="preserve"> podrá registrar cualquier tipo de usuario administrador en el sistema</w:t>
+      </w:r>
+      <w:r>
+        <w:rPr>
+          <w:rFonts w:ascii="Arial" w:hAnsi="Arial" w:cs="Arial"/>
+          <w:sz w:val="24"/>
+          <w:szCs w:val="24"/>
+          <w:lang w:val="es-ES"/>
+        </w:rPr>
+        <w:t xml:space="preserve">. </w:t>
       </w:r>
     </w:p>
     <w:p>
@@ -908,7 +1517,7 @@
           <w:szCs w:val="24"/>
           <w:lang w:val="es-ES"/>
         </w:rPr>
-        <w:t>http://localhost:3000/protected/admin/5</w:t>
+        <w:t>http://localhost:3000/protected/register</w:t>
       </w:r>
     </w:p>
     <w:p>
@@ -1065,7 +1674,25 @@
           <w:szCs w:val="24"/>
           <w:lang w:val="es-ES"/>
         </w:rPr>
-        <w:t xml:space="preserve">rol del usuario es diferente a </w:t>
+        <w:t>rol del usua</w:t>
+      </w:r>
+      <w:r>
+        <w:rPr>
+          <w:rFonts w:ascii="Arial" w:hAnsi="Arial" w:cs="Arial"/>
+          <w:sz w:val="24"/>
+          <w:szCs w:val="24"/>
+          <w:lang w:val="es-ES"/>
+        </w:rPr>
+        <w:t>rio es diferente a</w:t>
+      </w:r>
+      <w:r>
+        <w:rPr>
+          <w:rFonts w:ascii="Arial" w:hAnsi="Arial" w:cs="Arial"/>
+          <w:sz w:val="24"/>
+          <w:szCs w:val="24"/>
+          <w:lang w:val="es-ES"/>
+        </w:rPr>
+        <w:t xml:space="preserve"> </w:t>
       </w:r>
       <w:proofErr w:type="spellStart"/>
       <w:r>
@@ -1087,6 +1714,186 @@
         </w:rPr>
         <w:t>.</w:t>
       </w:r>
+    </w:p>
+    <w:p>
+      <w:pPr>
+        <w:pStyle w:val="Prrafodelista"/>
+        <w:jc w:val="both"/>
+        <w:rPr>
+          <w:rFonts w:ascii="Arial" w:hAnsi="Arial" w:cs="Arial"/>
+          <w:b/>
+          <w:sz w:val="24"/>
+          <w:szCs w:val="24"/>
+          <w:lang w:val="es-ES"/>
+        </w:rPr>
+      </w:pPr>
+      <w:r>
+        <w:rPr>
+          <w:rFonts w:ascii="Arial" w:hAnsi="Arial" w:cs="Arial"/>
+          <w:b/>
+          <w:sz w:val="24"/>
+          <w:szCs w:val="24"/>
+          <w:lang w:val="es-ES"/>
+        </w:rPr>
+        <w:t xml:space="preserve">Pruebas: </w:t>
+      </w:r>
+    </w:p>
+    <w:p>
+      <w:pPr>
+        <w:pStyle w:val="Prrafodelista"/>
+        <w:numPr>
+          <w:ilvl w:val="0"/>
+          <w:numId w:val="2"/>
+        </w:numPr>
+        <w:jc w:val="both"/>
+        <w:rPr>
+          <w:rFonts w:ascii="Arial" w:hAnsi="Arial" w:cs="Arial"/>
+          <w:sz w:val="24"/>
+          <w:szCs w:val="24"/>
+          <w:lang w:val="es-ES"/>
+        </w:rPr>
+      </w:pPr>
+      <w:r>
+        <w:rPr>
+          <w:rFonts w:ascii="Arial" w:hAnsi="Arial" w:cs="Arial"/>
+          <w:b/>
+          <w:sz w:val="24"/>
+          <w:szCs w:val="24"/>
+          <w:lang w:val="es-ES"/>
+        </w:rPr>
+        <w:t xml:space="preserve">Registrar </w:t>
+      </w:r>
+      <w:proofErr w:type="spellStart"/>
+      <w:r>
+        <w:rPr>
+          <w:rFonts w:ascii="Arial" w:hAnsi="Arial" w:cs="Arial"/>
+          <w:b/>
+          <w:sz w:val="24"/>
+          <w:szCs w:val="24"/>
+          <w:lang w:val="es-ES"/>
+        </w:rPr>
+        <w:t>admin</w:t>
+      </w:r>
+      <w:proofErr w:type="spellEnd"/>
+      <w:r>
+        <w:rPr>
+          <w:rFonts w:ascii="Arial" w:hAnsi="Arial" w:cs="Arial"/>
+          <w:sz w:val="24"/>
+          <w:szCs w:val="24"/>
+          <w:lang w:val="es-ES"/>
+        </w:rPr>
+        <w:t xml:space="preserve"> (Usuario rol </w:t>
+      </w:r>
+      <w:proofErr w:type="spellStart"/>
+      <w:r>
+        <w:rPr>
+          <w:rFonts w:ascii="Arial" w:hAnsi="Arial" w:cs="Arial"/>
+          <w:sz w:val="24"/>
+          <w:szCs w:val="24"/>
+          <w:lang w:val="es-ES"/>
+        </w:rPr>
+        <w:t>admin_super</w:t>
+      </w:r>
+      <w:proofErr w:type="spellEnd"/>
+      <w:r>
+        <w:rPr>
+          <w:rFonts w:ascii="Arial" w:hAnsi="Arial" w:cs="Arial"/>
+          <w:sz w:val="24"/>
+          <w:szCs w:val="24"/>
+          <w:lang w:val="es-ES"/>
+        </w:rPr>
+        <w:t>)</w:t>
+      </w:r>
+    </w:p>
+    <w:p>
+      <w:pPr>
+        <w:pStyle w:val="Prrafodelista"/>
+        <w:ind w:left="1440"/>
+        <w:jc w:val="both"/>
+        <w:rPr>
+          <w:rFonts w:ascii="Arial" w:hAnsi="Arial" w:cs="Arial"/>
+          <w:sz w:val="24"/>
+          <w:szCs w:val="24"/>
+          <w:lang w:val="es-ES"/>
+        </w:rPr>
+      </w:pPr>
+      <w:r>
+        <w:rPr>
+          <w:rFonts w:ascii="Arial" w:hAnsi="Arial" w:cs="Arial"/>
+          <w:b/>
+          <w:sz w:val="24"/>
+          <w:szCs w:val="24"/>
+          <w:lang w:val="es-ES"/>
+        </w:rPr>
+        <w:t>R:</w:t>
+      </w:r>
+      <w:r>
+        <w:rPr>
+          <w:rFonts w:ascii="Arial" w:hAnsi="Arial" w:cs="Arial"/>
+          <w:sz w:val="24"/>
+          <w:szCs w:val="24"/>
+          <w:lang w:val="es-ES"/>
+        </w:rPr>
+        <w:t xml:space="preserve"> Registra </w:t>
+      </w:r>
+      <w:proofErr w:type="spellStart"/>
+      <w:r>
+        <w:rPr>
+          <w:rFonts w:ascii="Arial" w:hAnsi="Arial" w:cs="Arial"/>
+          <w:sz w:val="24"/>
+          <w:szCs w:val="24"/>
+          <w:lang w:val="es-ES"/>
+        </w:rPr>
+        <w:t>admind</w:t>
+      </w:r>
+      <w:proofErr w:type="spellEnd"/>
+      <w:r>
+        <w:rPr>
+          <w:rFonts w:ascii="Arial" w:hAnsi="Arial" w:cs="Arial"/>
+          <w:sz w:val="24"/>
+          <w:szCs w:val="24"/>
+          <w:lang w:val="es-ES"/>
+        </w:rPr>
+        <w:t>.</w:t>
+      </w:r>
+    </w:p>
+    <w:p>
+      <w:pPr>
+        <w:pStyle w:val="Prrafodelista"/>
+        <w:numPr>
+          <w:ilvl w:val="0"/>
+          <w:numId w:val="2"/>
+        </w:numPr>
+        <w:jc w:val="both"/>
+        <w:rPr>
+          <w:rFonts w:ascii="Arial" w:hAnsi="Arial" w:cs="Arial"/>
+          <w:sz w:val="24"/>
+          <w:szCs w:val="24"/>
+          <w:lang w:val="es-ES"/>
+        </w:rPr>
+      </w:pPr>
+      <w:r>
+        <w:rPr>
+          <w:rFonts w:ascii="Arial" w:hAnsi="Arial" w:cs="Arial"/>
+          <w:b/>
+          <w:sz w:val="24"/>
+          <w:szCs w:val="24"/>
+          <w:lang w:val="es-ES"/>
+        </w:rPr>
+        <w:t xml:space="preserve">Registrar </w:t>
+      </w:r>
+      <w:proofErr w:type="spellStart"/>
+      <w:r>
+        <w:rPr>
+          <w:rFonts w:ascii="Arial" w:hAnsi="Arial" w:cs="Arial"/>
+          <w:b/>
+          <w:sz w:val="24"/>
+          <w:szCs w:val="24"/>
+          <w:lang w:val="es-ES"/>
+        </w:rPr>
+        <w:t>admin</w:t>
+      </w:r>
+      <w:proofErr w:type="spellEnd"/>
       <w:r>
         <w:rPr>
           <w:rFonts w:ascii="Arial" w:hAnsi="Arial" w:cs="Arial"/>
@@ -1095,6 +1902,167 @@
           <w:lang w:val="es-ES"/>
         </w:rPr>
         <w:t xml:space="preserve"> </w:t>
+      </w:r>
+      <w:r>
+        <w:rPr>
+          <w:rFonts w:ascii="Arial" w:hAnsi="Arial" w:cs="Arial"/>
+          <w:sz w:val="24"/>
+          <w:szCs w:val="24"/>
+          <w:lang w:val="es-ES"/>
+        </w:rPr>
+        <w:t xml:space="preserve">(Usuario rol </w:t>
+      </w:r>
+      <w:proofErr w:type="spellStart"/>
+      <w:r>
+        <w:rPr>
+          <w:rFonts w:ascii="Arial" w:hAnsi="Arial" w:cs="Arial"/>
+          <w:sz w:val="24"/>
+          <w:szCs w:val="24"/>
+          <w:lang w:val="es-ES"/>
+        </w:rPr>
+        <w:t>admin_registrador</w:t>
+      </w:r>
+      <w:proofErr w:type="spellEnd"/>
+      <w:r>
+        <w:rPr>
+          <w:rFonts w:ascii="Arial" w:hAnsi="Arial" w:cs="Arial"/>
+          <w:sz w:val="24"/>
+          <w:szCs w:val="24"/>
+          <w:lang w:val="es-ES"/>
+        </w:rPr>
+        <w:t>)</w:t>
+      </w:r>
+    </w:p>
+    <w:p>
+      <w:pPr>
+        <w:pStyle w:val="Prrafodelista"/>
+        <w:ind w:left="1440"/>
+        <w:jc w:val="both"/>
+        <w:rPr>
+          <w:rFonts w:ascii="Arial" w:hAnsi="Arial" w:cs="Arial"/>
+          <w:sz w:val="24"/>
+          <w:szCs w:val="24"/>
+          <w:lang w:val="es-ES"/>
+        </w:rPr>
+      </w:pPr>
+      <w:r>
+        <w:rPr>
+          <w:rFonts w:ascii="Arial" w:hAnsi="Arial" w:cs="Arial"/>
+          <w:b/>
+          <w:sz w:val="24"/>
+          <w:szCs w:val="24"/>
+          <w:lang w:val="es-ES"/>
+        </w:rPr>
+        <w:lastRenderedPageBreak/>
+        <w:t>R:</w:t>
+      </w:r>
+      <w:r>
+        <w:rPr>
+          <w:rFonts w:ascii="Arial" w:hAnsi="Arial" w:cs="Arial"/>
+          <w:sz w:val="24"/>
+          <w:szCs w:val="24"/>
+          <w:lang w:val="es-ES"/>
+        </w:rPr>
+        <w:t xml:space="preserve"> No registra.</w:t>
+      </w:r>
+    </w:p>
+    <w:p>
+      <w:pPr>
+        <w:pStyle w:val="Prrafodelista"/>
+        <w:numPr>
+          <w:ilvl w:val="0"/>
+          <w:numId w:val="2"/>
+        </w:numPr>
+        <w:jc w:val="both"/>
+        <w:rPr>
+          <w:rFonts w:ascii="Arial" w:hAnsi="Arial" w:cs="Arial"/>
+          <w:sz w:val="24"/>
+          <w:szCs w:val="24"/>
+          <w:lang w:val="es-ES"/>
+        </w:rPr>
+      </w:pPr>
+      <w:r>
+        <w:rPr>
+          <w:rFonts w:ascii="Arial" w:hAnsi="Arial" w:cs="Arial"/>
+          <w:b/>
+          <w:sz w:val="24"/>
+          <w:szCs w:val="24"/>
+          <w:lang w:val="es-ES"/>
+        </w:rPr>
+        <w:t xml:space="preserve">Registrar </w:t>
+      </w:r>
+      <w:proofErr w:type="spellStart"/>
+      <w:r>
+        <w:rPr>
+          <w:rFonts w:ascii="Arial" w:hAnsi="Arial" w:cs="Arial"/>
+          <w:b/>
+          <w:sz w:val="24"/>
+          <w:szCs w:val="24"/>
+          <w:lang w:val="es-ES"/>
+        </w:rPr>
+        <w:t>admin</w:t>
+      </w:r>
+      <w:proofErr w:type="spellEnd"/>
+      <w:r>
+        <w:rPr>
+          <w:rFonts w:ascii="Arial" w:hAnsi="Arial" w:cs="Arial"/>
+          <w:sz w:val="24"/>
+          <w:szCs w:val="24"/>
+          <w:lang w:val="es-ES"/>
+        </w:rPr>
+        <w:t xml:space="preserve"> (Usuario rol </w:t>
+      </w:r>
+      <w:proofErr w:type="spellStart"/>
+      <w:r>
+        <w:rPr>
+          <w:rFonts w:ascii="Arial" w:hAnsi="Arial" w:cs="Arial"/>
+          <w:sz w:val="24"/>
+          <w:szCs w:val="24"/>
+          <w:lang w:val="es-ES"/>
+        </w:rPr>
+        <w:t>admin_lector</w:t>
+      </w:r>
+      <w:proofErr w:type="spellEnd"/>
+      <w:r>
+        <w:rPr>
+          <w:rFonts w:ascii="Arial" w:hAnsi="Arial" w:cs="Arial"/>
+          <w:sz w:val="24"/>
+          <w:szCs w:val="24"/>
+          <w:lang w:val="es-ES"/>
+        </w:rPr>
+        <w:t>)</w:t>
+      </w:r>
+    </w:p>
+    <w:p>
+      <w:pPr>
+        <w:pStyle w:val="Prrafodelista"/>
+        <w:ind w:left="1440"/>
+        <w:jc w:val="both"/>
+        <w:rPr>
+          <w:rFonts w:ascii="Arial" w:hAnsi="Arial" w:cs="Arial"/>
+          <w:sz w:val="24"/>
+          <w:szCs w:val="24"/>
+          <w:lang w:val="es-ES"/>
+        </w:rPr>
+      </w:pPr>
+      <w:r>
+        <w:rPr>
+          <w:rFonts w:ascii="Arial" w:hAnsi="Arial" w:cs="Arial"/>
+          <w:b/>
+          <w:sz w:val="24"/>
+          <w:szCs w:val="24"/>
+          <w:lang w:val="es-ES"/>
+        </w:rPr>
+        <w:t>R:</w:t>
+      </w:r>
+      <w:r>
+        <w:rPr>
+          <w:rFonts w:ascii="Arial" w:hAnsi="Arial" w:cs="Arial"/>
+          <w:sz w:val="24"/>
+          <w:szCs w:val="24"/>
+          <w:lang w:val="es-ES"/>
+        </w:rPr>
+        <w:t xml:space="preserve"> No registra.</w:t>
       </w:r>
     </w:p>
     <w:p>
@@ -1151,7 +2119,7 @@
           <w:szCs w:val="24"/>
           <w:lang w:val="es-ES"/>
         </w:rPr>
-        <w:t>Eliminar</w:t>
+        <w:t>Actualizar</w:t>
       </w:r>
       <w:r>
         <w:rPr>
@@ -1220,16 +2188,34 @@
           <w:szCs w:val="24"/>
           <w:lang w:val="es-ES"/>
         </w:rPr>
-        <w:t>eliminar</w:t>
-      </w:r>
-      <w:r>
-        <w:rPr>
-          <w:rFonts w:ascii="Arial" w:hAnsi="Arial" w:cs="Arial"/>
-          <w:sz w:val="24"/>
-          <w:szCs w:val="24"/>
-          <w:lang w:val="es-ES"/>
-        </w:rPr>
-        <w:t xml:space="preserve"> cualquier tipo de usuario administrador en el sistema. </w:t>
+        <w:t>actualizar</w:t>
+      </w:r>
+      <w:r>
+        <w:rPr>
+          <w:rFonts w:ascii="Arial" w:hAnsi="Arial" w:cs="Arial"/>
+          <w:sz w:val="24"/>
+          <w:szCs w:val="24"/>
+          <w:lang w:val="es-ES"/>
+        </w:rPr>
+        <w:t xml:space="preserve"> cualquier tipo de usuario administrador</w:t>
+      </w:r>
+      <w:r>
+        <w:rPr>
+          <w:rFonts w:ascii="Arial" w:hAnsi="Arial" w:cs="Arial"/>
+          <w:sz w:val="24"/>
+          <w:szCs w:val="24"/>
+          <w:lang w:val="es-ES"/>
+        </w:rPr>
+        <w:t xml:space="preserve"> registrado</w:t>
+      </w:r>
+      <w:r>
+        <w:rPr>
+          <w:rFonts w:ascii="Arial" w:hAnsi="Arial" w:cs="Arial"/>
+          <w:sz w:val="24"/>
+          <w:szCs w:val="24"/>
+          <w:lang w:val="es-ES"/>
+        </w:rPr>
+        <w:t xml:space="preserve"> en el sistema. </w:t>
       </w:r>
     </w:p>
     <w:p>
@@ -1269,10 +2255,8 @@
           <w:szCs w:val="24"/>
           <w:lang w:val="es-ES"/>
         </w:rPr>
-        <w:t>http://localhost:3000/protected/manage/5</w:t>
-      </w:r>
-      <w:bookmarkStart w:id="0" w:name="_GoBack"/>
-      <w:bookmarkEnd w:id="0"/>
+        <w:t>http://localhost:3000/protected/admin/5</w:t>
+      </w:r>
     </w:p>
     <w:p>
       <w:pPr>
@@ -1462,59 +2446,1265 @@
     </w:p>
     <w:p>
       <w:pPr>
-        <w:jc w:val="both"/>
-        <w:rPr>
-          <w:rFonts w:ascii="Arial" w:hAnsi="Arial" w:cs="Arial"/>
-          <w:sz w:val="24"/>
-          <w:szCs w:val="24"/>
-          <w:lang w:val="es-ES"/>
-        </w:rPr>
-      </w:pPr>
-    </w:p>
-    <w:p>
-      <w:pPr>
-        <w:jc w:val="both"/>
-        <w:rPr>
-          <w:rFonts w:ascii="Arial" w:hAnsi="Arial" w:cs="Arial"/>
-          <w:sz w:val="24"/>
-          <w:szCs w:val="24"/>
-          <w:lang w:val="es-ES"/>
-        </w:rPr>
-      </w:pPr>
-    </w:p>
-    <w:p>
-      <w:pPr>
-        <w:jc w:val="both"/>
-        <w:rPr>
-          <w:rFonts w:ascii="Arial" w:hAnsi="Arial" w:cs="Arial"/>
-          <w:sz w:val="24"/>
-          <w:szCs w:val="24"/>
-          <w:lang w:val="es-ES"/>
-        </w:rPr>
-      </w:pPr>
-    </w:p>
-    <w:p>
-      <w:pPr>
-        <w:jc w:val="both"/>
-        <w:rPr>
-          <w:rFonts w:ascii="Arial" w:hAnsi="Arial" w:cs="Arial"/>
-          <w:sz w:val="24"/>
-          <w:szCs w:val="24"/>
-          <w:lang w:val="es-ES"/>
-        </w:rPr>
-      </w:pPr>
-    </w:p>
-    <w:p>
-      <w:pPr>
-        <w:pStyle w:val="Prrafodelista"/>
-        <w:jc w:val="both"/>
-        <w:rPr>
-          <w:rFonts w:ascii="Arial" w:hAnsi="Arial" w:cs="Arial"/>
-          <w:sz w:val="24"/>
-          <w:szCs w:val="24"/>
-          <w:lang w:val="es-ES"/>
-        </w:rPr>
-      </w:pPr>
+        <w:pStyle w:val="Prrafodelista"/>
+        <w:jc w:val="both"/>
+        <w:rPr>
+          <w:rFonts w:ascii="Arial" w:hAnsi="Arial" w:cs="Arial"/>
+          <w:b/>
+          <w:sz w:val="24"/>
+          <w:szCs w:val="24"/>
+          <w:lang w:val="es-ES"/>
+        </w:rPr>
+      </w:pPr>
+      <w:r>
+        <w:rPr>
+          <w:rFonts w:ascii="Arial" w:hAnsi="Arial" w:cs="Arial"/>
+          <w:b/>
+          <w:sz w:val="24"/>
+          <w:szCs w:val="24"/>
+          <w:lang w:val="es-ES"/>
+        </w:rPr>
+        <w:t xml:space="preserve">Pruebas: </w:t>
+      </w:r>
+    </w:p>
+    <w:p>
+      <w:pPr>
+        <w:pStyle w:val="Prrafodelista"/>
+        <w:numPr>
+          <w:ilvl w:val="0"/>
+          <w:numId w:val="2"/>
+        </w:numPr>
+        <w:jc w:val="both"/>
+        <w:rPr>
+          <w:rFonts w:ascii="Arial" w:hAnsi="Arial" w:cs="Arial"/>
+          <w:sz w:val="24"/>
+          <w:szCs w:val="24"/>
+          <w:lang w:val="es-ES"/>
+        </w:rPr>
+      </w:pPr>
+      <w:r>
+        <w:rPr>
+          <w:rFonts w:ascii="Arial" w:hAnsi="Arial" w:cs="Arial"/>
+          <w:b/>
+          <w:sz w:val="24"/>
+          <w:szCs w:val="24"/>
+          <w:lang w:val="es-ES"/>
+        </w:rPr>
+        <w:t>Actualizar</w:t>
+      </w:r>
+      <w:r>
+        <w:rPr>
+          <w:rFonts w:ascii="Arial" w:hAnsi="Arial" w:cs="Arial"/>
+          <w:b/>
+          <w:sz w:val="24"/>
+          <w:szCs w:val="24"/>
+          <w:lang w:val="es-ES"/>
+        </w:rPr>
+        <w:t xml:space="preserve"> </w:t>
+      </w:r>
+      <w:proofErr w:type="spellStart"/>
+      <w:r>
+        <w:rPr>
+          <w:rFonts w:ascii="Arial" w:hAnsi="Arial" w:cs="Arial"/>
+          <w:b/>
+          <w:sz w:val="24"/>
+          <w:szCs w:val="24"/>
+          <w:lang w:val="es-ES"/>
+        </w:rPr>
+        <w:t>admin</w:t>
+      </w:r>
+      <w:proofErr w:type="spellEnd"/>
+      <w:r>
+        <w:rPr>
+          <w:rFonts w:ascii="Arial" w:hAnsi="Arial" w:cs="Arial"/>
+          <w:sz w:val="24"/>
+          <w:szCs w:val="24"/>
+          <w:lang w:val="es-ES"/>
+        </w:rPr>
+        <w:t xml:space="preserve"> (Usuario rol </w:t>
+      </w:r>
+      <w:proofErr w:type="spellStart"/>
+      <w:r>
+        <w:rPr>
+          <w:rFonts w:ascii="Arial" w:hAnsi="Arial" w:cs="Arial"/>
+          <w:sz w:val="24"/>
+          <w:szCs w:val="24"/>
+          <w:lang w:val="es-ES"/>
+        </w:rPr>
+        <w:t>admin_super</w:t>
+      </w:r>
+      <w:proofErr w:type="spellEnd"/>
+      <w:r>
+        <w:rPr>
+          <w:rFonts w:ascii="Arial" w:hAnsi="Arial" w:cs="Arial"/>
+          <w:sz w:val="24"/>
+          <w:szCs w:val="24"/>
+          <w:lang w:val="es-ES"/>
+        </w:rPr>
+        <w:t>)</w:t>
+      </w:r>
+    </w:p>
+    <w:p>
+      <w:pPr>
+        <w:pStyle w:val="Prrafodelista"/>
+        <w:ind w:left="1440"/>
+        <w:jc w:val="both"/>
+        <w:rPr>
+          <w:rFonts w:ascii="Arial" w:hAnsi="Arial" w:cs="Arial"/>
+          <w:sz w:val="24"/>
+          <w:szCs w:val="24"/>
+          <w:lang w:val="es-ES"/>
+        </w:rPr>
+      </w:pPr>
+      <w:r>
+        <w:rPr>
+          <w:rFonts w:ascii="Arial" w:hAnsi="Arial" w:cs="Arial"/>
+          <w:b/>
+          <w:sz w:val="24"/>
+          <w:szCs w:val="24"/>
+          <w:lang w:val="es-ES"/>
+        </w:rPr>
+        <w:t>R:</w:t>
+      </w:r>
+      <w:r>
+        <w:rPr>
+          <w:rFonts w:ascii="Arial" w:hAnsi="Arial" w:cs="Arial"/>
+          <w:sz w:val="24"/>
+          <w:szCs w:val="24"/>
+          <w:lang w:val="es-ES"/>
+        </w:rPr>
+        <w:t xml:space="preserve"> </w:t>
+      </w:r>
+      <w:r>
+        <w:rPr>
+          <w:rFonts w:ascii="Arial" w:hAnsi="Arial" w:cs="Arial"/>
+          <w:sz w:val="24"/>
+          <w:szCs w:val="24"/>
+          <w:lang w:val="es-ES"/>
+        </w:rPr>
+        <w:t>Actualiza</w:t>
+      </w:r>
+      <w:r>
+        <w:rPr>
+          <w:rFonts w:ascii="Arial" w:hAnsi="Arial" w:cs="Arial"/>
+          <w:sz w:val="24"/>
+          <w:szCs w:val="24"/>
+          <w:lang w:val="es-ES"/>
+        </w:rPr>
+        <w:t xml:space="preserve"> </w:t>
+      </w:r>
+      <w:proofErr w:type="spellStart"/>
+      <w:r>
+        <w:rPr>
+          <w:rFonts w:ascii="Arial" w:hAnsi="Arial" w:cs="Arial"/>
+          <w:sz w:val="24"/>
+          <w:szCs w:val="24"/>
+          <w:lang w:val="es-ES"/>
+        </w:rPr>
+        <w:t>admind</w:t>
+      </w:r>
+      <w:proofErr w:type="spellEnd"/>
+      <w:r>
+        <w:rPr>
+          <w:rFonts w:ascii="Arial" w:hAnsi="Arial" w:cs="Arial"/>
+          <w:sz w:val="24"/>
+          <w:szCs w:val="24"/>
+          <w:lang w:val="es-ES"/>
+        </w:rPr>
+        <w:t>.</w:t>
+      </w:r>
+    </w:p>
+    <w:p>
+      <w:pPr>
+        <w:pStyle w:val="Prrafodelista"/>
+        <w:numPr>
+          <w:ilvl w:val="0"/>
+          <w:numId w:val="2"/>
+        </w:numPr>
+        <w:jc w:val="both"/>
+        <w:rPr>
+          <w:rFonts w:ascii="Arial" w:hAnsi="Arial" w:cs="Arial"/>
+          <w:sz w:val="24"/>
+          <w:szCs w:val="24"/>
+          <w:lang w:val="es-ES"/>
+        </w:rPr>
+      </w:pPr>
+      <w:r>
+        <w:rPr>
+          <w:rFonts w:ascii="Arial" w:hAnsi="Arial" w:cs="Arial"/>
+          <w:b/>
+          <w:sz w:val="24"/>
+          <w:szCs w:val="24"/>
+          <w:lang w:val="es-ES"/>
+        </w:rPr>
+        <w:t>Actualizar</w:t>
+      </w:r>
+      <w:r>
+        <w:rPr>
+          <w:rFonts w:ascii="Arial" w:hAnsi="Arial" w:cs="Arial"/>
+          <w:b/>
+          <w:sz w:val="24"/>
+          <w:szCs w:val="24"/>
+          <w:lang w:val="es-ES"/>
+        </w:rPr>
+        <w:t xml:space="preserve"> </w:t>
+      </w:r>
+      <w:proofErr w:type="spellStart"/>
+      <w:r>
+        <w:rPr>
+          <w:rFonts w:ascii="Arial" w:hAnsi="Arial" w:cs="Arial"/>
+          <w:b/>
+          <w:sz w:val="24"/>
+          <w:szCs w:val="24"/>
+          <w:lang w:val="es-ES"/>
+        </w:rPr>
+        <w:t>admin</w:t>
+      </w:r>
+      <w:proofErr w:type="spellEnd"/>
+      <w:r>
+        <w:rPr>
+          <w:rFonts w:ascii="Arial" w:hAnsi="Arial" w:cs="Arial"/>
+          <w:sz w:val="24"/>
+          <w:szCs w:val="24"/>
+          <w:lang w:val="es-ES"/>
+        </w:rPr>
+        <w:t xml:space="preserve"> </w:t>
+      </w:r>
+      <w:r>
+        <w:rPr>
+          <w:rFonts w:ascii="Arial" w:hAnsi="Arial" w:cs="Arial"/>
+          <w:sz w:val="24"/>
+          <w:szCs w:val="24"/>
+          <w:lang w:val="es-ES"/>
+        </w:rPr>
+        <w:t xml:space="preserve">(Usuario rol </w:t>
+      </w:r>
+      <w:proofErr w:type="spellStart"/>
+      <w:r>
+        <w:rPr>
+          <w:rFonts w:ascii="Arial" w:hAnsi="Arial" w:cs="Arial"/>
+          <w:sz w:val="24"/>
+          <w:szCs w:val="24"/>
+          <w:lang w:val="es-ES"/>
+        </w:rPr>
+        <w:t>admin_registrador</w:t>
+      </w:r>
+      <w:proofErr w:type="spellEnd"/>
+      <w:r>
+        <w:rPr>
+          <w:rFonts w:ascii="Arial" w:hAnsi="Arial" w:cs="Arial"/>
+          <w:sz w:val="24"/>
+          <w:szCs w:val="24"/>
+          <w:lang w:val="es-ES"/>
+        </w:rPr>
+        <w:t>)</w:t>
+      </w:r>
+    </w:p>
+    <w:p>
+      <w:pPr>
+        <w:pStyle w:val="Prrafodelista"/>
+        <w:ind w:left="1440"/>
+        <w:jc w:val="both"/>
+        <w:rPr>
+          <w:rFonts w:ascii="Arial" w:hAnsi="Arial" w:cs="Arial"/>
+          <w:sz w:val="24"/>
+          <w:szCs w:val="24"/>
+          <w:lang w:val="es-ES"/>
+        </w:rPr>
+      </w:pPr>
+      <w:r>
+        <w:rPr>
+          <w:rFonts w:ascii="Arial" w:hAnsi="Arial" w:cs="Arial"/>
+          <w:b/>
+          <w:sz w:val="24"/>
+          <w:szCs w:val="24"/>
+          <w:lang w:val="es-ES"/>
+        </w:rPr>
+        <w:t>R:</w:t>
+      </w:r>
+      <w:r>
+        <w:rPr>
+          <w:rFonts w:ascii="Arial" w:hAnsi="Arial" w:cs="Arial"/>
+          <w:sz w:val="24"/>
+          <w:szCs w:val="24"/>
+          <w:lang w:val="es-ES"/>
+        </w:rPr>
+        <w:t xml:space="preserve"> No </w:t>
+      </w:r>
+      <w:r>
+        <w:rPr>
+          <w:rFonts w:ascii="Arial" w:hAnsi="Arial" w:cs="Arial"/>
+          <w:sz w:val="24"/>
+          <w:szCs w:val="24"/>
+          <w:lang w:val="es-ES"/>
+        </w:rPr>
+        <w:t>actualiza</w:t>
+      </w:r>
+      <w:r>
+        <w:rPr>
+          <w:rFonts w:ascii="Arial" w:hAnsi="Arial" w:cs="Arial"/>
+          <w:sz w:val="24"/>
+          <w:szCs w:val="24"/>
+          <w:lang w:val="es-ES"/>
+        </w:rPr>
+        <w:t>.</w:t>
+      </w:r>
+    </w:p>
+    <w:p>
+      <w:pPr>
+        <w:pStyle w:val="Prrafodelista"/>
+        <w:numPr>
+          <w:ilvl w:val="0"/>
+          <w:numId w:val="2"/>
+        </w:numPr>
+        <w:jc w:val="both"/>
+        <w:rPr>
+          <w:rFonts w:ascii="Arial" w:hAnsi="Arial" w:cs="Arial"/>
+          <w:sz w:val="24"/>
+          <w:szCs w:val="24"/>
+          <w:lang w:val="es-ES"/>
+        </w:rPr>
+      </w:pPr>
+      <w:r>
+        <w:rPr>
+          <w:rFonts w:ascii="Arial" w:hAnsi="Arial" w:cs="Arial"/>
+          <w:b/>
+          <w:sz w:val="24"/>
+          <w:szCs w:val="24"/>
+          <w:lang w:val="es-ES"/>
+        </w:rPr>
+        <w:t>Actualizar</w:t>
+      </w:r>
+      <w:r>
+        <w:rPr>
+          <w:rFonts w:ascii="Arial" w:hAnsi="Arial" w:cs="Arial"/>
+          <w:b/>
+          <w:sz w:val="24"/>
+          <w:szCs w:val="24"/>
+          <w:lang w:val="es-ES"/>
+        </w:rPr>
+        <w:t xml:space="preserve"> </w:t>
+      </w:r>
+      <w:proofErr w:type="spellStart"/>
+      <w:r>
+        <w:rPr>
+          <w:rFonts w:ascii="Arial" w:hAnsi="Arial" w:cs="Arial"/>
+          <w:b/>
+          <w:sz w:val="24"/>
+          <w:szCs w:val="24"/>
+          <w:lang w:val="es-ES"/>
+        </w:rPr>
+        <w:t>admin</w:t>
+      </w:r>
+      <w:proofErr w:type="spellEnd"/>
+      <w:r>
+        <w:rPr>
+          <w:rFonts w:ascii="Arial" w:hAnsi="Arial" w:cs="Arial"/>
+          <w:sz w:val="24"/>
+          <w:szCs w:val="24"/>
+          <w:lang w:val="es-ES"/>
+        </w:rPr>
+        <w:t xml:space="preserve"> (Usuario rol </w:t>
+      </w:r>
+      <w:proofErr w:type="spellStart"/>
+      <w:r>
+        <w:rPr>
+          <w:rFonts w:ascii="Arial" w:hAnsi="Arial" w:cs="Arial"/>
+          <w:sz w:val="24"/>
+          <w:szCs w:val="24"/>
+          <w:lang w:val="es-ES"/>
+        </w:rPr>
+        <w:t>admin_lector</w:t>
+      </w:r>
+      <w:proofErr w:type="spellEnd"/>
+      <w:r>
+        <w:rPr>
+          <w:rFonts w:ascii="Arial" w:hAnsi="Arial" w:cs="Arial"/>
+          <w:sz w:val="24"/>
+          <w:szCs w:val="24"/>
+          <w:lang w:val="es-ES"/>
+        </w:rPr>
+        <w:t>)</w:t>
+      </w:r>
+    </w:p>
+    <w:p>
+      <w:pPr>
+        <w:pStyle w:val="Prrafodelista"/>
+        <w:ind w:left="1440"/>
+        <w:jc w:val="both"/>
+        <w:rPr>
+          <w:rFonts w:ascii="Arial" w:hAnsi="Arial" w:cs="Arial"/>
+          <w:sz w:val="24"/>
+          <w:szCs w:val="24"/>
+          <w:lang w:val="es-ES"/>
+        </w:rPr>
+      </w:pPr>
+      <w:r>
+        <w:rPr>
+          <w:rFonts w:ascii="Arial" w:hAnsi="Arial" w:cs="Arial"/>
+          <w:b/>
+          <w:sz w:val="24"/>
+          <w:szCs w:val="24"/>
+          <w:lang w:val="es-ES"/>
+        </w:rPr>
+        <w:t>R:</w:t>
+      </w:r>
+      <w:r>
+        <w:rPr>
+          <w:rFonts w:ascii="Arial" w:hAnsi="Arial" w:cs="Arial"/>
+          <w:sz w:val="24"/>
+          <w:szCs w:val="24"/>
+          <w:lang w:val="es-ES"/>
+        </w:rPr>
+        <w:t xml:space="preserve"> No </w:t>
+      </w:r>
+      <w:r>
+        <w:rPr>
+          <w:rFonts w:ascii="Arial" w:hAnsi="Arial" w:cs="Arial"/>
+          <w:sz w:val="24"/>
+          <w:szCs w:val="24"/>
+          <w:lang w:val="es-ES"/>
+        </w:rPr>
+        <w:t>actualiza</w:t>
+      </w:r>
+      <w:r>
+        <w:rPr>
+          <w:rFonts w:ascii="Arial" w:hAnsi="Arial" w:cs="Arial"/>
+          <w:sz w:val="24"/>
+          <w:szCs w:val="24"/>
+          <w:lang w:val="es-ES"/>
+        </w:rPr>
+        <w:t>.</w:t>
+      </w:r>
+    </w:p>
+    <w:p>
+      <w:pPr>
+        <w:pStyle w:val="Prrafodelista"/>
+        <w:ind w:left="1440"/>
+        <w:jc w:val="both"/>
+        <w:rPr>
+          <w:rFonts w:ascii="Arial" w:hAnsi="Arial" w:cs="Arial"/>
+          <w:sz w:val="24"/>
+          <w:szCs w:val="24"/>
+          <w:lang w:val="es-ES"/>
+        </w:rPr>
+      </w:pPr>
+    </w:p>
+    <w:p>
+      <w:pPr>
+        <w:pStyle w:val="Prrafodelista"/>
+        <w:numPr>
+          <w:ilvl w:val="0"/>
+          <w:numId w:val="1"/>
+        </w:numPr>
+        <w:jc w:val="both"/>
+        <w:rPr>
+          <w:rFonts w:ascii="Arial" w:hAnsi="Arial" w:cs="Arial"/>
+          <w:sz w:val="24"/>
+          <w:szCs w:val="24"/>
+          <w:lang w:val="es-ES"/>
+        </w:rPr>
+      </w:pPr>
+      <w:r>
+        <w:rPr>
+          <w:rFonts w:ascii="Arial" w:hAnsi="Arial" w:cs="Arial"/>
+          <w:b/>
+          <w:sz w:val="24"/>
+          <w:szCs w:val="24"/>
+          <w:lang w:val="es-ES"/>
+        </w:rPr>
+        <w:t>Función:</w:t>
+      </w:r>
+      <w:r>
+        <w:rPr>
+          <w:rFonts w:ascii="Arial" w:hAnsi="Arial" w:cs="Arial"/>
+          <w:sz w:val="24"/>
+          <w:szCs w:val="24"/>
+          <w:lang w:val="es-ES"/>
+        </w:rPr>
+        <w:t xml:space="preserve"> </w:t>
+      </w:r>
+      <w:r>
+        <w:rPr>
+          <w:rFonts w:ascii="Arial" w:hAnsi="Arial" w:cs="Arial"/>
+          <w:sz w:val="24"/>
+          <w:szCs w:val="24"/>
+          <w:lang w:val="es-ES"/>
+        </w:rPr>
+        <w:t>Eliminar</w:t>
+      </w:r>
+      <w:r>
+        <w:rPr>
+          <w:rFonts w:ascii="Arial" w:hAnsi="Arial" w:cs="Arial"/>
+          <w:sz w:val="24"/>
+          <w:szCs w:val="24"/>
+          <w:lang w:val="es-ES"/>
+        </w:rPr>
+        <w:t xml:space="preserve"> administradores. </w:t>
+      </w:r>
+    </w:p>
+    <w:p>
+      <w:pPr>
+        <w:pStyle w:val="Prrafodelista"/>
+        <w:jc w:val="both"/>
+        <w:rPr>
+          <w:rFonts w:ascii="Arial" w:hAnsi="Arial" w:cs="Arial"/>
+          <w:sz w:val="24"/>
+          <w:szCs w:val="24"/>
+          <w:lang w:val="es-ES"/>
+        </w:rPr>
+      </w:pPr>
+      <w:r>
+        <w:rPr>
+          <w:rFonts w:ascii="Arial" w:hAnsi="Arial" w:cs="Arial"/>
+          <w:b/>
+          <w:sz w:val="24"/>
+          <w:szCs w:val="24"/>
+          <w:lang w:val="es-ES"/>
+        </w:rPr>
+        <w:t>Descripción:</w:t>
+      </w:r>
+      <w:r>
+        <w:rPr>
+          <w:rFonts w:ascii="Arial" w:hAnsi="Arial" w:cs="Arial"/>
+          <w:sz w:val="24"/>
+          <w:szCs w:val="24"/>
+          <w:lang w:val="es-ES"/>
+        </w:rPr>
+        <w:t xml:space="preserve">  El usuario con rol </w:t>
+      </w:r>
+      <w:proofErr w:type="spellStart"/>
+      <w:r>
+        <w:rPr>
+          <w:rFonts w:ascii="Arial" w:hAnsi="Arial" w:cs="Arial"/>
+          <w:sz w:val="24"/>
+          <w:szCs w:val="24"/>
+          <w:lang w:val="es-ES"/>
+        </w:rPr>
+        <w:t>admin_super</w:t>
+      </w:r>
+      <w:proofErr w:type="spellEnd"/>
+      <w:r>
+        <w:rPr>
+          <w:rFonts w:ascii="Arial" w:hAnsi="Arial" w:cs="Arial"/>
+          <w:sz w:val="24"/>
+          <w:szCs w:val="24"/>
+          <w:lang w:val="es-ES"/>
+        </w:rPr>
+        <w:t xml:space="preserve"> podrá </w:t>
+      </w:r>
+      <w:r>
+        <w:rPr>
+          <w:rFonts w:ascii="Arial" w:hAnsi="Arial" w:cs="Arial"/>
+          <w:sz w:val="24"/>
+          <w:szCs w:val="24"/>
+          <w:lang w:val="es-ES"/>
+        </w:rPr>
+        <w:t>eliminar</w:t>
+      </w:r>
+      <w:r>
+        <w:rPr>
+          <w:rFonts w:ascii="Arial" w:hAnsi="Arial" w:cs="Arial"/>
+          <w:sz w:val="24"/>
+          <w:szCs w:val="24"/>
+          <w:lang w:val="es-ES"/>
+        </w:rPr>
+        <w:t xml:space="preserve"> cualquier tipo de usuario administrador</w:t>
+      </w:r>
+      <w:r>
+        <w:rPr>
+          <w:rFonts w:ascii="Arial" w:hAnsi="Arial" w:cs="Arial"/>
+          <w:sz w:val="24"/>
+          <w:szCs w:val="24"/>
+          <w:lang w:val="es-ES"/>
+        </w:rPr>
+        <w:t xml:space="preserve"> registrado</w:t>
+      </w:r>
+      <w:r>
+        <w:rPr>
+          <w:rFonts w:ascii="Arial" w:hAnsi="Arial" w:cs="Arial"/>
+          <w:sz w:val="24"/>
+          <w:szCs w:val="24"/>
+          <w:lang w:val="es-ES"/>
+        </w:rPr>
+        <w:t xml:space="preserve"> en el sistema. </w:t>
+      </w:r>
+    </w:p>
+    <w:p>
+      <w:pPr>
+        <w:pStyle w:val="Prrafodelista"/>
+        <w:jc w:val="both"/>
+        <w:rPr>
+          <w:rFonts w:ascii="Arial" w:hAnsi="Arial" w:cs="Arial"/>
+          <w:sz w:val="24"/>
+          <w:szCs w:val="24"/>
+          <w:lang w:val="es-ES"/>
+        </w:rPr>
+      </w:pPr>
+      <w:r>
+        <w:rPr>
+          <w:rFonts w:ascii="Arial" w:hAnsi="Arial" w:cs="Arial"/>
+          <w:b/>
+          <w:sz w:val="24"/>
+          <w:szCs w:val="24"/>
+          <w:lang w:val="es-ES"/>
+        </w:rPr>
+        <w:t>Ruta:</w:t>
+      </w:r>
+      <w:r>
+        <w:rPr>
+          <w:rFonts w:ascii="Arial" w:hAnsi="Arial" w:cs="Arial"/>
+          <w:sz w:val="24"/>
+          <w:szCs w:val="24"/>
+          <w:lang w:val="es-ES"/>
+        </w:rPr>
+        <w:t xml:space="preserve"> </w:t>
+      </w:r>
+      <w:r>
+        <w:rPr>
+          <w:rFonts w:ascii="Arial" w:hAnsi="Arial" w:cs="Arial"/>
+          <w:sz w:val="24"/>
+          <w:szCs w:val="24"/>
+          <w:lang w:val="es-ES"/>
+        </w:rPr>
+        <w:t>http://localhost:3000/protected/manage/5</w:t>
+      </w:r>
+    </w:p>
+    <w:p>
+      <w:pPr>
+        <w:pStyle w:val="Prrafodelista"/>
+        <w:jc w:val="both"/>
+        <w:rPr>
+          <w:rFonts w:ascii="Arial" w:hAnsi="Arial" w:cs="Arial"/>
+          <w:b/>
+          <w:sz w:val="24"/>
+          <w:szCs w:val="24"/>
+          <w:lang w:val="es-ES"/>
+        </w:rPr>
+      </w:pPr>
+      <w:r>
+        <w:rPr>
+          <w:rFonts w:ascii="Arial" w:hAnsi="Arial" w:cs="Arial"/>
+          <w:b/>
+          <w:sz w:val="24"/>
+          <w:szCs w:val="24"/>
+          <w:lang w:val="es-ES"/>
+        </w:rPr>
+        <w:t>Pre-</w:t>
+      </w:r>
+      <w:r>
+        <w:rPr>
+          <w:rFonts w:ascii="Arial" w:hAnsi="Arial" w:cs="Arial"/>
+          <w:b/>
+          <w:sz w:val="24"/>
+          <w:szCs w:val="24"/>
+          <w:lang w:val="es-ES"/>
+        </w:rPr>
+        <w:t>condiciones</w:t>
+      </w:r>
+      <w:r>
+        <w:rPr>
+          <w:rFonts w:ascii="Arial" w:hAnsi="Arial" w:cs="Arial"/>
+          <w:sz w:val="24"/>
+          <w:szCs w:val="24"/>
+          <w:lang w:val="es-ES"/>
+        </w:rPr>
+        <w:t>:</w:t>
+      </w:r>
+      <w:r>
+        <w:rPr>
+          <w:rFonts w:ascii="Arial" w:hAnsi="Arial" w:cs="Arial"/>
+          <w:b/>
+          <w:sz w:val="24"/>
+          <w:szCs w:val="24"/>
+          <w:lang w:val="es-ES"/>
+        </w:rPr>
+        <w:t xml:space="preserve"> </w:t>
+      </w:r>
+      <w:r>
+        <w:rPr>
+          <w:rFonts w:ascii="Arial" w:hAnsi="Arial" w:cs="Arial"/>
+          <w:sz w:val="24"/>
+          <w:szCs w:val="24"/>
+          <w:lang w:val="es-ES"/>
+        </w:rPr>
+        <w:t xml:space="preserve">El </w:t>
+      </w:r>
+      <w:r>
+        <w:rPr>
+          <w:rFonts w:ascii="Arial" w:hAnsi="Arial" w:cs="Arial"/>
+          <w:sz w:val="24"/>
+          <w:szCs w:val="24"/>
+          <w:lang w:val="es-ES"/>
+        </w:rPr>
+        <w:t xml:space="preserve">rol del usuario debe ser </w:t>
+      </w:r>
+      <w:proofErr w:type="spellStart"/>
+      <w:r>
+        <w:rPr>
+          <w:rFonts w:ascii="Arial" w:hAnsi="Arial" w:cs="Arial"/>
+          <w:sz w:val="24"/>
+          <w:szCs w:val="24"/>
+          <w:lang w:val="es-ES"/>
+        </w:rPr>
+        <w:t>admin_super</w:t>
+      </w:r>
+      <w:proofErr w:type="spellEnd"/>
+      <w:r>
+        <w:rPr>
+          <w:rFonts w:ascii="Arial" w:hAnsi="Arial" w:cs="Arial"/>
+          <w:b/>
+          <w:sz w:val="24"/>
+          <w:szCs w:val="24"/>
+          <w:lang w:val="es-ES"/>
+        </w:rPr>
+        <w:t>.</w:t>
+      </w:r>
+    </w:p>
+    <w:p>
+      <w:pPr>
+        <w:pStyle w:val="Prrafodelista"/>
+        <w:jc w:val="both"/>
+        <w:rPr>
+          <w:rFonts w:ascii="Arial" w:hAnsi="Arial" w:cs="Arial"/>
+          <w:b/>
+          <w:sz w:val="24"/>
+          <w:szCs w:val="24"/>
+          <w:lang w:val="es-ES"/>
+        </w:rPr>
+      </w:pPr>
+      <w:r>
+        <w:rPr>
+          <w:rFonts w:ascii="Arial" w:hAnsi="Arial" w:cs="Arial"/>
+          <w:b/>
+          <w:sz w:val="24"/>
+          <w:szCs w:val="24"/>
+          <w:lang w:val="es-ES"/>
+        </w:rPr>
+        <w:t xml:space="preserve">Restricciones: </w:t>
+      </w:r>
+    </w:p>
+    <w:p>
+      <w:pPr>
+        <w:pStyle w:val="Prrafodelista"/>
+        <w:numPr>
+          <w:ilvl w:val="0"/>
+          <w:numId w:val="2"/>
+        </w:numPr>
+        <w:jc w:val="both"/>
+        <w:rPr>
+          <w:rFonts w:ascii="Arial" w:hAnsi="Arial" w:cs="Arial"/>
+          <w:sz w:val="24"/>
+          <w:szCs w:val="24"/>
+          <w:lang w:val="es-ES"/>
+        </w:rPr>
+      </w:pPr>
+      <w:r>
+        <w:rPr>
+          <w:rFonts w:ascii="Arial" w:hAnsi="Arial" w:cs="Arial"/>
+          <w:sz w:val="24"/>
+          <w:szCs w:val="24"/>
+          <w:lang w:val="es-ES"/>
+        </w:rPr>
+        <w:t>Si e</w:t>
+      </w:r>
+      <w:r>
+        <w:rPr>
+          <w:rFonts w:ascii="Arial" w:hAnsi="Arial" w:cs="Arial"/>
+          <w:sz w:val="24"/>
+          <w:szCs w:val="24"/>
+          <w:lang w:val="es-ES"/>
+        </w:rPr>
+        <w:t xml:space="preserve">l </w:t>
+      </w:r>
+      <w:r>
+        <w:rPr>
+          <w:rFonts w:ascii="Arial" w:hAnsi="Arial" w:cs="Arial"/>
+          <w:sz w:val="24"/>
+          <w:szCs w:val="24"/>
+          <w:lang w:val="es-ES"/>
+        </w:rPr>
+        <w:t xml:space="preserve">rol del usuario es diferente a </w:t>
+      </w:r>
+      <w:proofErr w:type="spellStart"/>
+      <w:r>
+        <w:rPr>
+          <w:rFonts w:ascii="Arial" w:hAnsi="Arial" w:cs="Arial"/>
+          <w:sz w:val="24"/>
+          <w:szCs w:val="24"/>
+          <w:lang w:val="es-ES"/>
+        </w:rPr>
+        <w:t>admin_super</w:t>
+      </w:r>
+      <w:proofErr w:type="spellEnd"/>
+      <w:r>
+        <w:rPr>
+          <w:rFonts w:ascii="Arial" w:hAnsi="Arial" w:cs="Arial"/>
+          <w:sz w:val="24"/>
+          <w:szCs w:val="24"/>
+          <w:lang w:val="es-ES"/>
+        </w:rPr>
+        <w:t>.</w:t>
+      </w:r>
+      <w:r>
+        <w:rPr>
+          <w:rFonts w:ascii="Arial" w:hAnsi="Arial" w:cs="Arial"/>
+          <w:sz w:val="24"/>
+          <w:szCs w:val="24"/>
+          <w:lang w:val="es-ES"/>
+        </w:rPr>
+        <w:t xml:space="preserve"> </w:t>
+      </w:r>
+    </w:p>
+    <w:p>
+      <w:pPr>
+        <w:pStyle w:val="Prrafodelista"/>
+        <w:jc w:val="both"/>
+        <w:rPr>
+          <w:rFonts w:ascii="Arial" w:hAnsi="Arial" w:cs="Arial"/>
+          <w:b/>
+          <w:sz w:val="24"/>
+          <w:szCs w:val="24"/>
+          <w:lang w:val="es-ES"/>
+        </w:rPr>
+      </w:pPr>
+      <w:r>
+        <w:rPr>
+          <w:rFonts w:ascii="Arial" w:hAnsi="Arial" w:cs="Arial"/>
+          <w:b/>
+          <w:sz w:val="24"/>
+          <w:szCs w:val="24"/>
+          <w:lang w:val="es-ES"/>
+        </w:rPr>
+        <w:t xml:space="preserve">Pruebas: </w:t>
+      </w:r>
+    </w:p>
+    <w:p>
+      <w:pPr>
+        <w:pStyle w:val="Prrafodelista"/>
+        <w:numPr>
+          <w:ilvl w:val="0"/>
+          <w:numId w:val="2"/>
+        </w:numPr>
+        <w:jc w:val="both"/>
+        <w:rPr>
+          <w:rFonts w:ascii="Arial" w:hAnsi="Arial" w:cs="Arial"/>
+          <w:sz w:val="24"/>
+          <w:szCs w:val="24"/>
+          <w:lang w:val="es-ES"/>
+        </w:rPr>
+      </w:pPr>
+      <w:r>
+        <w:rPr>
+          <w:rFonts w:ascii="Arial" w:hAnsi="Arial" w:cs="Arial"/>
+          <w:b/>
+          <w:sz w:val="24"/>
+          <w:szCs w:val="24"/>
+          <w:lang w:val="es-ES"/>
+        </w:rPr>
+        <w:t>Eliminar</w:t>
+      </w:r>
+      <w:r>
+        <w:rPr>
+          <w:rFonts w:ascii="Arial" w:hAnsi="Arial" w:cs="Arial"/>
+          <w:b/>
+          <w:sz w:val="24"/>
+          <w:szCs w:val="24"/>
+          <w:lang w:val="es-ES"/>
+        </w:rPr>
+        <w:t xml:space="preserve"> </w:t>
+      </w:r>
+      <w:proofErr w:type="spellStart"/>
+      <w:r>
+        <w:rPr>
+          <w:rFonts w:ascii="Arial" w:hAnsi="Arial" w:cs="Arial"/>
+          <w:b/>
+          <w:sz w:val="24"/>
+          <w:szCs w:val="24"/>
+          <w:lang w:val="es-ES"/>
+        </w:rPr>
+        <w:t>admin</w:t>
+      </w:r>
+      <w:proofErr w:type="spellEnd"/>
+      <w:r>
+        <w:rPr>
+          <w:rFonts w:ascii="Arial" w:hAnsi="Arial" w:cs="Arial"/>
+          <w:sz w:val="24"/>
+          <w:szCs w:val="24"/>
+          <w:lang w:val="es-ES"/>
+        </w:rPr>
+        <w:t xml:space="preserve"> (Usuario rol </w:t>
+      </w:r>
+      <w:proofErr w:type="spellStart"/>
+      <w:r>
+        <w:rPr>
+          <w:rFonts w:ascii="Arial" w:hAnsi="Arial" w:cs="Arial"/>
+          <w:sz w:val="24"/>
+          <w:szCs w:val="24"/>
+          <w:lang w:val="es-ES"/>
+        </w:rPr>
+        <w:t>admin_super</w:t>
+      </w:r>
+      <w:proofErr w:type="spellEnd"/>
+      <w:r>
+        <w:rPr>
+          <w:rFonts w:ascii="Arial" w:hAnsi="Arial" w:cs="Arial"/>
+          <w:sz w:val="24"/>
+          <w:szCs w:val="24"/>
+          <w:lang w:val="es-ES"/>
+        </w:rPr>
+        <w:t>)</w:t>
+      </w:r>
+    </w:p>
+    <w:p>
+      <w:pPr>
+        <w:pStyle w:val="Prrafodelista"/>
+        <w:ind w:left="1440"/>
+        <w:jc w:val="both"/>
+        <w:rPr>
+          <w:rFonts w:ascii="Arial" w:hAnsi="Arial" w:cs="Arial"/>
+          <w:sz w:val="24"/>
+          <w:szCs w:val="24"/>
+          <w:lang w:val="es-ES"/>
+        </w:rPr>
+      </w:pPr>
+      <w:r>
+        <w:rPr>
+          <w:rFonts w:ascii="Arial" w:hAnsi="Arial" w:cs="Arial"/>
+          <w:b/>
+          <w:sz w:val="24"/>
+          <w:szCs w:val="24"/>
+          <w:lang w:val="es-ES"/>
+        </w:rPr>
+        <w:t>R:</w:t>
+      </w:r>
+      <w:r>
+        <w:rPr>
+          <w:rFonts w:ascii="Arial" w:hAnsi="Arial" w:cs="Arial"/>
+          <w:sz w:val="24"/>
+          <w:szCs w:val="24"/>
+          <w:lang w:val="es-ES"/>
+        </w:rPr>
+        <w:t xml:space="preserve"> </w:t>
+      </w:r>
+      <w:r>
+        <w:rPr>
+          <w:rFonts w:ascii="Arial" w:hAnsi="Arial" w:cs="Arial"/>
+          <w:sz w:val="24"/>
+          <w:szCs w:val="24"/>
+          <w:lang w:val="es-ES"/>
+        </w:rPr>
+        <w:t>Elimina</w:t>
+      </w:r>
+      <w:r>
+        <w:rPr>
+          <w:rFonts w:ascii="Arial" w:hAnsi="Arial" w:cs="Arial"/>
+          <w:sz w:val="24"/>
+          <w:szCs w:val="24"/>
+          <w:lang w:val="es-ES"/>
+        </w:rPr>
+        <w:t xml:space="preserve"> </w:t>
+      </w:r>
+      <w:proofErr w:type="spellStart"/>
+      <w:r>
+        <w:rPr>
+          <w:rFonts w:ascii="Arial" w:hAnsi="Arial" w:cs="Arial"/>
+          <w:sz w:val="24"/>
+          <w:szCs w:val="24"/>
+          <w:lang w:val="es-ES"/>
+        </w:rPr>
+        <w:t>admind</w:t>
+      </w:r>
+      <w:proofErr w:type="spellEnd"/>
+      <w:r>
+        <w:rPr>
+          <w:rFonts w:ascii="Arial" w:hAnsi="Arial" w:cs="Arial"/>
+          <w:sz w:val="24"/>
+          <w:szCs w:val="24"/>
+          <w:lang w:val="es-ES"/>
+        </w:rPr>
+        <w:t>.</w:t>
+      </w:r>
+    </w:p>
+    <w:p>
+      <w:pPr>
+        <w:pStyle w:val="Prrafodelista"/>
+        <w:numPr>
+          <w:ilvl w:val="0"/>
+          <w:numId w:val="2"/>
+        </w:numPr>
+        <w:jc w:val="both"/>
+        <w:rPr>
+          <w:rFonts w:ascii="Arial" w:hAnsi="Arial" w:cs="Arial"/>
+          <w:sz w:val="24"/>
+          <w:szCs w:val="24"/>
+          <w:lang w:val="es-ES"/>
+        </w:rPr>
+      </w:pPr>
+      <w:r>
+        <w:rPr>
+          <w:rFonts w:ascii="Arial" w:hAnsi="Arial" w:cs="Arial"/>
+          <w:b/>
+          <w:sz w:val="24"/>
+          <w:szCs w:val="24"/>
+          <w:lang w:val="es-ES"/>
+        </w:rPr>
+        <w:t>Eliminar</w:t>
+      </w:r>
+      <w:r>
+        <w:rPr>
+          <w:rFonts w:ascii="Arial" w:hAnsi="Arial" w:cs="Arial"/>
+          <w:b/>
+          <w:sz w:val="24"/>
+          <w:szCs w:val="24"/>
+          <w:lang w:val="es-ES"/>
+        </w:rPr>
+        <w:t xml:space="preserve"> </w:t>
+      </w:r>
+      <w:proofErr w:type="spellStart"/>
+      <w:r>
+        <w:rPr>
+          <w:rFonts w:ascii="Arial" w:hAnsi="Arial" w:cs="Arial"/>
+          <w:b/>
+          <w:sz w:val="24"/>
+          <w:szCs w:val="24"/>
+          <w:lang w:val="es-ES"/>
+        </w:rPr>
+        <w:t>admin</w:t>
+      </w:r>
+      <w:proofErr w:type="spellEnd"/>
+      <w:r>
+        <w:rPr>
+          <w:rFonts w:ascii="Arial" w:hAnsi="Arial" w:cs="Arial"/>
+          <w:sz w:val="24"/>
+          <w:szCs w:val="24"/>
+          <w:lang w:val="es-ES"/>
+        </w:rPr>
+        <w:t xml:space="preserve"> </w:t>
+      </w:r>
+      <w:r>
+        <w:rPr>
+          <w:rFonts w:ascii="Arial" w:hAnsi="Arial" w:cs="Arial"/>
+          <w:sz w:val="24"/>
+          <w:szCs w:val="24"/>
+          <w:lang w:val="es-ES"/>
+        </w:rPr>
+        <w:t xml:space="preserve">(Usuario rol </w:t>
+      </w:r>
+      <w:proofErr w:type="spellStart"/>
+      <w:r>
+        <w:rPr>
+          <w:rFonts w:ascii="Arial" w:hAnsi="Arial" w:cs="Arial"/>
+          <w:sz w:val="24"/>
+          <w:szCs w:val="24"/>
+          <w:lang w:val="es-ES"/>
+        </w:rPr>
+        <w:t>admin_registrador</w:t>
+      </w:r>
+      <w:proofErr w:type="spellEnd"/>
+      <w:r>
+        <w:rPr>
+          <w:rFonts w:ascii="Arial" w:hAnsi="Arial" w:cs="Arial"/>
+          <w:sz w:val="24"/>
+          <w:szCs w:val="24"/>
+          <w:lang w:val="es-ES"/>
+        </w:rPr>
+        <w:t>)</w:t>
+      </w:r>
+    </w:p>
+    <w:p>
+      <w:pPr>
+        <w:pStyle w:val="Prrafodelista"/>
+        <w:ind w:left="1440"/>
+        <w:jc w:val="both"/>
+        <w:rPr>
+          <w:rFonts w:ascii="Arial" w:hAnsi="Arial" w:cs="Arial"/>
+          <w:sz w:val="24"/>
+          <w:szCs w:val="24"/>
+          <w:lang w:val="es-ES"/>
+        </w:rPr>
+      </w:pPr>
+      <w:r>
+        <w:rPr>
+          <w:rFonts w:ascii="Arial" w:hAnsi="Arial" w:cs="Arial"/>
+          <w:b/>
+          <w:sz w:val="24"/>
+          <w:szCs w:val="24"/>
+          <w:lang w:val="es-ES"/>
+        </w:rPr>
+        <w:t>R:</w:t>
+      </w:r>
+      <w:r>
+        <w:rPr>
+          <w:rFonts w:ascii="Arial" w:hAnsi="Arial" w:cs="Arial"/>
+          <w:sz w:val="24"/>
+          <w:szCs w:val="24"/>
+          <w:lang w:val="es-ES"/>
+        </w:rPr>
+        <w:t xml:space="preserve"> No </w:t>
+      </w:r>
+      <w:r>
+        <w:rPr>
+          <w:rFonts w:ascii="Arial" w:hAnsi="Arial" w:cs="Arial"/>
+          <w:sz w:val="24"/>
+          <w:szCs w:val="24"/>
+          <w:lang w:val="es-ES"/>
+        </w:rPr>
+        <w:t>elimina</w:t>
+      </w:r>
+      <w:r>
+        <w:rPr>
+          <w:rFonts w:ascii="Arial" w:hAnsi="Arial" w:cs="Arial"/>
+          <w:sz w:val="24"/>
+          <w:szCs w:val="24"/>
+          <w:lang w:val="es-ES"/>
+        </w:rPr>
+        <w:t>.</w:t>
+      </w:r>
+    </w:p>
+    <w:p>
+      <w:pPr>
+        <w:pStyle w:val="Prrafodelista"/>
+        <w:numPr>
+          <w:ilvl w:val="0"/>
+          <w:numId w:val="2"/>
+        </w:numPr>
+        <w:jc w:val="both"/>
+        <w:rPr>
+          <w:rFonts w:ascii="Arial" w:hAnsi="Arial" w:cs="Arial"/>
+          <w:sz w:val="24"/>
+          <w:szCs w:val="24"/>
+          <w:lang w:val="es-ES"/>
+        </w:rPr>
+      </w:pPr>
+      <w:r>
+        <w:rPr>
+          <w:rFonts w:ascii="Arial" w:hAnsi="Arial" w:cs="Arial"/>
+          <w:b/>
+          <w:sz w:val="24"/>
+          <w:szCs w:val="24"/>
+          <w:lang w:val="es-ES"/>
+        </w:rPr>
+        <w:t>Eliminar</w:t>
+      </w:r>
+      <w:r>
+        <w:rPr>
+          <w:rFonts w:ascii="Arial" w:hAnsi="Arial" w:cs="Arial"/>
+          <w:b/>
+          <w:sz w:val="24"/>
+          <w:szCs w:val="24"/>
+          <w:lang w:val="es-ES"/>
+        </w:rPr>
+        <w:t xml:space="preserve"> </w:t>
+      </w:r>
+      <w:proofErr w:type="spellStart"/>
+      <w:r>
+        <w:rPr>
+          <w:rFonts w:ascii="Arial" w:hAnsi="Arial" w:cs="Arial"/>
+          <w:b/>
+          <w:sz w:val="24"/>
+          <w:szCs w:val="24"/>
+          <w:lang w:val="es-ES"/>
+        </w:rPr>
+        <w:t>admin</w:t>
+      </w:r>
+      <w:proofErr w:type="spellEnd"/>
+      <w:r>
+        <w:rPr>
+          <w:rFonts w:ascii="Arial" w:hAnsi="Arial" w:cs="Arial"/>
+          <w:sz w:val="24"/>
+          <w:szCs w:val="24"/>
+          <w:lang w:val="es-ES"/>
+        </w:rPr>
+        <w:t xml:space="preserve"> (Usuario rol </w:t>
+      </w:r>
+      <w:proofErr w:type="spellStart"/>
+      <w:r>
+        <w:rPr>
+          <w:rFonts w:ascii="Arial" w:hAnsi="Arial" w:cs="Arial"/>
+          <w:sz w:val="24"/>
+          <w:szCs w:val="24"/>
+          <w:lang w:val="es-ES"/>
+        </w:rPr>
+        <w:t>admin_lector</w:t>
+      </w:r>
+      <w:proofErr w:type="spellEnd"/>
+      <w:r>
+        <w:rPr>
+          <w:rFonts w:ascii="Arial" w:hAnsi="Arial" w:cs="Arial"/>
+          <w:sz w:val="24"/>
+          <w:szCs w:val="24"/>
+          <w:lang w:val="es-ES"/>
+        </w:rPr>
+        <w:t>)</w:t>
+      </w:r>
+    </w:p>
+    <w:p>
+      <w:pPr>
+        <w:pStyle w:val="Prrafodelista"/>
+        <w:ind w:left="1440"/>
+        <w:jc w:val="both"/>
+        <w:rPr>
+          <w:rFonts w:ascii="Arial" w:hAnsi="Arial" w:cs="Arial"/>
+          <w:sz w:val="24"/>
+          <w:szCs w:val="24"/>
+          <w:lang w:val="es-ES"/>
+        </w:rPr>
+      </w:pPr>
+      <w:r>
+        <w:rPr>
+          <w:rFonts w:ascii="Arial" w:hAnsi="Arial" w:cs="Arial"/>
+          <w:b/>
+          <w:sz w:val="24"/>
+          <w:szCs w:val="24"/>
+          <w:lang w:val="es-ES"/>
+        </w:rPr>
+        <w:t>R:</w:t>
+      </w:r>
+      <w:r>
+        <w:rPr>
+          <w:rFonts w:ascii="Arial" w:hAnsi="Arial" w:cs="Arial"/>
+          <w:sz w:val="24"/>
+          <w:szCs w:val="24"/>
+          <w:lang w:val="es-ES"/>
+        </w:rPr>
+        <w:t xml:space="preserve"> No </w:t>
+      </w:r>
+      <w:proofErr w:type="spellStart"/>
+      <w:r>
+        <w:rPr>
+          <w:rFonts w:ascii="Arial" w:hAnsi="Arial" w:cs="Arial"/>
+          <w:sz w:val="24"/>
+          <w:szCs w:val="24"/>
+          <w:lang w:val="es-ES"/>
+        </w:rPr>
+        <w:t>elomina</w:t>
+      </w:r>
+      <w:proofErr w:type="spellEnd"/>
+      <w:r>
+        <w:rPr>
+          <w:rFonts w:ascii="Arial" w:hAnsi="Arial" w:cs="Arial"/>
+          <w:sz w:val="24"/>
+          <w:szCs w:val="24"/>
+          <w:lang w:val="es-ES"/>
+        </w:rPr>
+        <w:t>.</w:t>
+      </w:r>
+    </w:p>
+    <w:p>
+      <w:pPr>
+        <w:pStyle w:val="Prrafodelista"/>
+        <w:ind w:left="1440"/>
+        <w:jc w:val="both"/>
+        <w:rPr>
+          <w:rFonts w:ascii="Arial" w:hAnsi="Arial" w:cs="Arial"/>
+          <w:sz w:val="24"/>
+          <w:szCs w:val="24"/>
+          <w:lang w:val="es-ES"/>
+        </w:rPr>
+      </w:pPr>
+      <w:bookmarkStart w:id="0" w:name="_GoBack"/>
+      <w:bookmarkEnd w:id="0"/>
     </w:p>
     <w:sectPr>
       <w:pgSz w:w="12240" w:h="15840"/>
@@ -1529,9 +3719,9 @@
 <file path=word/numbering.xml><?xml version="1.0" encoding="utf-8"?>
 <w:numbering xmlns:wpc="http://schemas.microsoft.com/office/word/2010/wordprocessingCanvas" xmlns:cx="http://schemas.microsoft.com/office/drawing/2014/chartex" xmlns:mc="http://schemas.openxmlformats.org/markup-compatibility/2006" xmlns:o="urn:schemas-microsoft-com:office:office" xmlns:r="http://schemas.openxmlformats.org/officeDocument/2006/relationships" xmlns:m="http://schemas.openxmlformats.org/officeDocument/2006/math" xmlns:v="urn:schemas-microsoft-com:vml" xmlns:wp14="http://schemas.microsoft.com/office/word/2010/wordprocessingDrawing" xmlns:wp="http://schemas.openxmlformats.org/drawingml/2006/wordprocessingDrawing" xmlns:w10="urn:schemas-microsoft-com:office:word" xmlns:w="http://schemas.openxmlformats.org/wordprocessingml/2006/main" xmlns:w14="http://schemas.microsoft.com/office/word/2010/wordml" xmlns:w15="http://schemas.microsoft.com/office/word/2012/wordml" xmlns:w16se="http://schemas.microsoft.com/office/word/2015/wordml/symex" xmlns:wpg="http://schemas.microsoft.com/office/word/2010/wordprocessingGroup" xmlns:wpi="http://schemas.microsoft.com/office/word/2010/wordprocessingInk" xmlns:wne="http://schemas.microsoft.com/office/word/2006/wordml" xmlns:wps="http://schemas.microsoft.com/office/word/2010/wordprocessingShape" mc:Ignorable="w14 w15 w16se wp14">
   <w:abstractNum w:abstractNumId="0" w15:restartNumberingAfterBreak="0">
-    <w:nsid w:val="3430594D"/>
+    <w:nsid w:val="281E4A30"/>
     <w:multiLevelType w:val="hybridMultilevel"/>
-    <w:tmpl w:val="454CD7AA"/>
+    <w:tmpl w:val="0504B62A"/>
     <w:lvl w:ilvl="0" w:tplc="0409000B">
       <w:start w:val="1"/>
       <w:numFmt w:val="bullet"/>
@@ -1642,6 +3832,119 @@
     </w:lvl>
   </w:abstractNum>
   <w:abstractNum w:abstractNumId="1" w15:restartNumberingAfterBreak="0">
+    <w:nsid w:val="3430594D"/>
+    <w:multiLevelType w:val="hybridMultilevel"/>
+    <w:tmpl w:val="094C0890"/>
+    <w:lvl w:ilvl="0" w:tplc="0409000B">
+      <w:start w:val="1"/>
+      <w:numFmt w:val="bullet"/>
+      <w:lvlText w:val=""/>
+      <w:lvlJc w:val="left"/>
+      <w:pPr>
+        <w:ind w:left="1440" w:hanging="360"/>
+      </w:pPr>
+      <w:rPr>
+        <w:rFonts w:ascii="Wingdings" w:hAnsi="Wingdings" w:hint="default"/>
+      </w:rPr>
+    </w:lvl>
+    <w:lvl w:ilvl="1" w:tplc="04090003" w:tentative="1">
+      <w:start w:val="1"/>
+      <w:numFmt w:val="bullet"/>
+      <w:lvlText w:val="o"/>
+      <w:lvlJc w:val="left"/>
+      <w:pPr>
+        <w:ind w:left="2160" w:hanging="360"/>
+      </w:pPr>
+      <w:rPr>
+        <w:rFonts w:ascii="Courier New" w:hAnsi="Courier New" w:cs="Courier New" w:hint="default"/>
+      </w:rPr>
+    </w:lvl>
+    <w:lvl w:ilvl="2" w:tplc="04090005" w:tentative="1">
+      <w:start w:val="1"/>
+      <w:numFmt w:val="bullet"/>
+      <w:lvlText w:val=""/>
+      <w:lvlJc w:val="left"/>
+      <w:pPr>
+        <w:ind w:left="2880" w:hanging="360"/>
+      </w:pPr>
+      <w:rPr>
+        <w:rFonts w:ascii="Wingdings" w:hAnsi="Wingdings" w:hint="default"/>
+      </w:rPr>
+    </w:lvl>
+    <w:lvl w:ilvl="3" w:tplc="04090001" w:tentative="1">
+      <w:start w:val="1"/>
+      <w:numFmt w:val="bullet"/>
+      <w:lvlText w:val=""/>
+      <w:lvlJc w:val="left"/>
+      <w:pPr>
+        <w:ind w:left="3600" w:hanging="360"/>
+      </w:pPr>
+      <w:rPr>
+        <w:rFonts w:ascii="Symbol" w:hAnsi="Symbol" w:hint="default"/>
+      </w:rPr>
+    </w:lvl>
+    <w:lvl w:ilvl="4" w:tplc="04090003" w:tentative="1">
+      <w:start w:val="1"/>
+      <w:numFmt w:val="bullet"/>
+      <w:lvlText w:val="o"/>
+      <w:lvlJc w:val="left"/>
+      <w:pPr>
+        <w:ind w:left="4320" w:hanging="360"/>
+      </w:pPr>
+      <w:rPr>
+        <w:rFonts w:ascii="Courier New" w:hAnsi="Courier New" w:cs="Courier New" w:hint="default"/>
+      </w:rPr>
+    </w:lvl>
+    <w:lvl w:ilvl="5" w:tplc="04090005" w:tentative="1">
+      <w:start w:val="1"/>
+      <w:numFmt w:val="bullet"/>
+      <w:lvlText w:val=""/>
+      <w:lvlJc w:val="left"/>
+      <w:pPr>
+        <w:ind w:left="5040" w:hanging="360"/>
+      </w:pPr>
+      <w:rPr>
+        <w:rFonts w:ascii="Wingdings" w:hAnsi="Wingdings" w:hint="default"/>
+      </w:rPr>
+    </w:lvl>
+    <w:lvl w:ilvl="6" w:tplc="04090001" w:tentative="1">
+      <w:start w:val="1"/>
+      <w:numFmt w:val="bullet"/>
+      <w:lvlText w:val=""/>
+      <w:lvlJc w:val="left"/>
+      <w:pPr>
+        <w:ind w:left="5760" w:hanging="360"/>
+      </w:pPr>
+      <w:rPr>
+        <w:rFonts w:ascii="Symbol" w:hAnsi="Symbol" w:hint="default"/>
+      </w:rPr>
+    </w:lvl>
+    <w:lvl w:ilvl="7" w:tplc="04090003" w:tentative="1">
+      <w:start w:val="1"/>
+      <w:numFmt w:val="bullet"/>
+      <w:lvlText w:val="o"/>
+      <w:lvlJc w:val="left"/>
+      <w:pPr>
+        <w:ind w:left="6480" w:hanging="360"/>
+      </w:pPr>
+      <w:rPr>
+        <w:rFonts w:ascii="Courier New" w:hAnsi="Courier New" w:cs="Courier New" w:hint="default"/>
+      </w:rPr>
+    </w:lvl>
+    <w:lvl w:ilvl="8" w:tplc="04090005" w:tentative="1">
+      <w:start w:val="1"/>
+      <w:numFmt w:val="bullet"/>
+      <w:lvlText w:val=""/>
+      <w:lvlJc w:val="left"/>
+      <w:pPr>
+        <w:ind w:left="7200" w:hanging="360"/>
+      </w:pPr>
+      <w:rPr>
+        <w:rFonts w:ascii="Wingdings" w:hAnsi="Wingdings" w:hint="default"/>
+      </w:rPr>
+    </w:lvl>
+  </w:abstractNum>
+  <w:abstractNum w:abstractNumId="2" w15:restartNumberingAfterBreak="0">
     <w:nsid w:val="4CC27295"/>
     <w:multiLevelType w:val="hybridMultilevel"/>
     <w:tmpl w:val="E88C0004"/>
@@ -1731,9 +4034,12 @@
     </w:lvl>
   </w:abstractNum>
   <w:num w:numId="1">
+    <w:abstractNumId w:val="2"/>
+  </w:num>
+  <w:num w:numId="2">
     <w:abstractNumId w:val="1"/>
   </w:num>
-  <w:num w:numId="2">
+  <w:num w:numId="3">
     <w:abstractNumId w:val="0"/>
   </w:num>
 </w:numbering>

</xml_diff>

<commit_message>
Crud admin completo con restricciones de campo y pruebas
</commit_message>
<xml_diff>
--- a/LISTA DE END-POINT.docx
+++ b/LISTA DE END-POINT.docx
@@ -1571,68 +1571,6 @@
         </w:rPr>
         <w:t xml:space="preserve"> </w:t>
       </w:r>
-      <w:r>
-        <w:rPr>
-          <w:rFonts w:ascii="Arial" w:hAnsi="Arial" w:cs="Arial"/>
-          <w:sz w:val="24"/>
-          <w:szCs w:val="24"/>
-          <w:lang w:val="es-ES"/>
-        </w:rPr>
-        <w:t xml:space="preserve">El </w:t>
-      </w:r>
-      <w:r>
-        <w:rPr>
-          <w:rFonts w:ascii="Arial" w:hAnsi="Arial" w:cs="Arial"/>
-          <w:sz w:val="24"/>
-          <w:szCs w:val="24"/>
-          <w:lang w:val="es-ES"/>
-        </w:rPr>
-        <w:t xml:space="preserve">rol del usuario debe ser </w:t>
-      </w:r>
-      <w:proofErr w:type="spellStart"/>
-      <w:r>
-        <w:rPr>
-          <w:rFonts w:ascii="Arial" w:hAnsi="Arial" w:cs="Arial"/>
-          <w:sz w:val="24"/>
-          <w:szCs w:val="24"/>
-          <w:lang w:val="es-ES"/>
-        </w:rPr>
-        <w:t>admin_super</w:t>
-      </w:r>
-      <w:proofErr w:type="spellEnd"/>
-      <w:r>
-        <w:rPr>
-          <w:rFonts w:ascii="Arial" w:hAnsi="Arial" w:cs="Arial"/>
-          <w:b/>
-          <w:sz w:val="24"/>
-          <w:szCs w:val="24"/>
-          <w:lang w:val="es-ES"/>
-        </w:rPr>
-        <w:t>.</w:t>
-      </w:r>
-    </w:p>
-    <w:p>
-      <w:pPr>
-        <w:pStyle w:val="Prrafodelista"/>
-        <w:jc w:val="both"/>
-        <w:rPr>
-          <w:rFonts w:ascii="Arial" w:hAnsi="Arial" w:cs="Arial"/>
-          <w:b/>
-          <w:sz w:val="24"/>
-          <w:szCs w:val="24"/>
-          <w:lang w:val="es-ES"/>
-        </w:rPr>
-      </w:pPr>
-      <w:r>
-        <w:rPr>
-          <w:rFonts w:ascii="Arial" w:hAnsi="Arial" w:cs="Arial"/>
-          <w:b/>
-          <w:sz w:val="24"/>
-          <w:szCs w:val="24"/>
-          <w:lang w:val="es-ES"/>
-        </w:rPr>
-        <w:t xml:space="preserve">Restricciones: </w:t>
-      </w:r>
     </w:p>
     <w:p>
       <w:pPr>
@@ -1644,55 +1582,29 @@
         <w:jc w:val="both"/>
         <w:rPr>
           <w:rFonts w:ascii="Arial" w:hAnsi="Arial" w:cs="Arial"/>
-          <w:sz w:val="24"/>
-          <w:szCs w:val="24"/>
-          <w:lang w:val="es-ES"/>
-        </w:rPr>
-      </w:pPr>
-      <w:r>
-        <w:rPr>
-          <w:rFonts w:ascii="Arial" w:hAnsi="Arial" w:cs="Arial"/>
-          <w:sz w:val="24"/>
-          <w:szCs w:val="24"/>
-          <w:lang w:val="es-ES"/>
-        </w:rPr>
-        <w:t>Si e</w:t>
-      </w:r>
-      <w:r>
-        <w:rPr>
-          <w:rFonts w:ascii="Arial" w:hAnsi="Arial" w:cs="Arial"/>
-          <w:sz w:val="24"/>
-          <w:szCs w:val="24"/>
-          <w:lang w:val="es-ES"/>
-        </w:rPr>
-        <w:t xml:space="preserve">l </w:t>
-      </w:r>
-      <w:r>
-        <w:rPr>
-          <w:rFonts w:ascii="Arial" w:hAnsi="Arial" w:cs="Arial"/>
-          <w:sz w:val="24"/>
-          <w:szCs w:val="24"/>
-          <w:lang w:val="es-ES"/>
-        </w:rPr>
-        <w:t>rol del usua</w:t>
-      </w:r>
-      <w:r>
-        <w:rPr>
-          <w:rFonts w:ascii="Arial" w:hAnsi="Arial" w:cs="Arial"/>
-          <w:sz w:val="24"/>
-          <w:szCs w:val="24"/>
-          <w:lang w:val="es-ES"/>
-        </w:rPr>
-        <w:t>rio es diferente a</w:t>
-      </w:r>
-      <w:r>
-        <w:rPr>
-          <w:rFonts w:ascii="Arial" w:hAnsi="Arial" w:cs="Arial"/>
-          <w:sz w:val="24"/>
-          <w:szCs w:val="24"/>
-          <w:lang w:val="es-ES"/>
-        </w:rPr>
-        <w:t xml:space="preserve"> </w:t>
+          <w:b/>
+          <w:sz w:val="24"/>
+          <w:szCs w:val="24"/>
+          <w:lang w:val="es-ES"/>
+        </w:rPr>
+      </w:pPr>
+      <w:r>
+        <w:rPr>
+          <w:rFonts w:ascii="Arial" w:hAnsi="Arial" w:cs="Arial"/>
+          <w:sz w:val="24"/>
+          <w:szCs w:val="24"/>
+          <w:lang w:val="es-ES"/>
+        </w:rPr>
+        <w:t xml:space="preserve">El </w:t>
+      </w:r>
+      <w:r>
+        <w:rPr>
+          <w:rFonts w:ascii="Arial" w:hAnsi="Arial" w:cs="Arial"/>
+          <w:sz w:val="24"/>
+          <w:szCs w:val="24"/>
+          <w:lang w:val="es-ES"/>
+        </w:rPr>
+        <w:t xml:space="preserve">rol del usuario debe ser </w:t>
       </w:r>
       <w:proofErr w:type="spellStart"/>
       <w:r>
@@ -1708,34 +1620,12 @@
       <w:r>
         <w:rPr>
           <w:rFonts w:ascii="Arial" w:hAnsi="Arial" w:cs="Arial"/>
+          <w:b/>
           <w:sz w:val="24"/>
           <w:szCs w:val="24"/>
           <w:lang w:val="es-ES"/>
         </w:rPr>
         <w:t>.</w:t>
-      </w:r>
-    </w:p>
-    <w:p>
-      <w:pPr>
-        <w:pStyle w:val="Prrafodelista"/>
-        <w:jc w:val="both"/>
-        <w:rPr>
-          <w:rFonts w:ascii="Arial" w:hAnsi="Arial" w:cs="Arial"/>
-          <w:b/>
-          <w:sz w:val="24"/>
-          <w:szCs w:val="24"/>
-          <w:lang w:val="es-ES"/>
-        </w:rPr>
-      </w:pPr>
-      <w:r>
-        <w:rPr>
-          <w:rFonts w:ascii="Arial" w:hAnsi="Arial" w:cs="Arial"/>
-          <w:b/>
-          <w:sz w:val="24"/>
-          <w:szCs w:val="24"/>
-          <w:lang w:val="es-ES"/>
-        </w:rPr>
-        <w:t xml:space="preserve">Pruebas: </w:t>
       </w:r>
     </w:p>
     <w:p>
@@ -1756,105 +1646,34 @@
       <w:r>
         <w:rPr>
           <w:rFonts w:ascii="Arial" w:hAnsi="Arial" w:cs="Arial"/>
-          <w:b/>
-          <w:sz w:val="24"/>
-          <w:szCs w:val="24"/>
-          <w:lang w:val="es-ES"/>
-        </w:rPr>
-        <w:t xml:space="preserve">Registrar </w:t>
-      </w:r>
-      <w:proofErr w:type="spellStart"/>
-      <w:r>
-        <w:rPr>
-          <w:rFonts w:ascii="Arial" w:hAnsi="Arial" w:cs="Arial"/>
-          <w:b/>
-          <w:sz w:val="24"/>
-          <w:szCs w:val="24"/>
-          <w:lang w:val="es-ES"/>
-        </w:rPr>
-        <w:t>admin</w:t>
-      </w:r>
-      <w:proofErr w:type="spellEnd"/>
-      <w:r>
-        <w:rPr>
-          <w:rFonts w:ascii="Arial" w:hAnsi="Arial" w:cs="Arial"/>
-          <w:sz w:val="24"/>
-          <w:szCs w:val="24"/>
-          <w:lang w:val="es-ES"/>
-        </w:rPr>
-        <w:t xml:space="preserve"> (Usuario rol </w:t>
-      </w:r>
-      <w:proofErr w:type="spellStart"/>
-      <w:r>
-        <w:rPr>
-          <w:rFonts w:ascii="Arial" w:hAnsi="Arial" w:cs="Arial"/>
-          <w:sz w:val="24"/>
-          <w:szCs w:val="24"/>
-          <w:lang w:val="es-ES"/>
-        </w:rPr>
-        <w:t>admin_super</w:t>
-      </w:r>
-      <w:proofErr w:type="spellEnd"/>
-      <w:r>
-        <w:rPr>
-          <w:rFonts w:ascii="Arial" w:hAnsi="Arial" w:cs="Arial"/>
-          <w:sz w:val="24"/>
-          <w:szCs w:val="24"/>
-          <w:lang w:val="es-ES"/>
-        </w:rPr>
-        <w:t>)</w:t>
-      </w:r>
-    </w:p>
-    <w:p>
-      <w:pPr>
-        <w:pStyle w:val="Prrafodelista"/>
-        <w:ind w:left="1440"/>
-        <w:jc w:val="both"/>
-        <w:rPr>
-          <w:rFonts w:ascii="Arial" w:hAnsi="Arial" w:cs="Arial"/>
-          <w:sz w:val="24"/>
-          <w:szCs w:val="24"/>
-          <w:lang w:val="es-ES"/>
-        </w:rPr>
-      </w:pPr>
-      <w:r>
-        <w:rPr>
-          <w:rFonts w:ascii="Arial" w:hAnsi="Arial" w:cs="Arial"/>
-          <w:b/>
-          <w:sz w:val="24"/>
-          <w:szCs w:val="24"/>
-          <w:lang w:val="es-ES"/>
-        </w:rPr>
-        <w:t>R:</w:t>
-      </w:r>
-      <w:r>
-        <w:rPr>
-          <w:rFonts w:ascii="Arial" w:hAnsi="Arial" w:cs="Arial"/>
-          <w:sz w:val="24"/>
-          <w:szCs w:val="24"/>
-          <w:lang w:val="es-ES"/>
-        </w:rPr>
-        <w:t xml:space="preserve"> Registra </w:t>
-      </w:r>
-      <w:proofErr w:type="spellStart"/>
-      <w:r>
-        <w:rPr>
-          <w:rFonts w:ascii="Arial" w:hAnsi="Arial" w:cs="Arial"/>
-          <w:sz w:val="24"/>
-          <w:szCs w:val="24"/>
-          <w:lang w:val="es-ES"/>
-        </w:rPr>
-        <w:t>admind</w:t>
-      </w:r>
-      <w:proofErr w:type="spellEnd"/>
-      <w:r>
-        <w:rPr>
-          <w:rFonts w:ascii="Arial" w:hAnsi="Arial" w:cs="Arial"/>
-          <w:sz w:val="24"/>
-          <w:szCs w:val="24"/>
-          <w:lang w:val="es-ES"/>
-        </w:rPr>
-        <w:t>.</w:t>
+          <w:sz w:val="24"/>
+          <w:szCs w:val="24"/>
+          <w:lang w:val="es-ES"/>
+        </w:rPr>
+        <w:t>El número de documento no debe estar ligado a un usuario existente en el sistema.</w:t>
+      </w:r>
+    </w:p>
+    <w:p>
+      <w:pPr>
+        <w:pStyle w:val="Prrafodelista"/>
+        <w:jc w:val="both"/>
+        <w:rPr>
+          <w:rFonts w:ascii="Arial" w:hAnsi="Arial" w:cs="Arial"/>
+          <w:b/>
+          <w:sz w:val="24"/>
+          <w:szCs w:val="24"/>
+          <w:lang w:val="es-ES"/>
+        </w:rPr>
+      </w:pPr>
+      <w:r>
+        <w:rPr>
+          <w:rFonts w:ascii="Arial" w:hAnsi="Arial" w:cs="Arial"/>
+          <w:b/>
+          <w:sz w:val="24"/>
+          <w:szCs w:val="24"/>
+          <w:lang w:val="es-ES"/>
+        </w:rPr>
+        <w:t xml:space="preserve">Restricciones: </w:t>
       </w:r>
     </w:p>
     <w:p>
@@ -1875,23 +1694,57 @@
       <w:r>
         <w:rPr>
           <w:rFonts w:ascii="Arial" w:hAnsi="Arial" w:cs="Arial"/>
-          <w:b/>
-          <w:sz w:val="24"/>
-          <w:szCs w:val="24"/>
-          <w:lang w:val="es-ES"/>
-        </w:rPr>
-        <w:t xml:space="preserve">Registrar </w:t>
+          <w:sz w:val="24"/>
+          <w:szCs w:val="24"/>
+          <w:lang w:val="es-ES"/>
+        </w:rPr>
+        <w:t>Si e</w:t>
+      </w:r>
+      <w:r>
+        <w:rPr>
+          <w:rFonts w:ascii="Arial" w:hAnsi="Arial" w:cs="Arial"/>
+          <w:sz w:val="24"/>
+          <w:szCs w:val="24"/>
+          <w:lang w:val="es-ES"/>
+        </w:rPr>
+        <w:t xml:space="preserve">l </w:t>
+      </w:r>
+      <w:r>
+        <w:rPr>
+          <w:rFonts w:ascii="Arial" w:hAnsi="Arial" w:cs="Arial"/>
+          <w:sz w:val="24"/>
+          <w:szCs w:val="24"/>
+          <w:lang w:val="es-ES"/>
+        </w:rPr>
+        <w:t>rol del usua</w:t>
+      </w:r>
+      <w:r>
+        <w:rPr>
+          <w:rFonts w:ascii="Arial" w:hAnsi="Arial" w:cs="Arial"/>
+          <w:sz w:val="24"/>
+          <w:szCs w:val="24"/>
+          <w:lang w:val="es-ES"/>
+        </w:rPr>
+        <w:t>rio es diferente a</w:t>
+      </w:r>
+      <w:r>
+        <w:rPr>
+          <w:rFonts w:ascii="Arial" w:hAnsi="Arial" w:cs="Arial"/>
+          <w:sz w:val="24"/>
+          <w:szCs w:val="24"/>
+          <w:lang w:val="es-ES"/>
+        </w:rPr>
+        <w:t xml:space="preserve"> </w:t>
       </w:r>
       <w:proofErr w:type="spellStart"/>
       <w:r>
         <w:rPr>
           <w:rFonts w:ascii="Arial" w:hAnsi="Arial" w:cs="Arial"/>
-          <w:b/>
-          <w:sz w:val="24"/>
-          <w:szCs w:val="24"/>
-          <w:lang w:val="es-ES"/>
-        </w:rPr>
-        <w:t>admin</w:t>
+          <w:sz w:val="24"/>
+          <w:szCs w:val="24"/>
+          <w:lang w:val="es-ES"/>
+        </w:rPr>
+        <w:t>admin_super</w:t>
       </w:r>
       <w:proofErr w:type="spellEnd"/>
       <w:r>
@@ -1901,69 +1754,7 @@
           <w:szCs w:val="24"/>
           <w:lang w:val="es-ES"/>
         </w:rPr>
-        <w:t xml:space="preserve"> </w:t>
-      </w:r>
-      <w:r>
-        <w:rPr>
-          <w:rFonts w:ascii="Arial" w:hAnsi="Arial" w:cs="Arial"/>
-          <w:sz w:val="24"/>
-          <w:szCs w:val="24"/>
-          <w:lang w:val="es-ES"/>
-        </w:rPr>
-        <w:t xml:space="preserve">(Usuario rol </w:t>
-      </w:r>
-      <w:proofErr w:type="spellStart"/>
-      <w:r>
-        <w:rPr>
-          <w:rFonts w:ascii="Arial" w:hAnsi="Arial" w:cs="Arial"/>
-          <w:sz w:val="24"/>
-          <w:szCs w:val="24"/>
-          <w:lang w:val="es-ES"/>
-        </w:rPr>
-        <w:t>admin_registrador</w:t>
-      </w:r>
-      <w:proofErr w:type="spellEnd"/>
-      <w:r>
-        <w:rPr>
-          <w:rFonts w:ascii="Arial" w:hAnsi="Arial" w:cs="Arial"/>
-          <w:sz w:val="24"/>
-          <w:szCs w:val="24"/>
-          <w:lang w:val="es-ES"/>
-        </w:rPr>
-        <w:t>)</w:t>
-      </w:r>
-    </w:p>
-    <w:p>
-      <w:pPr>
-        <w:pStyle w:val="Prrafodelista"/>
-        <w:ind w:left="1440"/>
-        <w:jc w:val="both"/>
-        <w:rPr>
-          <w:rFonts w:ascii="Arial" w:hAnsi="Arial" w:cs="Arial"/>
-          <w:sz w:val="24"/>
-          <w:szCs w:val="24"/>
-          <w:lang w:val="es-ES"/>
-        </w:rPr>
-      </w:pPr>
-      <w:r>
-        <w:rPr>
-          <w:rFonts w:ascii="Arial" w:hAnsi="Arial" w:cs="Arial"/>
-          <w:b/>
-          <w:sz w:val="24"/>
-          <w:szCs w:val="24"/>
-          <w:lang w:val="es-ES"/>
-        </w:rPr>
-        <w:lastRenderedPageBreak/>
-        <w:t>R:</w:t>
-      </w:r>
-      <w:r>
-        <w:rPr>
-          <w:rFonts w:ascii="Arial" w:hAnsi="Arial" w:cs="Arial"/>
-          <w:sz w:val="24"/>
-          <w:szCs w:val="24"/>
-          <w:lang w:val="es-ES"/>
-        </w:rPr>
-        <w:t xml:space="preserve"> No registra.</w:t>
+        <w:t>.</w:t>
       </w:r>
     </w:p>
     <w:p>
@@ -1984,6 +1775,282 @@
       <w:r>
         <w:rPr>
           <w:rFonts w:ascii="Arial" w:hAnsi="Arial" w:cs="Arial"/>
+          <w:sz w:val="24"/>
+          <w:szCs w:val="24"/>
+          <w:lang w:val="es-ES"/>
+        </w:rPr>
+        <w:t>Si el número de documento está ligado a un usuario existente.</w:t>
+      </w:r>
+    </w:p>
+    <w:p>
+      <w:pPr>
+        <w:pStyle w:val="Prrafodelista"/>
+        <w:jc w:val="both"/>
+        <w:rPr>
+          <w:rFonts w:ascii="Arial" w:hAnsi="Arial" w:cs="Arial"/>
+          <w:b/>
+          <w:sz w:val="24"/>
+          <w:szCs w:val="24"/>
+          <w:lang w:val="es-ES"/>
+        </w:rPr>
+      </w:pPr>
+      <w:r>
+        <w:rPr>
+          <w:rFonts w:ascii="Arial" w:hAnsi="Arial" w:cs="Arial"/>
+          <w:b/>
+          <w:sz w:val="24"/>
+          <w:szCs w:val="24"/>
+          <w:lang w:val="es-ES"/>
+        </w:rPr>
+        <w:lastRenderedPageBreak/>
+        <w:t xml:space="preserve">Pruebas: </w:t>
+      </w:r>
+    </w:p>
+    <w:p>
+      <w:pPr>
+        <w:pStyle w:val="Prrafodelista"/>
+        <w:numPr>
+          <w:ilvl w:val="0"/>
+          <w:numId w:val="2"/>
+        </w:numPr>
+        <w:jc w:val="both"/>
+        <w:rPr>
+          <w:rFonts w:ascii="Arial" w:hAnsi="Arial" w:cs="Arial"/>
+          <w:sz w:val="24"/>
+          <w:szCs w:val="24"/>
+          <w:lang w:val="es-ES"/>
+        </w:rPr>
+      </w:pPr>
+      <w:r>
+        <w:rPr>
+          <w:rFonts w:ascii="Arial" w:hAnsi="Arial" w:cs="Arial"/>
+          <w:b/>
+          <w:sz w:val="24"/>
+          <w:szCs w:val="24"/>
+          <w:lang w:val="es-ES"/>
+        </w:rPr>
+        <w:t xml:space="preserve">Registrar </w:t>
+      </w:r>
+      <w:proofErr w:type="spellStart"/>
+      <w:r>
+        <w:rPr>
+          <w:rFonts w:ascii="Arial" w:hAnsi="Arial" w:cs="Arial"/>
+          <w:b/>
+          <w:sz w:val="24"/>
+          <w:szCs w:val="24"/>
+          <w:lang w:val="es-ES"/>
+        </w:rPr>
+        <w:t>admin</w:t>
+      </w:r>
+      <w:proofErr w:type="spellEnd"/>
+      <w:r>
+        <w:rPr>
+          <w:rFonts w:ascii="Arial" w:hAnsi="Arial" w:cs="Arial"/>
+          <w:sz w:val="24"/>
+          <w:szCs w:val="24"/>
+          <w:lang w:val="es-ES"/>
+        </w:rPr>
+        <w:t xml:space="preserve"> (Usuario rol </w:t>
+      </w:r>
+      <w:proofErr w:type="spellStart"/>
+      <w:r>
+        <w:rPr>
+          <w:rFonts w:ascii="Arial" w:hAnsi="Arial" w:cs="Arial"/>
+          <w:sz w:val="24"/>
+          <w:szCs w:val="24"/>
+          <w:lang w:val="es-ES"/>
+        </w:rPr>
+        <w:t>admin_super</w:t>
+      </w:r>
+      <w:proofErr w:type="spellEnd"/>
+      <w:r>
+        <w:rPr>
+          <w:rFonts w:ascii="Arial" w:hAnsi="Arial" w:cs="Arial"/>
+          <w:sz w:val="24"/>
+          <w:szCs w:val="24"/>
+          <w:lang w:val="es-ES"/>
+        </w:rPr>
+        <w:t>)</w:t>
+      </w:r>
+    </w:p>
+    <w:p>
+      <w:pPr>
+        <w:pStyle w:val="Prrafodelista"/>
+        <w:ind w:left="1440"/>
+        <w:jc w:val="both"/>
+        <w:rPr>
+          <w:rFonts w:ascii="Arial" w:hAnsi="Arial" w:cs="Arial"/>
+          <w:sz w:val="24"/>
+          <w:szCs w:val="24"/>
+          <w:lang w:val="es-ES"/>
+        </w:rPr>
+      </w:pPr>
+      <w:r>
+        <w:rPr>
+          <w:rFonts w:ascii="Arial" w:hAnsi="Arial" w:cs="Arial"/>
+          <w:b/>
+          <w:sz w:val="24"/>
+          <w:szCs w:val="24"/>
+          <w:lang w:val="es-ES"/>
+        </w:rPr>
+        <w:t>R:</w:t>
+      </w:r>
+      <w:r>
+        <w:rPr>
+          <w:rFonts w:ascii="Arial" w:hAnsi="Arial" w:cs="Arial"/>
+          <w:sz w:val="24"/>
+          <w:szCs w:val="24"/>
+          <w:lang w:val="es-ES"/>
+        </w:rPr>
+        <w:t xml:space="preserve"> Registra </w:t>
+      </w:r>
+      <w:proofErr w:type="spellStart"/>
+      <w:r>
+        <w:rPr>
+          <w:rFonts w:ascii="Arial" w:hAnsi="Arial" w:cs="Arial"/>
+          <w:sz w:val="24"/>
+          <w:szCs w:val="24"/>
+          <w:lang w:val="es-ES"/>
+        </w:rPr>
+        <w:t>admind</w:t>
+      </w:r>
+      <w:proofErr w:type="spellEnd"/>
+      <w:r>
+        <w:rPr>
+          <w:rFonts w:ascii="Arial" w:hAnsi="Arial" w:cs="Arial"/>
+          <w:sz w:val="24"/>
+          <w:szCs w:val="24"/>
+          <w:lang w:val="es-ES"/>
+        </w:rPr>
+        <w:t>.</w:t>
+      </w:r>
+    </w:p>
+    <w:p>
+      <w:pPr>
+        <w:pStyle w:val="Prrafodelista"/>
+        <w:numPr>
+          <w:ilvl w:val="0"/>
+          <w:numId w:val="2"/>
+        </w:numPr>
+        <w:jc w:val="both"/>
+        <w:rPr>
+          <w:rFonts w:ascii="Arial" w:hAnsi="Arial" w:cs="Arial"/>
+          <w:sz w:val="24"/>
+          <w:szCs w:val="24"/>
+          <w:lang w:val="es-ES"/>
+        </w:rPr>
+      </w:pPr>
+      <w:r>
+        <w:rPr>
+          <w:rFonts w:ascii="Arial" w:hAnsi="Arial" w:cs="Arial"/>
+          <w:b/>
+          <w:sz w:val="24"/>
+          <w:szCs w:val="24"/>
+          <w:lang w:val="es-ES"/>
+        </w:rPr>
+        <w:t xml:space="preserve">Registrar </w:t>
+      </w:r>
+      <w:proofErr w:type="spellStart"/>
+      <w:r>
+        <w:rPr>
+          <w:rFonts w:ascii="Arial" w:hAnsi="Arial" w:cs="Arial"/>
+          <w:b/>
+          <w:sz w:val="24"/>
+          <w:szCs w:val="24"/>
+          <w:lang w:val="es-ES"/>
+        </w:rPr>
+        <w:t>admin</w:t>
+      </w:r>
+      <w:proofErr w:type="spellEnd"/>
+      <w:r>
+        <w:rPr>
+          <w:rFonts w:ascii="Arial" w:hAnsi="Arial" w:cs="Arial"/>
+          <w:sz w:val="24"/>
+          <w:szCs w:val="24"/>
+          <w:lang w:val="es-ES"/>
+        </w:rPr>
+        <w:t xml:space="preserve"> </w:t>
+      </w:r>
+      <w:r>
+        <w:rPr>
+          <w:rFonts w:ascii="Arial" w:hAnsi="Arial" w:cs="Arial"/>
+          <w:sz w:val="24"/>
+          <w:szCs w:val="24"/>
+          <w:lang w:val="es-ES"/>
+        </w:rPr>
+        <w:t xml:space="preserve">(Usuario rol </w:t>
+      </w:r>
+      <w:proofErr w:type="spellStart"/>
+      <w:r>
+        <w:rPr>
+          <w:rFonts w:ascii="Arial" w:hAnsi="Arial" w:cs="Arial"/>
+          <w:sz w:val="24"/>
+          <w:szCs w:val="24"/>
+          <w:lang w:val="es-ES"/>
+        </w:rPr>
+        <w:t>admin_registrador</w:t>
+      </w:r>
+      <w:proofErr w:type="spellEnd"/>
+      <w:r>
+        <w:rPr>
+          <w:rFonts w:ascii="Arial" w:hAnsi="Arial" w:cs="Arial"/>
+          <w:sz w:val="24"/>
+          <w:szCs w:val="24"/>
+          <w:lang w:val="es-ES"/>
+        </w:rPr>
+        <w:t>)</w:t>
+      </w:r>
+    </w:p>
+    <w:p>
+      <w:pPr>
+        <w:pStyle w:val="Prrafodelista"/>
+        <w:ind w:left="1440"/>
+        <w:jc w:val="both"/>
+        <w:rPr>
+          <w:rFonts w:ascii="Arial" w:hAnsi="Arial" w:cs="Arial"/>
+          <w:sz w:val="24"/>
+          <w:szCs w:val="24"/>
+          <w:lang w:val="es-ES"/>
+        </w:rPr>
+      </w:pPr>
+      <w:r>
+        <w:rPr>
+          <w:rFonts w:ascii="Arial" w:hAnsi="Arial" w:cs="Arial"/>
+          <w:b/>
+          <w:sz w:val="24"/>
+          <w:szCs w:val="24"/>
+          <w:lang w:val="es-ES"/>
+        </w:rPr>
+        <w:t>R:</w:t>
+      </w:r>
+      <w:r>
+        <w:rPr>
+          <w:rFonts w:ascii="Arial" w:hAnsi="Arial" w:cs="Arial"/>
+          <w:sz w:val="24"/>
+          <w:szCs w:val="24"/>
+          <w:lang w:val="es-ES"/>
+        </w:rPr>
+        <w:t xml:space="preserve"> No registra.</w:t>
+      </w:r>
+    </w:p>
+    <w:p>
+      <w:pPr>
+        <w:pStyle w:val="Prrafodelista"/>
+        <w:numPr>
+          <w:ilvl w:val="0"/>
+          <w:numId w:val="2"/>
+        </w:numPr>
+        <w:jc w:val="both"/>
+        <w:rPr>
+          <w:rFonts w:ascii="Arial" w:hAnsi="Arial" w:cs="Arial"/>
+          <w:sz w:val="24"/>
+          <w:szCs w:val="24"/>
+          <w:lang w:val="es-ES"/>
+        </w:rPr>
+      </w:pPr>
+      <w:r>
+        <w:rPr>
+          <w:rFonts w:ascii="Arial" w:hAnsi="Arial" w:cs="Arial"/>
           <w:b/>
           <w:sz w:val="24"/>
           <w:szCs w:val="24"/>
@@ -2434,38 +2501,6 @@
         </w:rPr>
         <w:t>.</w:t>
       </w:r>
-      <w:r>
-        <w:rPr>
-          <w:rFonts w:ascii="Arial" w:hAnsi="Arial" w:cs="Arial"/>
-          <w:sz w:val="24"/>
-          <w:szCs w:val="24"/>
-          <w:lang w:val="es-ES"/>
-        </w:rPr>
-        <w:t xml:space="preserve"> </w:t>
-      </w:r>
-    </w:p>
-    <w:p>
-      <w:pPr>
-        <w:pStyle w:val="Prrafodelista"/>
-        <w:jc w:val="both"/>
-        <w:rPr>
-          <w:rFonts w:ascii="Arial" w:hAnsi="Arial" w:cs="Arial"/>
-          <w:b/>
-          <w:sz w:val="24"/>
-          <w:szCs w:val="24"/>
-          <w:lang w:val="es-ES"/>
-        </w:rPr>
-      </w:pPr>
-      <w:r>
-        <w:rPr>
-          <w:rFonts w:ascii="Arial" w:hAnsi="Arial" w:cs="Arial"/>
-          <w:b/>
-          <w:sz w:val="24"/>
-          <w:szCs w:val="24"/>
-          <w:lang w:val="es-ES"/>
-        </w:rPr>
-        <w:t xml:space="preserve">Pruebas: </w:t>
-      </w:r>
     </w:p>
     <w:p>
       <w:pPr>
@@ -2485,133 +2520,34 @@
       <w:r>
         <w:rPr>
           <w:rFonts w:ascii="Arial" w:hAnsi="Arial" w:cs="Arial"/>
-          <w:b/>
-          <w:sz w:val="24"/>
-          <w:szCs w:val="24"/>
-          <w:lang w:val="es-ES"/>
-        </w:rPr>
-        <w:t>Actualizar</w:t>
-      </w:r>
-      <w:r>
-        <w:rPr>
-          <w:rFonts w:ascii="Arial" w:hAnsi="Arial" w:cs="Arial"/>
-          <w:b/>
-          <w:sz w:val="24"/>
-          <w:szCs w:val="24"/>
-          <w:lang w:val="es-ES"/>
-        </w:rPr>
-        <w:t xml:space="preserve"> </w:t>
-      </w:r>
-      <w:proofErr w:type="spellStart"/>
-      <w:r>
-        <w:rPr>
-          <w:rFonts w:ascii="Arial" w:hAnsi="Arial" w:cs="Arial"/>
-          <w:b/>
-          <w:sz w:val="24"/>
-          <w:szCs w:val="24"/>
-          <w:lang w:val="es-ES"/>
-        </w:rPr>
-        <w:t>admin</w:t>
-      </w:r>
-      <w:proofErr w:type="spellEnd"/>
-      <w:r>
-        <w:rPr>
-          <w:rFonts w:ascii="Arial" w:hAnsi="Arial" w:cs="Arial"/>
-          <w:sz w:val="24"/>
-          <w:szCs w:val="24"/>
-          <w:lang w:val="es-ES"/>
-        </w:rPr>
-        <w:t xml:space="preserve"> (Usuario rol </w:t>
-      </w:r>
-      <w:proofErr w:type="spellStart"/>
-      <w:r>
-        <w:rPr>
-          <w:rFonts w:ascii="Arial" w:hAnsi="Arial" w:cs="Arial"/>
-          <w:sz w:val="24"/>
-          <w:szCs w:val="24"/>
-          <w:lang w:val="es-ES"/>
-        </w:rPr>
-        <w:t>admin_super</w:t>
-      </w:r>
-      <w:proofErr w:type="spellEnd"/>
-      <w:r>
-        <w:rPr>
-          <w:rFonts w:ascii="Arial" w:hAnsi="Arial" w:cs="Arial"/>
-          <w:sz w:val="24"/>
-          <w:szCs w:val="24"/>
-          <w:lang w:val="es-ES"/>
-        </w:rPr>
-        <w:t>)</w:t>
-      </w:r>
-    </w:p>
-    <w:p>
-      <w:pPr>
-        <w:pStyle w:val="Prrafodelista"/>
-        <w:ind w:left="1440"/>
-        <w:jc w:val="both"/>
-        <w:rPr>
-          <w:rFonts w:ascii="Arial" w:hAnsi="Arial" w:cs="Arial"/>
-          <w:sz w:val="24"/>
-          <w:szCs w:val="24"/>
-          <w:lang w:val="es-ES"/>
-        </w:rPr>
-      </w:pPr>
-      <w:r>
-        <w:rPr>
-          <w:rFonts w:ascii="Arial" w:hAnsi="Arial" w:cs="Arial"/>
-          <w:b/>
-          <w:sz w:val="24"/>
-          <w:szCs w:val="24"/>
-          <w:lang w:val="es-ES"/>
-        </w:rPr>
-        <w:t>R:</w:t>
-      </w:r>
-      <w:r>
-        <w:rPr>
-          <w:rFonts w:ascii="Arial" w:hAnsi="Arial" w:cs="Arial"/>
-          <w:sz w:val="24"/>
-          <w:szCs w:val="24"/>
-          <w:lang w:val="es-ES"/>
-        </w:rPr>
-        <w:t xml:space="preserve"> </w:t>
-      </w:r>
-      <w:r>
-        <w:rPr>
-          <w:rFonts w:ascii="Arial" w:hAnsi="Arial" w:cs="Arial"/>
-          <w:sz w:val="24"/>
-          <w:szCs w:val="24"/>
-          <w:lang w:val="es-ES"/>
-        </w:rPr>
-        <w:t>Actualiza</w:t>
-      </w:r>
-      <w:r>
-        <w:rPr>
-          <w:rFonts w:ascii="Arial" w:hAnsi="Arial" w:cs="Arial"/>
-          <w:sz w:val="24"/>
-          <w:szCs w:val="24"/>
-          <w:lang w:val="es-ES"/>
-        </w:rPr>
-        <w:t xml:space="preserve"> </w:t>
-      </w:r>
-      <w:proofErr w:type="spellStart"/>
-      <w:r>
-        <w:rPr>
-          <w:rFonts w:ascii="Arial" w:hAnsi="Arial" w:cs="Arial"/>
-          <w:sz w:val="24"/>
-          <w:szCs w:val="24"/>
-          <w:lang w:val="es-ES"/>
-        </w:rPr>
-        <w:t>admind</w:t>
-      </w:r>
-      <w:proofErr w:type="spellEnd"/>
-      <w:r>
-        <w:rPr>
-          <w:rFonts w:ascii="Arial" w:hAnsi="Arial" w:cs="Arial"/>
-          <w:sz w:val="24"/>
-          <w:szCs w:val="24"/>
-          <w:lang w:val="es-ES"/>
-        </w:rPr>
-        <w:t>.</w:t>
+          <w:sz w:val="24"/>
+          <w:szCs w:val="24"/>
+          <w:lang w:val="es-ES"/>
+        </w:rPr>
+        <w:t>Si el número de documento está ligado a un usuario existente.</w:t>
+      </w:r>
+    </w:p>
+    <w:p>
+      <w:pPr>
+        <w:pStyle w:val="Prrafodelista"/>
+        <w:jc w:val="both"/>
+        <w:rPr>
+          <w:rFonts w:ascii="Arial" w:hAnsi="Arial" w:cs="Arial"/>
+          <w:b/>
+          <w:sz w:val="24"/>
+          <w:szCs w:val="24"/>
+          <w:lang w:val="es-ES"/>
+        </w:rPr>
+      </w:pPr>
+      <w:r>
+        <w:rPr>
+          <w:rFonts w:ascii="Arial" w:hAnsi="Arial" w:cs="Arial"/>
+          <w:b/>
+          <w:sz w:val="24"/>
+          <w:szCs w:val="24"/>
+          <w:lang w:val="es-ES"/>
+        </w:rPr>
+        <w:t xml:space="preserve">Pruebas: </w:t>
       </w:r>
     </w:p>
     <w:p>
@@ -2668,6 +2604,58 @@
           <w:szCs w:val="24"/>
           <w:lang w:val="es-ES"/>
         </w:rPr>
+        <w:t xml:space="preserve"> (Usuario rol </w:t>
+      </w:r>
+      <w:proofErr w:type="spellStart"/>
+      <w:r>
+        <w:rPr>
+          <w:rFonts w:ascii="Arial" w:hAnsi="Arial" w:cs="Arial"/>
+          <w:sz w:val="24"/>
+          <w:szCs w:val="24"/>
+          <w:lang w:val="es-ES"/>
+        </w:rPr>
+        <w:t>admin_super</w:t>
+      </w:r>
+      <w:proofErr w:type="spellEnd"/>
+      <w:r>
+        <w:rPr>
+          <w:rFonts w:ascii="Arial" w:hAnsi="Arial" w:cs="Arial"/>
+          <w:sz w:val="24"/>
+          <w:szCs w:val="24"/>
+          <w:lang w:val="es-ES"/>
+        </w:rPr>
+        <w:t>)</w:t>
+      </w:r>
+    </w:p>
+    <w:p>
+      <w:pPr>
+        <w:pStyle w:val="Prrafodelista"/>
+        <w:ind w:left="1440"/>
+        <w:jc w:val="both"/>
+        <w:rPr>
+          <w:rFonts w:ascii="Arial" w:hAnsi="Arial" w:cs="Arial"/>
+          <w:sz w:val="24"/>
+          <w:szCs w:val="24"/>
+          <w:lang w:val="es-ES"/>
+        </w:rPr>
+      </w:pPr>
+      <w:r>
+        <w:rPr>
+          <w:rFonts w:ascii="Arial" w:hAnsi="Arial" w:cs="Arial"/>
+          <w:b/>
+          <w:sz w:val="24"/>
+          <w:szCs w:val="24"/>
+          <w:lang w:val="es-ES"/>
+        </w:rPr>
+        <w:t>R:</w:t>
+      </w:r>
+      <w:r>
+        <w:rPr>
+          <w:rFonts w:ascii="Arial" w:hAnsi="Arial" w:cs="Arial"/>
+          <w:sz w:val="24"/>
+          <w:szCs w:val="24"/>
+          <w:lang w:val="es-ES"/>
+        </w:rPr>
         <w:t xml:space="preserve"> </w:t>
       </w:r>
       <w:r>
@@ -2677,7 +2665,16 @@
           <w:szCs w:val="24"/>
           <w:lang w:val="es-ES"/>
         </w:rPr>
-        <w:t xml:space="preserve">(Usuario rol </w:t>
+        <w:t>Actualiza</w:t>
+      </w:r>
+      <w:r>
+        <w:rPr>
+          <w:rFonts w:ascii="Arial" w:hAnsi="Arial" w:cs="Arial"/>
+          <w:sz w:val="24"/>
+          <w:szCs w:val="24"/>
+          <w:lang w:val="es-ES"/>
+        </w:rPr>
+        <w:t xml:space="preserve"> </w:t>
       </w:r>
       <w:proofErr w:type="spellStart"/>
       <w:r>
@@ -2687,59 +2684,9 @@
           <w:szCs w:val="24"/>
           <w:lang w:val="es-ES"/>
         </w:rPr>
-        <w:t>admin_registrador</w:t>
+        <w:t>admind</w:t>
       </w:r>
       <w:proofErr w:type="spellEnd"/>
-      <w:r>
-        <w:rPr>
-          <w:rFonts w:ascii="Arial" w:hAnsi="Arial" w:cs="Arial"/>
-          <w:sz w:val="24"/>
-          <w:szCs w:val="24"/>
-          <w:lang w:val="es-ES"/>
-        </w:rPr>
-        <w:t>)</w:t>
-      </w:r>
-    </w:p>
-    <w:p>
-      <w:pPr>
-        <w:pStyle w:val="Prrafodelista"/>
-        <w:ind w:left="1440"/>
-        <w:jc w:val="both"/>
-        <w:rPr>
-          <w:rFonts w:ascii="Arial" w:hAnsi="Arial" w:cs="Arial"/>
-          <w:sz w:val="24"/>
-          <w:szCs w:val="24"/>
-          <w:lang w:val="es-ES"/>
-        </w:rPr>
-      </w:pPr>
-      <w:r>
-        <w:rPr>
-          <w:rFonts w:ascii="Arial" w:hAnsi="Arial" w:cs="Arial"/>
-          <w:b/>
-          <w:sz w:val="24"/>
-          <w:szCs w:val="24"/>
-          <w:lang w:val="es-ES"/>
-        </w:rPr>
-        <w:t>R:</w:t>
-      </w:r>
-      <w:r>
-        <w:rPr>
-          <w:rFonts w:ascii="Arial" w:hAnsi="Arial" w:cs="Arial"/>
-          <w:sz w:val="24"/>
-          <w:szCs w:val="24"/>
-          <w:lang w:val="es-ES"/>
-        </w:rPr>
-        <w:t xml:space="preserve"> No </w:t>
-      </w:r>
-      <w:r>
-        <w:rPr>
-          <w:rFonts w:ascii="Arial" w:hAnsi="Arial" w:cs="Arial"/>
-          <w:sz w:val="24"/>
-          <w:szCs w:val="24"/>
-          <w:lang w:val="es-ES"/>
-        </w:rPr>
-        <w:t>actualiza</w:t>
-      </w:r>
       <w:r>
         <w:rPr>
           <w:rFonts w:ascii="Arial" w:hAnsi="Arial" w:cs="Arial"/>
@@ -2804,6 +2751,142 @@
           <w:szCs w:val="24"/>
           <w:lang w:val="es-ES"/>
         </w:rPr>
+        <w:t xml:space="preserve"> </w:t>
+      </w:r>
+      <w:r>
+        <w:rPr>
+          <w:rFonts w:ascii="Arial" w:hAnsi="Arial" w:cs="Arial"/>
+          <w:sz w:val="24"/>
+          <w:szCs w:val="24"/>
+          <w:lang w:val="es-ES"/>
+        </w:rPr>
+        <w:t xml:space="preserve">(Usuario rol </w:t>
+      </w:r>
+      <w:proofErr w:type="spellStart"/>
+      <w:r>
+        <w:rPr>
+          <w:rFonts w:ascii="Arial" w:hAnsi="Arial" w:cs="Arial"/>
+          <w:sz w:val="24"/>
+          <w:szCs w:val="24"/>
+          <w:lang w:val="es-ES"/>
+        </w:rPr>
+        <w:t>admin_registrador</w:t>
+      </w:r>
+      <w:proofErr w:type="spellEnd"/>
+      <w:r>
+        <w:rPr>
+          <w:rFonts w:ascii="Arial" w:hAnsi="Arial" w:cs="Arial"/>
+          <w:sz w:val="24"/>
+          <w:szCs w:val="24"/>
+          <w:lang w:val="es-ES"/>
+        </w:rPr>
+        <w:t>)</w:t>
+      </w:r>
+    </w:p>
+    <w:p>
+      <w:pPr>
+        <w:pStyle w:val="Prrafodelista"/>
+        <w:ind w:left="1440"/>
+        <w:jc w:val="both"/>
+        <w:rPr>
+          <w:rFonts w:ascii="Arial" w:hAnsi="Arial" w:cs="Arial"/>
+          <w:sz w:val="24"/>
+          <w:szCs w:val="24"/>
+          <w:lang w:val="es-ES"/>
+        </w:rPr>
+      </w:pPr>
+      <w:r>
+        <w:rPr>
+          <w:rFonts w:ascii="Arial" w:hAnsi="Arial" w:cs="Arial"/>
+          <w:b/>
+          <w:sz w:val="24"/>
+          <w:szCs w:val="24"/>
+          <w:lang w:val="es-ES"/>
+        </w:rPr>
+        <w:t>R:</w:t>
+      </w:r>
+      <w:r>
+        <w:rPr>
+          <w:rFonts w:ascii="Arial" w:hAnsi="Arial" w:cs="Arial"/>
+          <w:sz w:val="24"/>
+          <w:szCs w:val="24"/>
+          <w:lang w:val="es-ES"/>
+        </w:rPr>
+        <w:t xml:space="preserve"> No </w:t>
+      </w:r>
+      <w:r>
+        <w:rPr>
+          <w:rFonts w:ascii="Arial" w:hAnsi="Arial" w:cs="Arial"/>
+          <w:sz w:val="24"/>
+          <w:szCs w:val="24"/>
+          <w:lang w:val="es-ES"/>
+        </w:rPr>
+        <w:t>actualiza</w:t>
+      </w:r>
+      <w:r>
+        <w:rPr>
+          <w:rFonts w:ascii="Arial" w:hAnsi="Arial" w:cs="Arial"/>
+          <w:sz w:val="24"/>
+          <w:szCs w:val="24"/>
+          <w:lang w:val="es-ES"/>
+        </w:rPr>
+        <w:t>.</w:t>
+      </w:r>
+    </w:p>
+    <w:p>
+      <w:pPr>
+        <w:pStyle w:val="Prrafodelista"/>
+        <w:numPr>
+          <w:ilvl w:val="0"/>
+          <w:numId w:val="2"/>
+        </w:numPr>
+        <w:jc w:val="both"/>
+        <w:rPr>
+          <w:rFonts w:ascii="Arial" w:hAnsi="Arial" w:cs="Arial"/>
+          <w:sz w:val="24"/>
+          <w:szCs w:val="24"/>
+          <w:lang w:val="es-ES"/>
+        </w:rPr>
+      </w:pPr>
+      <w:r>
+        <w:rPr>
+          <w:rFonts w:ascii="Arial" w:hAnsi="Arial" w:cs="Arial"/>
+          <w:b/>
+          <w:sz w:val="24"/>
+          <w:szCs w:val="24"/>
+          <w:lang w:val="es-ES"/>
+        </w:rPr>
+        <w:t>Actualizar</w:t>
+      </w:r>
+      <w:r>
+        <w:rPr>
+          <w:rFonts w:ascii="Arial" w:hAnsi="Arial" w:cs="Arial"/>
+          <w:b/>
+          <w:sz w:val="24"/>
+          <w:szCs w:val="24"/>
+          <w:lang w:val="es-ES"/>
+        </w:rPr>
+        <w:t xml:space="preserve"> </w:t>
+      </w:r>
+      <w:proofErr w:type="spellStart"/>
+      <w:r>
+        <w:rPr>
+          <w:rFonts w:ascii="Arial" w:hAnsi="Arial" w:cs="Arial"/>
+          <w:b/>
+          <w:sz w:val="24"/>
+          <w:szCs w:val="24"/>
+          <w:lang w:val="es-ES"/>
+        </w:rPr>
+        <w:t>admin</w:t>
+      </w:r>
+      <w:proofErr w:type="spellEnd"/>
+      <w:r>
+        <w:rPr>
+          <w:rFonts w:ascii="Arial" w:hAnsi="Arial" w:cs="Arial"/>
+          <w:sz w:val="24"/>
+          <w:szCs w:val="24"/>
+          <w:lang w:val="es-ES"/>
+        </w:rPr>
         <w:t xml:space="preserve"> (Usuario rol </w:t>
       </w:r>
       <w:proofErr w:type="spellStart"/>
@@ -3670,17 +3753,33 @@
         </w:rPr>
         <w:t xml:space="preserve"> No </w:t>
       </w:r>
-      <w:proofErr w:type="spellStart"/>
-      <w:r>
-        <w:rPr>
-          <w:rFonts w:ascii="Arial" w:hAnsi="Arial" w:cs="Arial"/>
-          <w:sz w:val="24"/>
-          <w:szCs w:val="24"/>
-          <w:lang w:val="es-ES"/>
-        </w:rPr>
-        <w:t>elomina</w:t>
-      </w:r>
-      <w:proofErr w:type="spellEnd"/>
+      <w:r>
+        <w:rPr>
+          <w:rFonts w:ascii="Arial" w:hAnsi="Arial" w:cs="Arial"/>
+          <w:sz w:val="24"/>
+          <w:szCs w:val="24"/>
+          <w:lang w:val="es-ES"/>
+        </w:rPr>
+        <w:t>e</w:t>
+      </w:r>
+      <w:r>
+        <w:rPr>
+          <w:rFonts w:ascii="Arial" w:hAnsi="Arial" w:cs="Arial"/>
+          <w:sz w:val="24"/>
+          <w:szCs w:val="24"/>
+          <w:lang w:val="es-ES"/>
+        </w:rPr>
+        <w:t>li</w:t>
+      </w:r>
+      <w:r>
+        <w:rPr>
+          <w:rFonts w:ascii="Arial" w:hAnsi="Arial" w:cs="Arial"/>
+          <w:sz w:val="24"/>
+          <w:szCs w:val="24"/>
+          <w:lang w:val="es-ES"/>
+        </w:rPr>
+        <w:t>mina</w:t>
+      </w:r>
       <w:r>
         <w:rPr>
           <w:rFonts w:ascii="Arial" w:hAnsi="Arial" w:cs="Arial"/>
@@ -3834,7 +3933,7 @@
   <w:abstractNum w:abstractNumId="1" w15:restartNumberingAfterBreak="0">
     <w:nsid w:val="3430594D"/>
     <w:multiLevelType w:val="hybridMultilevel"/>
-    <w:tmpl w:val="094C0890"/>
+    <w:tmpl w:val="A470EA5E"/>
     <w:lvl w:ilvl="0" w:tplc="0409000B">
       <w:start w:val="1"/>
       <w:numFmt w:val="bullet"/>

</xml_diff>

<commit_message>
Login, Crud A, Registro B
</commit_message>
<xml_diff>
--- a/LISTA DE END-POINT.docx
+++ b/LISTA DE END-POINT.docx
@@ -556,25 +556,7 @@
           <w:szCs w:val="24"/>
           <w:lang w:val="es-ES"/>
         </w:rPr>
-        <w:t xml:space="preserve"> </w:t>
-      </w:r>
-      <w:r>
-        <w:rPr>
-          <w:rFonts w:ascii="Arial" w:hAnsi="Arial" w:cs="Arial"/>
-          <w:sz w:val="24"/>
-          <w:szCs w:val="24"/>
-          <w:lang w:val="es-ES"/>
-        </w:rPr>
-        <w:t>Listar todos los</w:t>
-      </w:r>
-      <w:r>
-        <w:rPr>
-          <w:rFonts w:ascii="Arial" w:hAnsi="Arial" w:cs="Arial"/>
-          <w:sz w:val="24"/>
-          <w:szCs w:val="24"/>
-          <w:lang w:val="es-ES"/>
-        </w:rPr>
-        <w:t xml:space="preserve"> administradores. </w:t>
+        <w:t xml:space="preserve"> Listar todos los administradores. </w:t>
       </w:r>
     </w:p>
     <w:p>
@@ -625,43 +607,7 @@
           <w:szCs w:val="24"/>
           <w:lang w:val="es-ES"/>
         </w:rPr>
-        <w:t xml:space="preserve"> podrá </w:t>
-      </w:r>
-      <w:r>
-        <w:rPr>
-          <w:rFonts w:ascii="Arial" w:hAnsi="Arial" w:cs="Arial"/>
-          <w:sz w:val="24"/>
-          <w:szCs w:val="24"/>
-          <w:lang w:val="es-ES"/>
-        </w:rPr>
-        <w:t>l</w:t>
-      </w:r>
-      <w:r>
-        <w:rPr>
-          <w:rFonts w:ascii="Arial" w:hAnsi="Arial" w:cs="Arial"/>
-          <w:sz w:val="24"/>
-          <w:szCs w:val="24"/>
-          <w:lang w:val="es-ES"/>
-        </w:rPr>
-        <w:t>istar todos los administradores</w:t>
-      </w:r>
-      <w:r>
-        <w:rPr>
-          <w:rFonts w:ascii="Arial" w:hAnsi="Arial" w:cs="Arial"/>
-          <w:sz w:val="24"/>
-          <w:szCs w:val="24"/>
-          <w:lang w:val="es-ES"/>
-        </w:rPr>
-        <w:t xml:space="preserve"> registrados en el sistema</w:t>
-      </w:r>
-      <w:r>
-        <w:rPr>
-          <w:rFonts w:ascii="Arial" w:hAnsi="Arial" w:cs="Arial"/>
-          <w:sz w:val="24"/>
-          <w:szCs w:val="24"/>
-          <w:lang w:val="es-ES"/>
-        </w:rPr>
-        <w:t xml:space="preserve">. </w:t>
+        <w:t xml:space="preserve"> podrá listar todos los administradores registrados en el sistema. </w:t>
       </w:r>
     </w:p>
     <w:p>
@@ -1242,17 +1188,7 @@
           <w:szCs w:val="24"/>
           <w:lang w:val="es-ES"/>
         </w:rPr>
-        <w:t>a</w:t>
-      </w:r>
-      <w:r>
-        <w:rPr>
-          <w:rFonts w:ascii="Arial" w:hAnsi="Arial" w:cs="Arial"/>
-          <w:b/>
-          <w:sz w:val="24"/>
-          <w:szCs w:val="24"/>
-          <w:lang w:val="es-ES"/>
-        </w:rPr>
-        <w:t>dmin</w:t>
+        <w:t>admin</w:t>
       </w:r>
       <w:r>
         <w:rPr>
@@ -1390,25 +1326,7 @@
           <w:szCs w:val="24"/>
           <w:lang w:val="es-ES"/>
         </w:rPr>
-        <w:t xml:space="preserve"> </w:t>
-      </w:r>
-      <w:r>
-        <w:rPr>
-          <w:rFonts w:ascii="Arial" w:hAnsi="Arial" w:cs="Arial"/>
-          <w:sz w:val="24"/>
-          <w:szCs w:val="24"/>
-          <w:lang w:val="es-ES"/>
-        </w:rPr>
-        <w:t>Registrar administradores.</w:t>
-      </w:r>
-      <w:r>
-        <w:rPr>
-          <w:rFonts w:ascii="Arial" w:hAnsi="Arial" w:cs="Arial"/>
-          <w:sz w:val="24"/>
-          <w:szCs w:val="24"/>
-          <w:lang w:val="es-ES"/>
-        </w:rPr>
-        <w:t xml:space="preserve"> </w:t>
+        <w:t xml:space="preserve"> Registrar administradores. </w:t>
       </w:r>
     </w:p>
     <w:p>
@@ -1439,16 +1357,7 @@
           <w:szCs w:val="24"/>
           <w:lang w:val="es-ES"/>
         </w:rPr>
-        <w:t xml:space="preserve">  </w:t>
-      </w:r>
-      <w:r>
-        <w:rPr>
-          <w:rFonts w:ascii="Arial" w:hAnsi="Arial" w:cs="Arial"/>
-          <w:sz w:val="24"/>
-          <w:szCs w:val="24"/>
-          <w:lang w:val="es-ES"/>
-        </w:rPr>
-        <w:t xml:space="preserve">El usuario con rol </w:t>
+        <w:t xml:space="preserve">  El usuario con rol </w:t>
       </w:r>
       <w:proofErr w:type="spellStart"/>
       <w:r>
@@ -1468,16 +1377,7 @@
           <w:szCs w:val="24"/>
           <w:lang w:val="es-ES"/>
         </w:rPr>
-        <w:t xml:space="preserve"> podrá registrar cualquier tipo de usuario administrador en el sistema</w:t>
-      </w:r>
-      <w:r>
-        <w:rPr>
-          <w:rFonts w:ascii="Arial" w:hAnsi="Arial" w:cs="Arial"/>
-          <w:sz w:val="24"/>
-          <w:szCs w:val="24"/>
-          <w:lang w:val="es-ES"/>
-        </w:rPr>
-        <w:t xml:space="preserve">. </w:t>
+        <w:t xml:space="preserve"> podrá registrar cualquier tipo de usuario administrador en el sistema. </w:t>
       </w:r>
     </w:p>
     <w:p>
@@ -1716,25 +1616,7 @@
           <w:szCs w:val="24"/>
           <w:lang w:val="es-ES"/>
         </w:rPr>
-        <w:t>rol del usua</w:t>
-      </w:r>
-      <w:r>
-        <w:rPr>
-          <w:rFonts w:ascii="Arial" w:hAnsi="Arial" w:cs="Arial"/>
-          <w:sz w:val="24"/>
-          <w:szCs w:val="24"/>
-          <w:lang w:val="es-ES"/>
-        </w:rPr>
-        <w:t>rio es diferente a</w:t>
-      </w:r>
-      <w:r>
-        <w:rPr>
-          <w:rFonts w:ascii="Arial" w:hAnsi="Arial" w:cs="Arial"/>
-          <w:sz w:val="24"/>
-          <w:szCs w:val="24"/>
-          <w:lang w:val="es-ES"/>
-        </w:rPr>
-        <w:t xml:space="preserve"> </w:t>
+        <w:t xml:space="preserve">rol del usuario es diferente a </w:t>
       </w:r>
       <w:proofErr w:type="spellStart"/>
       <w:r>
@@ -2177,25 +2059,7 @@
           <w:szCs w:val="24"/>
           <w:lang w:val="es-ES"/>
         </w:rPr>
-        <w:t xml:space="preserve"> </w:t>
-      </w:r>
-      <w:r>
-        <w:rPr>
-          <w:rFonts w:ascii="Arial" w:hAnsi="Arial" w:cs="Arial"/>
-          <w:sz w:val="24"/>
-          <w:szCs w:val="24"/>
-          <w:lang w:val="es-ES"/>
-        </w:rPr>
-        <w:t>Actualizar</w:t>
-      </w:r>
-      <w:r>
-        <w:rPr>
-          <w:rFonts w:ascii="Arial" w:hAnsi="Arial" w:cs="Arial"/>
-          <w:sz w:val="24"/>
-          <w:szCs w:val="24"/>
-          <w:lang w:val="es-ES"/>
-        </w:rPr>
-        <w:t xml:space="preserve"> administradores. </w:t>
+        <w:t xml:space="preserve"> Actualizar administradores. </w:t>
       </w:r>
     </w:p>
     <w:p>
@@ -2246,25 +2110,7 @@
           <w:szCs w:val="24"/>
           <w:lang w:val="es-ES"/>
         </w:rPr>
-        <w:t xml:space="preserve"> podrá </w:t>
-      </w:r>
-      <w:r>
-        <w:rPr>
-          <w:rFonts w:ascii="Arial" w:hAnsi="Arial" w:cs="Arial"/>
-          <w:sz w:val="24"/>
-          <w:szCs w:val="24"/>
-          <w:lang w:val="es-ES"/>
-        </w:rPr>
-        <w:t>actualizar</w:t>
-      </w:r>
-      <w:r>
-        <w:rPr>
-          <w:rFonts w:ascii="Arial" w:hAnsi="Arial" w:cs="Arial"/>
-          <w:sz w:val="24"/>
-          <w:szCs w:val="24"/>
-          <w:lang w:val="es-ES"/>
-        </w:rPr>
-        <w:t xml:space="preserve"> cualquier tipo de usuario administrador</w:t>
+        <w:t xml:space="preserve"> podrá actualizar cualquier tipo de usuario administrador</w:t>
       </w:r>
       <w:r>
         <w:rPr>
@@ -3005,25 +2851,7 @@
           <w:szCs w:val="24"/>
           <w:lang w:val="es-ES"/>
         </w:rPr>
-        <w:t xml:space="preserve"> </w:t>
-      </w:r>
-      <w:r>
-        <w:rPr>
-          <w:rFonts w:ascii="Arial" w:hAnsi="Arial" w:cs="Arial"/>
-          <w:sz w:val="24"/>
-          <w:szCs w:val="24"/>
-          <w:lang w:val="es-ES"/>
-        </w:rPr>
-        <w:t>Eliminar</w:t>
-      </w:r>
-      <w:r>
-        <w:rPr>
-          <w:rFonts w:ascii="Arial" w:hAnsi="Arial" w:cs="Arial"/>
-          <w:sz w:val="24"/>
-          <w:szCs w:val="24"/>
-          <w:lang w:val="es-ES"/>
-        </w:rPr>
-        <w:t xml:space="preserve"> administradores. </w:t>
+        <w:t xml:space="preserve"> Eliminar administradores. </w:t>
       </w:r>
     </w:p>
     <w:p>
@@ -3074,25 +2902,7 @@
           <w:szCs w:val="24"/>
           <w:lang w:val="es-ES"/>
         </w:rPr>
-        <w:t xml:space="preserve"> podrá </w:t>
-      </w:r>
-      <w:r>
-        <w:rPr>
-          <w:rFonts w:ascii="Arial" w:hAnsi="Arial" w:cs="Arial"/>
-          <w:sz w:val="24"/>
-          <w:szCs w:val="24"/>
-          <w:lang w:val="es-ES"/>
-        </w:rPr>
-        <w:t>eliminar</w:t>
-      </w:r>
-      <w:r>
-        <w:rPr>
-          <w:rFonts w:ascii="Arial" w:hAnsi="Arial" w:cs="Arial"/>
-          <w:sz w:val="24"/>
-          <w:szCs w:val="24"/>
-          <w:lang w:val="es-ES"/>
-        </w:rPr>
-        <w:t xml:space="preserve"> cualquier tipo de usuario administrador</w:t>
+        <w:t xml:space="preserve"> podrá eliminar cualquier tipo de usuario administrador</w:t>
       </w:r>
       <w:r>
         <w:rPr>
@@ -3802,8 +3612,1527 @@
           <w:lang w:val="es-ES"/>
         </w:rPr>
       </w:pPr>
+    </w:p>
+    <w:p>
+      <w:pPr>
+        <w:pStyle w:val="Prrafodelista"/>
+        <w:numPr>
+          <w:ilvl w:val="0"/>
+          <w:numId w:val="1"/>
+        </w:numPr>
+        <w:jc w:val="both"/>
+        <w:rPr>
+          <w:rFonts w:ascii="Arial" w:hAnsi="Arial" w:cs="Arial"/>
+          <w:sz w:val="24"/>
+          <w:szCs w:val="24"/>
+          <w:lang w:val="es-ES"/>
+        </w:rPr>
+      </w:pPr>
+      <w:r>
+        <w:rPr>
+          <w:rFonts w:ascii="Arial" w:hAnsi="Arial" w:cs="Arial"/>
+          <w:b/>
+          <w:sz w:val="24"/>
+          <w:szCs w:val="24"/>
+          <w:lang w:val="es-ES"/>
+        </w:rPr>
+        <w:t>Función:</w:t>
+      </w:r>
+      <w:r>
+        <w:rPr>
+          <w:rFonts w:ascii="Arial" w:hAnsi="Arial" w:cs="Arial"/>
+          <w:sz w:val="24"/>
+          <w:szCs w:val="24"/>
+          <w:lang w:val="es-ES"/>
+        </w:rPr>
+        <w:t xml:space="preserve"> Registrar </w:t>
+      </w:r>
+      <w:r>
+        <w:rPr>
+          <w:rFonts w:ascii="Arial" w:hAnsi="Arial" w:cs="Arial"/>
+          <w:sz w:val="24"/>
+          <w:szCs w:val="24"/>
+          <w:lang w:val="es-ES"/>
+        </w:rPr>
+        <w:t>beneficiarios</w:t>
+      </w:r>
+      <w:r>
+        <w:rPr>
+          <w:rFonts w:ascii="Arial" w:hAnsi="Arial" w:cs="Arial"/>
+          <w:sz w:val="24"/>
+          <w:szCs w:val="24"/>
+          <w:lang w:val="es-ES"/>
+        </w:rPr>
+        <w:t xml:space="preserve">. </w:t>
+      </w:r>
+    </w:p>
+    <w:p>
+      <w:pPr>
+        <w:pStyle w:val="Prrafodelista"/>
+        <w:jc w:val="both"/>
+        <w:rPr>
+          <w:rFonts w:ascii="Arial" w:hAnsi="Arial" w:cs="Arial"/>
+          <w:sz w:val="24"/>
+          <w:szCs w:val="24"/>
+          <w:lang w:val="es-ES"/>
+        </w:rPr>
+      </w:pPr>
+      <w:r>
+        <w:rPr>
+          <w:rFonts w:ascii="Arial" w:hAnsi="Arial" w:cs="Arial"/>
+          <w:b/>
+          <w:sz w:val="24"/>
+          <w:szCs w:val="24"/>
+          <w:lang w:val="es-ES"/>
+        </w:rPr>
+        <w:t>Descripción:</w:t>
+      </w:r>
+      <w:r>
+        <w:rPr>
+          <w:rFonts w:ascii="Arial" w:hAnsi="Arial" w:cs="Arial"/>
+          <w:sz w:val="24"/>
+          <w:szCs w:val="24"/>
+          <w:lang w:val="es-ES"/>
+        </w:rPr>
+        <w:t xml:space="preserve">  El usuario con rol </w:t>
+      </w:r>
+      <w:proofErr w:type="spellStart"/>
+      <w:r>
+        <w:rPr>
+          <w:rFonts w:ascii="Arial" w:hAnsi="Arial" w:cs="Arial"/>
+          <w:sz w:val="24"/>
+          <w:szCs w:val="24"/>
+          <w:lang w:val="es-ES"/>
+        </w:rPr>
+        <w:t>admin_super</w:t>
+      </w:r>
+      <w:proofErr w:type="spellEnd"/>
+      <w:r>
+        <w:rPr>
+          <w:rFonts w:ascii="Arial" w:hAnsi="Arial" w:cs="Arial"/>
+          <w:sz w:val="24"/>
+          <w:szCs w:val="24"/>
+          <w:lang w:val="es-ES"/>
+        </w:rPr>
+        <w:t xml:space="preserve"> y </w:t>
+      </w:r>
+      <w:proofErr w:type="spellStart"/>
+      <w:r>
+        <w:rPr>
+          <w:rFonts w:ascii="Arial" w:hAnsi="Arial" w:cs="Arial"/>
+          <w:sz w:val="24"/>
+          <w:szCs w:val="24"/>
+          <w:lang w:val="es-ES"/>
+        </w:rPr>
+        <w:t>admin_registrador</w:t>
+      </w:r>
+      <w:proofErr w:type="spellEnd"/>
+      <w:r>
+        <w:rPr>
+          <w:rFonts w:ascii="Arial" w:hAnsi="Arial" w:cs="Arial"/>
+          <w:sz w:val="24"/>
+          <w:szCs w:val="24"/>
+          <w:lang w:val="es-ES"/>
+        </w:rPr>
+        <w:t xml:space="preserve"> podrá</w:t>
+      </w:r>
+      <w:r>
+        <w:rPr>
+          <w:rFonts w:ascii="Arial" w:hAnsi="Arial" w:cs="Arial"/>
+          <w:sz w:val="24"/>
+          <w:szCs w:val="24"/>
+          <w:lang w:val="es-ES"/>
+        </w:rPr>
+        <w:t>n</w:t>
+      </w:r>
+      <w:r>
+        <w:rPr>
+          <w:rFonts w:ascii="Arial" w:hAnsi="Arial" w:cs="Arial"/>
+          <w:sz w:val="24"/>
+          <w:szCs w:val="24"/>
+          <w:lang w:val="es-ES"/>
+        </w:rPr>
+        <w:t xml:space="preserve"> registrar </w:t>
+      </w:r>
+      <w:r>
+        <w:rPr>
+          <w:rFonts w:ascii="Arial" w:hAnsi="Arial" w:cs="Arial"/>
+          <w:sz w:val="24"/>
+          <w:szCs w:val="24"/>
+          <w:lang w:val="es-ES"/>
+        </w:rPr>
+        <w:t xml:space="preserve">beneficiarios </w:t>
+      </w:r>
+      <w:r>
+        <w:rPr>
+          <w:rFonts w:ascii="Arial" w:hAnsi="Arial" w:cs="Arial"/>
+          <w:sz w:val="24"/>
+          <w:szCs w:val="24"/>
+          <w:lang w:val="es-ES"/>
+        </w:rPr>
+        <w:t xml:space="preserve">en el sistema. </w:t>
+      </w:r>
+    </w:p>
+    <w:p>
+      <w:pPr>
+        <w:pStyle w:val="Prrafodelista"/>
+        <w:jc w:val="both"/>
+        <w:rPr>
+          <w:rFonts w:ascii="Arial" w:hAnsi="Arial" w:cs="Arial"/>
+          <w:sz w:val="24"/>
+          <w:szCs w:val="24"/>
+          <w:lang w:val="es-CO"/>
+        </w:rPr>
+      </w:pPr>
+      <w:r>
+        <w:rPr>
+          <w:rFonts w:ascii="Arial" w:hAnsi="Arial" w:cs="Arial"/>
+          <w:b/>
+          <w:sz w:val="24"/>
+          <w:szCs w:val="24"/>
+          <w:lang w:val="es-ES"/>
+        </w:rPr>
+        <w:t>Ruta:</w:t>
+      </w:r>
+      <w:r>
+        <w:rPr>
+          <w:rFonts w:ascii="Arial" w:hAnsi="Arial" w:cs="Arial"/>
+          <w:sz w:val="24"/>
+          <w:szCs w:val="24"/>
+          <w:lang w:val="es-ES"/>
+        </w:rPr>
+        <w:t xml:space="preserve"> </w:t>
+      </w:r>
+      <w:r>
+        <w:rPr>
+          <w:rFonts w:ascii="Arial" w:hAnsi="Arial" w:cs="Arial"/>
+          <w:sz w:val="24"/>
+          <w:szCs w:val="24"/>
+          <w:lang w:val="es-ES"/>
+        </w:rPr>
+        <w:t>http://localhost:3000/protected/beneficiary/register</w:t>
+      </w:r>
+    </w:p>
+    <w:p>
+      <w:pPr>
+        <w:pStyle w:val="Prrafodelista"/>
+        <w:jc w:val="both"/>
+        <w:rPr>
+          <w:rFonts w:ascii="Arial" w:hAnsi="Arial" w:cs="Arial"/>
+          <w:b/>
+          <w:sz w:val="24"/>
+          <w:szCs w:val="24"/>
+          <w:lang w:val="es-ES"/>
+        </w:rPr>
+      </w:pPr>
+      <w:r>
+        <w:rPr>
+          <w:rFonts w:ascii="Arial" w:hAnsi="Arial" w:cs="Arial"/>
+          <w:b/>
+          <w:sz w:val="24"/>
+          <w:szCs w:val="24"/>
+          <w:lang w:val="es-ES"/>
+        </w:rPr>
+        <w:lastRenderedPageBreak/>
+        <w:t>Pre-</w:t>
+      </w:r>
+      <w:r>
+        <w:rPr>
+          <w:rFonts w:ascii="Arial" w:hAnsi="Arial" w:cs="Arial"/>
+          <w:b/>
+          <w:sz w:val="24"/>
+          <w:szCs w:val="24"/>
+          <w:lang w:val="es-ES"/>
+        </w:rPr>
+        <w:t>condiciones</w:t>
+      </w:r>
+      <w:r>
+        <w:rPr>
+          <w:rFonts w:ascii="Arial" w:hAnsi="Arial" w:cs="Arial"/>
+          <w:sz w:val="24"/>
+          <w:szCs w:val="24"/>
+          <w:lang w:val="es-ES"/>
+        </w:rPr>
+        <w:t>:</w:t>
+      </w:r>
+      <w:r>
+        <w:rPr>
+          <w:rFonts w:ascii="Arial" w:hAnsi="Arial" w:cs="Arial"/>
+          <w:b/>
+          <w:sz w:val="24"/>
+          <w:szCs w:val="24"/>
+          <w:lang w:val="es-ES"/>
+        </w:rPr>
+        <w:t xml:space="preserve"> </w:t>
+      </w:r>
+    </w:p>
+    <w:p>
+      <w:pPr>
+        <w:pStyle w:val="Prrafodelista"/>
+        <w:numPr>
+          <w:ilvl w:val="0"/>
+          <w:numId w:val="2"/>
+        </w:numPr>
+        <w:jc w:val="both"/>
+        <w:rPr>
+          <w:rFonts w:ascii="Arial" w:hAnsi="Arial" w:cs="Arial"/>
+          <w:b/>
+          <w:sz w:val="24"/>
+          <w:szCs w:val="24"/>
+          <w:lang w:val="es-ES"/>
+        </w:rPr>
+      </w:pPr>
+      <w:r>
+        <w:rPr>
+          <w:rFonts w:ascii="Arial" w:hAnsi="Arial" w:cs="Arial"/>
+          <w:sz w:val="24"/>
+          <w:szCs w:val="24"/>
+          <w:lang w:val="es-ES"/>
+        </w:rPr>
+        <w:t xml:space="preserve">El </w:t>
+      </w:r>
+      <w:r>
+        <w:rPr>
+          <w:rFonts w:ascii="Arial" w:hAnsi="Arial" w:cs="Arial"/>
+          <w:sz w:val="24"/>
+          <w:szCs w:val="24"/>
+          <w:lang w:val="es-ES"/>
+        </w:rPr>
+        <w:t xml:space="preserve">rol del usuario debe ser </w:t>
+      </w:r>
+      <w:proofErr w:type="spellStart"/>
+      <w:r>
+        <w:rPr>
+          <w:rFonts w:ascii="Arial" w:hAnsi="Arial" w:cs="Arial"/>
+          <w:sz w:val="24"/>
+          <w:szCs w:val="24"/>
+          <w:lang w:val="es-ES"/>
+        </w:rPr>
+        <w:t>admin_super</w:t>
+      </w:r>
+      <w:proofErr w:type="spellEnd"/>
+      <w:r>
+        <w:rPr>
+          <w:rFonts w:ascii="Arial" w:hAnsi="Arial" w:cs="Arial"/>
+          <w:sz w:val="24"/>
+          <w:szCs w:val="24"/>
+          <w:lang w:val="es-ES"/>
+        </w:rPr>
+        <w:t xml:space="preserve"> o</w:t>
+      </w:r>
+      <w:r>
+        <w:rPr>
+          <w:rFonts w:ascii="Arial" w:hAnsi="Arial" w:cs="Arial"/>
+          <w:sz w:val="24"/>
+          <w:szCs w:val="24"/>
+          <w:lang w:val="es-ES"/>
+        </w:rPr>
+        <w:t xml:space="preserve"> </w:t>
+      </w:r>
+      <w:proofErr w:type="spellStart"/>
+      <w:r>
+        <w:rPr>
+          <w:rFonts w:ascii="Arial" w:hAnsi="Arial" w:cs="Arial"/>
+          <w:sz w:val="24"/>
+          <w:szCs w:val="24"/>
+          <w:lang w:val="es-ES"/>
+        </w:rPr>
+        <w:t>admin_registrador</w:t>
+      </w:r>
+      <w:proofErr w:type="spellEnd"/>
+      <w:r>
+        <w:rPr>
+          <w:rFonts w:ascii="Arial" w:hAnsi="Arial" w:cs="Arial"/>
+          <w:b/>
+          <w:sz w:val="24"/>
+          <w:szCs w:val="24"/>
+          <w:lang w:val="es-ES"/>
+        </w:rPr>
+        <w:t>.</w:t>
+      </w:r>
+    </w:p>
+    <w:p>
+      <w:pPr>
+        <w:pStyle w:val="Prrafodelista"/>
+        <w:numPr>
+          <w:ilvl w:val="0"/>
+          <w:numId w:val="2"/>
+        </w:numPr>
+        <w:jc w:val="both"/>
+        <w:rPr>
+          <w:rFonts w:ascii="Arial" w:hAnsi="Arial" w:cs="Arial"/>
+          <w:sz w:val="24"/>
+          <w:szCs w:val="24"/>
+          <w:lang w:val="es-ES"/>
+        </w:rPr>
+      </w:pPr>
+      <w:r>
+        <w:rPr>
+          <w:rFonts w:ascii="Arial" w:hAnsi="Arial" w:cs="Arial"/>
+          <w:sz w:val="24"/>
+          <w:szCs w:val="24"/>
+          <w:lang w:val="es-ES"/>
+        </w:rPr>
+        <w:t>El número de documento no debe estar ligado a un usuario existente en el sistema</w:t>
+      </w:r>
+      <w:r>
+        <w:rPr>
+          <w:rFonts w:ascii="Arial" w:hAnsi="Arial" w:cs="Arial"/>
+          <w:sz w:val="24"/>
+          <w:szCs w:val="24"/>
+          <w:lang w:val="es-ES"/>
+        </w:rPr>
+        <w:t xml:space="preserve"> con estado activo</w:t>
+      </w:r>
+      <w:r>
+        <w:rPr>
+          <w:rFonts w:ascii="Arial" w:hAnsi="Arial" w:cs="Arial"/>
+          <w:sz w:val="24"/>
+          <w:szCs w:val="24"/>
+          <w:lang w:val="es-ES"/>
+        </w:rPr>
+        <w:t>.</w:t>
+      </w:r>
+    </w:p>
+    <w:p>
+      <w:pPr>
+        <w:pStyle w:val="Prrafodelista"/>
+        <w:jc w:val="both"/>
+        <w:rPr>
+          <w:rFonts w:ascii="Arial" w:hAnsi="Arial" w:cs="Arial"/>
+          <w:b/>
+          <w:sz w:val="24"/>
+          <w:szCs w:val="24"/>
+          <w:lang w:val="es-ES"/>
+        </w:rPr>
+      </w:pPr>
+      <w:r>
+        <w:rPr>
+          <w:rFonts w:ascii="Arial" w:hAnsi="Arial" w:cs="Arial"/>
+          <w:b/>
+          <w:sz w:val="24"/>
+          <w:szCs w:val="24"/>
+          <w:lang w:val="es-ES"/>
+        </w:rPr>
+        <w:t xml:space="preserve">Restricciones: </w:t>
+      </w:r>
+    </w:p>
+    <w:p>
+      <w:pPr>
+        <w:pStyle w:val="Prrafodelista"/>
+        <w:numPr>
+          <w:ilvl w:val="0"/>
+          <w:numId w:val="2"/>
+        </w:numPr>
+        <w:jc w:val="both"/>
+        <w:rPr>
+          <w:rFonts w:ascii="Arial" w:hAnsi="Arial" w:cs="Arial"/>
+          <w:sz w:val="24"/>
+          <w:szCs w:val="24"/>
+          <w:lang w:val="es-ES"/>
+        </w:rPr>
+      </w:pPr>
+      <w:r>
+        <w:rPr>
+          <w:rFonts w:ascii="Arial" w:hAnsi="Arial" w:cs="Arial"/>
+          <w:sz w:val="24"/>
+          <w:szCs w:val="24"/>
+          <w:lang w:val="es-ES"/>
+        </w:rPr>
+        <w:t>Si e</w:t>
+      </w:r>
+      <w:r>
+        <w:rPr>
+          <w:rFonts w:ascii="Arial" w:hAnsi="Arial" w:cs="Arial"/>
+          <w:sz w:val="24"/>
+          <w:szCs w:val="24"/>
+          <w:lang w:val="es-ES"/>
+        </w:rPr>
+        <w:t xml:space="preserve">l </w:t>
+      </w:r>
+      <w:r>
+        <w:rPr>
+          <w:rFonts w:ascii="Arial" w:hAnsi="Arial" w:cs="Arial"/>
+          <w:sz w:val="24"/>
+          <w:szCs w:val="24"/>
+          <w:lang w:val="es-ES"/>
+        </w:rPr>
+        <w:t xml:space="preserve">rol del usuario es diferente a </w:t>
+      </w:r>
+      <w:proofErr w:type="spellStart"/>
+      <w:r>
+        <w:rPr>
+          <w:rFonts w:ascii="Arial" w:hAnsi="Arial" w:cs="Arial"/>
+          <w:sz w:val="24"/>
+          <w:szCs w:val="24"/>
+          <w:lang w:val="es-ES"/>
+        </w:rPr>
+        <w:t>admin_super</w:t>
+      </w:r>
+      <w:proofErr w:type="spellEnd"/>
+      <w:r>
+        <w:rPr>
+          <w:rFonts w:ascii="Arial" w:hAnsi="Arial" w:cs="Arial"/>
+          <w:sz w:val="24"/>
+          <w:szCs w:val="24"/>
+          <w:lang w:val="es-ES"/>
+        </w:rPr>
+        <w:t>.</w:t>
+      </w:r>
+    </w:p>
+    <w:p>
+      <w:pPr>
+        <w:pStyle w:val="Prrafodelista"/>
+        <w:numPr>
+          <w:ilvl w:val="0"/>
+          <w:numId w:val="2"/>
+        </w:numPr>
+        <w:jc w:val="both"/>
+        <w:rPr>
+          <w:rFonts w:ascii="Arial" w:hAnsi="Arial" w:cs="Arial"/>
+          <w:sz w:val="24"/>
+          <w:szCs w:val="24"/>
+          <w:lang w:val="es-ES"/>
+        </w:rPr>
+      </w:pPr>
+      <w:r>
+        <w:rPr>
+          <w:rFonts w:ascii="Arial" w:hAnsi="Arial" w:cs="Arial"/>
+          <w:sz w:val="24"/>
+          <w:szCs w:val="24"/>
+          <w:lang w:val="es-ES"/>
+        </w:rPr>
+        <w:t>Si el número de documento está ligado a un usuario existente.</w:t>
+      </w:r>
+    </w:p>
+    <w:p>
+      <w:pPr>
+        <w:pStyle w:val="Prrafodelista"/>
+        <w:jc w:val="both"/>
+        <w:rPr>
+          <w:rFonts w:ascii="Arial" w:hAnsi="Arial" w:cs="Arial"/>
+          <w:b/>
+          <w:sz w:val="24"/>
+          <w:szCs w:val="24"/>
+          <w:lang w:val="es-ES"/>
+        </w:rPr>
+      </w:pPr>
+      <w:r>
+        <w:rPr>
+          <w:rFonts w:ascii="Arial" w:hAnsi="Arial" w:cs="Arial"/>
+          <w:b/>
+          <w:sz w:val="24"/>
+          <w:szCs w:val="24"/>
+          <w:lang w:val="es-ES"/>
+        </w:rPr>
+        <w:t xml:space="preserve">Pruebas: </w:t>
+      </w:r>
+    </w:p>
+    <w:p>
+      <w:pPr>
+        <w:pStyle w:val="Prrafodelista"/>
+        <w:numPr>
+          <w:ilvl w:val="0"/>
+          <w:numId w:val="2"/>
+        </w:numPr>
+        <w:jc w:val="both"/>
+        <w:rPr>
+          <w:rFonts w:ascii="Arial" w:hAnsi="Arial" w:cs="Arial"/>
+          <w:sz w:val="24"/>
+          <w:szCs w:val="24"/>
+          <w:lang w:val="es-ES"/>
+        </w:rPr>
+      </w:pPr>
+      <w:r>
+        <w:rPr>
+          <w:rFonts w:ascii="Arial" w:hAnsi="Arial" w:cs="Arial"/>
+          <w:b/>
+          <w:sz w:val="24"/>
+          <w:szCs w:val="24"/>
+          <w:lang w:val="es-ES"/>
+        </w:rPr>
+        <w:t xml:space="preserve">Registrar </w:t>
+      </w:r>
+      <w:r>
+        <w:rPr>
+          <w:rFonts w:ascii="Arial" w:hAnsi="Arial" w:cs="Arial"/>
+          <w:b/>
+          <w:sz w:val="24"/>
+          <w:szCs w:val="24"/>
+          <w:lang w:val="es-ES"/>
+        </w:rPr>
+        <w:t>beneficiario</w:t>
+      </w:r>
+      <w:r>
+        <w:rPr>
+          <w:rFonts w:ascii="Arial" w:hAnsi="Arial" w:cs="Arial"/>
+          <w:b/>
+          <w:sz w:val="24"/>
+          <w:szCs w:val="24"/>
+          <w:lang w:val="es-ES"/>
+        </w:rPr>
+        <w:t xml:space="preserve"> sin coincidencias en el documento</w:t>
+      </w:r>
+      <w:r>
+        <w:rPr>
+          <w:rFonts w:ascii="Arial" w:hAnsi="Arial" w:cs="Arial"/>
+          <w:sz w:val="24"/>
+          <w:szCs w:val="24"/>
+          <w:lang w:val="es-ES"/>
+        </w:rPr>
+        <w:t xml:space="preserve"> (Usuario rol </w:t>
+      </w:r>
+      <w:proofErr w:type="spellStart"/>
+      <w:r>
+        <w:rPr>
+          <w:rFonts w:ascii="Arial" w:hAnsi="Arial" w:cs="Arial"/>
+          <w:sz w:val="24"/>
+          <w:szCs w:val="24"/>
+          <w:lang w:val="es-ES"/>
+        </w:rPr>
+        <w:t>admin_super</w:t>
+      </w:r>
+      <w:proofErr w:type="spellEnd"/>
+      <w:r>
+        <w:rPr>
+          <w:rFonts w:ascii="Arial" w:hAnsi="Arial" w:cs="Arial"/>
+          <w:sz w:val="24"/>
+          <w:szCs w:val="24"/>
+          <w:lang w:val="es-ES"/>
+        </w:rPr>
+        <w:t>)</w:t>
+      </w:r>
+    </w:p>
+    <w:p>
+      <w:pPr>
+        <w:pStyle w:val="Prrafodelista"/>
+        <w:ind w:left="1440"/>
+        <w:jc w:val="both"/>
+        <w:rPr>
+          <w:rFonts w:ascii="Arial" w:hAnsi="Arial" w:cs="Arial"/>
+          <w:sz w:val="24"/>
+          <w:szCs w:val="24"/>
+          <w:lang w:val="es-ES"/>
+        </w:rPr>
+      </w:pPr>
+      <w:r>
+        <w:rPr>
+          <w:rFonts w:ascii="Arial" w:hAnsi="Arial" w:cs="Arial"/>
+          <w:b/>
+          <w:sz w:val="24"/>
+          <w:szCs w:val="24"/>
+          <w:lang w:val="es-ES"/>
+        </w:rPr>
+        <w:t>R:</w:t>
+      </w:r>
+      <w:r>
+        <w:rPr>
+          <w:rFonts w:ascii="Arial" w:hAnsi="Arial" w:cs="Arial"/>
+          <w:sz w:val="24"/>
+          <w:szCs w:val="24"/>
+          <w:lang w:val="es-ES"/>
+        </w:rPr>
+        <w:t xml:space="preserve"> Registra </w:t>
+      </w:r>
+      <w:r>
+        <w:rPr>
+          <w:rFonts w:ascii="Arial" w:hAnsi="Arial" w:cs="Arial"/>
+          <w:sz w:val="24"/>
+          <w:szCs w:val="24"/>
+          <w:lang w:val="es-ES"/>
+        </w:rPr>
+        <w:t>beneficiario</w:t>
+      </w:r>
+      <w:r>
+        <w:rPr>
+          <w:rFonts w:ascii="Arial" w:hAnsi="Arial" w:cs="Arial"/>
+          <w:sz w:val="24"/>
+          <w:szCs w:val="24"/>
+          <w:lang w:val="es-ES"/>
+        </w:rPr>
+        <w:t>.</w:t>
+      </w:r>
+    </w:p>
+    <w:p>
+      <w:pPr>
+        <w:pStyle w:val="Prrafodelista"/>
+        <w:numPr>
+          <w:ilvl w:val="0"/>
+          <w:numId w:val="2"/>
+        </w:numPr>
+        <w:jc w:val="both"/>
+        <w:rPr>
+          <w:rFonts w:ascii="Arial" w:hAnsi="Arial" w:cs="Arial"/>
+          <w:sz w:val="24"/>
+          <w:szCs w:val="24"/>
+          <w:lang w:val="es-ES"/>
+        </w:rPr>
+      </w:pPr>
+      <w:r>
+        <w:rPr>
+          <w:rFonts w:ascii="Arial" w:hAnsi="Arial" w:cs="Arial"/>
+          <w:b/>
+          <w:sz w:val="24"/>
+          <w:szCs w:val="24"/>
+          <w:lang w:val="es-ES"/>
+        </w:rPr>
+        <w:t xml:space="preserve">Registrar </w:t>
+      </w:r>
+      <w:r>
+        <w:rPr>
+          <w:rFonts w:ascii="Arial" w:hAnsi="Arial" w:cs="Arial"/>
+          <w:b/>
+          <w:sz w:val="24"/>
+          <w:szCs w:val="24"/>
+          <w:lang w:val="es-ES"/>
+        </w:rPr>
+        <w:t xml:space="preserve">beneficiario </w:t>
+      </w:r>
+      <w:r>
+        <w:rPr>
+          <w:rFonts w:ascii="Arial" w:hAnsi="Arial" w:cs="Arial"/>
+          <w:b/>
+          <w:sz w:val="24"/>
+          <w:szCs w:val="24"/>
+          <w:lang w:val="es-ES"/>
+        </w:rPr>
+        <w:t>con</w:t>
+      </w:r>
+      <w:r>
+        <w:rPr>
+          <w:rFonts w:ascii="Arial" w:hAnsi="Arial" w:cs="Arial"/>
+          <w:b/>
+          <w:sz w:val="24"/>
+          <w:szCs w:val="24"/>
+          <w:lang w:val="es-ES"/>
+        </w:rPr>
+        <w:t xml:space="preserve"> coincidencias en el documento</w:t>
+      </w:r>
+      <w:r>
+        <w:rPr>
+          <w:rFonts w:ascii="Arial" w:hAnsi="Arial" w:cs="Arial"/>
+          <w:b/>
+          <w:sz w:val="24"/>
+          <w:szCs w:val="24"/>
+          <w:lang w:val="es-ES"/>
+        </w:rPr>
+        <w:t xml:space="preserve"> y el estado </w:t>
+      </w:r>
+      <w:r>
+        <w:rPr>
+          <w:rFonts w:ascii="Arial" w:hAnsi="Arial" w:cs="Arial"/>
+          <w:b/>
+          <w:sz w:val="24"/>
+          <w:szCs w:val="24"/>
+          <w:lang w:val="es-ES"/>
+        </w:rPr>
+        <w:t xml:space="preserve">no es </w:t>
+      </w:r>
+      <w:r>
+        <w:rPr>
+          <w:rFonts w:ascii="Arial" w:hAnsi="Arial" w:cs="Arial"/>
+          <w:b/>
+          <w:sz w:val="24"/>
+          <w:szCs w:val="24"/>
+          <w:lang w:val="es-ES"/>
+        </w:rPr>
+        <w:t>activo</w:t>
+      </w:r>
+      <w:r>
+        <w:rPr>
+          <w:rFonts w:ascii="Arial" w:hAnsi="Arial" w:cs="Arial"/>
+          <w:sz w:val="24"/>
+          <w:szCs w:val="24"/>
+          <w:lang w:val="es-ES"/>
+        </w:rPr>
+        <w:t xml:space="preserve"> (Usuario rol </w:t>
+      </w:r>
+      <w:proofErr w:type="spellStart"/>
+      <w:r>
+        <w:rPr>
+          <w:rFonts w:ascii="Arial" w:hAnsi="Arial" w:cs="Arial"/>
+          <w:sz w:val="24"/>
+          <w:szCs w:val="24"/>
+          <w:lang w:val="es-ES"/>
+        </w:rPr>
+        <w:t>admin_super</w:t>
+      </w:r>
+      <w:proofErr w:type="spellEnd"/>
+      <w:r>
+        <w:rPr>
+          <w:rFonts w:ascii="Arial" w:hAnsi="Arial" w:cs="Arial"/>
+          <w:sz w:val="24"/>
+          <w:szCs w:val="24"/>
+          <w:lang w:val="es-ES"/>
+        </w:rPr>
+        <w:t>)</w:t>
+      </w:r>
+    </w:p>
+    <w:p>
+      <w:pPr>
+        <w:pStyle w:val="Prrafodelista"/>
+        <w:ind w:left="1440"/>
+        <w:jc w:val="both"/>
+        <w:rPr>
+          <w:rFonts w:ascii="Arial" w:hAnsi="Arial" w:cs="Arial"/>
+          <w:sz w:val="24"/>
+          <w:szCs w:val="24"/>
+          <w:lang w:val="es-ES"/>
+        </w:rPr>
+      </w:pPr>
+      <w:r>
+        <w:rPr>
+          <w:rFonts w:ascii="Arial" w:hAnsi="Arial" w:cs="Arial"/>
+          <w:b/>
+          <w:sz w:val="24"/>
+          <w:szCs w:val="24"/>
+          <w:lang w:val="es-ES"/>
+        </w:rPr>
+        <w:t>R:</w:t>
+      </w:r>
+      <w:r>
+        <w:rPr>
+          <w:rFonts w:ascii="Arial" w:hAnsi="Arial" w:cs="Arial"/>
+          <w:sz w:val="24"/>
+          <w:szCs w:val="24"/>
+          <w:lang w:val="es-ES"/>
+        </w:rPr>
+        <w:t xml:space="preserve"> Registra </w:t>
+      </w:r>
+      <w:r>
+        <w:rPr>
+          <w:rFonts w:ascii="Arial" w:hAnsi="Arial" w:cs="Arial"/>
+          <w:sz w:val="24"/>
+          <w:szCs w:val="24"/>
+          <w:lang w:val="es-ES"/>
+        </w:rPr>
+        <w:t>beneficiario</w:t>
+      </w:r>
+      <w:r>
+        <w:rPr>
+          <w:rFonts w:ascii="Arial" w:hAnsi="Arial" w:cs="Arial"/>
+          <w:sz w:val="24"/>
+          <w:szCs w:val="24"/>
+          <w:lang w:val="es-ES"/>
+        </w:rPr>
+        <w:t>.</w:t>
+      </w:r>
+    </w:p>
+    <w:p>
+      <w:pPr>
+        <w:pStyle w:val="Prrafodelista"/>
+        <w:numPr>
+          <w:ilvl w:val="0"/>
+          <w:numId w:val="2"/>
+        </w:numPr>
+        <w:jc w:val="both"/>
+        <w:rPr>
+          <w:rFonts w:ascii="Arial" w:hAnsi="Arial" w:cs="Arial"/>
+          <w:sz w:val="24"/>
+          <w:szCs w:val="24"/>
+          <w:lang w:val="es-ES"/>
+        </w:rPr>
+      </w:pPr>
+      <w:r>
+        <w:rPr>
+          <w:rFonts w:ascii="Arial" w:hAnsi="Arial" w:cs="Arial"/>
+          <w:b/>
+          <w:sz w:val="24"/>
+          <w:szCs w:val="24"/>
+          <w:lang w:val="es-ES"/>
+        </w:rPr>
+        <w:t xml:space="preserve">Registrar </w:t>
+      </w:r>
+      <w:r>
+        <w:rPr>
+          <w:rFonts w:ascii="Arial" w:hAnsi="Arial" w:cs="Arial"/>
+          <w:b/>
+          <w:sz w:val="24"/>
+          <w:szCs w:val="24"/>
+          <w:lang w:val="es-ES"/>
+        </w:rPr>
+        <w:t>beneficiario con coincidencias en el documento</w:t>
+      </w:r>
+      <w:r>
+        <w:rPr>
+          <w:rFonts w:ascii="Arial" w:hAnsi="Arial" w:cs="Arial"/>
+          <w:b/>
+          <w:sz w:val="24"/>
+          <w:szCs w:val="24"/>
+          <w:lang w:val="es-ES"/>
+        </w:rPr>
+        <w:t xml:space="preserve"> y el estado </w:t>
+      </w:r>
+      <w:r>
+        <w:rPr>
+          <w:rFonts w:ascii="Arial" w:hAnsi="Arial" w:cs="Arial"/>
+          <w:b/>
+          <w:sz w:val="24"/>
+          <w:szCs w:val="24"/>
+          <w:lang w:val="es-ES"/>
+        </w:rPr>
+        <w:t xml:space="preserve">es </w:t>
+      </w:r>
+      <w:r>
+        <w:rPr>
+          <w:rFonts w:ascii="Arial" w:hAnsi="Arial" w:cs="Arial"/>
+          <w:b/>
+          <w:sz w:val="24"/>
+          <w:szCs w:val="24"/>
+          <w:lang w:val="es-ES"/>
+        </w:rPr>
+        <w:t>activo</w:t>
+      </w:r>
+      <w:r>
+        <w:rPr>
+          <w:rFonts w:ascii="Arial" w:hAnsi="Arial" w:cs="Arial"/>
+          <w:sz w:val="24"/>
+          <w:szCs w:val="24"/>
+          <w:lang w:val="es-ES"/>
+        </w:rPr>
+        <w:t xml:space="preserve"> (Usuario rol </w:t>
+      </w:r>
+      <w:proofErr w:type="spellStart"/>
+      <w:r>
+        <w:rPr>
+          <w:rFonts w:ascii="Arial" w:hAnsi="Arial" w:cs="Arial"/>
+          <w:sz w:val="24"/>
+          <w:szCs w:val="24"/>
+          <w:lang w:val="es-ES"/>
+        </w:rPr>
+        <w:t>admin_super</w:t>
+      </w:r>
+      <w:proofErr w:type="spellEnd"/>
+      <w:r>
+        <w:rPr>
+          <w:rFonts w:ascii="Arial" w:hAnsi="Arial" w:cs="Arial"/>
+          <w:sz w:val="24"/>
+          <w:szCs w:val="24"/>
+          <w:lang w:val="es-ES"/>
+        </w:rPr>
+        <w:t>)</w:t>
+      </w:r>
+    </w:p>
+    <w:p>
+      <w:pPr>
+        <w:pStyle w:val="Prrafodelista"/>
+        <w:ind w:left="1440"/>
+        <w:jc w:val="both"/>
+        <w:rPr>
+          <w:rFonts w:ascii="Arial" w:hAnsi="Arial" w:cs="Arial"/>
+          <w:sz w:val="24"/>
+          <w:szCs w:val="24"/>
+          <w:lang w:val="es-ES"/>
+        </w:rPr>
+      </w:pPr>
+      <w:r>
+        <w:rPr>
+          <w:rFonts w:ascii="Arial" w:hAnsi="Arial" w:cs="Arial"/>
+          <w:b/>
+          <w:sz w:val="24"/>
+          <w:szCs w:val="24"/>
+          <w:lang w:val="es-ES"/>
+        </w:rPr>
+        <w:t>R:</w:t>
+      </w:r>
+      <w:r>
+        <w:rPr>
+          <w:rFonts w:ascii="Arial" w:hAnsi="Arial" w:cs="Arial"/>
+          <w:sz w:val="24"/>
+          <w:szCs w:val="24"/>
+          <w:lang w:val="es-ES"/>
+        </w:rPr>
+        <w:t xml:space="preserve"> No r</w:t>
+      </w:r>
+      <w:r>
+        <w:rPr>
+          <w:rFonts w:ascii="Arial" w:hAnsi="Arial" w:cs="Arial"/>
+          <w:sz w:val="24"/>
+          <w:szCs w:val="24"/>
+          <w:lang w:val="es-ES"/>
+        </w:rPr>
+        <w:t xml:space="preserve">egistra </w:t>
+      </w:r>
+      <w:r>
+        <w:rPr>
+          <w:rFonts w:ascii="Arial" w:hAnsi="Arial" w:cs="Arial"/>
+          <w:sz w:val="24"/>
+          <w:szCs w:val="24"/>
+          <w:lang w:val="es-ES"/>
+        </w:rPr>
+        <w:t>beneficiario</w:t>
+      </w:r>
+      <w:r>
+        <w:rPr>
+          <w:rFonts w:ascii="Arial" w:hAnsi="Arial" w:cs="Arial"/>
+          <w:sz w:val="24"/>
+          <w:szCs w:val="24"/>
+          <w:lang w:val="es-ES"/>
+        </w:rPr>
+        <w:t>.</w:t>
+      </w:r>
+    </w:p>
+    <w:p>
+      <w:pPr>
+        <w:pStyle w:val="Prrafodelista"/>
+        <w:numPr>
+          <w:ilvl w:val="0"/>
+          <w:numId w:val="2"/>
+        </w:numPr>
+        <w:jc w:val="both"/>
+        <w:rPr>
+          <w:rFonts w:ascii="Arial" w:hAnsi="Arial" w:cs="Arial"/>
+          <w:sz w:val="24"/>
+          <w:szCs w:val="24"/>
+          <w:lang w:val="es-ES"/>
+        </w:rPr>
+      </w:pPr>
+      <w:r>
+        <w:rPr>
+          <w:rFonts w:ascii="Arial" w:hAnsi="Arial" w:cs="Arial"/>
+          <w:b/>
+          <w:sz w:val="24"/>
+          <w:szCs w:val="24"/>
+          <w:lang w:val="es-ES"/>
+        </w:rPr>
+        <w:t xml:space="preserve">Registrar </w:t>
+      </w:r>
+      <w:r>
+        <w:rPr>
+          <w:rFonts w:ascii="Arial" w:hAnsi="Arial" w:cs="Arial"/>
+          <w:b/>
+          <w:sz w:val="24"/>
+          <w:szCs w:val="24"/>
+          <w:lang w:val="es-ES"/>
+        </w:rPr>
+        <w:t>beneficiario sin coincidencias en el documento</w:t>
+      </w:r>
+      <w:r>
+        <w:rPr>
+          <w:rFonts w:ascii="Arial" w:hAnsi="Arial" w:cs="Arial"/>
+          <w:sz w:val="24"/>
+          <w:szCs w:val="24"/>
+          <w:lang w:val="es-ES"/>
+        </w:rPr>
+        <w:t xml:space="preserve"> (Usuario rol </w:t>
+      </w:r>
+      <w:proofErr w:type="spellStart"/>
+      <w:r>
+        <w:rPr>
+          <w:rFonts w:ascii="Arial" w:hAnsi="Arial" w:cs="Arial"/>
+          <w:sz w:val="24"/>
+          <w:szCs w:val="24"/>
+          <w:lang w:val="es-ES"/>
+        </w:rPr>
+        <w:t>admin_</w:t>
+      </w:r>
+      <w:r>
+        <w:rPr>
+          <w:rFonts w:ascii="Arial" w:hAnsi="Arial" w:cs="Arial"/>
+          <w:sz w:val="24"/>
+          <w:szCs w:val="24"/>
+          <w:lang w:val="es-ES"/>
+        </w:rPr>
+        <w:t>registrador</w:t>
+      </w:r>
+      <w:proofErr w:type="spellEnd"/>
+      <w:r>
+        <w:rPr>
+          <w:rFonts w:ascii="Arial" w:hAnsi="Arial" w:cs="Arial"/>
+          <w:sz w:val="24"/>
+          <w:szCs w:val="24"/>
+          <w:lang w:val="es-ES"/>
+        </w:rPr>
+        <w:t>)</w:t>
+      </w:r>
+    </w:p>
+    <w:p>
+      <w:pPr>
+        <w:pStyle w:val="Prrafodelista"/>
+        <w:ind w:left="1440"/>
+        <w:jc w:val="both"/>
+        <w:rPr>
+          <w:rFonts w:ascii="Arial" w:hAnsi="Arial" w:cs="Arial"/>
+          <w:sz w:val="24"/>
+          <w:szCs w:val="24"/>
+          <w:lang w:val="es-ES"/>
+        </w:rPr>
+      </w:pPr>
+      <w:r>
+        <w:rPr>
+          <w:rFonts w:ascii="Arial" w:hAnsi="Arial" w:cs="Arial"/>
+          <w:b/>
+          <w:sz w:val="24"/>
+          <w:szCs w:val="24"/>
+          <w:lang w:val="es-ES"/>
+        </w:rPr>
+        <w:t>R:</w:t>
+      </w:r>
+      <w:r>
+        <w:rPr>
+          <w:rFonts w:ascii="Arial" w:hAnsi="Arial" w:cs="Arial"/>
+          <w:sz w:val="24"/>
+          <w:szCs w:val="24"/>
+          <w:lang w:val="es-ES"/>
+        </w:rPr>
+        <w:t xml:space="preserve"> Registra </w:t>
+      </w:r>
+      <w:r>
+        <w:rPr>
+          <w:rFonts w:ascii="Arial" w:hAnsi="Arial" w:cs="Arial"/>
+          <w:sz w:val="24"/>
+          <w:szCs w:val="24"/>
+          <w:lang w:val="es-ES"/>
+        </w:rPr>
+        <w:t>beneficiario</w:t>
+      </w:r>
+      <w:r>
+        <w:rPr>
+          <w:rFonts w:ascii="Arial" w:hAnsi="Arial" w:cs="Arial"/>
+          <w:sz w:val="24"/>
+          <w:szCs w:val="24"/>
+          <w:lang w:val="es-ES"/>
+        </w:rPr>
+        <w:t>.</w:t>
+      </w:r>
+    </w:p>
+    <w:p>
+      <w:pPr>
+        <w:pStyle w:val="Prrafodelista"/>
+        <w:numPr>
+          <w:ilvl w:val="0"/>
+          <w:numId w:val="2"/>
+        </w:numPr>
+        <w:jc w:val="both"/>
+        <w:rPr>
+          <w:rFonts w:ascii="Arial" w:hAnsi="Arial" w:cs="Arial"/>
+          <w:sz w:val="24"/>
+          <w:szCs w:val="24"/>
+          <w:lang w:val="es-ES"/>
+        </w:rPr>
+      </w:pPr>
+      <w:r>
+        <w:rPr>
+          <w:rFonts w:ascii="Arial" w:hAnsi="Arial" w:cs="Arial"/>
+          <w:b/>
+          <w:sz w:val="24"/>
+          <w:szCs w:val="24"/>
+          <w:lang w:val="es-ES"/>
+        </w:rPr>
+        <w:t xml:space="preserve">Registrar </w:t>
+      </w:r>
+      <w:r>
+        <w:rPr>
+          <w:rFonts w:ascii="Arial" w:hAnsi="Arial" w:cs="Arial"/>
+          <w:b/>
+          <w:sz w:val="24"/>
+          <w:szCs w:val="24"/>
+          <w:lang w:val="es-ES"/>
+        </w:rPr>
+        <w:t xml:space="preserve">beneficiario con coincidencias en el documento y el estado </w:t>
+      </w:r>
+      <w:r>
+        <w:rPr>
+          <w:rFonts w:ascii="Arial" w:hAnsi="Arial" w:cs="Arial"/>
+          <w:b/>
+          <w:sz w:val="24"/>
+          <w:szCs w:val="24"/>
+          <w:lang w:val="es-ES"/>
+        </w:rPr>
+        <w:t xml:space="preserve">no es </w:t>
+      </w:r>
+      <w:r>
+        <w:rPr>
+          <w:rFonts w:ascii="Arial" w:hAnsi="Arial" w:cs="Arial"/>
+          <w:b/>
+          <w:sz w:val="24"/>
+          <w:szCs w:val="24"/>
+          <w:lang w:val="es-ES"/>
+        </w:rPr>
+        <w:t>activo</w:t>
+      </w:r>
+      <w:r>
+        <w:rPr>
+          <w:rFonts w:ascii="Arial" w:hAnsi="Arial" w:cs="Arial"/>
+          <w:sz w:val="24"/>
+          <w:szCs w:val="24"/>
+          <w:lang w:val="es-ES"/>
+        </w:rPr>
+        <w:t xml:space="preserve"> (Usuario rol </w:t>
+      </w:r>
+      <w:proofErr w:type="spellStart"/>
+      <w:r>
+        <w:rPr>
+          <w:rFonts w:ascii="Arial" w:hAnsi="Arial" w:cs="Arial"/>
+          <w:sz w:val="24"/>
+          <w:szCs w:val="24"/>
+          <w:lang w:val="es-ES"/>
+        </w:rPr>
+        <w:t>admin_registrador</w:t>
+      </w:r>
+      <w:proofErr w:type="spellEnd"/>
+      <w:r>
+        <w:rPr>
+          <w:rFonts w:ascii="Arial" w:hAnsi="Arial" w:cs="Arial"/>
+          <w:sz w:val="24"/>
+          <w:szCs w:val="24"/>
+          <w:lang w:val="es-ES"/>
+        </w:rPr>
+        <w:t>)</w:t>
+      </w:r>
+    </w:p>
+    <w:p>
+      <w:pPr>
+        <w:pStyle w:val="Prrafodelista"/>
+        <w:ind w:left="1440"/>
+        <w:jc w:val="both"/>
+        <w:rPr>
+          <w:rFonts w:ascii="Arial" w:hAnsi="Arial" w:cs="Arial"/>
+          <w:sz w:val="24"/>
+          <w:szCs w:val="24"/>
+          <w:lang w:val="es-ES"/>
+        </w:rPr>
+      </w:pPr>
+      <w:r>
+        <w:rPr>
+          <w:rFonts w:ascii="Arial" w:hAnsi="Arial" w:cs="Arial"/>
+          <w:b/>
+          <w:sz w:val="24"/>
+          <w:szCs w:val="24"/>
+          <w:lang w:val="es-ES"/>
+        </w:rPr>
+        <w:t>R:</w:t>
+      </w:r>
+      <w:r>
+        <w:rPr>
+          <w:rFonts w:ascii="Arial" w:hAnsi="Arial" w:cs="Arial"/>
+          <w:sz w:val="24"/>
+          <w:szCs w:val="24"/>
+          <w:lang w:val="es-ES"/>
+        </w:rPr>
+        <w:t xml:space="preserve"> Registra </w:t>
+      </w:r>
+      <w:r>
+        <w:rPr>
+          <w:rFonts w:ascii="Arial" w:hAnsi="Arial" w:cs="Arial"/>
+          <w:sz w:val="24"/>
+          <w:szCs w:val="24"/>
+          <w:lang w:val="es-ES"/>
+        </w:rPr>
+        <w:t>beneficiario</w:t>
+      </w:r>
+      <w:r>
+        <w:rPr>
+          <w:rFonts w:ascii="Arial" w:hAnsi="Arial" w:cs="Arial"/>
+          <w:sz w:val="24"/>
+          <w:szCs w:val="24"/>
+          <w:lang w:val="es-ES"/>
+        </w:rPr>
+        <w:t>.</w:t>
+      </w:r>
+    </w:p>
+    <w:p>
+      <w:pPr>
+        <w:pStyle w:val="Prrafodelista"/>
+        <w:numPr>
+          <w:ilvl w:val="0"/>
+          <w:numId w:val="2"/>
+        </w:numPr>
+        <w:jc w:val="both"/>
+        <w:rPr>
+          <w:rFonts w:ascii="Arial" w:hAnsi="Arial" w:cs="Arial"/>
+          <w:sz w:val="24"/>
+          <w:szCs w:val="24"/>
+          <w:lang w:val="es-ES"/>
+        </w:rPr>
+      </w:pPr>
+      <w:r>
+        <w:rPr>
+          <w:rFonts w:ascii="Arial" w:hAnsi="Arial" w:cs="Arial"/>
+          <w:b/>
+          <w:sz w:val="24"/>
+          <w:szCs w:val="24"/>
+          <w:lang w:val="es-ES"/>
+        </w:rPr>
+        <w:t xml:space="preserve">Registrar </w:t>
+      </w:r>
+      <w:r>
+        <w:rPr>
+          <w:rFonts w:ascii="Arial" w:hAnsi="Arial" w:cs="Arial"/>
+          <w:b/>
+          <w:sz w:val="24"/>
+          <w:szCs w:val="24"/>
+          <w:lang w:val="es-ES"/>
+        </w:rPr>
+        <w:t>beneficiario con coincidencias en el documento y el estado es activo</w:t>
+      </w:r>
+      <w:r>
+        <w:rPr>
+          <w:rFonts w:ascii="Arial" w:hAnsi="Arial" w:cs="Arial"/>
+          <w:sz w:val="24"/>
+          <w:szCs w:val="24"/>
+          <w:lang w:val="es-ES"/>
+        </w:rPr>
+        <w:t xml:space="preserve"> (Usuario rol </w:t>
+      </w:r>
+      <w:proofErr w:type="spellStart"/>
+      <w:r>
+        <w:rPr>
+          <w:rFonts w:ascii="Arial" w:hAnsi="Arial" w:cs="Arial"/>
+          <w:sz w:val="24"/>
+          <w:szCs w:val="24"/>
+          <w:lang w:val="es-ES"/>
+        </w:rPr>
+        <w:t>admin_registrador</w:t>
+      </w:r>
+      <w:proofErr w:type="spellEnd"/>
+      <w:r>
+        <w:rPr>
+          <w:rFonts w:ascii="Arial" w:hAnsi="Arial" w:cs="Arial"/>
+          <w:sz w:val="24"/>
+          <w:szCs w:val="24"/>
+          <w:lang w:val="es-ES"/>
+        </w:rPr>
+        <w:t>)</w:t>
+      </w:r>
+    </w:p>
+    <w:p>
+      <w:pPr>
+        <w:pStyle w:val="Prrafodelista"/>
+        <w:ind w:left="1440"/>
+        <w:jc w:val="both"/>
+        <w:rPr>
+          <w:rFonts w:ascii="Arial" w:hAnsi="Arial" w:cs="Arial"/>
+          <w:sz w:val="24"/>
+          <w:szCs w:val="24"/>
+          <w:lang w:val="es-ES"/>
+        </w:rPr>
+      </w:pPr>
+      <w:r>
+        <w:rPr>
+          <w:rFonts w:ascii="Arial" w:hAnsi="Arial" w:cs="Arial"/>
+          <w:b/>
+          <w:sz w:val="24"/>
+          <w:szCs w:val="24"/>
+          <w:lang w:val="es-ES"/>
+        </w:rPr>
+        <w:t>R:</w:t>
+      </w:r>
+      <w:r>
+        <w:rPr>
+          <w:rFonts w:ascii="Arial" w:hAnsi="Arial" w:cs="Arial"/>
+          <w:sz w:val="24"/>
+          <w:szCs w:val="24"/>
+          <w:lang w:val="es-ES"/>
+        </w:rPr>
+        <w:t xml:space="preserve"> No r</w:t>
+      </w:r>
+      <w:r>
+        <w:rPr>
+          <w:rFonts w:ascii="Arial" w:hAnsi="Arial" w:cs="Arial"/>
+          <w:sz w:val="24"/>
+          <w:szCs w:val="24"/>
+          <w:lang w:val="es-ES"/>
+        </w:rPr>
+        <w:t xml:space="preserve">egistra </w:t>
+      </w:r>
+      <w:r>
+        <w:rPr>
+          <w:rFonts w:ascii="Arial" w:hAnsi="Arial" w:cs="Arial"/>
+          <w:sz w:val="24"/>
+          <w:szCs w:val="24"/>
+          <w:lang w:val="es-ES"/>
+        </w:rPr>
+        <w:t>beneficiario</w:t>
+      </w:r>
+      <w:r>
+        <w:rPr>
+          <w:rFonts w:ascii="Arial" w:hAnsi="Arial" w:cs="Arial"/>
+          <w:sz w:val="24"/>
+          <w:szCs w:val="24"/>
+          <w:lang w:val="es-ES"/>
+        </w:rPr>
+        <w:t>.</w:t>
+      </w:r>
       <w:bookmarkStart w:id="0" w:name="_GoBack"/>
       <w:bookmarkEnd w:id="0"/>
+    </w:p>
+    <w:p>
+      <w:pPr>
+        <w:pStyle w:val="Prrafodelista"/>
+        <w:numPr>
+          <w:ilvl w:val="0"/>
+          <w:numId w:val="2"/>
+        </w:numPr>
+        <w:jc w:val="both"/>
+        <w:rPr>
+          <w:rFonts w:ascii="Arial" w:hAnsi="Arial" w:cs="Arial"/>
+          <w:sz w:val="24"/>
+          <w:szCs w:val="24"/>
+          <w:lang w:val="es-ES"/>
+        </w:rPr>
+      </w:pPr>
+      <w:r>
+        <w:rPr>
+          <w:rFonts w:ascii="Arial" w:hAnsi="Arial" w:cs="Arial"/>
+          <w:b/>
+          <w:sz w:val="24"/>
+          <w:szCs w:val="24"/>
+          <w:lang w:val="es-ES"/>
+        </w:rPr>
+        <w:t xml:space="preserve">Registrar </w:t>
+      </w:r>
+      <w:proofErr w:type="spellStart"/>
+      <w:r>
+        <w:rPr>
+          <w:rFonts w:ascii="Arial" w:hAnsi="Arial" w:cs="Arial"/>
+          <w:b/>
+          <w:sz w:val="24"/>
+          <w:szCs w:val="24"/>
+          <w:lang w:val="es-ES"/>
+        </w:rPr>
+        <w:t>admin</w:t>
+      </w:r>
+      <w:proofErr w:type="spellEnd"/>
+      <w:r>
+        <w:rPr>
+          <w:rFonts w:ascii="Arial" w:hAnsi="Arial" w:cs="Arial"/>
+          <w:sz w:val="24"/>
+          <w:szCs w:val="24"/>
+          <w:lang w:val="es-ES"/>
+        </w:rPr>
+        <w:t xml:space="preserve"> (Usuario rol </w:t>
+      </w:r>
+      <w:proofErr w:type="spellStart"/>
+      <w:r>
+        <w:rPr>
+          <w:rFonts w:ascii="Arial" w:hAnsi="Arial" w:cs="Arial"/>
+          <w:sz w:val="24"/>
+          <w:szCs w:val="24"/>
+          <w:lang w:val="es-ES"/>
+        </w:rPr>
+        <w:t>admin_lector</w:t>
+      </w:r>
+      <w:proofErr w:type="spellEnd"/>
+      <w:r>
+        <w:rPr>
+          <w:rFonts w:ascii="Arial" w:hAnsi="Arial" w:cs="Arial"/>
+          <w:sz w:val="24"/>
+          <w:szCs w:val="24"/>
+          <w:lang w:val="es-ES"/>
+        </w:rPr>
+        <w:t>)</w:t>
+      </w:r>
+    </w:p>
+    <w:p>
+      <w:pPr>
+        <w:pStyle w:val="Prrafodelista"/>
+        <w:ind w:left="1440"/>
+        <w:jc w:val="both"/>
+        <w:rPr>
+          <w:rFonts w:ascii="Arial" w:hAnsi="Arial" w:cs="Arial"/>
+          <w:sz w:val="24"/>
+          <w:szCs w:val="24"/>
+          <w:lang w:val="es-ES"/>
+        </w:rPr>
+      </w:pPr>
+      <w:r>
+        <w:rPr>
+          <w:rFonts w:ascii="Arial" w:hAnsi="Arial" w:cs="Arial"/>
+          <w:b/>
+          <w:sz w:val="24"/>
+          <w:szCs w:val="24"/>
+          <w:lang w:val="es-ES"/>
+        </w:rPr>
+        <w:t>R:</w:t>
+      </w:r>
+      <w:r>
+        <w:rPr>
+          <w:rFonts w:ascii="Arial" w:hAnsi="Arial" w:cs="Arial"/>
+          <w:sz w:val="24"/>
+          <w:szCs w:val="24"/>
+          <w:lang w:val="es-ES"/>
+        </w:rPr>
+        <w:t xml:space="preserve"> No registra.</w:t>
+      </w:r>
+    </w:p>
+    <w:p>
+      <w:pPr>
+        <w:pStyle w:val="Prrafodelista"/>
+        <w:ind w:left="1440"/>
+        <w:jc w:val="both"/>
+        <w:rPr>
+          <w:rFonts w:ascii="Arial" w:hAnsi="Arial" w:cs="Arial"/>
+          <w:sz w:val="24"/>
+          <w:szCs w:val="24"/>
+          <w:lang w:val="es-ES"/>
+        </w:rPr>
+      </w:pPr>
+    </w:p>
+    <w:p>
+      <w:pPr>
+        <w:pStyle w:val="Prrafodelista"/>
+        <w:ind w:left="1440"/>
+        <w:jc w:val="both"/>
+        <w:rPr>
+          <w:rFonts w:ascii="Arial" w:hAnsi="Arial" w:cs="Arial"/>
+          <w:sz w:val="24"/>
+          <w:szCs w:val="24"/>
+          <w:lang w:val="es-ES"/>
+        </w:rPr>
+      </w:pPr>
+    </w:p>
+    <w:p>
+      <w:pPr>
+        <w:pStyle w:val="Prrafodelista"/>
+        <w:ind w:left="1440"/>
+        <w:jc w:val="both"/>
+        <w:rPr>
+          <w:rFonts w:ascii="Arial" w:hAnsi="Arial" w:cs="Arial"/>
+          <w:sz w:val="24"/>
+          <w:szCs w:val="24"/>
+          <w:lang w:val="es-ES"/>
+        </w:rPr>
+      </w:pPr>
+    </w:p>
+    <w:p>
+      <w:pPr>
+        <w:pStyle w:val="Prrafodelista"/>
+        <w:ind w:left="1440"/>
+        <w:jc w:val="both"/>
+        <w:rPr>
+          <w:rFonts w:ascii="Arial" w:hAnsi="Arial" w:cs="Arial"/>
+          <w:sz w:val="24"/>
+          <w:szCs w:val="24"/>
+          <w:lang w:val="es-ES"/>
+        </w:rPr>
+      </w:pPr>
+    </w:p>
+    <w:p>
+      <w:pPr>
+        <w:pStyle w:val="Prrafodelista"/>
+        <w:ind w:left="1440"/>
+        <w:jc w:val="both"/>
+        <w:rPr>
+          <w:rFonts w:ascii="Arial" w:hAnsi="Arial" w:cs="Arial"/>
+          <w:sz w:val="24"/>
+          <w:szCs w:val="24"/>
+          <w:lang w:val="es-ES"/>
+        </w:rPr>
+      </w:pPr>
+    </w:p>
+    <w:p>
+      <w:pPr>
+        <w:pStyle w:val="Prrafodelista"/>
+        <w:ind w:left="1440"/>
+        <w:jc w:val="both"/>
+        <w:rPr>
+          <w:rFonts w:ascii="Arial" w:hAnsi="Arial" w:cs="Arial"/>
+          <w:sz w:val="24"/>
+          <w:szCs w:val="24"/>
+          <w:lang w:val="es-ES"/>
+        </w:rPr>
+      </w:pPr>
     </w:p>
     <w:sectPr>
       <w:pgSz w:w="12240" w:h="15840"/>

</xml_diff>

<commit_message>
Login, Crud A, Registro y Listar B
</commit_message>
<xml_diff>
--- a/LISTA DE END-POINT.docx
+++ b/LISTA DE END-POINT.docx
@@ -3645,25 +3645,7 @@
           <w:szCs w:val="24"/>
           <w:lang w:val="es-ES"/>
         </w:rPr>
-        <w:t xml:space="preserve"> Registrar </w:t>
-      </w:r>
-      <w:r>
-        <w:rPr>
-          <w:rFonts w:ascii="Arial" w:hAnsi="Arial" w:cs="Arial"/>
-          <w:sz w:val="24"/>
-          <w:szCs w:val="24"/>
-          <w:lang w:val="es-ES"/>
-        </w:rPr>
-        <w:t>beneficiarios</w:t>
-      </w:r>
-      <w:r>
-        <w:rPr>
-          <w:rFonts w:ascii="Arial" w:hAnsi="Arial" w:cs="Arial"/>
-          <w:sz w:val="24"/>
-          <w:szCs w:val="24"/>
-          <w:lang w:val="es-ES"/>
-        </w:rPr>
-        <w:t xml:space="preserve">. </w:t>
+        <w:t xml:space="preserve"> Registrar beneficiarios. </w:t>
       </w:r>
     </w:p>
     <w:p>
@@ -3734,43 +3716,7 @@
           <w:szCs w:val="24"/>
           <w:lang w:val="es-ES"/>
         </w:rPr>
-        <w:t xml:space="preserve"> podrá</w:t>
-      </w:r>
-      <w:r>
-        <w:rPr>
-          <w:rFonts w:ascii="Arial" w:hAnsi="Arial" w:cs="Arial"/>
-          <w:sz w:val="24"/>
-          <w:szCs w:val="24"/>
-          <w:lang w:val="es-ES"/>
-        </w:rPr>
-        <w:t>n</w:t>
-      </w:r>
-      <w:r>
-        <w:rPr>
-          <w:rFonts w:ascii="Arial" w:hAnsi="Arial" w:cs="Arial"/>
-          <w:sz w:val="24"/>
-          <w:szCs w:val="24"/>
-          <w:lang w:val="es-ES"/>
-        </w:rPr>
-        <w:t xml:space="preserve"> registrar </w:t>
-      </w:r>
-      <w:r>
-        <w:rPr>
-          <w:rFonts w:ascii="Arial" w:hAnsi="Arial" w:cs="Arial"/>
-          <w:sz w:val="24"/>
-          <w:szCs w:val="24"/>
-          <w:lang w:val="es-ES"/>
-        </w:rPr>
-        <w:t xml:space="preserve">beneficiarios </w:t>
-      </w:r>
-      <w:r>
-        <w:rPr>
-          <w:rFonts w:ascii="Arial" w:hAnsi="Arial" w:cs="Arial"/>
-          <w:sz w:val="24"/>
-          <w:szCs w:val="24"/>
-          <w:lang w:val="es-ES"/>
-        </w:rPr>
-        <w:t xml:space="preserve">en el sistema. </w:t>
+        <w:t xml:space="preserve"> podrán registrar beneficiarios en el sistema. </w:t>
       </w:r>
     </w:p>
     <w:p>
@@ -3918,16 +3864,7 @@
           <w:szCs w:val="24"/>
           <w:lang w:val="es-ES"/>
         </w:rPr>
-        <w:t xml:space="preserve"> o</w:t>
-      </w:r>
-      <w:r>
-        <w:rPr>
-          <w:rFonts w:ascii="Arial" w:hAnsi="Arial" w:cs="Arial"/>
-          <w:sz w:val="24"/>
-          <w:szCs w:val="24"/>
-          <w:lang w:val="es-ES"/>
-        </w:rPr>
-        <w:t xml:space="preserve"> </w:t>
+        <w:t xml:space="preserve"> o </w:t>
       </w:r>
       <w:proofErr w:type="spellStart"/>
       <w:r>
@@ -4286,37 +4223,7 @@
           <w:szCs w:val="24"/>
           <w:lang w:val="es-ES"/>
         </w:rPr>
-        <w:t xml:space="preserve">beneficiario </w:t>
-      </w:r>
-      <w:r>
-        <w:rPr>
-          <w:rFonts w:ascii="Arial" w:hAnsi="Arial" w:cs="Arial"/>
-          <w:b/>
-          <w:sz w:val="24"/>
-          <w:szCs w:val="24"/>
-          <w:lang w:val="es-ES"/>
-        </w:rPr>
-        <w:t>con</w:t>
-      </w:r>
-      <w:r>
-        <w:rPr>
-          <w:rFonts w:ascii="Arial" w:hAnsi="Arial" w:cs="Arial"/>
-          <w:b/>
-          <w:sz w:val="24"/>
-          <w:szCs w:val="24"/>
-          <w:lang w:val="es-ES"/>
-        </w:rPr>
-        <w:t xml:space="preserve"> coincidencias en el documento</w:t>
-      </w:r>
-      <w:r>
-        <w:rPr>
-          <w:rFonts w:ascii="Arial" w:hAnsi="Arial" w:cs="Arial"/>
-          <w:b/>
-          <w:sz w:val="24"/>
-          <w:szCs w:val="24"/>
-          <w:lang w:val="es-ES"/>
-        </w:rPr>
-        <w:t xml:space="preserve"> y el estado </w:t>
+        <w:t xml:space="preserve">beneficiario con coincidencias en el documento y el estado </w:t>
       </w:r>
       <w:r>
         <w:rPr>
@@ -4471,17 +4378,7 @@
           <w:szCs w:val="24"/>
           <w:lang w:val="es-ES"/>
         </w:rPr>
-        <w:t xml:space="preserve">es </w:t>
-      </w:r>
-      <w:r>
-        <w:rPr>
-          <w:rFonts w:ascii="Arial" w:hAnsi="Arial" w:cs="Arial"/>
-          <w:b/>
-          <w:sz w:val="24"/>
-          <w:szCs w:val="24"/>
-          <w:lang w:val="es-ES"/>
-        </w:rPr>
-        <w:t>activo</w:t>
+        <w:t>es activo</w:t>
       </w:r>
       <w:r>
         <w:rPr>
@@ -4624,16 +4521,7 @@
           <w:szCs w:val="24"/>
           <w:lang w:val="es-ES"/>
         </w:rPr>
-        <w:t>admin_</w:t>
-      </w:r>
-      <w:r>
-        <w:rPr>
-          <w:rFonts w:ascii="Arial" w:hAnsi="Arial" w:cs="Arial"/>
-          <w:sz w:val="24"/>
-          <w:szCs w:val="24"/>
-          <w:lang w:val="es-ES"/>
-        </w:rPr>
-        <w:t>registrador</w:t>
+        <w:t>admin_registrador</w:t>
       </w:r>
       <w:proofErr w:type="spellEnd"/>
       <w:r>
@@ -4954,8 +4842,6 @@
         </w:rPr>
         <w:t>.</w:t>
       </w:r>
-      <w:bookmarkStart w:id="0" w:name="_GoBack"/>
-      <w:bookmarkEnd w:id="0"/>
     </w:p>
     <w:p>
       <w:pPr>
@@ -5055,6 +4941,982 @@
         </w:rPr>
         <w:t xml:space="preserve"> No registra.</w:t>
       </w:r>
+    </w:p>
+    <w:p>
+      <w:pPr>
+        <w:pStyle w:val="Prrafodelista"/>
+        <w:ind w:left="1440"/>
+        <w:jc w:val="both"/>
+        <w:rPr>
+          <w:rFonts w:ascii="Arial" w:hAnsi="Arial" w:cs="Arial"/>
+          <w:sz w:val="24"/>
+          <w:szCs w:val="24"/>
+          <w:lang w:val="es-ES"/>
+        </w:rPr>
+      </w:pPr>
+    </w:p>
+    <w:p>
+      <w:pPr>
+        <w:pStyle w:val="Prrafodelista"/>
+        <w:numPr>
+          <w:ilvl w:val="0"/>
+          <w:numId w:val="1"/>
+        </w:numPr>
+        <w:jc w:val="both"/>
+        <w:rPr>
+          <w:rFonts w:ascii="Arial" w:hAnsi="Arial" w:cs="Arial"/>
+          <w:sz w:val="24"/>
+          <w:szCs w:val="24"/>
+          <w:lang w:val="es-ES"/>
+        </w:rPr>
+      </w:pPr>
+      <w:r>
+        <w:rPr>
+          <w:rFonts w:ascii="Arial" w:hAnsi="Arial" w:cs="Arial"/>
+          <w:b/>
+          <w:sz w:val="24"/>
+          <w:szCs w:val="24"/>
+          <w:lang w:val="es-ES"/>
+        </w:rPr>
+        <w:t>Función:</w:t>
+      </w:r>
+      <w:r>
+        <w:rPr>
+          <w:rFonts w:ascii="Arial" w:hAnsi="Arial" w:cs="Arial"/>
+          <w:sz w:val="24"/>
+          <w:szCs w:val="24"/>
+          <w:lang w:val="es-ES"/>
+        </w:rPr>
+        <w:t xml:space="preserve"> Listar todos los </w:t>
+      </w:r>
+      <w:r>
+        <w:rPr>
+          <w:rFonts w:ascii="Arial" w:hAnsi="Arial" w:cs="Arial"/>
+          <w:sz w:val="24"/>
+          <w:szCs w:val="24"/>
+          <w:lang w:val="es-ES"/>
+        </w:rPr>
+        <w:t>beneficiarios</w:t>
+      </w:r>
+      <w:r>
+        <w:rPr>
+          <w:rFonts w:ascii="Arial" w:hAnsi="Arial" w:cs="Arial"/>
+          <w:sz w:val="24"/>
+          <w:szCs w:val="24"/>
+          <w:lang w:val="es-ES"/>
+        </w:rPr>
+        <w:t xml:space="preserve">. </w:t>
+      </w:r>
+    </w:p>
+    <w:p>
+      <w:pPr>
+        <w:pStyle w:val="Prrafodelista"/>
+        <w:jc w:val="both"/>
+        <w:rPr>
+          <w:rFonts w:ascii="Arial" w:hAnsi="Arial" w:cs="Arial"/>
+          <w:sz w:val="24"/>
+          <w:szCs w:val="24"/>
+          <w:lang w:val="es-ES"/>
+        </w:rPr>
+      </w:pPr>
+      <w:r>
+        <w:rPr>
+          <w:rFonts w:ascii="Arial" w:hAnsi="Arial" w:cs="Arial"/>
+          <w:b/>
+          <w:sz w:val="24"/>
+          <w:szCs w:val="24"/>
+          <w:lang w:val="es-ES"/>
+        </w:rPr>
+        <w:t>Descripción:</w:t>
+      </w:r>
+      <w:r>
+        <w:rPr>
+          <w:rFonts w:ascii="Arial" w:hAnsi="Arial" w:cs="Arial"/>
+          <w:sz w:val="24"/>
+          <w:szCs w:val="24"/>
+          <w:lang w:val="es-ES"/>
+        </w:rPr>
+        <w:t xml:space="preserve">  El usuario con rol </w:t>
+      </w:r>
+      <w:proofErr w:type="spellStart"/>
+      <w:r>
+        <w:rPr>
+          <w:rFonts w:ascii="Arial" w:hAnsi="Arial" w:cs="Arial"/>
+          <w:sz w:val="24"/>
+          <w:szCs w:val="24"/>
+          <w:lang w:val="es-ES"/>
+        </w:rPr>
+        <w:t>admin_super</w:t>
+      </w:r>
+      <w:proofErr w:type="spellEnd"/>
+      <w:r>
+        <w:rPr>
+          <w:rFonts w:ascii="Arial" w:hAnsi="Arial" w:cs="Arial"/>
+          <w:sz w:val="24"/>
+          <w:szCs w:val="24"/>
+          <w:lang w:val="es-ES"/>
+        </w:rPr>
+        <w:t xml:space="preserve">, </w:t>
+      </w:r>
+      <w:proofErr w:type="spellStart"/>
+      <w:r>
+        <w:rPr>
+          <w:rFonts w:ascii="Arial" w:hAnsi="Arial" w:cs="Arial"/>
+          <w:sz w:val="24"/>
+          <w:szCs w:val="24"/>
+          <w:lang w:val="es-ES"/>
+        </w:rPr>
+        <w:t>admin_registrador</w:t>
+      </w:r>
+      <w:proofErr w:type="spellEnd"/>
+      <w:r>
+        <w:rPr>
+          <w:rFonts w:ascii="Arial" w:hAnsi="Arial" w:cs="Arial"/>
+          <w:sz w:val="24"/>
+          <w:szCs w:val="24"/>
+          <w:lang w:val="es-ES"/>
+        </w:rPr>
+        <w:t xml:space="preserve"> o </w:t>
+      </w:r>
+      <w:proofErr w:type="spellStart"/>
+      <w:r>
+        <w:rPr>
+          <w:rFonts w:ascii="Arial" w:hAnsi="Arial" w:cs="Arial"/>
+          <w:sz w:val="24"/>
+          <w:szCs w:val="24"/>
+          <w:lang w:val="es-ES"/>
+        </w:rPr>
+        <w:t>admin_lector</w:t>
+      </w:r>
+      <w:proofErr w:type="spellEnd"/>
+      <w:r>
+        <w:rPr>
+          <w:rFonts w:ascii="Arial" w:hAnsi="Arial" w:cs="Arial"/>
+          <w:sz w:val="24"/>
+          <w:szCs w:val="24"/>
+          <w:lang w:val="es-ES"/>
+        </w:rPr>
+        <w:t xml:space="preserve"> podrán</w:t>
+      </w:r>
+      <w:r>
+        <w:rPr>
+          <w:rFonts w:ascii="Arial" w:hAnsi="Arial" w:cs="Arial"/>
+          <w:sz w:val="24"/>
+          <w:szCs w:val="24"/>
+          <w:lang w:val="es-ES"/>
+        </w:rPr>
+        <w:t xml:space="preserve"> listar todos los beneficiarios</w:t>
+      </w:r>
+      <w:r>
+        <w:rPr>
+          <w:rFonts w:ascii="Arial" w:hAnsi="Arial" w:cs="Arial"/>
+          <w:sz w:val="24"/>
+          <w:szCs w:val="24"/>
+          <w:lang w:val="es-ES"/>
+        </w:rPr>
+        <w:t xml:space="preserve"> </w:t>
+      </w:r>
+      <w:r>
+        <w:rPr>
+          <w:rFonts w:ascii="Arial" w:hAnsi="Arial" w:cs="Arial"/>
+          <w:sz w:val="24"/>
+          <w:szCs w:val="24"/>
+          <w:lang w:val="es-ES"/>
+        </w:rPr>
+        <w:t xml:space="preserve">registrados en el sistema. </w:t>
+      </w:r>
+    </w:p>
+    <w:p>
+      <w:pPr>
+        <w:pStyle w:val="Prrafodelista"/>
+        <w:jc w:val="both"/>
+        <w:rPr>
+          <w:rFonts w:ascii="Arial" w:hAnsi="Arial" w:cs="Arial"/>
+          <w:sz w:val="24"/>
+          <w:szCs w:val="24"/>
+          <w:lang w:val="es-ES"/>
+        </w:rPr>
+      </w:pPr>
+      <w:r>
+        <w:rPr>
+          <w:rFonts w:ascii="Arial" w:hAnsi="Arial" w:cs="Arial"/>
+          <w:b/>
+          <w:sz w:val="24"/>
+          <w:szCs w:val="24"/>
+          <w:lang w:val="es-ES"/>
+        </w:rPr>
+        <w:t>Ruta:</w:t>
+      </w:r>
+      <w:r>
+        <w:rPr>
+          <w:rFonts w:ascii="Arial" w:hAnsi="Arial" w:cs="Arial"/>
+          <w:sz w:val="24"/>
+          <w:szCs w:val="24"/>
+          <w:lang w:val="es-ES"/>
+        </w:rPr>
+        <w:t xml:space="preserve"> </w:t>
+      </w:r>
+      <w:r>
+        <w:rPr>
+          <w:rFonts w:ascii="Arial" w:hAnsi="Arial" w:cs="Arial"/>
+          <w:sz w:val="24"/>
+          <w:szCs w:val="24"/>
+          <w:lang w:val="es-ES"/>
+        </w:rPr>
+        <w:t>http://localhost:3000/protected/beneficiary/all</w:t>
+      </w:r>
+    </w:p>
+    <w:p>
+      <w:pPr>
+        <w:pStyle w:val="Prrafodelista"/>
+        <w:jc w:val="both"/>
+        <w:rPr>
+          <w:rFonts w:ascii="Arial" w:hAnsi="Arial" w:cs="Arial"/>
+          <w:b/>
+          <w:sz w:val="24"/>
+          <w:szCs w:val="24"/>
+          <w:lang w:val="es-ES"/>
+        </w:rPr>
+      </w:pPr>
+      <w:r>
+        <w:rPr>
+          <w:rFonts w:ascii="Arial" w:hAnsi="Arial" w:cs="Arial"/>
+          <w:b/>
+          <w:sz w:val="24"/>
+          <w:szCs w:val="24"/>
+          <w:lang w:val="es-ES"/>
+        </w:rPr>
+        <w:t>Pre-</w:t>
+      </w:r>
+      <w:r>
+        <w:rPr>
+          <w:rFonts w:ascii="Arial" w:hAnsi="Arial" w:cs="Arial"/>
+          <w:b/>
+          <w:sz w:val="24"/>
+          <w:szCs w:val="24"/>
+          <w:lang w:val="es-ES"/>
+        </w:rPr>
+        <w:t>condiciones</w:t>
+      </w:r>
+      <w:r>
+        <w:rPr>
+          <w:rFonts w:ascii="Arial" w:hAnsi="Arial" w:cs="Arial"/>
+          <w:sz w:val="24"/>
+          <w:szCs w:val="24"/>
+          <w:lang w:val="es-ES"/>
+        </w:rPr>
+        <w:t>:</w:t>
+      </w:r>
+      <w:r>
+        <w:rPr>
+          <w:rFonts w:ascii="Arial" w:hAnsi="Arial" w:cs="Arial"/>
+          <w:b/>
+          <w:sz w:val="24"/>
+          <w:szCs w:val="24"/>
+          <w:lang w:val="es-ES"/>
+        </w:rPr>
+        <w:t xml:space="preserve"> </w:t>
+      </w:r>
+      <w:r>
+        <w:rPr>
+          <w:rFonts w:ascii="Arial" w:hAnsi="Arial" w:cs="Arial"/>
+          <w:sz w:val="24"/>
+          <w:szCs w:val="24"/>
+          <w:lang w:val="es-ES"/>
+        </w:rPr>
+        <w:t xml:space="preserve">El </w:t>
+      </w:r>
+      <w:r>
+        <w:rPr>
+          <w:rFonts w:ascii="Arial" w:hAnsi="Arial" w:cs="Arial"/>
+          <w:sz w:val="24"/>
+          <w:szCs w:val="24"/>
+          <w:lang w:val="es-ES"/>
+        </w:rPr>
+        <w:t xml:space="preserve">rol del usuario debe ser </w:t>
+      </w:r>
+      <w:proofErr w:type="spellStart"/>
+      <w:r>
+        <w:rPr>
+          <w:rFonts w:ascii="Arial" w:hAnsi="Arial" w:cs="Arial"/>
+          <w:sz w:val="24"/>
+          <w:szCs w:val="24"/>
+          <w:lang w:val="es-ES"/>
+        </w:rPr>
+        <w:t>admin_super</w:t>
+      </w:r>
+      <w:proofErr w:type="spellEnd"/>
+      <w:r>
+        <w:rPr>
+          <w:rFonts w:ascii="Arial" w:hAnsi="Arial" w:cs="Arial"/>
+          <w:sz w:val="24"/>
+          <w:szCs w:val="24"/>
+          <w:lang w:val="es-ES"/>
+        </w:rPr>
+        <w:t xml:space="preserve">, </w:t>
+      </w:r>
+      <w:proofErr w:type="spellStart"/>
+      <w:r>
+        <w:rPr>
+          <w:rFonts w:ascii="Arial" w:hAnsi="Arial" w:cs="Arial"/>
+          <w:sz w:val="24"/>
+          <w:szCs w:val="24"/>
+          <w:lang w:val="es-ES"/>
+        </w:rPr>
+        <w:t>admin_registrador</w:t>
+      </w:r>
+      <w:proofErr w:type="spellEnd"/>
+      <w:r>
+        <w:rPr>
+          <w:rFonts w:ascii="Arial" w:hAnsi="Arial" w:cs="Arial"/>
+          <w:sz w:val="24"/>
+          <w:szCs w:val="24"/>
+          <w:lang w:val="es-ES"/>
+        </w:rPr>
+        <w:t xml:space="preserve"> o</w:t>
+      </w:r>
+      <w:r>
+        <w:rPr>
+          <w:rFonts w:ascii="Arial" w:hAnsi="Arial" w:cs="Arial"/>
+          <w:sz w:val="24"/>
+          <w:szCs w:val="24"/>
+          <w:lang w:val="es-ES"/>
+        </w:rPr>
+        <w:t xml:space="preserve"> </w:t>
+      </w:r>
+      <w:proofErr w:type="spellStart"/>
+      <w:r>
+        <w:rPr>
+          <w:rFonts w:ascii="Arial" w:hAnsi="Arial" w:cs="Arial"/>
+          <w:sz w:val="24"/>
+          <w:szCs w:val="24"/>
+          <w:lang w:val="es-ES"/>
+        </w:rPr>
+        <w:t>admin_lector</w:t>
+      </w:r>
+      <w:proofErr w:type="spellEnd"/>
+      <w:r>
+        <w:rPr>
+          <w:rFonts w:ascii="Arial" w:hAnsi="Arial" w:cs="Arial"/>
+          <w:b/>
+          <w:sz w:val="24"/>
+          <w:szCs w:val="24"/>
+          <w:lang w:val="es-ES"/>
+        </w:rPr>
+        <w:t>.</w:t>
+      </w:r>
+    </w:p>
+    <w:p>
+      <w:pPr>
+        <w:pStyle w:val="Prrafodelista"/>
+        <w:jc w:val="both"/>
+        <w:rPr>
+          <w:rFonts w:ascii="Arial" w:hAnsi="Arial" w:cs="Arial"/>
+          <w:b/>
+          <w:sz w:val="24"/>
+          <w:szCs w:val="24"/>
+          <w:lang w:val="es-ES"/>
+        </w:rPr>
+      </w:pPr>
+      <w:r>
+        <w:rPr>
+          <w:rFonts w:ascii="Arial" w:hAnsi="Arial" w:cs="Arial"/>
+          <w:b/>
+          <w:sz w:val="24"/>
+          <w:szCs w:val="24"/>
+          <w:lang w:val="es-ES"/>
+        </w:rPr>
+        <w:t xml:space="preserve">Restricciones: </w:t>
+      </w:r>
+    </w:p>
+    <w:p>
+      <w:pPr>
+        <w:pStyle w:val="Prrafodelista"/>
+        <w:numPr>
+          <w:ilvl w:val="0"/>
+          <w:numId w:val="2"/>
+        </w:numPr>
+        <w:jc w:val="both"/>
+        <w:rPr>
+          <w:rFonts w:ascii="Arial" w:hAnsi="Arial" w:cs="Arial"/>
+          <w:sz w:val="24"/>
+          <w:szCs w:val="24"/>
+          <w:lang w:val="es-ES"/>
+        </w:rPr>
+      </w:pPr>
+      <w:r>
+        <w:rPr>
+          <w:rFonts w:ascii="Arial" w:hAnsi="Arial" w:cs="Arial"/>
+          <w:sz w:val="24"/>
+          <w:szCs w:val="24"/>
+          <w:lang w:val="es-ES"/>
+        </w:rPr>
+        <w:t>Si e</w:t>
+      </w:r>
+      <w:r>
+        <w:rPr>
+          <w:rFonts w:ascii="Arial" w:hAnsi="Arial" w:cs="Arial"/>
+          <w:sz w:val="24"/>
+          <w:szCs w:val="24"/>
+          <w:lang w:val="es-ES"/>
+        </w:rPr>
+        <w:t xml:space="preserve">l </w:t>
+      </w:r>
+      <w:r>
+        <w:rPr>
+          <w:rFonts w:ascii="Arial" w:hAnsi="Arial" w:cs="Arial"/>
+          <w:sz w:val="24"/>
+          <w:szCs w:val="24"/>
+          <w:lang w:val="es-ES"/>
+        </w:rPr>
+        <w:t xml:space="preserve">rol del usuario es diferente a </w:t>
+      </w:r>
+      <w:proofErr w:type="spellStart"/>
+      <w:r>
+        <w:rPr>
+          <w:rFonts w:ascii="Arial" w:hAnsi="Arial" w:cs="Arial"/>
+          <w:sz w:val="24"/>
+          <w:szCs w:val="24"/>
+          <w:lang w:val="es-ES"/>
+        </w:rPr>
+        <w:t>admin_super</w:t>
+      </w:r>
+      <w:proofErr w:type="spellEnd"/>
+      <w:r>
+        <w:rPr>
+          <w:rFonts w:ascii="Arial" w:hAnsi="Arial" w:cs="Arial"/>
+          <w:sz w:val="24"/>
+          <w:szCs w:val="24"/>
+          <w:lang w:val="es-ES"/>
+        </w:rPr>
+        <w:t xml:space="preserve">, </w:t>
+      </w:r>
+      <w:proofErr w:type="spellStart"/>
+      <w:r>
+        <w:rPr>
+          <w:rFonts w:ascii="Arial" w:hAnsi="Arial" w:cs="Arial"/>
+          <w:sz w:val="24"/>
+          <w:szCs w:val="24"/>
+          <w:lang w:val="es-ES"/>
+        </w:rPr>
+        <w:t>admin_registrador</w:t>
+      </w:r>
+      <w:proofErr w:type="spellEnd"/>
+      <w:r>
+        <w:rPr>
+          <w:rFonts w:ascii="Arial" w:hAnsi="Arial" w:cs="Arial"/>
+          <w:sz w:val="24"/>
+          <w:szCs w:val="24"/>
+          <w:lang w:val="es-ES"/>
+        </w:rPr>
+        <w:t xml:space="preserve"> y</w:t>
+      </w:r>
+      <w:r>
+        <w:rPr>
+          <w:rFonts w:ascii="Arial" w:hAnsi="Arial" w:cs="Arial"/>
+          <w:sz w:val="24"/>
+          <w:szCs w:val="24"/>
+          <w:lang w:val="es-ES"/>
+        </w:rPr>
+        <w:t xml:space="preserve"> </w:t>
+      </w:r>
+      <w:proofErr w:type="spellStart"/>
+      <w:r>
+        <w:rPr>
+          <w:rFonts w:ascii="Arial" w:hAnsi="Arial" w:cs="Arial"/>
+          <w:sz w:val="24"/>
+          <w:szCs w:val="24"/>
+          <w:lang w:val="es-ES"/>
+        </w:rPr>
+        <w:t>admin_lector</w:t>
+      </w:r>
+      <w:proofErr w:type="spellEnd"/>
+      <w:r>
+        <w:rPr>
+          <w:rFonts w:ascii="Arial" w:hAnsi="Arial" w:cs="Arial"/>
+          <w:sz w:val="24"/>
+          <w:szCs w:val="24"/>
+          <w:lang w:val="es-ES"/>
+        </w:rPr>
+        <w:t>.</w:t>
+      </w:r>
+      <w:r>
+        <w:rPr>
+          <w:rFonts w:ascii="Arial" w:hAnsi="Arial" w:cs="Arial"/>
+          <w:sz w:val="24"/>
+          <w:szCs w:val="24"/>
+          <w:lang w:val="es-ES"/>
+        </w:rPr>
+        <w:t xml:space="preserve"> </w:t>
+      </w:r>
+    </w:p>
+    <w:p>
+      <w:pPr>
+        <w:pStyle w:val="Prrafodelista"/>
+        <w:jc w:val="both"/>
+        <w:rPr>
+          <w:rFonts w:ascii="Arial" w:hAnsi="Arial" w:cs="Arial"/>
+          <w:b/>
+          <w:sz w:val="24"/>
+          <w:szCs w:val="24"/>
+          <w:lang w:val="es-ES"/>
+        </w:rPr>
+      </w:pPr>
+      <w:r>
+        <w:rPr>
+          <w:rFonts w:ascii="Arial" w:hAnsi="Arial" w:cs="Arial"/>
+          <w:b/>
+          <w:sz w:val="24"/>
+          <w:szCs w:val="24"/>
+          <w:lang w:val="es-ES"/>
+        </w:rPr>
+        <w:t xml:space="preserve">Pruebas: </w:t>
+      </w:r>
+    </w:p>
+    <w:p>
+      <w:pPr>
+        <w:pStyle w:val="Prrafodelista"/>
+        <w:numPr>
+          <w:ilvl w:val="0"/>
+          <w:numId w:val="2"/>
+        </w:numPr>
+        <w:jc w:val="both"/>
+        <w:rPr>
+          <w:rFonts w:ascii="Arial" w:hAnsi="Arial" w:cs="Arial"/>
+          <w:sz w:val="24"/>
+          <w:szCs w:val="24"/>
+          <w:lang w:val="es-ES"/>
+        </w:rPr>
+      </w:pPr>
+      <w:r>
+        <w:rPr>
+          <w:rFonts w:ascii="Arial" w:hAnsi="Arial" w:cs="Arial"/>
+          <w:b/>
+          <w:sz w:val="24"/>
+          <w:szCs w:val="24"/>
+          <w:lang w:val="es-ES"/>
+        </w:rPr>
+        <w:t>Listar</w:t>
+      </w:r>
+      <w:r>
+        <w:rPr>
+          <w:rFonts w:ascii="Arial" w:hAnsi="Arial" w:cs="Arial"/>
+          <w:b/>
+          <w:sz w:val="24"/>
+          <w:szCs w:val="24"/>
+          <w:lang w:val="es-ES"/>
+        </w:rPr>
+        <w:t xml:space="preserve"> </w:t>
+      </w:r>
+      <w:r>
+        <w:rPr>
+          <w:rFonts w:ascii="Arial" w:hAnsi="Arial" w:cs="Arial"/>
+          <w:b/>
+          <w:sz w:val="24"/>
+          <w:szCs w:val="24"/>
+          <w:lang w:val="es-ES"/>
+        </w:rPr>
+        <w:t>beneficiarios</w:t>
+      </w:r>
+      <w:r>
+        <w:rPr>
+          <w:rFonts w:ascii="Arial" w:hAnsi="Arial" w:cs="Arial"/>
+          <w:sz w:val="24"/>
+          <w:szCs w:val="24"/>
+          <w:lang w:val="es-ES"/>
+        </w:rPr>
+        <w:t xml:space="preserve"> </w:t>
+      </w:r>
+      <w:r>
+        <w:rPr>
+          <w:rFonts w:ascii="Arial" w:hAnsi="Arial" w:cs="Arial"/>
+          <w:sz w:val="24"/>
+          <w:szCs w:val="24"/>
+          <w:lang w:val="es-ES"/>
+        </w:rPr>
+        <w:t xml:space="preserve">(Usuario rol </w:t>
+      </w:r>
+      <w:proofErr w:type="spellStart"/>
+      <w:r>
+        <w:rPr>
+          <w:rFonts w:ascii="Arial" w:hAnsi="Arial" w:cs="Arial"/>
+          <w:sz w:val="24"/>
+          <w:szCs w:val="24"/>
+          <w:lang w:val="es-ES"/>
+        </w:rPr>
+        <w:t>admin_super</w:t>
+      </w:r>
+      <w:proofErr w:type="spellEnd"/>
+      <w:r>
+        <w:rPr>
+          <w:rFonts w:ascii="Arial" w:hAnsi="Arial" w:cs="Arial"/>
+          <w:sz w:val="24"/>
+          <w:szCs w:val="24"/>
+          <w:lang w:val="es-ES"/>
+        </w:rPr>
+        <w:t>)</w:t>
+      </w:r>
+    </w:p>
+    <w:p>
+      <w:pPr>
+        <w:pStyle w:val="Prrafodelista"/>
+        <w:ind w:left="1440"/>
+        <w:jc w:val="both"/>
+        <w:rPr>
+          <w:rFonts w:ascii="Arial" w:hAnsi="Arial" w:cs="Arial"/>
+          <w:sz w:val="24"/>
+          <w:szCs w:val="24"/>
+          <w:lang w:val="es-ES"/>
+        </w:rPr>
+      </w:pPr>
+      <w:r>
+        <w:rPr>
+          <w:rFonts w:ascii="Arial" w:hAnsi="Arial" w:cs="Arial"/>
+          <w:b/>
+          <w:sz w:val="24"/>
+          <w:szCs w:val="24"/>
+          <w:lang w:val="es-ES"/>
+        </w:rPr>
+        <w:t>R:</w:t>
+      </w:r>
+      <w:r>
+        <w:rPr>
+          <w:rFonts w:ascii="Arial" w:hAnsi="Arial" w:cs="Arial"/>
+          <w:sz w:val="24"/>
+          <w:szCs w:val="24"/>
+          <w:lang w:val="es-ES"/>
+        </w:rPr>
+        <w:t xml:space="preserve"> Lista beneficiarios</w:t>
+      </w:r>
+      <w:r>
+        <w:rPr>
+          <w:rFonts w:ascii="Arial" w:hAnsi="Arial" w:cs="Arial"/>
+          <w:sz w:val="24"/>
+          <w:szCs w:val="24"/>
+          <w:lang w:val="es-ES"/>
+        </w:rPr>
+        <w:t>.</w:t>
+      </w:r>
+    </w:p>
+    <w:p>
+      <w:pPr>
+        <w:pStyle w:val="Prrafodelista"/>
+        <w:numPr>
+          <w:ilvl w:val="0"/>
+          <w:numId w:val="2"/>
+        </w:numPr>
+        <w:jc w:val="both"/>
+        <w:rPr>
+          <w:rFonts w:ascii="Arial" w:hAnsi="Arial" w:cs="Arial"/>
+          <w:sz w:val="24"/>
+          <w:szCs w:val="24"/>
+          <w:lang w:val="es-ES"/>
+        </w:rPr>
+      </w:pPr>
+      <w:r>
+        <w:rPr>
+          <w:rFonts w:ascii="Arial" w:hAnsi="Arial" w:cs="Arial"/>
+          <w:b/>
+          <w:sz w:val="24"/>
+          <w:szCs w:val="24"/>
+          <w:lang w:val="es-ES"/>
+        </w:rPr>
+        <w:t>Listar</w:t>
+      </w:r>
+      <w:r>
+        <w:rPr>
+          <w:rFonts w:ascii="Arial" w:hAnsi="Arial" w:cs="Arial"/>
+          <w:b/>
+          <w:sz w:val="24"/>
+          <w:szCs w:val="24"/>
+          <w:lang w:val="es-ES"/>
+        </w:rPr>
+        <w:t xml:space="preserve"> </w:t>
+      </w:r>
+      <w:r>
+        <w:rPr>
+          <w:rFonts w:ascii="Arial" w:hAnsi="Arial" w:cs="Arial"/>
+          <w:b/>
+          <w:sz w:val="24"/>
+          <w:szCs w:val="24"/>
+          <w:lang w:val="es-ES"/>
+        </w:rPr>
+        <w:t>beneficiarios</w:t>
+      </w:r>
+      <w:r>
+        <w:rPr>
+          <w:rFonts w:ascii="Arial" w:hAnsi="Arial" w:cs="Arial"/>
+          <w:sz w:val="24"/>
+          <w:szCs w:val="24"/>
+          <w:lang w:val="es-ES"/>
+        </w:rPr>
+        <w:t xml:space="preserve"> </w:t>
+      </w:r>
+      <w:r>
+        <w:rPr>
+          <w:rFonts w:ascii="Arial" w:hAnsi="Arial" w:cs="Arial"/>
+          <w:sz w:val="24"/>
+          <w:szCs w:val="24"/>
+          <w:lang w:val="es-ES"/>
+        </w:rPr>
+        <w:t xml:space="preserve">(Usuario rol </w:t>
+      </w:r>
+      <w:proofErr w:type="spellStart"/>
+      <w:r>
+        <w:rPr>
+          <w:rFonts w:ascii="Arial" w:hAnsi="Arial" w:cs="Arial"/>
+          <w:sz w:val="24"/>
+          <w:szCs w:val="24"/>
+          <w:lang w:val="es-ES"/>
+        </w:rPr>
+        <w:t>admin_registrador</w:t>
+      </w:r>
+      <w:proofErr w:type="spellEnd"/>
+      <w:r>
+        <w:rPr>
+          <w:rFonts w:ascii="Arial" w:hAnsi="Arial" w:cs="Arial"/>
+          <w:sz w:val="24"/>
+          <w:szCs w:val="24"/>
+          <w:lang w:val="es-ES"/>
+        </w:rPr>
+        <w:t>)</w:t>
+      </w:r>
+    </w:p>
+    <w:p>
+      <w:pPr>
+        <w:pStyle w:val="Prrafodelista"/>
+        <w:ind w:left="1440"/>
+        <w:jc w:val="both"/>
+        <w:rPr>
+          <w:rFonts w:ascii="Arial" w:hAnsi="Arial" w:cs="Arial"/>
+          <w:sz w:val="24"/>
+          <w:szCs w:val="24"/>
+          <w:lang w:val="es-ES"/>
+        </w:rPr>
+      </w:pPr>
+      <w:r>
+        <w:rPr>
+          <w:rFonts w:ascii="Arial" w:hAnsi="Arial" w:cs="Arial"/>
+          <w:b/>
+          <w:sz w:val="24"/>
+          <w:szCs w:val="24"/>
+          <w:lang w:val="es-ES"/>
+        </w:rPr>
+        <w:t>R:</w:t>
+      </w:r>
+      <w:r>
+        <w:rPr>
+          <w:rFonts w:ascii="Arial" w:hAnsi="Arial" w:cs="Arial"/>
+          <w:sz w:val="24"/>
+          <w:szCs w:val="24"/>
+          <w:lang w:val="es-ES"/>
+        </w:rPr>
+        <w:t xml:space="preserve"> </w:t>
+      </w:r>
+      <w:r>
+        <w:rPr>
+          <w:rFonts w:ascii="Arial" w:hAnsi="Arial" w:cs="Arial"/>
+          <w:sz w:val="24"/>
+          <w:szCs w:val="24"/>
+          <w:lang w:val="es-ES"/>
+        </w:rPr>
+        <w:t>Lista</w:t>
+      </w:r>
+      <w:r>
+        <w:rPr>
+          <w:rFonts w:ascii="Arial" w:hAnsi="Arial" w:cs="Arial"/>
+          <w:sz w:val="24"/>
+          <w:szCs w:val="24"/>
+          <w:lang w:val="es-ES"/>
+        </w:rPr>
+        <w:t xml:space="preserve"> </w:t>
+      </w:r>
+      <w:r>
+        <w:rPr>
+          <w:rFonts w:ascii="Arial" w:hAnsi="Arial" w:cs="Arial"/>
+          <w:sz w:val="24"/>
+          <w:szCs w:val="24"/>
+          <w:lang w:val="es-ES"/>
+        </w:rPr>
+        <w:t>beneficiarios</w:t>
+      </w:r>
+      <w:r>
+        <w:rPr>
+          <w:rFonts w:ascii="Arial" w:hAnsi="Arial" w:cs="Arial"/>
+          <w:sz w:val="24"/>
+          <w:szCs w:val="24"/>
+          <w:lang w:val="es-ES"/>
+        </w:rPr>
+        <w:t>.</w:t>
+      </w:r>
+    </w:p>
+    <w:p>
+      <w:pPr>
+        <w:pStyle w:val="Prrafodelista"/>
+        <w:numPr>
+          <w:ilvl w:val="0"/>
+          <w:numId w:val="2"/>
+        </w:numPr>
+        <w:jc w:val="both"/>
+        <w:rPr>
+          <w:rFonts w:ascii="Arial" w:hAnsi="Arial" w:cs="Arial"/>
+          <w:sz w:val="24"/>
+          <w:szCs w:val="24"/>
+          <w:lang w:val="es-ES"/>
+        </w:rPr>
+      </w:pPr>
+      <w:r>
+        <w:rPr>
+          <w:rFonts w:ascii="Arial" w:hAnsi="Arial" w:cs="Arial"/>
+          <w:b/>
+          <w:sz w:val="24"/>
+          <w:szCs w:val="24"/>
+          <w:lang w:val="es-ES"/>
+        </w:rPr>
+        <w:lastRenderedPageBreak/>
+        <w:t>Listar</w:t>
+      </w:r>
+      <w:r>
+        <w:rPr>
+          <w:rFonts w:ascii="Arial" w:hAnsi="Arial" w:cs="Arial"/>
+          <w:b/>
+          <w:sz w:val="24"/>
+          <w:szCs w:val="24"/>
+          <w:lang w:val="es-ES"/>
+        </w:rPr>
+        <w:t xml:space="preserve"> </w:t>
+      </w:r>
+      <w:r>
+        <w:rPr>
+          <w:rFonts w:ascii="Arial" w:hAnsi="Arial" w:cs="Arial"/>
+          <w:b/>
+          <w:sz w:val="24"/>
+          <w:szCs w:val="24"/>
+          <w:lang w:val="es-ES"/>
+        </w:rPr>
+        <w:t>beneficiarios</w:t>
+      </w:r>
+      <w:r>
+        <w:rPr>
+          <w:rFonts w:ascii="Arial" w:hAnsi="Arial" w:cs="Arial"/>
+          <w:sz w:val="24"/>
+          <w:szCs w:val="24"/>
+          <w:lang w:val="es-ES"/>
+        </w:rPr>
+        <w:t xml:space="preserve"> </w:t>
+      </w:r>
+      <w:r>
+        <w:rPr>
+          <w:rFonts w:ascii="Arial" w:hAnsi="Arial" w:cs="Arial"/>
+          <w:sz w:val="24"/>
+          <w:szCs w:val="24"/>
+          <w:lang w:val="es-ES"/>
+        </w:rPr>
+        <w:t xml:space="preserve">(Usuario rol </w:t>
+      </w:r>
+      <w:proofErr w:type="spellStart"/>
+      <w:r>
+        <w:rPr>
+          <w:rFonts w:ascii="Arial" w:hAnsi="Arial" w:cs="Arial"/>
+          <w:sz w:val="24"/>
+          <w:szCs w:val="24"/>
+          <w:lang w:val="es-ES"/>
+        </w:rPr>
+        <w:t>admin_lector</w:t>
+      </w:r>
+      <w:proofErr w:type="spellEnd"/>
+      <w:r>
+        <w:rPr>
+          <w:rFonts w:ascii="Arial" w:hAnsi="Arial" w:cs="Arial"/>
+          <w:sz w:val="24"/>
+          <w:szCs w:val="24"/>
+          <w:lang w:val="es-ES"/>
+        </w:rPr>
+        <w:t>)</w:t>
+      </w:r>
+    </w:p>
+    <w:p>
+      <w:pPr>
+        <w:pStyle w:val="Prrafodelista"/>
+        <w:ind w:left="1440"/>
+        <w:jc w:val="both"/>
+        <w:rPr>
+          <w:rFonts w:ascii="Arial" w:hAnsi="Arial" w:cs="Arial"/>
+          <w:sz w:val="24"/>
+          <w:szCs w:val="24"/>
+          <w:lang w:val="es-ES"/>
+        </w:rPr>
+      </w:pPr>
+      <w:r>
+        <w:rPr>
+          <w:rFonts w:ascii="Arial" w:hAnsi="Arial" w:cs="Arial"/>
+          <w:b/>
+          <w:sz w:val="24"/>
+          <w:szCs w:val="24"/>
+          <w:lang w:val="es-ES"/>
+        </w:rPr>
+        <w:t>R:</w:t>
+      </w:r>
+      <w:r>
+        <w:rPr>
+          <w:rFonts w:ascii="Arial" w:hAnsi="Arial" w:cs="Arial"/>
+          <w:sz w:val="24"/>
+          <w:szCs w:val="24"/>
+          <w:lang w:val="es-ES"/>
+        </w:rPr>
+        <w:t xml:space="preserve"> </w:t>
+      </w:r>
+      <w:r>
+        <w:rPr>
+          <w:rFonts w:ascii="Arial" w:hAnsi="Arial" w:cs="Arial"/>
+          <w:sz w:val="24"/>
+          <w:szCs w:val="24"/>
+          <w:lang w:val="es-ES"/>
+        </w:rPr>
+        <w:t>Lista</w:t>
+      </w:r>
+      <w:r>
+        <w:rPr>
+          <w:rFonts w:ascii="Arial" w:hAnsi="Arial" w:cs="Arial"/>
+          <w:sz w:val="24"/>
+          <w:szCs w:val="24"/>
+          <w:lang w:val="es-ES"/>
+        </w:rPr>
+        <w:t xml:space="preserve"> </w:t>
+      </w:r>
+      <w:r>
+        <w:rPr>
+          <w:rFonts w:ascii="Arial" w:hAnsi="Arial" w:cs="Arial"/>
+          <w:sz w:val="24"/>
+          <w:szCs w:val="24"/>
+          <w:lang w:val="es-ES"/>
+        </w:rPr>
+        <w:t>beneficiarios</w:t>
+      </w:r>
+      <w:r>
+        <w:rPr>
+          <w:rFonts w:ascii="Arial" w:hAnsi="Arial" w:cs="Arial"/>
+          <w:sz w:val="24"/>
+          <w:szCs w:val="24"/>
+          <w:lang w:val="es-ES"/>
+        </w:rPr>
+        <w:t>.</w:t>
+      </w:r>
+    </w:p>
+    <w:p>
+      <w:pPr>
+        <w:pStyle w:val="Prrafodelista"/>
+        <w:ind w:left="1440"/>
+        <w:jc w:val="both"/>
+        <w:rPr>
+          <w:rFonts w:ascii="Arial" w:hAnsi="Arial" w:cs="Arial"/>
+          <w:sz w:val="24"/>
+          <w:szCs w:val="24"/>
+          <w:lang w:val="es-ES"/>
+        </w:rPr>
+      </w:pPr>
+      <w:bookmarkStart w:id="0" w:name="_GoBack"/>
+      <w:bookmarkEnd w:id="0"/>
     </w:p>
     <w:p>
       <w:pPr>

</xml_diff>

<commit_message>
Login, Crud A, Registro, Listar y Editar B
</commit_message>
<xml_diff>
--- a/LISTA DE END-POINT.docx
+++ b/LISTA DE END-POINT.docx
@@ -5915,21 +5915,1441 @@
           <w:lang w:val="es-ES"/>
         </w:rPr>
       </w:pPr>
+    </w:p>
+    <w:p>
+      <w:pPr>
+        <w:pStyle w:val="Prrafodelista"/>
+        <w:numPr>
+          <w:ilvl w:val="0"/>
+          <w:numId w:val="1"/>
+        </w:numPr>
+        <w:jc w:val="both"/>
+        <w:rPr>
+          <w:rFonts w:ascii="Arial" w:hAnsi="Arial" w:cs="Arial"/>
+          <w:sz w:val="24"/>
+          <w:szCs w:val="24"/>
+          <w:lang w:val="es-ES"/>
+        </w:rPr>
+      </w:pPr>
+      <w:r>
+        <w:rPr>
+          <w:rFonts w:ascii="Arial" w:hAnsi="Arial" w:cs="Arial"/>
+          <w:b/>
+          <w:sz w:val="24"/>
+          <w:szCs w:val="24"/>
+          <w:lang w:val="es-ES"/>
+        </w:rPr>
+        <w:t>Función:</w:t>
+      </w:r>
+      <w:r>
+        <w:rPr>
+          <w:rFonts w:ascii="Arial" w:hAnsi="Arial" w:cs="Arial"/>
+          <w:sz w:val="24"/>
+          <w:szCs w:val="24"/>
+          <w:lang w:val="es-ES"/>
+        </w:rPr>
+        <w:t xml:space="preserve"> </w:t>
+      </w:r>
+      <w:r>
+        <w:rPr>
+          <w:rFonts w:ascii="Arial" w:hAnsi="Arial" w:cs="Arial"/>
+          <w:sz w:val="24"/>
+          <w:szCs w:val="24"/>
+          <w:lang w:val="es-ES"/>
+        </w:rPr>
+        <w:t>Actualizar</w:t>
+      </w:r>
+      <w:r>
+        <w:rPr>
+          <w:rFonts w:ascii="Arial" w:hAnsi="Arial" w:cs="Arial"/>
+          <w:sz w:val="24"/>
+          <w:szCs w:val="24"/>
+          <w:lang w:val="es-ES"/>
+        </w:rPr>
+        <w:t xml:space="preserve"> beneficiarios. </w:t>
+      </w:r>
+    </w:p>
+    <w:p>
+      <w:pPr>
+        <w:pStyle w:val="Prrafodelista"/>
+        <w:jc w:val="both"/>
+        <w:rPr>
+          <w:rFonts w:ascii="Arial" w:hAnsi="Arial" w:cs="Arial"/>
+          <w:sz w:val="24"/>
+          <w:szCs w:val="24"/>
+          <w:lang w:val="es-ES"/>
+        </w:rPr>
+      </w:pPr>
+      <w:r>
+        <w:rPr>
+          <w:rFonts w:ascii="Arial" w:hAnsi="Arial" w:cs="Arial"/>
+          <w:b/>
+          <w:sz w:val="24"/>
+          <w:szCs w:val="24"/>
+          <w:lang w:val="es-ES"/>
+        </w:rPr>
+        <w:t>Descripción:</w:t>
+      </w:r>
+      <w:r>
+        <w:rPr>
+          <w:rFonts w:ascii="Arial" w:hAnsi="Arial" w:cs="Arial"/>
+          <w:sz w:val="24"/>
+          <w:szCs w:val="24"/>
+          <w:lang w:val="es-ES"/>
+        </w:rPr>
+        <w:t xml:space="preserve">  El usuario con rol </w:t>
+      </w:r>
+      <w:proofErr w:type="spellStart"/>
+      <w:r>
+        <w:rPr>
+          <w:rFonts w:ascii="Arial" w:hAnsi="Arial" w:cs="Arial"/>
+          <w:sz w:val="24"/>
+          <w:szCs w:val="24"/>
+          <w:lang w:val="es-ES"/>
+        </w:rPr>
+        <w:t>admin_super</w:t>
+      </w:r>
+      <w:proofErr w:type="spellEnd"/>
+      <w:r>
+        <w:rPr>
+          <w:rFonts w:ascii="Arial" w:hAnsi="Arial" w:cs="Arial"/>
+          <w:sz w:val="24"/>
+          <w:szCs w:val="24"/>
+          <w:lang w:val="es-ES"/>
+        </w:rPr>
+        <w:t xml:space="preserve"> y </w:t>
+      </w:r>
+      <w:proofErr w:type="spellStart"/>
+      <w:r>
+        <w:rPr>
+          <w:rFonts w:ascii="Arial" w:hAnsi="Arial" w:cs="Arial"/>
+          <w:sz w:val="24"/>
+          <w:szCs w:val="24"/>
+          <w:lang w:val="es-ES"/>
+        </w:rPr>
+        <w:t>admin_registrador</w:t>
+      </w:r>
+      <w:proofErr w:type="spellEnd"/>
+      <w:r>
+        <w:rPr>
+          <w:rFonts w:ascii="Arial" w:hAnsi="Arial" w:cs="Arial"/>
+          <w:sz w:val="24"/>
+          <w:szCs w:val="24"/>
+          <w:lang w:val="es-ES"/>
+        </w:rPr>
+        <w:t xml:space="preserve"> podrán </w:t>
+      </w:r>
+      <w:r>
+        <w:rPr>
+          <w:rFonts w:ascii="Arial" w:hAnsi="Arial" w:cs="Arial"/>
+          <w:sz w:val="24"/>
+          <w:szCs w:val="24"/>
+          <w:lang w:val="es-ES"/>
+        </w:rPr>
+        <w:t>actualizar</w:t>
+      </w:r>
+      <w:r>
+        <w:rPr>
+          <w:rFonts w:ascii="Arial" w:hAnsi="Arial" w:cs="Arial"/>
+          <w:sz w:val="24"/>
+          <w:szCs w:val="24"/>
+          <w:lang w:val="es-ES"/>
+        </w:rPr>
+        <w:t xml:space="preserve"> beneficiarios en el sistema. </w:t>
+      </w:r>
+    </w:p>
+    <w:p>
+      <w:pPr>
+        <w:pStyle w:val="Prrafodelista"/>
+        <w:jc w:val="both"/>
+        <w:rPr>
+          <w:rFonts w:ascii="Arial" w:hAnsi="Arial" w:cs="Arial"/>
+          <w:sz w:val="24"/>
+          <w:szCs w:val="24"/>
+          <w:lang w:val="es-CO"/>
+        </w:rPr>
+      </w:pPr>
+      <w:r>
+        <w:rPr>
+          <w:rFonts w:ascii="Arial" w:hAnsi="Arial" w:cs="Arial"/>
+          <w:b/>
+          <w:sz w:val="24"/>
+          <w:szCs w:val="24"/>
+          <w:lang w:val="es-ES"/>
+        </w:rPr>
+        <w:t>Ruta:</w:t>
+      </w:r>
+      <w:r>
+        <w:rPr>
+          <w:rFonts w:ascii="Arial" w:hAnsi="Arial" w:cs="Arial"/>
+          <w:sz w:val="24"/>
+          <w:szCs w:val="24"/>
+          <w:lang w:val="es-ES"/>
+        </w:rPr>
+        <w:t xml:space="preserve"> </w:t>
+      </w:r>
+      <w:r>
+        <w:rPr>
+          <w:rFonts w:ascii="Arial" w:hAnsi="Arial" w:cs="Arial"/>
+          <w:sz w:val="24"/>
+          <w:szCs w:val="24"/>
+          <w:lang w:val="es-ES"/>
+        </w:rPr>
+        <w:t>http://localhost:3000/protected/beneficiary/13</w:t>
+      </w:r>
+    </w:p>
+    <w:p>
+      <w:pPr>
+        <w:pStyle w:val="Prrafodelista"/>
+        <w:jc w:val="both"/>
+        <w:rPr>
+          <w:rFonts w:ascii="Arial" w:hAnsi="Arial" w:cs="Arial"/>
+          <w:b/>
+          <w:sz w:val="24"/>
+          <w:szCs w:val="24"/>
+          <w:lang w:val="es-ES"/>
+        </w:rPr>
+      </w:pPr>
+      <w:r>
+        <w:rPr>
+          <w:rFonts w:ascii="Arial" w:hAnsi="Arial" w:cs="Arial"/>
+          <w:b/>
+          <w:sz w:val="24"/>
+          <w:szCs w:val="24"/>
+          <w:lang w:val="es-ES"/>
+        </w:rPr>
+        <w:t>Pre-</w:t>
+      </w:r>
+      <w:r>
+        <w:rPr>
+          <w:rFonts w:ascii="Arial" w:hAnsi="Arial" w:cs="Arial"/>
+          <w:b/>
+          <w:sz w:val="24"/>
+          <w:szCs w:val="24"/>
+          <w:lang w:val="es-ES"/>
+        </w:rPr>
+        <w:t>condiciones</w:t>
+      </w:r>
+      <w:r>
+        <w:rPr>
+          <w:rFonts w:ascii="Arial" w:hAnsi="Arial" w:cs="Arial"/>
+          <w:sz w:val="24"/>
+          <w:szCs w:val="24"/>
+          <w:lang w:val="es-ES"/>
+        </w:rPr>
+        <w:t>:</w:t>
+      </w:r>
+      <w:r>
+        <w:rPr>
+          <w:rFonts w:ascii="Arial" w:hAnsi="Arial" w:cs="Arial"/>
+          <w:b/>
+          <w:sz w:val="24"/>
+          <w:szCs w:val="24"/>
+          <w:lang w:val="es-ES"/>
+        </w:rPr>
+        <w:t xml:space="preserve"> </w:t>
+      </w:r>
+    </w:p>
+    <w:p>
+      <w:pPr>
+        <w:pStyle w:val="Prrafodelista"/>
+        <w:numPr>
+          <w:ilvl w:val="0"/>
+          <w:numId w:val="2"/>
+        </w:numPr>
+        <w:jc w:val="both"/>
+        <w:rPr>
+          <w:rFonts w:ascii="Arial" w:hAnsi="Arial" w:cs="Arial"/>
+          <w:b/>
+          <w:sz w:val="24"/>
+          <w:szCs w:val="24"/>
+          <w:lang w:val="es-ES"/>
+        </w:rPr>
+      </w:pPr>
+      <w:r>
+        <w:rPr>
+          <w:rFonts w:ascii="Arial" w:hAnsi="Arial" w:cs="Arial"/>
+          <w:sz w:val="24"/>
+          <w:szCs w:val="24"/>
+          <w:lang w:val="es-ES"/>
+        </w:rPr>
+        <w:t xml:space="preserve">El </w:t>
+      </w:r>
+      <w:r>
+        <w:rPr>
+          <w:rFonts w:ascii="Arial" w:hAnsi="Arial" w:cs="Arial"/>
+          <w:sz w:val="24"/>
+          <w:szCs w:val="24"/>
+          <w:lang w:val="es-ES"/>
+        </w:rPr>
+        <w:t xml:space="preserve">rol del usuario debe ser </w:t>
+      </w:r>
+      <w:proofErr w:type="spellStart"/>
+      <w:r>
+        <w:rPr>
+          <w:rFonts w:ascii="Arial" w:hAnsi="Arial" w:cs="Arial"/>
+          <w:sz w:val="24"/>
+          <w:szCs w:val="24"/>
+          <w:lang w:val="es-ES"/>
+        </w:rPr>
+        <w:t>admin_super</w:t>
+      </w:r>
+      <w:proofErr w:type="spellEnd"/>
+      <w:r>
+        <w:rPr>
+          <w:rFonts w:ascii="Arial" w:hAnsi="Arial" w:cs="Arial"/>
+          <w:sz w:val="24"/>
+          <w:szCs w:val="24"/>
+          <w:lang w:val="es-ES"/>
+        </w:rPr>
+        <w:t xml:space="preserve"> o </w:t>
+      </w:r>
+      <w:proofErr w:type="spellStart"/>
+      <w:r>
+        <w:rPr>
+          <w:rFonts w:ascii="Arial" w:hAnsi="Arial" w:cs="Arial"/>
+          <w:sz w:val="24"/>
+          <w:szCs w:val="24"/>
+          <w:lang w:val="es-ES"/>
+        </w:rPr>
+        <w:t>admin_registrador</w:t>
+      </w:r>
+      <w:proofErr w:type="spellEnd"/>
+      <w:r>
+        <w:rPr>
+          <w:rFonts w:ascii="Arial" w:hAnsi="Arial" w:cs="Arial"/>
+          <w:b/>
+          <w:sz w:val="24"/>
+          <w:szCs w:val="24"/>
+          <w:lang w:val="es-ES"/>
+        </w:rPr>
+        <w:t>.</w:t>
+      </w:r>
+    </w:p>
+    <w:p>
+      <w:pPr>
+        <w:pStyle w:val="Prrafodelista"/>
+        <w:numPr>
+          <w:ilvl w:val="0"/>
+          <w:numId w:val="2"/>
+        </w:numPr>
+        <w:jc w:val="both"/>
+        <w:rPr>
+          <w:rFonts w:ascii="Arial" w:hAnsi="Arial" w:cs="Arial"/>
+          <w:sz w:val="24"/>
+          <w:szCs w:val="24"/>
+          <w:lang w:val="es-ES"/>
+        </w:rPr>
+      </w:pPr>
+      <w:r>
+        <w:rPr>
+          <w:rFonts w:ascii="Arial" w:hAnsi="Arial" w:cs="Arial"/>
+          <w:sz w:val="24"/>
+          <w:szCs w:val="24"/>
+          <w:lang w:val="es-ES"/>
+        </w:rPr>
+        <w:t>El número de documento no debe estar ligado a un usuario existente en el sistema</w:t>
+      </w:r>
+      <w:r>
+        <w:rPr>
+          <w:rFonts w:ascii="Arial" w:hAnsi="Arial" w:cs="Arial"/>
+          <w:sz w:val="24"/>
+          <w:szCs w:val="24"/>
+          <w:lang w:val="es-ES"/>
+        </w:rPr>
+        <w:t xml:space="preserve"> con estado activo</w:t>
+      </w:r>
+      <w:r>
+        <w:rPr>
+          <w:rFonts w:ascii="Arial" w:hAnsi="Arial" w:cs="Arial"/>
+          <w:sz w:val="24"/>
+          <w:szCs w:val="24"/>
+          <w:lang w:val="es-ES"/>
+        </w:rPr>
+        <w:t>.</w:t>
+      </w:r>
+    </w:p>
+    <w:p>
+      <w:pPr>
+        <w:pStyle w:val="Prrafodelista"/>
+        <w:jc w:val="both"/>
+        <w:rPr>
+          <w:rFonts w:ascii="Arial" w:hAnsi="Arial" w:cs="Arial"/>
+          <w:b/>
+          <w:sz w:val="24"/>
+          <w:szCs w:val="24"/>
+          <w:lang w:val="es-ES"/>
+        </w:rPr>
+      </w:pPr>
+      <w:r>
+        <w:rPr>
+          <w:rFonts w:ascii="Arial" w:hAnsi="Arial" w:cs="Arial"/>
+          <w:b/>
+          <w:sz w:val="24"/>
+          <w:szCs w:val="24"/>
+          <w:lang w:val="es-ES"/>
+        </w:rPr>
+        <w:t xml:space="preserve">Restricciones: </w:t>
+      </w:r>
+    </w:p>
+    <w:p>
+      <w:pPr>
+        <w:pStyle w:val="Prrafodelista"/>
+        <w:numPr>
+          <w:ilvl w:val="0"/>
+          <w:numId w:val="2"/>
+        </w:numPr>
+        <w:jc w:val="both"/>
+        <w:rPr>
+          <w:rFonts w:ascii="Arial" w:hAnsi="Arial" w:cs="Arial"/>
+          <w:sz w:val="24"/>
+          <w:szCs w:val="24"/>
+          <w:lang w:val="es-ES"/>
+        </w:rPr>
+      </w:pPr>
+      <w:r>
+        <w:rPr>
+          <w:rFonts w:ascii="Arial" w:hAnsi="Arial" w:cs="Arial"/>
+          <w:sz w:val="24"/>
+          <w:szCs w:val="24"/>
+          <w:lang w:val="es-ES"/>
+        </w:rPr>
+        <w:t>Si e</w:t>
+      </w:r>
+      <w:r>
+        <w:rPr>
+          <w:rFonts w:ascii="Arial" w:hAnsi="Arial" w:cs="Arial"/>
+          <w:sz w:val="24"/>
+          <w:szCs w:val="24"/>
+          <w:lang w:val="es-ES"/>
+        </w:rPr>
+        <w:t xml:space="preserve">l </w:t>
+      </w:r>
+      <w:r>
+        <w:rPr>
+          <w:rFonts w:ascii="Arial" w:hAnsi="Arial" w:cs="Arial"/>
+          <w:sz w:val="24"/>
+          <w:szCs w:val="24"/>
+          <w:lang w:val="es-ES"/>
+        </w:rPr>
+        <w:t xml:space="preserve">rol del usuario es diferente a </w:t>
+      </w:r>
+      <w:proofErr w:type="spellStart"/>
+      <w:r>
+        <w:rPr>
+          <w:rFonts w:ascii="Arial" w:hAnsi="Arial" w:cs="Arial"/>
+          <w:sz w:val="24"/>
+          <w:szCs w:val="24"/>
+          <w:lang w:val="es-ES"/>
+        </w:rPr>
+        <w:t>admin_super</w:t>
+      </w:r>
+      <w:proofErr w:type="spellEnd"/>
+      <w:r>
+        <w:rPr>
+          <w:rFonts w:ascii="Arial" w:hAnsi="Arial" w:cs="Arial"/>
+          <w:sz w:val="24"/>
+          <w:szCs w:val="24"/>
+          <w:lang w:val="es-ES"/>
+        </w:rPr>
+        <w:t>.</w:t>
+      </w:r>
+    </w:p>
+    <w:p>
+      <w:pPr>
+        <w:pStyle w:val="Prrafodelista"/>
+        <w:numPr>
+          <w:ilvl w:val="0"/>
+          <w:numId w:val="2"/>
+        </w:numPr>
+        <w:jc w:val="both"/>
+        <w:rPr>
+          <w:rFonts w:ascii="Arial" w:hAnsi="Arial" w:cs="Arial"/>
+          <w:sz w:val="24"/>
+          <w:szCs w:val="24"/>
+          <w:lang w:val="es-ES"/>
+        </w:rPr>
+      </w:pPr>
+      <w:r>
+        <w:rPr>
+          <w:rFonts w:ascii="Arial" w:hAnsi="Arial" w:cs="Arial"/>
+          <w:sz w:val="24"/>
+          <w:szCs w:val="24"/>
+          <w:lang w:val="es-ES"/>
+        </w:rPr>
+        <w:t>Si el número de documento está ligado a un usuario existente.</w:t>
+      </w:r>
+    </w:p>
+    <w:p>
+      <w:pPr>
+        <w:pStyle w:val="Prrafodelista"/>
+        <w:jc w:val="both"/>
+        <w:rPr>
+          <w:rFonts w:ascii="Arial" w:hAnsi="Arial" w:cs="Arial"/>
+          <w:b/>
+          <w:sz w:val="24"/>
+          <w:szCs w:val="24"/>
+          <w:lang w:val="es-ES"/>
+        </w:rPr>
+      </w:pPr>
+      <w:r>
+        <w:rPr>
+          <w:rFonts w:ascii="Arial" w:hAnsi="Arial" w:cs="Arial"/>
+          <w:b/>
+          <w:sz w:val="24"/>
+          <w:szCs w:val="24"/>
+          <w:lang w:val="es-ES"/>
+        </w:rPr>
+        <w:t xml:space="preserve">Pruebas: </w:t>
+      </w:r>
+    </w:p>
+    <w:p>
+      <w:pPr>
+        <w:pStyle w:val="Prrafodelista"/>
+        <w:numPr>
+          <w:ilvl w:val="0"/>
+          <w:numId w:val="2"/>
+        </w:numPr>
+        <w:jc w:val="both"/>
+        <w:rPr>
+          <w:rFonts w:ascii="Arial" w:hAnsi="Arial" w:cs="Arial"/>
+          <w:sz w:val="24"/>
+          <w:szCs w:val="24"/>
+          <w:lang w:val="es-ES"/>
+        </w:rPr>
+      </w:pPr>
+      <w:r>
+        <w:rPr>
+          <w:rFonts w:ascii="Arial" w:hAnsi="Arial" w:cs="Arial"/>
+          <w:b/>
+          <w:sz w:val="24"/>
+          <w:szCs w:val="24"/>
+          <w:lang w:val="es-ES"/>
+        </w:rPr>
+        <w:t>Actualizar</w:t>
+      </w:r>
+      <w:r>
+        <w:rPr>
+          <w:rFonts w:ascii="Arial" w:hAnsi="Arial" w:cs="Arial"/>
+          <w:b/>
+          <w:sz w:val="24"/>
+          <w:szCs w:val="24"/>
+          <w:lang w:val="es-ES"/>
+        </w:rPr>
+        <w:t xml:space="preserve"> </w:t>
+      </w:r>
+      <w:r>
+        <w:rPr>
+          <w:rFonts w:ascii="Arial" w:hAnsi="Arial" w:cs="Arial"/>
+          <w:b/>
+          <w:sz w:val="24"/>
+          <w:szCs w:val="24"/>
+          <w:lang w:val="es-ES"/>
+        </w:rPr>
+        <w:t>beneficiario sin coincidencias en el documento</w:t>
+      </w:r>
+      <w:r>
+        <w:rPr>
+          <w:rFonts w:ascii="Arial" w:hAnsi="Arial" w:cs="Arial"/>
+          <w:sz w:val="24"/>
+          <w:szCs w:val="24"/>
+          <w:lang w:val="es-ES"/>
+        </w:rPr>
+        <w:t xml:space="preserve"> (Usuario rol </w:t>
+      </w:r>
+      <w:proofErr w:type="spellStart"/>
+      <w:r>
+        <w:rPr>
+          <w:rFonts w:ascii="Arial" w:hAnsi="Arial" w:cs="Arial"/>
+          <w:sz w:val="24"/>
+          <w:szCs w:val="24"/>
+          <w:lang w:val="es-ES"/>
+        </w:rPr>
+        <w:t>admin_super</w:t>
+      </w:r>
+      <w:proofErr w:type="spellEnd"/>
+      <w:r>
+        <w:rPr>
+          <w:rFonts w:ascii="Arial" w:hAnsi="Arial" w:cs="Arial"/>
+          <w:sz w:val="24"/>
+          <w:szCs w:val="24"/>
+          <w:lang w:val="es-ES"/>
+        </w:rPr>
+        <w:t>)</w:t>
+      </w:r>
+    </w:p>
+    <w:p>
+      <w:pPr>
+        <w:pStyle w:val="Prrafodelista"/>
+        <w:ind w:left="1440"/>
+        <w:jc w:val="both"/>
+        <w:rPr>
+          <w:rFonts w:ascii="Arial" w:hAnsi="Arial" w:cs="Arial"/>
+          <w:sz w:val="24"/>
+          <w:szCs w:val="24"/>
+          <w:lang w:val="es-ES"/>
+        </w:rPr>
+      </w:pPr>
+      <w:r>
+        <w:rPr>
+          <w:rFonts w:ascii="Arial" w:hAnsi="Arial" w:cs="Arial"/>
+          <w:b/>
+          <w:sz w:val="24"/>
+          <w:szCs w:val="24"/>
+          <w:lang w:val="es-ES"/>
+        </w:rPr>
+        <w:t>R:</w:t>
+      </w:r>
+      <w:r>
+        <w:rPr>
+          <w:rFonts w:ascii="Arial" w:hAnsi="Arial" w:cs="Arial"/>
+          <w:sz w:val="24"/>
+          <w:szCs w:val="24"/>
+          <w:lang w:val="es-ES"/>
+        </w:rPr>
+        <w:t xml:space="preserve"> </w:t>
+      </w:r>
+      <w:r>
+        <w:rPr>
+          <w:rFonts w:ascii="Arial" w:hAnsi="Arial" w:cs="Arial"/>
+          <w:sz w:val="24"/>
+          <w:szCs w:val="24"/>
+          <w:lang w:val="es-ES"/>
+        </w:rPr>
+        <w:t>Actualiza</w:t>
+      </w:r>
+      <w:r>
+        <w:rPr>
+          <w:rFonts w:ascii="Arial" w:hAnsi="Arial" w:cs="Arial"/>
+          <w:sz w:val="24"/>
+          <w:szCs w:val="24"/>
+          <w:lang w:val="es-ES"/>
+        </w:rPr>
+        <w:t xml:space="preserve"> </w:t>
+      </w:r>
+      <w:r>
+        <w:rPr>
+          <w:rFonts w:ascii="Arial" w:hAnsi="Arial" w:cs="Arial"/>
+          <w:sz w:val="24"/>
+          <w:szCs w:val="24"/>
+          <w:lang w:val="es-ES"/>
+        </w:rPr>
+        <w:t>beneficiario</w:t>
+      </w:r>
+      <w:r>
+        <w:rPr>
+          <w:rFonts w:ascii="Arial" w:hAnsi="Arial" w:cs="Arial"/>
+          <w:sz w:val="24"/>
+          <w:szCs w:val="24"/>
+          <w:lang w:val="es-ES"/>
+        </w:rPr>
+        <w:t>.</w:t>
+      </w:r>
+    </w:p>
+    <w:p>
+      <w:pPr>
+        <w:pStyle w:val="Prrafodelista"/>
+        <w:numPr>
+          <w:ilvl w:val="0"/>
+          <w:numId w:val="2"/>
+        </w:numPr>
+        <w:jc w:val="both"/>
+        <w:rPr>
+          <w:rFonts w:ascii="Arial" w:hAnsi="Arial" w:cs="Arial"/>
+          <w:sz w:val="24"/>
+          <w:szCs w:val="24"/>
+          <w:lang w:val="es-ES"/>
+        </w:rPr>
+      </w:pPr>
+      <w:r>
+        <w:rPr>
+          <w:rFonts w:ascii="Arial" w:hAnsi="Arial" w:cs="Arial"/>
+          <w:b/>
+          <w:sz w:val="24"/>
+          <w:szCs w:val="24"/>
+          <w:lang w:val="es-ES"/>
+        </w:rPr>
+        <w:t xml:space="preserve">Registrar </w:t>
+      </w:r>
+      <w:r>
+        <w:rPr>
+          <w:rFonts w:ascii="Arial" w:hAnsi="Arial" w:cs="Arial"/>
+          <w:b/>
+          <w:sz w:val="24"/>
+          <w:szCs w:val="24"/>
+          <w:lang w:val="es-ES"/>
+        </w:rPr>
+        <w:t>beneficiario con coincidencias en el documento y el estado no es activo</w:t>
+      </w:r>
+      <w:r>
+        <w:rPr>
+          <w:rFonts w:ascii="Arial" w:hAnsi="Arial" w:cs="Arial"/>
+          <w:sz w:val="24"/>
+          <w:szCs w:val="24"/>
+          <w:lang w:val="es-ES"/>
+        </w:rPr>
+        <w:t xml:space="preserve"> (Usuario rol </w:t>
+      </w:r>
+      <w:proofErr w:type="spellStart"/>
+      <w:r>
+        <w:rPr>
+          <w:rFonts w:ascii="Arial" w:hAnsi="Arial" w:cs="Arial"/>
+          <w:sz w:val="24"/>
+          <w:szCs w:val="24"/>
+          <w:lang w:val="es-ES"/>
+        </w:rPr>
+        <w:t>admin_super</w:t>
+      </w:r>
+      <w:proofErr w:type="spellEnd"/>
+      <w:r>
+        <w:rPr>
+          <w:rFonts w:ascii="Arial" w:hAnsi="Arial" w:cs="Arial"/>
+          <w:sz w:val="24"/>
+          <w:szCs w:val="24"/>
+          <w:lang w:val="es-ES"/>
+        </w:rPr>
+        <w:t>)</w:t>
+      </w:r>
+    </w:p>
+    <w:p>
+      <w:pPr>
+        <w:pStyle w:val="Prrafodelista"/>
+        <w:ind w:left="1440"/>
+        <w:jc w:val="both"/>
+        <w:rPr>
+          <w:rFonts w:ascii="Arial" w:hAnsi="Arial" w:cs="Arial"/>
+          <w:sz w:val="24"/>
+          <w:szCs w:val="24"/>
+          <w:lang w:val="es-ES"/>
+        </w:rPr>
+      </w:pPr>
+      <w:r>
+        <w:rPr>
+          <w:rFonts w:ascii="Arial" w:hAnsi="Arial" w:cs="Arial"/>
+          <w:b/>
+          <w:sz w:val="24"/>
+          <w:szCs w:val="24"/>
+          <w:lang w:val="es-ES"/>
+        </w:rPr>
+        <w:t>R:</w:t>
+      </w:r>
+      <w:r>
+        <w:rPr>
+          <w:rFonts w:ascii="Arial" w:hAnsi="Arial" w:cs="Arial"/>
+          <w:sz w:val="24"/>
+          <w:szCs w:val="24"/>
+          <w:lang w:val="es-ES"/>
+        </w:rPr>
+        <w:t xml:space="preserve"> </w:t>
+      </w:r>
+      <w:r>
+        <w:rPr>
+          <w:rFonts w:ascii="Arial" w:hAnsi="Arial" w:cs="Arial"/>
+          <w:sz w:val="24"/>
+          <w:szCs w:val="24"/>
+          <w:lang w:val="es-ES"/>
+        </w:rPr>
+        <w:t>Actualiza</w:t>
+      </w:r>
+      <w:r>
+        <w:rPr>
+          <w:rFonts w:ascii="Arial" w:hAnsi="Arial" w:cs="Arial"/>
+          <w:sz w:val="24"/>
+          <w:szCs w:val="24"/>
+          <w:lang w:val="es-ES"/>
+        </w:rPr>
+        <w:t xml:space="preserve"> </w:t>
+      </w:r>
+      <w:r>
+        <w:rPr>
+          <w:rFonts w:ascii="Arial" w:hAnsi="Arial" w:cs="Arial"/>
+          <w:sz w:val="24"/>
+          <w:szCs w:val="24"/>
+          <w:lang w:val="es-ES"/>
+        </w:rPr>
+        <w:t>beneficiario</w:t>
+      </w:r>
+      <w:r>
+        <w:rPr>
+          <w:rFonts w:ascii="Arial" w:hAnsi="Arial" w:cs="Arial"/>
+          <w:sz w:val="24"/>
+          <w:szCs w:val="24"/>
+          <w:lang w:val="es-ES"/>
+        </w:rPr>
+        <w:t>.</w:t>
+      </w:r>
+    </w:p>
+    <w:p>
+      <w:pPr>
+        <w:pStyle w:val="Prrafodelista"/>
+        <w:numPr>
+          <w:ilvl w:val="0"/>
+          <w:numId w:val="2"/>
+        </w:numPr>
+        <w:jc w:val="both"/>
+        <w:rPr>
+          <w:rFonts w:ascii="Arial" w:hAnsi="Arial" w:cs="Arial"/>
+          <w:sz w:val="24"/>
+          <w:szCs w:val="24"/>
+          <w:lang w:val="es-ES"/>
+        </w:rPr>
+      </w:pPr>
+      <w:r>
+        <w:rPr>
+          <w:rFonts w:ascii="Arial" w:hAnsi="Arial" w:cs="Arial"/>
+          <w:b/>
+          <w:sz w:val="24"/>
+          <w:szCs w:val="24"/>
+          <w:lang w:val="es-ES"/>
+        </w:rPr>
+        <w:t xml:space="preserve">Registrar </w:t>
+      </w:r>
+      <w:r>
+        <w:rPr>
+          <w:rFonts w:ascii="Arial" w:hAnsi="Arial" w:cs="Arial"/>
+          <w:b/>
+          <w:sz w:val="24"/>
+          <w:szCs w:val="24"/>
+          <w:lang w:val="es-ES"/>
+        </w:rPr>
+        <w:t>beneficiario con coincidencias en el documento y el estado es activo</w:t>
+      </w:r>
+      <w:r>
+        <w:rPr>
+          <w:rFonts w:ascii="Arial" w:hAnsi="Arial" w:cs="Arial"/>
+          <w:sz w:val="24"/>
+          <w:szCs w:val="24"/>
+          <w:lang w:val="es-ES"/>
+        </w:rPr>
+        <w:t xml:space="preserve"> (Usuario rol </w:t>
+      </w:r>
+      <w:proofErr w:type="spellStart"/>
+      <w:r>
+        <w:rPr>
+          <w:rFonts w:ascii="Arial" w:hAnsi="Arial" w:cs="Arial"/>
+          <w:sz w:val="24"/>
+          <w:szCs w:val="24"/>
+          <w:lang w:val="es-ES"/>
+        </w:rPr>
+        <w:t>admin_super</w:t>
+      </w:r>
+      <w:proofErr w:type="spellEnd"/>
+      <w:r>
+        <w:rPr>
+          <w:rFonts w:ascii="Arial" w:hAnsi="Arial" w:cs="Arial"/>
+          <w:sz w:val="24"/>
+          <w:szCs w:val="24"/>
+          <w:lang w:val="es-ES"/>
+        </w:rPr>
+        <w:t>)</w:t>
+      </w:r>
+    </w:p>
+    <w:p>
+      <w:pPr>
+        <w:pStyle w:val="Prrafodelista"/>
+        <w:ind w:left="1440"/>
+        <w:jc w:val="both"/>
+        <w:rPr>
+          <w:rFonts w:ascii="Arial" w:hAnsi="Arial" w:cs="Arial"/>
+          <w:sz w:val="24"/>
+          <w:szCs w:val="24"/>
+          <w:lang w:val="es-ES"/>
+        </w:rPr>
+      </w:pPr>
+      <w:r>
+        <w:rPr>
+          <w:rFonts w:ascii="Arial" w:hAnsi="Arial" w:cs="Arial"/>
+          <w:b/>
+          <w:sz w:val="24"/>
+          <w:szCs w:val="24"/>
+          <w:lang w:val="es-ES"/>
+        </w:rPr>
+        <w:t>R:</w:t>
+      </w:r>
+      <w:r>
+        <w:rPr>
+          <w:rFonts w:ascii="Arial" w:hAnsi="Arial" w:cs="Arial"/>
+          <w:sz w:val="24"/>
+          <w:szCs w:val="24"/>
+          <w:lang w:val="es-ES"/>
+        </w:rPr>
+        <w:t xml:space="preserve"> No </w:t>
+      </w:r>
+      <w:r>
+        <w:rPr>
+          <w:rFonts w:ascii="Arial" w:hAnsi="Arial" w:cs="Arial"/>
+          <w:sz w:val="24"/>
+          <w:szCs w:val="24"/>
+          <w:lang w:val="es-ES"/>
+        </w:rPr>
+        <w:t>actualiza</w:t>
+      </w:r>
+      <w:r>
+        <w:rPr>
+          <w:rFonts w:ascii="Arial" w:hAnsi="Arial" w:cs="Arial"/>
+          <w:sz w:val="24"/>
+          <w:szCs w:val="24"/>
+          <w:lang w:val="es-ES"/>
+        </w:rPr>
+        <w:t xml:space="preserve"> </w:t>
+      </w:r>
+      <w:r>
+        <w:rPr>
+          <w:rFonts w:ascii="Arial" w:hAnsi="Arial" w:cs="Arial"/>
+          <w:sz w:val="24"/>
+          <w:szCs w:val="24"/>
+          <w:lang w:val="es-ES"/>
+        </w:rPr>
+        <w:t>beneficiario</w:t>
+      </w:r>
+      <w:r>
+        <w:rPr>
+          <w:rFonts w:ascii="Arial" w:hAnsi="Arial" w:cs="Arial"/>
+          <w:sz w:val="24"/>
+          <w:szCs w:val="24"/>
+          <w:lang w:val="es-ES"/>
+        </w:rPr>
+        <w:t>.</w:t>
+      </w:r>
+    </w:p>
+    <w:p>
+      <w:pPr>
+        <w:pStyle w:val="Prrafodelista"/>
+        <w:numPr>
+          <w:ilvl w:val="0"/>
+          <w:numId w:val="2"/>
+        </w:numPr>
+        <w:jc w:val="both"/>
+        <w:rPr>
+          <w:rFonts w:ascii="Arial" w:hAnsi="Arial" w:cs="Arial"/>
+          <w:sz w:val="24"/>
+          <w:szCs w:val="24"/>
+          <w:lang w:val="es-ES"/>
+        </w:rPr>
+      </w:pPr>
+      <w:r>
+        <w:rPr>
+          <w:rFonts w:ascii="Arial" w:hAnsi="Arial" w:cs="Arial"/>
+          <w:b/>
+          <w:sz w:val="24"/>
+          <w:szCs w:val="24"/>
+          <w:lang w:val="es-ES"/>
+        </w:rPr>
+        <w:t xml:space="preserve">Registrar </w:t>
+      </w:r>
+      <w:r>
+        <w:rPr>
+          <w:rFonts w:ascii="Arial" w:hAnsi="Arial" w:cs="Arial"/>
+          <w:b/>
+          <w:sz w:val="24"/>
+          <w:szCs w:val="24"/>
+          <w:lang w:val="es-ES"/>
+        </w:rPr>
+        <w:t>beneficiario sin coincidencias en el documento</w:t>
+      </w:r>
+      <w:r>
+        <w:rPr>
+          <w:rFonts w:ascii="Arial" w:hAnsi="Arial" w:cs="Arial"/>
+          <w:sz w:val="24"/>
+          <w:szCs w:val="24"/>
+          <w:lang w:val="es-ES"/>
+        </w:rPr>
+        <w:t xml:space="preserve"> (Usuario rol </w:t>
+      </w:r>
+      <w:proofErr w:type="spellStart"/>
+      <w:r>
+        <w:rPr>
+          <w:rFonts w:ascii="Arial" w:hAnsi="Arial" w:cs="Arial"/>
+          <w:sz w:val="24"/>
+          <w:szCs w:val="24"/>
+          <w:lang w:val="es-ES"/>
+        </w:rPr>
+        <w:t>admin_registrador</w:t>
+      </w:r>
+      <w:proofErr w:type="spellEnd"/>
+      <w:r>
+        <w:rPr>
+          <w:rFonts w:ascii="Arial" w:hAnsi="Arial" w:cs="Arial"/>
+          <w:sz w:val="24"/>
+          <w:szCs w:val="24"/>
+          <w:lang w:val="es-ES"/>
+        </w:rPr>
+        <w:t>)</w:t>
+      </w:r>
+    </w:p>
+    <w:p>
+      <w:pPr>
+        <w:pStyle w:val="Prrafodelista"/>
+        <w:ind w:left="1440"/>
+        <w:jc w:val="both"/>
+        <w:rPr>
+          <w:rFonts w:ascii="Arial" w:hAnsi="Arial" w:cs="Arial"/>
+          <w:sz w:val="24"/>
+          <w:szCs w:val="24"/>
+          <w:lang w:val="es-ES"/>
+        </w:rPr>
+      </w:pPr>
+      <w:r>
+        <w:rPr>
+          <w:rFonts w:ascii="Arial" w:hAnsi="Arial" w:cs="Arial"/>
+          <w:b/>
+          <w:sz w:val="24"/>
+          <w:szCs w:val="24"/>
+          <w:lang w:val="es-ES"/>
+        </w:rPr>
+        <w:t>R:</w:t>
+      </w:r>
+      <w:r>
+        <w:rPr>
+          <w:rFonts w:ascii="Arial" w:hAnsi="Arial" w:cs="Arial"/>
+          <w:sz w:val="24"/>
+          <w:szCs w:val="24"/>
+          <w:lang w:val="es-ES"/>
+        </w:rPr>
+        <w:t xml:space="preserve"> </w:t>
+      </w:r>
+      <w:r>
+        <w:rPr>
+          <w:rFonts w:ascii="Arial" w:hAnsi="Arial" w:cs="Arial"/>
+          <w:sz w:val="24"/>
+          <w:szCs w:val="24"/>
+          <w:lang w:val="es-ES"/>
+        </w:rPr>
+        <w:t>Actualiza</w:t>
+      </w:r>
+      <w:r>
+        <w:rPr>
+          <w:rFonts w:ascii="Arial" w:hAnsi="Arial" w:cs="Arial"/>
+          <w:sz w:val="24"/>
+          <w:szCs w:val="24"/>
+          <w:lang w:val="es-ES"/>
+        </w:rPr>
+        <w:t xml:space="preserve"> </w:t>
+      </w:r>
+      <w:r>
+        <w:rPr>
+          <w:rFonts w:ascii="Arial" w:hAnsi="Arial" w:cs="Arial"/>
+          <w:sz w:val="24"/>
+          <w:szCs w:val="24"/>
+          <w:lang w:val="es-ES"/>
+        </w:rPr>
+        <w:t>beneficiario</w:t>
+      </w:r>
+      <w:r>
+        <w:rPr>
+          <w:rFonts w:ascii="Arial" w:hAnsi="Arial" w:cs="Arial"/>
+          <w:sz w:val="24"/>
+          <w:szCs w:val="24"/>
+          <w:lang w:val="es-ES"/>
+        </w:rPr>
+        <w:t>.</w:t>
+      </w:r>
+    </w:p>
+    <w:p>
+      <w:pPr>
+        <w:pStyle w:val="Prrafodelista"/>
+        <w:numPr>
+          <w:ilvl w:val="0"/>
+          <w:numId w:val="2"/>
+        </w:numPr>
+        <w:jc w:val="both"/>
+        <w:rPr>
+          <w:rFonts w:ascii="Arial" w:hAnsi="Arial" w:cs="Arial"/>
+          <w:sz w:val="24"/>
+          <w:szCs w:val="24"/>
+          <w:lang w:val="es-ES"/>
+        </w:rPr>
+      </w:pPr>
+      <w:r>
+        <w:rPr>
+          <w:rFonts w:ascii="Arial" w:hAnsi="Arial" w:cs="Arial"/>
+          <w:b/>
+          <w:sz w:val="24"/>
+          <w:szCs w:val="24"/>
+          <w:lang w:val="es-ES"/>
+        </w:rPr>
+        <w:t xml:space="preserve">Registrar </w:t>
+      </w:r>
+      <w:r>
+        <w:rPr>
+          <w:rFonts w:ascii="Arial" w:hAnsi="Arial" w:cs="Arial"/>
+          <w:b/>
+          <w:sz w:val="24"/>
+          <w:szCs w:val="24"/>
+          <w:lang w:val="es-ES"/>
+        </w:rPr>
+        <w:t>beneficiario con coincidencias en el documento y el estado no es activo</w:t>
+      </w:r>
+      <w:r>
+        <w:rPr>
+          <w:rFonts w:ascii="Arial" w:hAnsi="Arial" w:cs="Arial"/>
+          <w:sz w:val="24"/>
+          <w:szCs w:val="24"/>
+          <w:lang w:val="es-ES"/>
+        </w:rPr>
+        <w:t xml:space="preserve"> (Usuario rol </w:t>
+      </w:r>
+      <w:proofErr w:type="spellStart"/>
+      <w:r>
+        <w:rPr>
+          <w:rFonts w:ascii="Arial" w:hAnsi="Arial" w:cs="Arial"/>
+          <w:sz w:val="24"/>
+          <w:szCs w:val="24"/>
+          <w:lang w:val="es-ES"/>
+        </w:rPr>
+        <w:t>admin_registrador</w:t>
+      </w:r>
+      <w:proofErr w:type="spellEnd"/>
+      <w:r>
+        <w:rPr>
+          <w:rFonts w:ascii="Arial" w:hAnsi="Arial" w:cs="Arial"/>
+          <w:sz w:val="24"/>
+          <w:szCs w:val="24"/>
+          <w:lang w:val="es-ES"/>
+        </w:rPr>
+        <w:t>)</w:t>
+      </w:r>
+    </w:p>
+    <w:p>
+      <w:pPr>
+        <w:pStyle w:val="Prrafodelista"/>
+        <w:ind w:left="1440"/>
+        <w:jc w:val="both"/>
+        <w:rPr>
+          <w:rFonts w:ascii="Arial" w:hAnsi="Arial" w:cs="Arial"/>
+          <w:sz w:val="24"/>
+          <w:szCs w:val="24"/>
+          <w:lang w:val="es-ES"/>
+        </w:rPr>
+      </w:pPr>
+      <w:r>
+        <w:rPr>
+          <w:rFonts w:ascii="Arial" w:hAnsi="Arial" w:cs="Arial"/>
+          <w:b/>
+          <w:sz w:val="24"/>
+          <w:szCs w:val="24"/>
+          <w:lang w:val="es-ES"/>
+        </w:rPr>
+        <w:t>R:</w:t>
+      </w:r>
+      <w:r>
+        <w:rPr>
+          <w:rFonts w:ascii="Arial" w:hAnsi="Arial" w:cs="Arial"/>
+          <w:sz w:val="24"/>
+          <w:szCs w:val="24"/>
+          <w:lang w:val="es-ES"/>
+        </w:rPr>
+        <w:t xml:space="preserve"> </w:t>
+      </w:r>
+      <w:r>
+        <w:rPr>
+          <w:rFonts w:ascii="Arial" w:hAnsi="Arial" w:cs="Arial"/>
+          <w:sz w:val="24"/>
+          <w:szCs w:val="24"/>
+          <w:lang w:val="es-ES"/>
+        </w:rPr>
+        <w:t>Actualiza</w:t>
+      </w:r>
+      <w:r>
+        <w:rPr>
+          <w:rFonts w:ascii="Arial" w:hAnsi="Arial" w:cs="Arial"/>
+          <w:sz w:val="24"/>
+          <w:szCs w:val="24"/>
+          <w:lang w:val="es-ES"/>
+        </w:rPr>
+        <w:t xml:space="preserve"> </w:t>
+      </w:r>
+      <w:r>
+        <w:rPr>
+          <w:rFonts w:ascii="Arial" w:hAnsi="Arial" w:cs="Arial"/>
+          <w:sz w:val="24"/>
+          <w:szCs w:val="24"/>
+          <w:lang w:val="es-ES"/>
+        </w:rPr>
+        <w:t>beneficiario</w:t>
+      </w:r>
+      <w:r>
+        <w:rPr>
+          <w:rFonts w:ascii="Arial" w:hAnsi="Arial" w:cs="Arial"/>
+          <w:sz w:val="24"/>
+          <w:szCs w:val="24"/>
+          <w:lang w:val="es-ES"/>
+        </w:rPr>
+        <w:t>.</w:t>
+      </w:r>
+    </w:p>
+    <w:p>
+      <w:pPr>
+        <w:pStyle w:val="Prrafodelista"/>
+        <w:numPr>
+          <w:ilvl w:val="0"/>
+          <w:numId w:val="2"/>
+        </w:numPr>
+        <w:jc w:val="both"/>
+        <w:rPr>
+          <w:rFonts w:ascii="Arial" w:hAnsi="Arial" w:cs="Arial"/>
+          <w:sz w:val="24"/>
+          <w:szCs w:val="24"/>
+          <w:lang w:val="es-ES"/>
+        </w:rPr>
+      </w:pPr>
+      <w:r>
+        <w:rPr>
+          <w:rFonts w:ascii="Arial" w:hAnsi="Arial" w:cs="Arial"/>
+          <w:b/>
+          <w:sz w:val="24"/>
+          <w:szCs w:val="24"/>
+          <w:lang w:val="es-ES"/>
+        </w:rPr>
+        <w:t xml:space="preserve">Registrar </w:t>
+      </w:r>
+      <w:r>
+        <w:rPr>
+          <w:rFonts w:ascii="Arial" w:hAnsi="Arial" w:cs="Arial"/>
+          <w:b/>
+          <w:sz w:val="24"/>
+          <w:szCs w:val="24"/>
+          <w:lang w:val="es-ES"/>
+        </w:rPr>
+        <w:t>beneficiario con coincidencias en el documento y el estado es activo</w:t>
+      </w:r>
+      <w:r>
+        <w:rPr>
+          <w:rFonts w:ascii="Arial" w:hAnsi="Arial" w:cs="Arial"/>
+          <w:sz w:val="24"/>
+          <w:szCs w:val="24"/>
+          <w:lang w:val="es-ES"/>
+        </w:rPr>
+        <w:t xml:space="preserve"> (Usuario rol </w:t>
+      </w:r>
+      <w:proofErr w:type="spellStart"/>
+      <w:r>
+        <w:rPr>
+          <w:rFonts w:ascii="Arial" w:hAnsi="Arial" w:cs="Arial"/>
+          <w:sz w:val="24"/>
+          <w:szCs w:val="24"/>
+          <w:lang w:val="es-ES"/>
+        </w:rPr>
+        <w:t>admin_registrador</w:t>
+      </w:r>
+      <w:proofErr w:type="spellEnd"/>
+      <w:r>
+        <w:rPr>
+          <w:rFonts w:ascii="Arial" w:hAnsi="Arial" w:cs="Arial"/>
+          <w:sz w:val="24"/>
+          <w:szCs w:val="24"/>
+          <w:lang w:val="es-ES"/>
+        </w:rPr>
+        <w:t>)</w:t>
+      </w:r>
+    </w:p>
+    <w:p>
+      <w:pPr>
+        <w:pStyle w:val="Prrafodelista"/>
+        <w:ind w:left="1440"/>
+        <w:jc w:val="both"/>
+        <w:rPr>
+          <w:rFonts w:ascii="Arial" w:hAnsi="Arial" w:cs="Arial"/>
+          <w:sz w:val="24"/>
+          <w:szCs w:val="24"/>
+          <w:lang w:val="es-ES"/>
+        </w:rPr>
+      </w:pPr>
+      <w:r>
+        <w:rPr>
+          <w:rFonts w:ascii="Arial" w:hAnsi="Arial" w:cs="Arial"/>
+          <w:b/>
+          <w:sz w:val="24"/>
+          <w:szCs w:val="24"/>
+          <w:lang w:val="es-ES"/>
+        </w:rPr>
+        <w:t>R:</w:t>
+      </w:r>
+      <w:r>
+        <w:rPr>
+          <w:rFonts w:ascii="Arial" w:hAnsi="Arial" w:cs="Arial"/>
+          <w:sz w:val="24"/>
+          <w:szCs w:val="24"/>
+          <w:lang w:val="es-ES"/>
+        </w:rPr>
+        <w:t xml:space="preserve"> No </w:t>
+      </w:r>
+      <w:r>
+        <w:rPr>
+          <w:rFonts w:ascii="Arial" w:hAnsi="Arial" w:cs="Arial"/>
+          <w:sz w:val="24"/>
+          <w:szCs w:val="24"/>
+          <w:lang w:val="es-ES"/>
+        </w:rPr>
+        <w:t>actualiza</w:t>
+      </w:r>
+      <w:r>
+        <w:rPr>
+          <w:rFonts w:ascii="Arial" w:hAnsi="Arial" w:cs="Arial"/>
+          <w:sz w:val="24"/>
+          <w:szCs w:val="24"/>
+          <w:lang w:val="es-ES"/>
+        </w:rPr>
+        <w:t xml:space="preserve"> </w:t>
+      </w:r>
+      <w:r>
+        <w:rPr>
+          <w:rFonts w:ascii="Arial" w:hAnsi="Arial" w:cs="Arial"/>
+          <w:sz w:val="24"/>
+          <w:szCs w:val="24"/>
+          <w:lang w:val="es-ES"/>
+        </w:rPr>
+        <w:t>beneficiario</w:t>
+      </w:r>
+      <w:r>
+        <w:rPr>
+          <w:rFonts w:ascii="Arial" w:hAnsi="Arial" w:cs="Arial"/>
+          <w:sz w:val="24"/>
+          <w:szCs w:val="24"/>
+          <w:lang w:val="es-ES"/>
+        </w:rPr>
+        <w:t>.</w:t>
+      </w:r>
+    </w:p>
+    <w:p>
+      <w:pPr>
+        <w:pStyle w:val="Prrafodelista"/>
+        <w:numPr>
+          <w:ilvl w:val="0"/>
+          <w:numId w:val="2"/>
+        </w:numPr>
+        <w:jc w:val="both"/>
+        <w:rPr>
+          <w:rFonts w:ascii="Arial" w:hAnsi="Arial" w:cs="Arial"/>
+          <w:sz w:val="24"/>
+          <w:szCs w:val="24"/>
+          <w:lang w:val="es-ES"/>
+        </w:rPr>
+      </w:pPr>
+      <w:r>
+        <w:rPr>
+          <w:rFonts w:ascii="Arial" w:hAnsi="Arial" w:cs="Arial"/>
+          <w:b/>
+          <w:sz w:val="24"/>
+          <w:szCs w:val="24"/>
+          <w:lang w:val="es-ES"/>
+        </w:rPr>
+        <w:t xml:space="preserve">Registrar </w:t>
+      </w:r>
+      <w:proofErr w:type="spellStart"/>
+      <w:r>
+        <w:rPr>
+          <w:rFonts w:ascii="Arial" w:hAnsi="Arial" w:cs="Arial"/>
+          <w:b/>
+          <w:sz w:val="24"/>
+          <w:szCs w:val="24"/>
+          <w:lang w:val="es-ES"/>
+        </w:rPr>
+        <w:t>admin</w:t>
+      </w:r>
+      <w:proofErr w:type="spellEnd"/>
+      <w:r>
+        <w:rPr>
+          <w:rFonts w:ascii="Arial" w:hAnsi="Arial" w:cs="Arial"/>
+          <w:sz w:val="24"/>
+          <w:szCs w:val="24"/>
+          <w:lang w:val="es-ES"/>
+        </w:rPr>
+        <w:t xml:space="preserve"> (Usuario rol </w:t>
+      </w:r>
+      <w:proofErr w:type="spellStart"/>
+      <w:r>
+        <w:rPr>
+          <w:rFonts w:ascii="Arial" w:hAnsi="Arial" w:cs="Arial"/>
+          <w:sz w:val="24"/>
+          <w:szCs w:val="24"/>
+          <w:lang w:val="es-ES"/>
+        </w:rPr>
+        <w:t>admin_lector</w:t>
+      </w:r>
+      <w:proofErr w:type="spellEnd"/>
+      <w:r>
+        <w:rPr>
+          <w:rFonts w:ascii="Arial" w:hAnsi="Arial" w:cs="Arial"/>
+          <w:sz w:val="24"/>
+          <w:szCs w:val="24"/>
+          <w:lang w:val="es-ES"/>
+        </w:rPr>
+        <w:t>)</w:t>
+      </w:r>
+    </w:p>
+    <w:p>
+      <w:pPr>
+        <w:pStyle w:val="Prrafodelista"/>
+        <w:ind w:left="1440"/>
+        <w:jc w:val="both"/>
+        <w:rPr>
+          <w:rFonts w:ascii="Arial" w:hAnsi="Arial" w:cs="Arial"/>
+          <w:sz w:val="24"/>
+          <w:szCs w:val="24"/>
+          <w:lang w:val="es-ES"/>
+        </w:rPr>
+      </w:pPr>
+      <w:r>
+        <w:rPr>
+          <w:rFonts w:ascii="Arial" w:hAnsi="Arial" w:cs="Arial"/>
+          <w:b/>
+          <w:sz w:val="24"/>
+          <w:szCs w:val="24"/>
+          <w:lang w:val="es-ES"/>
+        </w:rPr>
+        <w:t>R:</w:t>
+      </w:r>
+      <w:r>
+        <w:rPr>
+          <w:rFonts w:ascii="Arial" w:hAnsi="Arial" w:cs="Arial"/>
+          <w:sz w:val="24"/>
+          <w:szCs w:val="24"/>
+          <w:lang w:val="es-ES"/>
+        </w:rPr>
+        <w:t xml:space="preserve"> No registra.</w:t>
+      </w:r>
+    </w:p>
+    <w:p>
+      <w:pPr>
+        <w:pStyle w:val="Prrafodelista"/>
+        <w:ind w:left="1440"/>
+        <w:jc w:val="both"/>
+        <w:rPr>
+          <w:rFonts w:ascii="Arial" w:hAnsi="Arial" w:cs="Arial"/>
+          <w:sz w:val="24"/>
+          <w:szCs w:val="24"/>
+          <w:lang w:val="es-ES"/>
+        </w:rPr>
+      </w:pPr>
+    </w:p>
+    <w:p>
+      <w:pPr>
+        <w:pStyle w:val="Prrafodelista"/>
+        <w:ind w:left="1440"/>
+        <w:jc w:val="both"/>
+        <w:rPr>
+          <w:rFonts w:ascii="Arial" w:hAnsi="Arial" w:cs="Arial"/>
+          <w:sz w:val="24"/>
+          <w:szCs w:val="24"/>
+          <w:lang w:val="es-ES"/>
+        </w:rPr>
+      </w:pPr>
+    </w:p>
+    <w:p>
+      <w:pPr>
+        <w:pStyle w:val="Prrafodelista"/>
+        <w:ind w:left="1440"/>
+        <w:jc w:val="both"/>
+        <w:rPr>
+          <w:rFonts w:ascii="Arial" w:hAnsi="Arial" w:cs="Arial"/>
+          <w:sz w:val="24"/>
+          <w:szCs w:val="24"/>
+          <w:lang w:val="es-ES"/>
+        </w:rPr>
+      </w:pPr>
       <w:bookmarkStart w:id="0" w:name="_GoBack"/>
       <w:bookmarkEnd w:id="0"/>
-    </w:p>
-    <w:p>
-      <w:pPr>
-        <w:pStyle w:val="Prrafodelista"/>
-        <w:ind w:left="1440"/>
-        <w:jc w:val="both"/>
-        <w:rPr>
-          <w:rFonts w:ascii="Arial" w:hAnsi="Arial" w:cs="Arial"/>
-          <w:sz w:val="24"/>
-          <w:szCs w:val="24"/>
-          <w:lang w:val="es-ES"/>
-        </w:rPr>
-      </w:pPr>
     </w:p>
     <w:p>
       <w:pPr>

</xml_diff>

<commit_message>
Login, Crud A, Crud B
</commit_message>
<xml_diff>
--- a/LISTA DE END-POINT.docx
+++ b/LISTA DE END-POINT.docx
@@ -7309,6 +7309,788 @@
         </w:rPr>
         <w:t xml:space="preserve"> No registra.</w:t>
       </w:r>
+    </w:p>
+    <w:p>
+      <w:pPr>
+        <w:pStyle w:val="Prrafodelista"/>
+        <w:ind w:left="1440"/>
+        <w:jc w:val="both"/>
+        <w:rPr>
+          <w:rFonts w:ascii="Arial" w:hAnsi="Arial" w:cs="Arial"/>
+          <w:sz w:val="24"/>
+          <w:szCs w:val="24"/>
+          <w:lang w:val="es-ES"/>
+        </w:rPr>
+      </w:pPr>
+    </w:p>
+    <w:p>
+      <w:pPr>
+        <w:pStyle w:val="Prrafodelista"/>
+        <w:numPr>
+          <w:ilvl w:val="0"/>
+          <w:numId w:val="1"/>
+        </w:numPr>
+        <w:jc w:val="both"/>
+        <w:rPr>
+          <w:rFonts w:ascii="Arial" w:hAnsi="Arial" w:cs="Arial"/>
+          <w:sz w:val="24"/>
+          <w:szCs w:val="24"/>
+          <w:lang w:val="es-ES"/>
+        </w:rPr>
+      </w:pPr>
+      <w:r>
+        <w:rPr>
+          <w:rFonts w:ascii="Arial" w:hAnsi="Arial" w:cs="Arial"/>
+          <w:b/>
+          <w:sz w:val="24"/>
+          <w:szCs w:val="24"/>
+          <w:lang w:val="es-ES"/>
+        </w:rPr>
+        <w:t>Función:</w:t>
+      </w:r>
+      <w:r>
+        <w:rPr>
+          <w:rFonts w:ascii="Arial" w:hAnsi="Arial" w:cs="Arial"/>
+          <w:sz w:val="24"/>
+          <w:szCs w:val="24"/>
+          <w:lang w:val="es-ES"/>
+        </w:rPr>
+        <w:t xml:space="preserve"> Eliminar </w:t>
+      </w:r>
+      <w:r>
+        <w:rPr>
+          <w:rFonts w:ascii="Arial" w:hAnsi="Arial" w:cs="Arial"/>
+          <w:sz w:val="24"/>
+          <w:szCs w:val="24"/>
+          <w:lang w:val="es-ES"/>
+        </w:rPr>
+        <w:t>beneficiarios</w:t>
+      </w:r>
+      <w:r>
+        <w:rPr>
+          <w:rFonts w:ascii="Arial" w:hAnsi="Arial" w:cs="Arial"/>
+          <w:sz w:val="24"/>
+          <w:szCs w:val="24"/>
+          <w:lang w:val="es-ES"/>
+        </w:rPr>
+        <w:t xml:space="preserve">. </w:t>
+      </w:r>
+    </w:p>
+    <w:p>
+      <w:pPr>
+        <w:pStyle w:val="Prrafodelista"/>
+        <w:jc w:val="both"/>
+        <w:rPr>
+          <w:rFonts w:ascii="Arial" w:hAnsi="Arial" w:cs="Arial"/>
+          <w:sz w:val="24"/>
+          <w:szCs w:val="24"/>
+          <w:lang w:val="es-ES"/>
+        </w:rPr>
+      </w:pPr>
+      <w:r>
+        <w:rPr>
+          <w:rFonts w:ascii="Arial" w:hAnsi="Arial" w:cs="Arial"/>
+          <w:b/>
+          <w:sz w:val="24"/>
+          <w:szCs w:val="24"/>
+          <w:lang w:val="es-ES"/>
+        </w:rPr>
+        <w:t>Descripción:</w:t>
+      </w:r>
+      <w:r>
+        <w:rPr>
+          <w:rFonts w:ascii="Arial" w:hAnsi="Arial" w:cs="Arial"/>
+          <w:sz w:val="24"/>
+          <w:szCs w:val="24"/>
+          <w:lang w:val="es-ES"/>
+        </w:rPr>
+        <w:t xml:space="preserve">  El usuario con rol </w:t>
+      </w:r>
+      <w:proofErr w:type="spellStart"/>
+      <w:r>
+        <w:rPr>
+          <w:rFonts w:ascii="Arial" w:hAnsi="Arial" w:cs="Arial"/>
+          <w:sz w:val="24"/>
+          <w:szCs w:val="24"/>
+          <w:lang w:val="es-ES"/>
+        </w:rPr>
+        <w:t>admin_super</w:t>
+      </w:r>
+      <w:proofErr w:type="spellEnd"/>
+      <w:r>
+        <w:rPr>
+          <w:rFonts w:ascii="Arial" w:hAnsi="Arial" w:cs="Arial"/>
+          <w:sz w:val="24"/>
+          <w:szCs w:val="24"/>
+          <w:lang w:val="es-ES"/>
+        </w:rPr>
+        <w:t xml:space="preserve"> podrá eliminar cualquier beneficiario</w:t>
+      </w:r>
+      <w:r>
+        <w:rPr>
+          <w:rFonts w:ascii="Arial" w:hAnsi="Arial" w:cs="Arial"/>
+          <w:sz w:val="24"/>
+          <w:szCs w:val="24"/>
+          <w:lang w:val="es-ES"/>
+        </w:rPr>
+        <w:t xml:space="preserve"> registrado en el sistema. </w:t>
+      </w:r>
+    </w:p>
+    <w:p>
+      <w:pPr>
+        <w:pStyle w:val="Prrafodelista"/>
+        <w:jc w:val="both"/>
+        <w:rPr>
+          <w:rFonts w:ascii="Arial" w:hAnsi="Arial" w:cs="Arial"/>
+          <w:sz w:val="24"/>
+          <w:szCs w:val="24"/>
+          <w:lang w:val="es-ES"/>
+        </w:rPr>
+      </w:pPr>
+      <w:r>
+        <w:rPr>
+          <w:rFonts w:ascii="Arial" w:hAnsi="Arial" w:cs="Arial"/>
+          <w:b/>
+          <w:sz w:val="24"/>
+          <w:szCs w:val="24"/>
+          <w:lang w:val="es-ES"/>
+        </w:rPr>
+        <w:t>Ruta:</w:t>
+      </w:r>
+      <w:r>
+        <w:rPr>
+          <w:rFonts w:ascii="Arial" w:hAnsi="Arial" w:cs="Arial"/>
+          <w:sz w:val="24"/>
+          <w:szCs w:val="24"/>
+          <w:lang w:val="es-ES"/>
+        </w:rPr>
+        <w:t xml:space="preserve"> </w:t>
+      </w:r>
+      <w:r>
+        <w:rPr>
+          <w:rFonts w:ascii="Arial" w:hAnsi="Arial" w:cs="Arial"/>
+          <w:sz w:val="24"/>
+          <w:szCs w:val="24"/>
+          <w:lang w:val="es-ES"/>
+        </w:rPr>
+        <w:t>http://localhost:3000/protected/manage/beneficiary/21</w:t>
+      </w:r>
+    </w:p>
+    <w:p>
+      <w:pPr>
+        <w:pStyle w:val="Prrafodelista"/>
+        <w:jc w:val="both"/>
+        <w:rPr>
+          <w:rFonts w:ascii="Arial" w:hAnsi="Arial" w:cs="Arial"/>
+          <w:b/>
+          <w:sz w:val="24"/>
+          <w:szCs w:val="24"/>
+          <w:lang w:val="es-ES"/>
+        </w:rPr>
+      </w:pPr>
+      <w:r>
+        <w:rPr>
+          <w:rFonts w:ascii="Arial" w:hAnsi="Arial" w:cs="Arial"/>
+          <w:b/>
+          <w:sz w:val="24"/>
+          <w:szCs w:val="24"/>
+          <w:lang w:val="es-ES"/>
+        </w:rPr>
+        <w:t>Pre-</w:t>
+      </w:r>
+      <w:r>
+        <w:rPr>
+          <w:rFonts w:ascii="Arial" w:hAnsi="Arial" w:cs="Arial"/>
+          <w:b/>
+          <w:sz w:val="24"/>
+          <w:szCs w:val="24"/>
+          <w:lang w:val="es-ES"/>
+        </w:rPr>
+        <w:t>condiciones</w:t>
+      </w:r>
+      <w:r>
+        <w:rPr>
+          <w:rFonts w:ascii="Arial" w:hAnsi="Arial" w:cs="Arial"/>
+          <w:sz w:val="24"/>
+          <w:szCs w:val="24"/>
+          <w:lang w:val="es-ES"/>
+        </w:rPr>
+        <w:t>:</w:t>
+      </w:r>
+      <w:r>
+        <w:rPr>
+          <w:rFonts w:ascii="Arial" w:hAnsi="Arial" w:cs="Arial"/>
+          <w:b/>
+          <w:sz w:val="24"/>
+          <w:szCs w:val="24"/>
+          <w:lang w:val="es-ES"/>
+        </w:rPr>
+        <w:t xml:space="preserve"> </w:t>
+      </w:r>
+      <w:r>
+        <w:rPr>
+          <w:rFonts w:ascii="Arial" w:hAnsi="Arial" w:cs="Arial"/>
+          <w:sz w:val="24"/>
+          <w:szCs w:val="24"/>
+          <w:lang w:val="es-ES"/>
+        </w:rPr>
+        <w:t xml:space="preserve">El </w:t>
+      </w:r>
+      <w:r>
+        <w:rPr>
+          <w:rFonts w:ascii="Arial" w:hAnsi="Arial" w:cs="Arial"/>
+          <w:sz w:val="24"/>
+          <w:szCs w:val="24"/>
+          <w:lang w:val="es-ES"/>
+        </w:rPr>
+        <w:t xml:space="preserve">rol del usuario debe ser </w:t>
+      </w:r>
+      <w:proofErr w:type="spellStart"/>
+      <w:r>
+        <w:rPr>
+          <w:rFonts w:ascii="Arial" w:hAnsi="Arial" w:cs="Arial"/>
+          <w:sz w:val="24"/>
+          <w:szCs w:val="24"/>
+          <w:lang w:val="es-ES"/>
+        </w:rPr>
+        <w:t>admin_super</w:t>
+      </w:r>
+      <w:proofErr w:type="spellEnd"/>
+      <w:r>
+        <w:rPr>
+          <w:rFonts w:ascii="Arial" w:hAnsi="Arial" w:cs="Arial"/>
+          <w:b/>
+          <w:sz w:val="24"/>
+          <w:szCs w:val="24"/>
+          <w:lang w:val="es-ES"/>
+        </w:rPr>
+        <w:t>.</w:t>
+      </w:r>
+    </w:p>
+    <w:p>
+      <w:pPr>
+        <w:pStyle w:val="Prrafodelista"/>
+        <w:jc w:val="both"/>
+        <w:rPr>
+          <w:rFonts w:ascii="Arial" w:hAnsi="Arial" w:cs="Arial"/>
+          <w:b/>
+          <w:sz w:val="24"/>
+          <w:szCs w:val="24"/>
+          <w:lang w:val="es-ES"/>
+        </w:rPr>
+      </w:pPr>
+      <w:r>
+        <w:rPr>
+          <w:rFonts w:ascii="Arial" w:hAnsi="Arial" w:cs="Arial"/>
+          <w:b/>
+          <w:sz w:val="24"/>
+          <w:szCs w:val="24"/>
+          <w:lang w:val="es-ES"/>
+        </w:rPr>
+        <w:t xml:space="preserve">Restricciones: </w:t>
+      </w:r>
+    </w:p>
+    <w:p>
+      <w:pPr>
+        <w:pStyle w:val="Prrafodelista"/>
+        <w:numPr>
+          <w:ilvl w:val="0"/>
+          <w:numId w:val="2"/>
+        </w:numPr>
+        <w:jc w:val="both"/>
+        <w:rPr>
+          <w:rFonts w:ascii="Arial" w:hAnsi="Arial" w:cs="Arial"/>
+          <w:sz w:val="24"/>
+          <w:szCs w:val="24"/>
+          <w:lang w:val="es-ES"/>
+        </w:rPr>
+      </w:pPr>
+      <w:r>
+        <w:rPr>
+          <w:rFonts w:ascii="Arial" w:hAnsi="Arial" w:cs="Arial"/>
+          <w:sz w:val="24"/>
+          <w:szCs w:val="24"/>
+          <w:lang w:val="es-ES"/>
+        </w:rPr>
+        <w:t>Si e</w:t>
+      </w:r>
+      <w:r>
+        <w:rPr>
+          <w:rFonts w:ascii="Arial" w:hAnsi="Arial" w:cs="Arial"/>
+          <w:sz w:val="24"/>
+          <w:szCs w:val="24"/>
+          <w:lang w:val="es-ES"/>
+        </w:rPr>
+        <w:t xml:space="preserve">l </w:t>
+      </w:r>
+      <w:r>
+        <w:rPr>
+          <w:rFonts w:ascii="Arial" w:hAnsi="Arial" w:cs="Arial"/>
+          <w:sz w:val="24"/>
+          <w:szCs w:val="24"/>
+          <w:lang w:val="es-ES"/>
+        </w:rPr>
+        <w:t xml:space="preserve">rol del usuario es diferente a </w:t>
+      </w:r>
+      <w:proofErr w:type="spellStart"/>
+      <w:r>
+        <w:rPr>
+          <w:rFonts w:ascii="Arial" w:hAnsi="Arial" w:cs="Arial"/>
+          <w:sz w:val="24"/>
+          <w:szCs w:val="24"/>
+          <w:lang w:val="es-ES"/>
+        </w:rPr>
+        <w:t>admin_super</w:t>
+      </w:r>
+      <w:proofErr w:type="spellEnd"/>
+      <w:r>
+        <w:rPr>
+          <w:rFonts w:ascii="Arial" w:hAnsi="Arial" w:cs="Arial"/>
+          <w:sz w:val="24"/>
+          <w:szCs w:val="24"/>
+          <w:lang w:val="es-ES"/>
+        </w:rPr>
+        <w:t>.</w:t>
+      </w:r>
+      <w:r>
+        <w:rPr>
+          <w:rFonts w:ascii="Arial" w:hAnsi="Arial" w:cs="Arial"/>
+          <w:sz w:val="24"/>
+          <w:szCs w:val="24"/>
+          <w:lang w:val="es-ES"/>
+        </w:rPr>
+        <w:t xml:space="preserve"> </w:t>
+      </w:r>
+    </w:p>
+    <w:p>
+      <w:pPr>
+        <w:pStyle w:val="Prrafodelista"/>
+        <w:jc w:val="both"/>
+        <w:rPr>
+          <w:rFonts w:ascii="Arial" w:hAnsi="Arial" w:cs="Arial"/>
+          <w:b/>
+          <w:sz w:val="24"/>
+          <w:szCs w:val="24"/>
+          <w:lang w:val="es-ES"/>
+        </w:rPr>
+      </w:pPr>
+      <w:r>
+        <w:rPr>
+          <w:rFonts w:ascii="Arial" w:hAnsi="Arial" w:cs="Arial"/>
+          <w:b/>
+          <w:sz w:val="24"/>
+          <w:szCs w:val="24"/>
+          <w:lang w:val="es-ES"/>
+        </w:rPr>
+        <w:lastRenderedPageBreak/>
+        <w:t xml:space="preserve">Pruebas: </w:t>
+      </w:r>
+    </w:p>
+    <w:p>
+      <w:pPr>
+        <w:pStyle w:val="Prrafodelista"/>
+        <w:numPr>
+          <w:ilvl w:val="0"/>
+          <w:numId w:val="2"/>
+        </w:numPr>
+        <w:jc w:val="both"/>
+        <w:rPr>
+          <w:rFonts w:ascii="Arial" w:hAnsi="Arial" w:cs="Arial"/>
+          <w:sz w:val="24"/>
+          <w:szCs w:val="24"/>
+          <w:lang w:val="es-ES"/>
+        </w:rPr>
+      </w:pPr>
+      <w:r>
+        <w:rPr>
+          <w:rFonts w:ascii="Arial" w:hAnsi="Arial" w:cs="Arial"/>
+          <w:b/>
+          <w:sz w:val="24"/>
+          <w:szCs w:val="24"/>
+          <w:lang w:val="es-ES"/>
+        </w:rPr>
+        <w:t>Eliminar</w:t>
+      </w:r>
+      <w:r>
+        <w:rPr>
+          <w:rFonts w:ascii="Arial" w:hAnsi="Arial" w:cs="Arial"/>
+          <w:b/>
+          <w:sz w:val="24"/>
+          <w:szCs w:val="24"/>
+          <w:lang w:val="es-ES"/>
+        </w:rPr>
+        <w:t xml:space="preserve"> </w:t>
+      </w:r>
+      <w:r>
+        <w:rPr>
+          <w:rFonts w:ascii="Arial" w:hAnsi="Arial" w:cs="Arial"/>
+          <w:b/>
+          <w:sz w:val="24"/>
+          <w:szCs w:val="24"/>
+          <w:lang w:val="es-ES"/>
+        </w:rPr>
+        <w:t>beneficiario</w:t>
+      </w:r>
+      <w:r>
+        <w:rPr>
+          <w:rFonts w:ascii="Arial" w:hAnsi="Arial" w:cs="Arial"/>
+          <w:sz w:val="24"/>
+          <w:szCs w:val="24"/>
+          <w:lang w:val="es-ES"/>
+        </w:rPr>
+        <w:t xml:space="preserve"> (Usuario rol </w:t>
+      </w:r>
+      <w:proofErr w:type="spellStart"/>
+      <w:r>
+        <w:rPr>
+          <w:rFonts w:ascii="Arial" w:hAnsi="Arial" w:cs="Arial"/>
+          <w:sz w:val="24"/>
+          <w:szCs w:val="24"/>
+          <w:lang w:val="es-ES"/>
+        </w:rPr>
+        <w:t>admin_super</w:t>
+      </w:r>
+      <w:proofErr w:type="spellEnd"/>
+      <w:r>
+        <w:rPr>
+          <w:rFonts w:ascii="Arial" w:hAnsi="Arial" w:cs="Arial"/>
+          <w:sz w:val="24"/>
+          <w:szCs w:val="24"/>
+          <w:lang w:val="es-ES"/>
+        </w:rPr>
+        <w:t>)</w:t>
+      </w:r>
+    </w:p>
+    <w:p>
+      <w:pPr>
+        <w:pStyle w:val="Prrafodelista"/>
+        <w:ind w:left="1440"/>
+        <w:jc w:val="both"/>
+        <w:rPr>
+          <w:rFonts w:ascii="Arial" w:hAnsi="Arial" w:cs="Arial"/>
+          <w:sz w:val="24"/>
+          <w:szCs w:val="24"/>
+          <w:lang w:val="es-ES"/>
+        </w:rPr>
+      </w:pPr>
+      <w:r>
+        <w:rPr>
+          <w:rFonts w:ascii="Arial" w:hAnsi="Arial" w:cs="Arial"/>
+          <w:b/>
+          <w:sz w:val="24"/>
+          <w:szCs w:val="24"/>
+          <w:lang w:val="es-ES"/>
+        </w:rPr>
+        <w:t>R:</w:t>
+      </w:r>
+      <w:r>
+        <w:rPr>
+          <w:rFonts w:ascii="Arial" w:hAnsi="Arial" w:cs="Arial"/>
+          <w:sz w:val="24"/>
+          <w:szCs w:val="24"/>
+          <w:lang w:val="es-ES"/>
+        </w:rPr>
+        <w:t xml:space="preserve"> </w:t>
+      </w:r>
+      <w:r>
+        <w:rPr>
+          <w:rFonts w:ascii="Arial" w:hAnsi="Arial" w:cs="Arial"/>
+          <w:sz w:val="24"/>
+          <w:szCs w:val="24"/>
+          <w:lang w:val="es-ES"/>
+        </w:rPr>
+        <w:t>Elimina</w:t>
+      </w:r>
+      <w:r>
+        <w:rPr>
+          <w:rFonts w:ascii="Arial" w:hAnsi="Arial" w:cs="Arial"/>
+          <w:sz w:val="24"/>
+          <w:szCs w:val="24"/>
+          <w:lang w:val="es-ES"/>
+        </w:rPr>
+        <w:t xml:space="preserve"> </w:t>
+      </w:r>
+      <w:r>
+        <w:rPr>
+          <w:rFonts w:ascii="Arial" w:hAnsi="Arial" w:cs="Arial"/>
+          <w:sz w:val="24"/>
+          <w:szCs w:val="24"/>
+          <w:lang w:val="es-ES"/>
+        </w:rPr>
+        <w:t>beneficiario</w:t>
+      </w:r>
+      <w:r>
+        <w:rPr>
+          <w:rFonts w:ascii="Arial" w:hAnsi="Arial" w:cs="Arial"/>
+          <w:sz w:val="24"/>
+          <w:szCs w:val="24"/>
+          <w:lang w:val="es-ES"/>
+        </w:rPr>
+        <w:t>.</w:t>
+      </w:r>
+    </w:p>
+    <w:p>
+      <w:pPr>
+        <w:pStyle w:val="Prrafodelista"/>
+        <w:numPr>
+          <w:ilvl w:val="0"/>
+          <w:numId w:val="2"/>
+        </w:numPr>
+        <w:jc w:val="both"/>
+        <w:rPr>
+          <w:rFonts w:ascii="Arial" w:hAnsi="Arial" w:cs="Arial"/>
+          <w:sz w:val="24"/>
+          <w:szCs w:val="24"/>
+          <w:lang w:val="es-ES"/>
+        </w:rPr>
+      </w:pPr>
+      <w:r>
+        <w:rPr>
+          <w:rFonts w:ascii="Arial" w:hAnsi="Arial" w:cs="Arial"/>
+          <w:b/>
+          <w:sz w:val="24"/>
+          <w:szCs w:val="24"/>
+          <w:lang w:val="es-ES"/>
+        </w:rPr>
+        <w:t>Eliminar</w:t>
+      </w:r>
+      <w:r>
+        <w:rPr>
+          <w:rFonts w:ascii="Arial" w:hAnsi="Arial" w:cs="Arial"/>
+          <w:b/>
+          <w:sz w:val="24"/>
+          <w:szCs w:val="24"/>
+          <w:lang w:val="es-ES"/>
+        </w:rPr>
+        <w:t xml:space="preserve"> </w:t>
+      </w:r>
+      <w:r>
+        <w:rPr>
+          <w:rFonts w:ascii="Arial" w:hAnsi="Arial" w:cs="Arial"/>
+          <w:b/>
+          <w:sz w:val="24"/>
+          <w:szCs w:val="24"/>
+          <w:lang w:val="es-ES"/>
+        </w:rPr>
+        <w:t>beneficiario</w:t>
+      </w:r>
+      <w:r>
+        <w:rPr>
+          <w:rFonts w:ascii="Arial" w:hAnsi="Arial" w:cs="Arial"/>
+          <w:sz w:val="24"/>
+          <w:szCs w:val="24"/>
+          <w:lang w:val="es-ES"/>
+        </w:rPr>
+        <w:t xml:space="preserve"> (Usuario rol </w:t>
+      </w:r>
+      <w:proofErr w:type="spellStart"/>
+      <w:r>
+        <w:rPr>
+          <w:rFonts w:ascii="Arial" w:hAnsi="Arial" w:cs="Arial"/>
+          <w:sz w:val="24"/>
+          <w:szCs w:val="24"/>
+          <w:lang w:val="es-ES"/>
+        </w:rPr>
+        <w:t>admin_registrador</w:t>
+      </w:r>
+      <w:proofErr w:type="spellEnd"/>
+      <w:r>
+        <w:rPr>
+          <w:rFonts w:ascii="Arial" w:hAnsi="Arial" w:cs="Arial"/>
+          <w:sz w:val="24"/>
+          <w:szCs w:val="24"/>
+          <w:lang w:val="es-ES"/>
+        </w:rPr>
+        <w:t>)</w:t>
+      </w:r>
+    </w:p>
+    <w:p>
+      <w:pPr>
+        <w:pStyle w:val="Prrafodelista"/>
+        <w:ind w:left="1440"/>
+        <w:jc w:val="both"/>
+        <w:rPr>
+          <w:rFonts w:ascii="Arial" w:hAnsi="Arial" w:cs="Arial"/>
+          <w:sz w:val="24"/>
+          <w:szCs w:val="24"/>
+          <w:lang w:val="es-ES"/>
+        </w:rPr>
+      </w:pPr>
+      <w:r>
+        <w:rPr>
+          <w:rFonts w:ascii="Arial" w:hAnsi="Arial" w:cs="Arial"/>
+          <w:b/>
+          <w:sz w:val="24"/>
+          <w:szCs w:val="24"/>
+          <w:lang w:val="es-ES"/>
+        </w:rPr>
+        <w:t>R:</w:t>
+      </w:r>
+      <w:r>
+        <w:rPr>
+          <w:rFonts w:ascii="Arial" w:hAnsi="Arial" w:cs="Arial"/>
+          <w:sz w:val="24"/>
+          <w:szCs w:val="24"/>
+          <w:lang w:val="es-ES"/>
+        </w:rPr>
+        <w:t xml:space="preserve"> No </w:t>
+      </w:r>
+      <w:r>
+        <w:rPr>
+          <w:rFonts w:ascii="Arial" w:hAnsi="Arial" w:cs="Arial"/>
+          <w:sz w:val="24"/>
+          <w:szCs w:val="24"/>
+          <w:lang w:val="es-ES"/>
+        </w:rPr>
+        <w:t>elimina</w:t>
+      </w:r>
+      <w:r>
+        <w:rPr>
+          <w:rFonts w:ascii="Arial" w:hAnsi="Arial" w:cs="Arial"/>
+          <w:sz w:val="24"/>
+          <w:szCs w:val="24"/>
+          <w:lang w:val="es-ES"/>
+        </w:rPr>
+        <w:t>.</w:t>
+      </w:r>
+    </w:p>
+    <w:p>
+      <w:pPr>
+        <w:pStyle w:val="Prrafodelista"/>
+        <w:numPr>
+          <w:ilvl w:val="0"/>
+          <w:numId w:val="2"/>
+        </w:numPr>
+        <w:jc w:val="both"/>
+        <w:rPr>
+          <w:rFonts w:ascii="Arial" w:hAnsi="Arial" w:cs="Arial"/>
+          <w:sz w:val="24"/>
+          <w:szCs w:val="24"/>
+          <w:lang w:val="es-ES"/>
+        </w:rPr>
+      </w:pPr>
+      <w:r>
+        <w:rPr>
+          <w:rFonts w:ascii="Arial" w:hAnsi="Arial" w:cs="Arial"/>
+          <w:b/>
+          <w:sz w:val="24"/>
+          <w:szCs w:val="24"/>
+          <w:lang w:val="es-ES"/>
+        </w:rPr>
+        <w:t>Eliminar</w:t>
+      </w:r>
+      <w:r>
+        <w:rPr>
+          <w:rFonts w:ascii="Arial" w:hAnsi="Arial" w:cs="Arial"/>
+          <w:b/>
+          <w:sz w:val="24"/>
+          <w:szCs w:val="24"/>
+          <w:lang w:val="es-ES"/>
+        </w:rPr>
+        <w:t xml:space="preserve"> </w:t>
+      </w:r>
+      <w:r>
+        <w:rPr>
+          <w:rFonts w:ascii="Arial" w:hAnsi="Arial" w:cs="Arial"/>
+          <w:b/>
+          <w:sz w:val="24"/>
+          <w:szCs w:val="24"/>
+          <w:lang w:val="es-ES"/>
+        </w:rPr>
+        <w:t>beneficiario</w:t>
+      </w:r>
+      <w:r>
+        <w:rPr>
+          <w:rFonts w:ascii="Arial" w:hAnsi="Arial" w:cs="Arial"/>
+          <w:sz w:val="24"/>
+          <w:szCs w:val="24"/>
+          <w:lang w:val="es-ES"/>
+        </w:rPr>
+        <w:t xml:space="preserve"> (Usuario rol </w:t>
+      </w:r>
+      <w:proofErr w:type="spellStart"/>
+      <w:r>
+        <w:rPr>
+          <w:rFonts w:ascii="Arial" w:hAnsi="Arial" w:cs="Arial"/>
+          <w:sz w:val="24"/>
+          <w:szCs w:val="24"/>
+          <w:lang w:val="es-ES"/>
+        </w:rPr>
+        <w:t>admin_lector</w:t>
+      </w:r>
+      <w:proofErr w:type="spellEnd"/>
+      <w:r>
+        <w:rPr>
+          <w:rFonts w:ascii="Arial" w:hAnsi="Arial" w:cs="Arial"/>
+          <w:sz w:val="24"/>
+          <w:szCs w:val="24"/>
+          <w:lang w:val="es-ES"/>
+        </w:rPr>
+        <w:t>)</w:t>
+      </w:r>
+    </w:p>
+    <w:p>
+      <w:pPr>
+        <w:pStyle w:val="Prrafodelista"/>
+        <w:ind w:left="1440"/>
+        <w:jc w:val="both"/>
+        <w:rPr>
+          <w:rFonts w:ascii="Arial" w:hAnsi="Arial" w:cs="Arial"/>
+          <w:sz w:val="24"/>
+          <w:szCs w:val="24"/>
+          <w:lang w:val="es-ES"/>
+        </w:rPr>
+      </w:pPr>
+      <w:r>
+        <w:rPr>
+          <w:rFonts w:ascii="Arial" w:hAnsi="Arial" w:cs="Arial"/>
+          <w:b/>
+          <w:sz w:val="24"/>
+          <w:szCs w:val="24"/>
+          <w:lang w:val="es-ES"/>
+        </w:rPr>
+        <w:t>R:</w:t>
+      </w:r>
+      <w:r>
+        <w:rPr>
+          <w:rFonts w:ascii="Arial" w:hAnsi="Arial" w:cs="Arial"/>
+          <w:sz w:val="24"/>
+          <w:szCs w:val="24"/>
+          <w:lang w:val="es-ES"/>
+        </w:rPr>
+        <w:t xml:space="preserve"> No </w:t>
+      </w:r>
+      <w:r>
+        <w:rPr>
+          <w:rFonts w:ascii="Arial" w:hAnsi="Arial" w:cs="Arial"/>
+          <w:sz w:val="24"/>
+          <w:szCs w:val="24"/>
+          <w:lang w:val="es-ES"/>
+        </w:rPr>
+        <w:t>elimina</w:t>
+      </w:r>
+      <w:r>
+        <w:rPr>
+          <w:rFonts w:ascii="Arial" w:hAnsi="Arial" w:cs="Arial"/>
+          <w:sz w:val="24"/>
+          <w:szCs w:val="24"/>
+          <w:lang w:val="es-ES"/>
+        </w:rPr>
+        <w:t>.</w:t>
+      </w:r>
+    </w:p>
+    <w:p>
+      <w:pPr>
+        <w:pStyle w:val="Prrafodelista"/>
+        <w:ind w:left="1440"/>
+        <w:jc w:val="both"/>
+        <w:rPr>
+          <w:rFonts w:ascii="Arial" w:hAnsi="Arial" w:cs="Arial"/>
+          <w:sz w:val="24"/>
+          <w:szCs w:val="24"/>
+          <w:lang w:val="es-ES"/>
+        </w:rPr>
+      </w:pPr>
     </w:p>
     <w:p>
       <w:pPr>

</xml_diff>

<commit_message>
Login, Crud A, Crud B, Registrar Dcocumentos
</commit_message>
<xml_diff>
--- a/LISTA DE END-POINT.docx
+++ b/LISTA DE END-POINT.docx
@@ -4014,6 +4014,35 @@
           <w:szCs w:val="24"/>
           <w:lang w:val="es-ES"/>
         </w:rPr>
+        <w:t xml:space="preserve"> </w:t>
+      </w:r>
+      <w:r>
+        <w:rPr>
+          <w:rFonts w:ascii="Arial" w:hAnsi="Arial" w:cs="Arial"/>
+          <w:sz w:val="24"/>
+          <w:szCs w:val="24"/>
+          <w:lang w:val="es-ES"/>
+        </w:rPr>
+        <w:t xml:space="preserve">y </w:t>
+      </w:r>
+      <w:proofErr w:type="spellStart"/>
+      <w:r>
+        <w:rPr>
+          <w:rFonts w:ascii="Arial" w:hAnsi="Arial" w:cs="Arial"/>
+          <w:sz w:val="24"/>
+          <w:szCs w:val="24"/>
+          <w:lang w:val="es-ES"/>
+        </w:rPr>
+        <w:t>admin_registrador</w:t>
+      </w:r>
+      <w:proofErr w:type="spellEnd"/>
+      <w:r>
+        <w:rPr>
+          <w:rFonts w:ascii="Arial" w:hAnsi="Arial" w:cs="Arial"/>
+          <w:sz w:val="24"/>
+          <w:szCs w:val="24"/>
+          <w:lang w:val="es-ES"/>
+        </w:rPr>
         <w:t>.</w:t>
       </w:r>
     </w:p>
@@ -6352,6 +6381,35 @@
           <w:szCs w:val="24"/>
           <w:lang w:val="es-ES"/>
         </w:rPr>
+        <w:t xml:space="preserve"> </w:t>
+      </w:r>
+      <w:r>
+        <w:rPr>
+          <w:rFonts w:ascii="Arial" w:hAnsi="Arial" w:cs="Arial"/>
+          <w:sz w:val="24"/>
+          <w:szCs w:val="24"/>
+          <w:lang w:val="es-ES"/>
+        </w:rPr>
+        <w:t xml:space="preserve">y </w:t>
+      </w:r>
+      <w:proofErr w:type="spellStart"/>
+      <w:r>
+        <w:rPr>
+          <w:rFonts w:ascii="Arial" w:hAnsi="Arial" w:cs="Arial"/>
+          <w:sz w:val="24"/>
+          <w:szCs w:val="24"/>
+          <w:lang w:val="es-ES"/>
+        </w:rPr>
+        <w:t>admin_registrador</w:t>
+      </w:r>
+      <w:proofErr w:type="spellEnd"/>
+      <w:r>
+        <w:rPr>
+          <w:rFonts w:ascii="Arial" w:hAnsi="Arial" w:cs="Arial"/>
+          <w:sz w:val="24"/>
+          <w:szCs w:val="24"/>
+          <w:lang w:val="es-ES"/>
+        </w:rPr>
         <w:t>.</w:t>
       </w:r>
     </w:p>
@@ -6569,7 +6627,17 @@
           <w:szCs w:val="24"/>
           <w:lang w:val="es-ES"/>
         </w:rPr>
-        <w:t xml:space="preserve">Registrar </w:t>
+        <w:t>Actualizar</w:t>
+      </w:r>
+      <w:r>
+        <w:rPr>
+          <w:rFonts w:ascii="Arial" w:hAnsi="Arial" w:cs="Arial"/>
+          <w:b/>
+          <w:sz w:val="24"/>
+          <w:szCs w:val="24"/>
+          <w:lang w:val="es-ES"/>
+        </w:rPr>
+        <w:t xml:space="preserve"> </w:t>
       </w:r>
       <w:r>
         <w:rPr>
@@ -6702,7 +6770,17 @@
           <w:szCs w:val="24"/>
           <w:lang w:val="es-ES"/>
         </w:rPr>
-        <w:t xml:space="preserve">Registrar </w:t>
+        <w:t>Actualizar</w:t>
+      </w:r>
+      <w:r>
+        <w:rPr>
+          <w:rFonts w:ascii="Arial" w:hAnsi="Arial" w:cs="Arial"/>
+          <w:b/>
+          <w:sz w:val="24"/>
+          <w:szCs w:val="24"/>
+          <w:lang w:val="es-ES"/>
+        </w:rPr>
+        <w:t xml:space="preserve"> </w:t>
       </w:r>
       <w:r>
         <w:rPr>
@@ -6835,7 +6913,17 @@
           <w:szCs w:val="24"/>
           <w:lang w:val="es-ES"/>
         </w:rPr>
-        <w:t xml:space="preserve">Registrar </w:t>
+        <w:t>Actualizar</w:t>
+      </w:r>
+      <w:r>
+        <w:rPr>
+          <w:rFonts w:ascii="Arial" w:hAnsi="Arial" w:cs="Arial"/>
+          <w:b/>
+          <w:sz w:val="24"/>
+          <w:szCs w:val="24"/>
+          <w:lang w:val="es-ES"/>
+        </w:rPr>
+        <w:t xml:space="preserve"> </w:t>
       </w:r>
       <w:r>
         <w:rPr>
@@ -6968,7 +7056,17 @@
           <w:szCs w:val="24"/>
           <w:lang w:val="es-ES"/>
         </w:rPr>
-        <w:t xml:space="preserve">Registrar </w:t>
+        <w:t>Actualizar</w:t>
+      </w:r>
+      <w:r>
+        <w:rPr>
+          <w:rFonts w:ascii="Arial" w:hAnsi="Arial" w:cs="Arial"/>
+          <w:b/>
+          <w:sz w:val="24"/>
+          <w:szCs w:val="24"/>
+          <w:lang w:val="es-ES"/>
+        </w:rPr>
+        <w:t xml:space="preserve"> </w:t>
       </w:r>
       <w:r>
         <w:rPr>
@@ -7101,7 +7199,17 @@
           <w:szCs w:val="24"/>
           <w:lang w:val="es-ES"/>
         </w:rPr>
-        <w:t xml:space="preserve">Registrar </w:t>
+        <w:t>Actualizar</w:t>
+      </w:r>
+      <w:r>
+        <w:rPr>
+          <w:rFonts w:ascii="Arial" w:hAnsi="Arial" w:cs="Arial"/>
+          <w:b/>
+          <w:sz w:val="24"/>
+          <w:szCs w:val="24"/>
+          <w:lang w:val="es-ES"/>
+        </w:rPr>
+        <w:t xml:space="preserve"> </w:t>
       </w:r>
       <w:r>
         <w:rPr>
@@ -7234,18 +7342,46 @@
           <w:szCs w:val="24"/>
           <w:lang w:val="es-ES"/>
         </w:rPr>
-        <w:t xml:space="preserve">Registrar </w:t>
+        <w:t>Actualizar</w:t>
+      </w:r>
+      <w:r>
+        <w:rPr>
+          <w:rFonts w:ascii="Arial" w:hAnsi="Arial" w:cs="Arial"/>
+          <w:b/>
+          <w:sz w:val="24"/>
+          <w:szCs w:val="24"/>
+          <w:lang w:val="es-ES"/>
+        </w:rPr>
+        <w:t xml:space="preserve"> </w:t>
+      </w:r>
+      <w:r>
+        <w:rPr>
+          <w:rFonts w:ascii="Arial" w:hAnsi="Arial" w:cs="Arial"/>
+          <w:b/>
+          <w:sz w:val="24"/>
+          <w:szCs w:val="24"/>
+          <w:lang w:val="es-ES"/>
+        </w:rPr>
+        <w:t>beneficiario</w:t>
+      </w:r>
+      <w:r>
+        <w:rPr>
+          <w:rFonts w:ascii="Arial" w:hAnsi="Arial" w:cs="Arial"/>
+          <w:sz w:val="24"/>
+          <w:szCs w:val="24"/>
+          <w:lang w:val="es-ES"/>
+        </w:rPr>
+        <w:t xml:space="preserve"> (Usuario rol </w:t>
       </w:r>
       <w:proofErr w:type="spellStart"/>
       <w:r>
         <w:rPr>
           <w:rFonts w:ascii="Arial" w:hAnsi="Arial" w:cs="Arial"/>
-          <w:b/>
-          <w:sz w:val="24"/>
-          <w:szCs w:val="24"/>
-          <w:lang w:val="es-ES"/>
-        </w:rPr>
-        <w:t>admin</w:t>
+          <w:sz w:val="24"/>
+          <w:szCs w:val="24"/>
+          <w:lang w:val="es-ES"/>
+        </w:rPr>
+        <w:t>admin_lector</w:t>
       </w:r>
       <w:proofErr w:type="spellEnd"/>
       <w:r>
@@ -7255,26 +7391,6 @@
           <w:szCs w:val="24"/>
           <w:lang w:val="es-ES"/>
         </w:rPr>
-        <w:t xml:space="preserve"> (Usuario rol </w:t>
-      </w:r>
-      <w:proofErr w:type="spellStart"/>
-      <w:r>
-        <w:rPr>
-          <w:rFonts w:ascii="Arial" w:hAnsi="Arial" w:cs="Arial"/>
-          <w:sz w:val="24"/>
-          <w:szCs w:val="24"/>
-          <w:lang w:val="es-ES"/>
-        </w:rPr>
-        <w:t>admin_lector</w:t>
-      </w:r>
-      <w:proofErr w:type="spellEnd"/>
-      <w:r>
-        <w:rPr>
-          <w:rFonts w:ascii="Arial" w:hAnsi="Arial" w:cs="Arial"/>
-          <w:sz w:val="24"/>
-          <w:szCs w:val="24"/>
-          <w:lang w:val="es-ES"/>
-        </w:rPr>
         <w:t>)</w:t>
       </w:r>
     </w:p>
@@ -7307,7 +7423,25 @@
           <w:szCs w:val="24"/>
           <w:lang w:val="es-ES"/>
         </w:rPr>
-        <w:t xml:space="preserve"> No registra.</w:t>
+        <w:t xml:space="preserve"> No </w:t>
+      </w:r>
+      <w:r>
+        <w:rPr>
+          <w:rFonts w:ascii="Arial" w:hAnsi="Arial" w:cs="Arial"/>
+          <w:sz w:val="24"/>
+          <w:szCs w:val="24"/>
+          <w:lang w:val="es-ES"/>
+        </w:rPr>
+        <w:t>actualiza</w:t>
+      </w:r>
+      <w:r>
+        <w:rPr>
+          <w:rFonts w:ascii="Arial" w:hAnsi="Arial" w:cs="Arial"/>
+          <w:sz w:val="24"/>
+          <w:szCs w:val="24"/>
+          <w:lang w:val="es-ES"/>
+        </w:rPr>
+        <w:t>.</w:t>
       </w:r>
     </w:p>
     <w:p>
@@ -7322,6 +7456,8 @@
           <w:lang w:val="es-ES"/>
         </w:rPr>
       </w:pPr>
+      <w:bookmarkStart w:id="0" w:name="_GoBack"/>
+      <w:bookmarkEnd w:id="0"/>
     </w:p>
     <w:p>
       <w:pPr>
@@ -8095,6 +8231,633 @@
     <w:p>
       <w:pPr>
         <w:pStyle w:val="Prrafodelista"/>
+        <w:numPr>
+          <w:ilvl w:val="0"/>
+          <w:numId w:val="1"/>
+        </w:numPr>
+        <w:jc w:val="both"/>
+        <w:rPr>
+          <w:rFonts w:ascii="Arial" w:hAnsi="Arial" w:cs="Arial"/>
+          <w:sz w:val="24"/>
+          <w:szCs w:val="24"/>
+          <w:lang w:val="es-ES"/>
+        </w:rPr>
+      </w:pPr>
+      <w:r>
+        <w:rPr>
+          <w:rFonts w:ascii="Arial" w:hAnsi="Arial" w:cs="Arial"/>
+          <w:b/>
+          <w:sz w:val="24"/>
+          <w:szCs w:val="24"/>
+          <w:lang w:val="es-ES"/>
+        </w:rPr>
+        <w:t>Función:</w:t>
+      </w:r>
+      <w:r>
+        <w:rPr>
+          <w:rFonts w:ascii="Arial" w:hAnsi="Arial" w:cs="Arial"/>
+          <w:sz w:val="24"/>
+          <w:szCs w:val="24"/>
+          <w:lang w:val="es-ES"/>
+        </w:rPr>
+        <w:t xml:space="preserve"> Registrar </w:t>
+      </w:r>
+      <w:r>
+        <w:rPr>
+          <w:rFonts w:ascii="Arial" w:hAnsi="Arial" w:cs="Arial"/>
+          <w:sz w:val="24"/>
+          <w:szCs w:val="24"/>
+          <w:lang w:val="es-ES"/>
+        </w:rPr>
+        <w:t>documentos</w:t>
+      </w:r>
+      <w:r>
+        <w:rPr>
+          <w:rFonts w:ascii="Arial" w:hAnsi="Arial" w:cs="Arial"/>
+          <w:sz w:val="24"/>
+          <w:szCs w:val="24"/>
+          <w:lang w:val="es-ES"/>
+        </w:rPr>
+        <w:t xml:space="preserve">. </w:t>
+      </w:r>
+    </w:p>
+    <w:p>
+      <w:pPr>
+        <w:pStyle w:val="Prrafodelista"/>
+        <w:jc w:val="both"/>
+        <w:rPr>
+          <w:rFonts w:ascii="Arial" w:hAnsi="Arial" w:cs="Arial"/>
+          <w:sz w:val="24"/>
+          <w:szCs w:val="24"/>
+          <w:lang w:val="es-ES"/>
+        </w:rPr>
+      </w:pPr>
+      <w:r>
+        <w:rPr>
+          <w:rFonts w:ascii="Arial" w:hAnsi="Arial" w:cs="Arial"/>
+          <w:b/>
+          <w:sz w:val="24"/>
+          <w:szCs w:val="24"/>
+          <w:lang w:val="es-ES"/>
+        </w:rPr>
+        <w:t>Descripción:</w:t>
+      </w:r>
+      <w:r>
+        <w:rPr>
+          <w:rFonts w:ascii="Arial" w:hAnsi="Arial" w:cs="Arial"/>
+          <w:sz w:val="24"/>
+          <w:szCs w:val="24"/>
+          <w:lang w:val="es-ES"/>
+        </w:rPr>
+        <w:t xml:space="preserve">  El usuario con rol </w:t>
+      </w:r>
+      <w:proofErr w:type="spellStart"/>
+      <w:r>
+        <w:rPr>
+          <w:rFonts w:ascii="Arial" w:hAnsi="Arial" w:cs="Arial"/>
+          <w:sz w:val="24"/>
+          <w:szCs w:val="24"/>
+          <w:lang w:val="es-ES"/>
+        </w:rPr>
+        <w:t>admin_super</w:t>
+      </w:r>
+      <w:proofErr w:type="spellEnd"/>
+      <w:r>
+        <w:rPr>
+          <w:rFonts w:ascii="Arial" w:hAnsi="Arial" w:cs="Arial"/>
+          <w:sz w:val="24"/>
+          <w:szCs w:val="24"/>
+          <w:lang w:val="es-ES"/>
+        </w:rPr>
+        <w:t xml:space="preserve"> y </w:t>
+      </w:r>
+      <w:proofErr w:type="spellStart"/>
+      <w:r>
+        <w:rPr>
+          <w:rFonts w:ascii="Arial" w:hAnsi="Arial" w:cs="Arial"/>
+          <w:sz w:val="24"/>
+          <w:szCs w:val="24"/>
+          <w:lang w:val="es-ES"/>
+        </w:rPr>
+        <w:t>admin_registrador</w:t>
+      </w:r>
+      <w:proofErr w:type="spellEnd"/>
+      <w:r>
+        <w:rPr>
+          <w:rFonts w:ascii="Arial" w:hAnsi="Arial" w:cs="Arial"/>
+          <w:sz w:val="24"/>
+          <w:szCs w:val="24"/>
+          <w:lang w:val="es-ES"/>
+        </w:rPr>
+        <w:t xml:space="preserve"> podrán registrar documentos</w:t>
+      </w:r>
+      <w:r>
+        <w:rPr>
+          <w:rFonts w:ascii="Arial" w:hAnsi="Arial" w:cs="Arial"/>
+          <w:sz w:val="24"/>
+          <w:szCs w:val="24"/>
+          <w:lang w:val="es-ES"/>
+        </w:rPr>
+        <w:t xml:space="preserve"> </w:t>
+      </w:r>
+      <w:r>
+        <w:rPr>
+          <w:rFonts w:ascii="Arial" w:hAnsi="Arial" w:cs="Arial"/>
+          <w:sz w:val="24"/>
+          <w:szCs w:val="24"/>
+          <w:lang w:val="es-ES"/>
+        </w:rPr>
+        <w:t xml:space="preserve">en el sistema. </w:t>
+      </w:r>
+    </w:p>
+    <w:p>
+      <w:pPr>
+        <w:pStyle w:val="Prrafodelista"/>
+        <w:jc w:val="both"/>
+        <w:rPr>
+          <w:rFonts w:ascii="Arial" w:hAnsi="Arial" w:cs="Arial"/>
+          <w:sz w:val="24"/>
+          <w:szCs w:val="24"/>
+          <w:lang w:val="es-CO"/>
+        </w:rPr>
+      </w:pPr>
+      <w:r>
+        <w:rPr>
+          <w:rFonts w:ascii="Arial" w:hAnsi="Arial" w:cs="Arial"/>
+          <w:b/>
+          <w:sz w:val="24"/>
+          <w:szCs w:val="24"/>
+          <w:lang w:val="es-ES"/>
+        </w:rPr>
+        <w:t>Ruta:</w:t>
+      </w:r>
+      <w:r>
+        <w:rPr>
+          <w:rFonts w:ascii="Arial" w:hAnsi="Arial" w:cs="Arial"/>
+          <w:sz w:val="24"/>
+          <w:szCs w:val="24"/>
+          <w:lang w:val="es-ES"/>
+        </w:rPr>
+        <w:t xml:space="preserve"> </w:t>
+      </w:r>
+      <w:r>
+        <w:rPr>
+          <w:rFonts w:ascii="Arial" w:hAnsi="Arial" w:cs="Arial"/>
+          <w:sz w:val="24"/>
+          <w:szCs w:val="24"/>
+          <w:lang w:val="es-ES"/>
+        </w:rPr>
+        <w:t>http://localhost:3000/document/upload</w:t>
+      </w:r>
+    </w:p>
+    <w:p>
+      <w:pPr>
+        <w:pStyle w:val="Prrafodelista"/>
+        <w:jc w:val="both"/>
+        <w:rPr>
+          <w:rFonts w:ascii="Arial" w:hAnsi="Arial" w:cs="Arial"/>
+          <w:b/>
+          <w:sz w:val="24"/>
+          <w:szCs w:val="24"/>
+          <w:lang w:val="es-ES"/>
+        </w:rPr>
+      </w:pPr>
+      <w:r>
+        <w:rPr>
+          <w:rFonts w:ascii="Arial" w:hAnsi="Arial" w:cs="Arial"/>
+          <w:b/>
+          <w:sz w:val="24"/>
+          <w:szCs w:val="24"/>
+          <w:lang w:val="es-ES"/>
+        </w:rPr>
+        <w:t>Pre-</w:t>
+      </w:r>
+      <w:r>
+        <w:rPr>
+          <w:rFonts w:ascii="Arial" w:hAnsi="Arial" w:cs="Arial"/>
+          <w:b/>
+          <w:sz w:val="24"/>
+          <w:szCs w:val="24"/>
+          <w:lang w:val="es-ES"/>
+        </w:rPr>
+        <w:t>condiciones</w:t>
+      </w:r>
+      <w:r>
+        <w:rPr>
+          <w:rFonts w:ascii="Arial" w:hAnsi="Arial" w:cs="Arial"/>
+          <w:sz w:val="24"/>
+          <w:szCs w:val="24"/>
+          <w:lang w:val="es-ES"/>
+        </w:rPr>
+        <w:t>:</w:t>
+      </w:r>
+      <w:r>
+        <w:rPr>
+          <w:rFonts w:ascii="Arial" w:hAnsi="Arial" w:cs="Arial"/>
+          <w:b/>
+          <w:sz w:val="24"/>
+          <w:szCs w:val="24"/>
+          <w:lang w:val="es-ES"/>
+        </w:rPr>
+        <w:t xml:space="preserve"> </w:t>
+      </w:r>
+    </w:p>
+    <w:p>
+      <w:pPr>
+        <w:pStyle w:val="Prrafodelista"/>
+        <w:numPr>
+          <w:ilvl w:val="0"/>
+          <w:numId w:val="2"/>
+        </w:numPr>
+        <w:jc w:val="both"/>
+        <w:rPr>
+          <w:rFonts w:ascii="Arial" w:hAnsi="Arial" w:cs="Arial"/>
+          <w:b/>
+          <w:sz w:val="24"/>
+          <w:szCs w:val="24"/>
+          <w:lang w:val="es-ES"/>
+        </w:rPr>
+      </w:pPr>
+      <w:r>
+        <w:rPr>
+          <w:rFonts w:ascii="Arial" w:hAnsi="Arial" w:cs="Arial"/>
+          <w:sz w:val="24"/>
+          <w:szCs w:val="24"/>
+          <w:lang w:val="es-ES"/>
+        </w:rPr>
+        <w:t xml:space="preserve">El </w:t>
+      </w:r>
+      <w:r>
+        <w:rPr>
+          <w:rFonts w:ascii="Arial" w:hAnsi="Arial" w:cs="Arial"/>
+          <w:sz w:val="24"/>
+          <w:szCs w:val="24"/>
+          <w:lang w:val="es-ES"/>
+        </w:rPr>
+        <w:t xml:space="preserve">rol del usuario debe ser </w:t>
+      </w:r>
+      <w:proofErr w:type="spellStart"/>
+      <w:r>
+        <w:rPr>
+          <w:rFonts w:ascii="Arial" w:hAnsi="Arial" w:cs="Arial"/>
+          <w:sz w:val="24"/>
+          <w:szCs w:val="24"/>
+          <w:lang w:val="es-ES"/>
+        </w:rPr>
+        <w:t>admin_super</w:t>
+      </w:r>
+      <w:proofErr w:type="spellEnd"/>
+      <w:r>
+        <w:rPr>
+          <w:rFonts w:ascii="Arial" w:hAnsi="Arial" w:cs="Arial"/>
+          <w:sz w:val="24"/>
+          <w:szCs w:val="24"/>
+          <w:lang w:val="es-ES"/>
+        </w:rPr>
+        <w:t xml:space="preserve"> o </w:t>
+      </w:r>
+      <w:proofErr w:type="spellStart"/>
+      <w:r>
+        <w:rPr>
+          <w:rFonts w:ascii="Arial" w:hAnsi="Arial" w:cs="Arial"/>
+          <w:sz w:val="24"/>
+          <w:szCs w:val="24"/>
+          <w:lang w:val="es-ES"/>
+        </w:rPr>
+        <w:t>admin_registrador</w:t>
+      </w:r>
+      <w:proofErr w:type="spellEnd"/>
+      <w:r>
+        <w:rPr>
+          <w:rFonts w:ascii="Arial" w:hAnsi="Arial" w:cs="Arial"/>
+          <w:b/>
+          <w:sz w:val="24"/>
+          <w:szCs w:val="24"/>
+          <w:lang w:val="es-ES"/>
+        </w:rPr>
+        <w:t>.</w:t>
+      </w:r>
+    </w:p>
+    <w:p>
+      <w:pPr>
+        <w:pStyle w:val="Prrafodelista"/>
+        <w:numPr>
+          <w:ilvl w:val="0"/>
+          <w:numId w:val="2"/>
+        </w:numPr>
+        <w:jc w:val="both"/>
+        <w:rPr>
+          <w:rFonts w:ascii="Arial" w:hAnsi="Arial" w:cs="Arial"/>
+          <w:sz w:val="24"/>
+          <w:szCs w:val="24"/>
+          <w:lang w:val="es-ES"/>
+        </w:rPr>
+      </w:pPr>
+      <w:r>
+        <w:rPr>
+          <w:rFonts w:ascii="Arial" w:hAnsi="Arial" w:cs="Arial"/>
+          <w:sz w:val="24"/>
+          <w:szCs w:val="24"/>
+          <w:lang w:val="es-ES"/>
+        </w:rPr>
+        <w:t>El documento debe estar ligado a un beneficiario registrado en el sistema</w:t>
+      </w:r>
+      <w:r>
+        <w:rPr>
+          <w:rFonts w:ascii="Arial" w:hAnsi="Arial" w:cs="Arial"/>
+          <w:sz w:val="24"/>
+          <w:szCs w:val="24"/>
+          <w:lang w:val="es-ES"/>
+        </w:rPr>
+        <w:t>.</w:t>
+      </w:r>
+    </w:p>
+    <w:p>
+      <w:pPr>
+        <w:pStyle w:val="Prrafodelista"/>
+        <w:jc w:val="both"/>
+        <w:rPr>
+          <w:rFonts w:ascii="Arial" w:hAnsi="Arial" w:cs="Arial"/>
+          <w:b/>
+          <w:sz w:val="24"/>
+          <w:szCs w:val="24"/>
+          <w:lang w:val="es-ES"/>
+        </w:rPr>
+      </w:pPr>
+      <w:r>
+        <w:rPr>
+          <w:rFonts w:ascii="Arial" w:hAnsi="Arial" w:cs="Arial"/>
+          <w:b/>
+          <w:sz w:val="24"/>
+          <w:szCs w:val="24"/>
+          <w:lang w:val="es-ES"/>
+        </w:rPr>
+        <w:t xml:space="preserve">Restricciones: </w:t>
+      </w:r>
+    </w:p>
+    <w:p>
+      <w:pPr>
+        <w:pStyle w:val="Prrafodelista"/>
+        <w:numPr>
+          <w:ilvl w:val="0"/>
+          <w:numId w:val="2"/>
+        </w:numPr>
+        <w:jc w:val="both"/>
+        <w:rPr>
+          <w:rFonts w:ascii="Arial" w:hAnsi="Arial" w:cs="Arial"/>
+          <w:sz w:val="24"/>
+          <w:szCs w:val="24"/>
+          <w:lang w:val="es-ES"/>
+        </w:rPr>
+      </w:pPr>
+      <w:r>
+        <w:rPr>
+          <w:rFonts w:ascii="Arial" w:hAnsi="Arial" w:cs="Arial"/>
+          <w:sz w:val="24"/>
+          <w:szCs w:val="24"/>
+          <w:lang w:val="es-ES"/>
+        </w:rPr>
+        <w:t>Si e</w:t>
+      </w:r>
+      <w:r>
+        <w:rPr>
+          <w:rFonts w:ascii="Arial" w:hAnsi="Arial" w:cs="Arial"/>
+          <w:sz w:val="24"/>
+          <w:szCs w:val="24"/>
+          <w:lang w:val="es-ES"/>
+        </w:rPr>
+        <w:t xml:space="preserve">l </w:t>
+      </w:r>
+      <w:r>
+        <w:rPr>
+          <w:rFonts w:ascii="Arial" w:hAnsi="Arial" w:cs="Arial"/>
+          <w:sz w:val="24"/>
+          <w:szCs w:val="24"/>
+          <w:lang w:val="es-ES"/>
+        </w:rPr>
+        <w:t xml:space="preserve">rol del usuario es diferente a </w:t>
+      </w:r>
+      <w:proofErr w:type="spellStart"/>
+      <w:r>
+        <w:rPr>
+          <w:rFonts w:ascii="Arial" w:hAnsi="Arial" w:cs="Arial"/>
+          <w:sz w:val="24"/>
+          <w:szCs w:val="24"/>
+          <w:lang w:val="es-ES"/>
+        </w:rPr>
+        <w:t>admin_super</w:t>
+      </w:r>
+      <w:proofErr w:type="spellEnd"/>
+      <w:r>
+        <w:rPr>
+          <w:rFonts w:ascii="Arial" w:hAnsi="Arial" w:cs="Arial"/>
+          <w:sz w:val="24"/>
+          <w:szCs w:val="24"/>
+          <w:lang w:val="es-ES"/>
+        </w:rPr>
+        <w:t xml:space="preserve"> </w:t>
+      </w:r>
+      <w:r>
+        <w:rPr>
+          <w:rFonts w:ascii="Arial" w:hAnsi="Arial" w:cs="Arial"/>
+          <w:sz w:val="24"/>
+          <w:szCs w:val="24"/>
+          <w:lang w:val="es-ES"/>
+        </w:rPr>
+        <w:t xml:space="preserve">y </w:t>
+      </w:r>
+      <w:proofErr w:type="spellStart"/>
+      <w:r>
+        <w:rPr>
+          <w:rFonts w:ascii="Arial" w:hAnsi="Arial" w:cs="Arial"/>
+          <w:sz w:val="24"/>
+          <w:szCs w:val="24"/>
+          <w:lang w:val="es-ES"/>
+        </w:rPr>
+        <w:t>admin_registrador</w:t>
+      </w:r>
+      <w:proofErr w:type="spellEnd"/>
+      <w:r>
+        <w:rPr>
+          <w:rFonts w:ascii="Arial" w:hAnsi="Arial" w:cs="Arial"/>
+          <w:sz w:val="24"/>
+          <w:szCs w:val="24"/>
+          <w:lang w:val="es-ES"/>
+        </w:rPr>
+        <w:t>.</w:t>
+      </w:r>
+    </w:p>
+    <w:p>
+      <w:pPr>
+        <w:pStyle w:val="Prrafodelista"/>
+        <w:numPr>
+          <w:ilvl w:val="0"/>
+          <w:numId w:val="2"/>
+        </w:numPr>
+        <w:jc w:val="both"/>
+        <w:rPr>
+          <w:rFonts w:ascii="Arial" w:hAnsi="Arial" w:cs="Arial"/>
+          <w:sz w:val="24"/>
+          <w:szCs w:val="24"/>
+          <w:lang w:val="es-ES"/>
+        </w:rPr>
+      </w:pPr>
+      <w:r>
+        <w:rPr>
+          <w:rFonts w:ascii="Arial" w:hAnsi="Arial" w:cs="Arial"/>
+          <w:sz w:val="24"/>
+          <w:szCs w:val="24"/>
+          <w:lang w:val="es-ES"/>
+        </w:rPr>
+        <w:t xml:space="preserve">Si el </w:t>
+      </w:r>
+      <w:r>
+        <w:rPr>
+          <w:rFonts w:ascii="Arial" w:hAnsi="Arial" w:cs="Arial"/>
+          <w:sz w:val="24"/>
+          <w:szCs w:val="24"/>
+          <w:lang w:val="es-ES"/>
+        </w:rPr>
+        <w:t>documento</w:t>
+      </w:r>
+      <w:r>
+        <w:rPr>
+          <w:rFonts w:ascii="Arial" w:hAnsi="Arial" w:cs="Arial"/>
+          <w:sz w:val="24"/>
+          <w:szCs w:val="24"/>
+          <w:lang w:val="es-ES"/>
+        </w:rPr>
+        <w:t xml:space="preserve"> no</w:t>
+      </w:r>
+      <w:r>
+        <w:rPr>
+          <w:rFonts w:ascii="Arial" w:hAnsi="Arial" w:cs="Arial"/>
+          <w:sz w:val="24"/>
+          <w:szCs w:val="24"/>
+          <w:lang w:val="es-ES"/>
+        </w:rPr>
+        <w:t xml:space="preserve"> está ligado a un </w:t>
+      </w:r>
+      <w:r>
+        <w:rPr>
+          <w:rFonts w:ascii="Arial" w:hAnsi="Arial" w:cs="Arial"/>
+          <w:sz w:val="24"/>
+          <w:szCs w:val="24"/>
+          <w:lang w:val="es-ES"/>
+        </w:rPr>
+        <w:t>beneficiario</w:t>
+      </w:r>
+      <w:r>
+        <w:rPr>
+          <w:rFonts w:ascii="Arial" w:hAnsi="Arial" w:cs="Arial"/>
+          <w:sz w:val="24"/>
+          <w:szCs w:val="24"/>
+          <w:lang w:val="es-ES"/>
+        </w:rPr>
+        <w:t xml:space="preserve"> existente.</w:t>
+      </w:r>
+    </w:p>
+    <w:p>
+      <w:pPr>
+        <w:pStyle w:val="Prrafodelista"/>
+        <w:jc w:val="both"/>
+        <w:rPr>
+          <w:rFonts w:ascii="Arial" w:hAnsi="Arial" w:cs="Arial"/>
+          <w:b/>
+          <w:sz w:val="24"/>
+          <w:szCs w:val="24"/>
+          <w:lang w:val="es-ES"/>
+        </w:rPr>
+      </w:pPr>
+      <w:r>
+        <w:rPr>
+          <w:rFonts w:ascii="Arial" w:hAnsi="Arial" w:cs="Arial"/>
+          <w:b/>
+          <w:sz w:val="24"/>
+          <w:szCs w:val="24"/>
+          <w:lang w:val="es-ES"/>
+        </w:rPr>
+        <w:t xml:space="preserve">Pruebas: </w:t>
+      </w:r>
+    </w:p>
+    <w:p>
+      <w:pPr>
+        <w:pStyle w:val="Prrafodelista"/>
+        <w:numPr>
+          <w:ilvl w:val="0"/>
+          <w:numId w:val="2"/>
+        </w:numPr>
+        <w:jc w:val="both"/>
+        <w:rPr>
+          <w:rFonts w:ascii="Arial" w:hAnsi="Arial" w:cs="Arial"/>
+          <w:sz w:val="24"/>
+          <w:szCs w:val="24"/>
+          <w:lang w:val="es-ES"/>
+        </w:rPr>
+      </w:pPr>
+      <w:r>
+        <w:rPr>
+          <w:rFonts w:ascii="Arial" w:hAnsi="Arial" w:cs="Arial"/>
+          <w:b/>
+          <w:sz w:val="24"/>
+          <w:szCs w:val="24"/>
+          <w:lang w:val="es-ES"/>
+        </w:rPr>
+        <w:t xml:space="preserve">Registrar </w:t>
+      </w:r>
+      <w:r>
+        <w:rPr>
+          <w:rFonts w:ascii="Arial" w:hAnsi="Arial" w:cs="Arial"/>
+          <w:b/>
+          <w:sz w:val="24"/>
+          <w:szCs w:val="24"/>
+          <w:lang w:val="es-ES"/>
+        </w:rPr>
+        <w:t>documento</w:t>
+      </w:r>
+      <w:r>
+        <w:rPr>
+          <w:rFonts w:ascii="Arial" w:hAnsi="Arial" w:cs="Arial"/>
+          <w:b/>
+          <w:sz w:val="24"/>
+          <w:szCs w:val="24"/>
+          <w:lang w:val="es-ES"/>
+        </w:rPr>
+        <w:t xml:space="preserve"> </w:t>
+      </w:r>
+      <w:r>
+        <w:rPr>
+          <w:rFonts w:ascii="Arial" w:hAnsi="Arial" w:cs="Arial"/>
+          <w:sz w:val="24"/>
+          <w:szCs w:val="24"/>
+          <w:lang w:val="es-ES"/>
+        </w:rPr>
+        <w:t xml:space="preserve">(Usuario rol </w:t>
+      </w:r>
+      <w:proofErr w:type="spellStart"/>
+      <w:r>
+        <w:rPr>
+          <w:rFonts w:ascii="Arial" w:hAnsi="Arial" w:cs="Arial"/>
+          <w:sz w:val="24"/>
+          <w:szCs w:val="24"/>
+          <w:lang w:val="es-ES"/>
+        </w:rPr>
+        <w:t>admin_super</w:t>
+      </w:r>
+      <w:proofErr w:type="spellEnd"/>
+      <w:r>
+        <w:rPr>
+          <w:rFonts w:ascii="Arial" w:hAnsi="Arial" w:cs="Arial"/>
+          <w:sz w:val="24"/>
+          <w:szCs w:val="24"/>
+          <w:lang w:val="es-ES"/>
+        </w:rPr>
+        <w:t>)</w:t>
+      </w:r>
+    </w:p>
+    <w:p>
+      <w:pPr>
+        <w:pStyle w:val="Prrafodelista"/>
         <w:ind w:left="1440"/>
         <w:jc w:val="both"/>
         <w:rPr>
@@ -8104,6 +8867,122 @@
           <w:lang w:val="es-ES"/>
         </w:rPr>
       </w:pPr>
+      <w:r>
+        <w:rPr>
+          <w:rFonts w:ascii="Arial" w:hAnsi="Arial" w:cs="Arial"/>
+          <w:b/>
+          <w:sz w:val="24"/>
+          <w:szCs w:val="24"/>
+          <w:lang w:val="es-ES"/>
+        </w:rPr>
+        <w:t>R:</w:t>
+      </w:r>
+      <w:r>
+        <w:rPr>
+          <w:rFonts w:ascii="Arial" w:hAnsi="Arial" w:cs="Arial"/>
+          <w:sz w:val="24"/>
+          <w:szCs w:val="24"/>
+          <w:lang w:val="es-ES"/>
+        </w:rPr>
+        <w:t xml:space="preserve"> Registra </w:t>
+      </w:r>
+      <w:proofErr w:type="spellStart"/>
+      <w:r>
+        <w:rPr>
+          <w:rFonts w:ascii="Arial" w:hAnsi="Arial" w:cs="Arial"/>
+          <w:sz w:val="24"/>
+          <w:szCs w:val="24"/>
+          <w:lang w:val="es-ES"/>
+        </w:rPr>
+        <w:t>docuemnto</w:t>
+      </w:r>
+      <w:proofErr w:type="spellEnd"/>
+      <w:r>
+        <w:rPr>
+          <w:rFonts w:ascii="Arial" w:hAnsi="Arial" w:cs="Arial"/>
+          <w:sz w:val="24"/>
+          <w:szCs w:val="24"/>
+          <w:lang w:val="es-ES"/>
+        </w:rPr>
+        <w:t>.</w:t>
+      </w:r>
+    </w:p>
+    <w:p>
+      <w:pPr>
+        <w:pStyle w:val="Prrafodelista"/>
+        <w:numPr>
+          <w:ilvl w:val="0"/>
+          <w:numId w:val="2"/>
+        </w:numPr>
+        <w:jc w:val="both"/>
+        <w:rPr>
+          <w:rFonts w:ascii="Arial" w:hAnsi="Arial" w:cs="Arial"/>
+          <w:sz w:val="24"/>
+          <w:szCs w:val="24"/>
+          <w:lang w:val="es-ES"/>
+        </w:rPr>
+      </w:pPr>
+      <w:r>
+        <w:rPr>
+          <w:rFonts w:ascii="Arial" w:hAnsi="Arial" w:cs="Arial"/>
+          <w:b/>
+          <w:sz w:val="24"/>
+          <w:szCs w:val="24"/>
+          <w:lang w:val="es-ES"/>
+        </w:rPr>
+        <w:t xml:space="preserve">Registrar </w:t>
+      </w:r>
+      <w:proofErr w:type="spellStart"/>
+      <w:r>
+        <w:rPr>
+          <w:rFonts w:ascii="Arial" w:hAnsi="Arial" w:cs="Arial"/>
+          <w:b/>
+          <w:sz w:val="24"/>
+          <w:szCs w:val="24"/>
+          <w:lang w:val="es-ES"/>
+        </w:rPr>
+        <w:t>docuemnto</w:t>
+      </w:r>
+      <w:proofErr w:type="spellEnd"/>
+      <w:r>
+        <w:rPr>
+          <w:rFonts w:ascii="Arial" w:hAnsi="Arial" w:cs="Arial"/>
+          <w:b/>
+          <w:sz w:val="24"/>
+          <w:szCs w:val="24"/>
+          <w:lang w:val="es-ES"/>
+        </w:rPr>
+        <w:t xml:space="preserve"> </w:t>
+      </w:r>
+      <w:r>
+        <w:rPr>
+          <w:rFonts w:ascii="Arial" w:hAnsi="Arial" w:cs="Arial"/>
+          <w:sz w:val="24"/>
+          <w:szCs w:val="24"/>
+          <w:lang w:val="es-ES"/>
+        </w:rPr>
+        <w:t xml:space="preserve">(Usuario rol </w:t>
+      </w:r>
+      <w:proofErr w:type="spellStart"/>
+      <w:r>
+        <w:rPr>
+          <w:rFonts w:ascii="Arial" w:hAnsi="Arial" w:cs="Arial"/>
+          <w:sz w:val="24"/>
+          <w:szCs w:val="24"/>
+          <w:lang w:val="es-ES"/>
+        </w:rPr>
+        <w:t>admin_registrador</w:t>
+      </w:r>
+      <w:proofErr w:type="spellEnd"/>
+      <w:r>
+        <w:rPr>
+          <w:rFonts w:ascii="Arial" w:hAnsi="Arial" w:cs="Arial"/>
+          <w:sz w:val="24"/>
+          <w:szCs w:val="24"/>
+          <w:lang w:val="es-ES"/>
+        </w:rPr>
+        <w:t>)</w:t>
+      </w:r>
     </w:p>
     <w:p>
       <w:pPr>
@@ -8117,6 +8996,122 @@
           <w:lang w:val="es-ES"/>
         </w:rPr>
       </w:pPr>
+      <w:r>
+        <w:rPr>
+          <w:rFonts w:ascii="Arial" w:hAnsi="Arial" w:cs="Arial"/>
+          <w:b/>
+          <w:sz w:val="24"/>
+          <w:szCs w:val="24"/>
+          <w:lang w:val="es-ES"/>
+        </w:rPr>
+        <w:t>R:</w:t>
+      </w:r>
+      <w:r>
+        <w:rPr>
+          <w:rFonts w:ascii="Arial" w:hAnsi="Arial" w:cs="Arial"/>
+          <w:sz w:val="24"/>
+          <w:szCs w:val="24"/>
+          <w:lang w:val="es-ES"/>
+        </w:rPr>
+        <w:t xml:space="preserve"> Registra </w:t>
+      </w:r>
+      <w:proofErr w:type="spellStart"/>
+      <w:r>
+        <w:rPr>
+          <w:rFonts w:ascii="Arial" w:hAnsi="Arial" w:cs="Arial"/>
+          <w:sz w:val="24"/>
+          <w:szCs w:val="24"/>
+          <w:lang w:val="es-ES"/>
+        </w:rPr>
+        <w:t>docuemnto</w:t>
+      </w:r>
+      <w:proofErr w:type="spellEnd"/>
+      <w:r>
+        <w:rPr>
+          <w:rFonts w:ascii="Arial" w:hAnsi="Arial" w:cs="Arial"/>
+          <w:sz w:val="24"/>
+          <w:szCs w:val="24"/>
+          <w:lang w:val="es-ES"/>
+        </w:rPr>
+        <w:t>.</w:t>
+      </w:r>
+    </w:p>
+    <w:p>
+      <w:pPr>
+        <w:pStyle w:val="Prrafodelista"/>
+        <w:numPr>
+          <w:ilvl w:val="0"/>
+          <w:numId w:val="2"/>
+        </w:numPr>
+        <w:jc w:val="both"/>
+        <w:rPr>
+          <w:rFonts w:ascii="Arial" w:hAnsi="Arial" w:cs="Arial"/>
+          <w:sz w:val="24"/>
+          <w:szCs w:val="24"/>
+          <w:lang w:val="es-ES"/>
+        </w:rPr>
+      </w:pPr>
+      <w:r>
+        <w:rPr>
+          <w:rFonts w:ascii="Arial" w:hAnsi="Arial" w:cs="Arial"/>
+          <w:b/>
+          <w:sz w:val="24"/>
+          <w:szCs w:val="24"/>
+          <w:lang w:val="es-ES"/>
+        </w:rPr>
+        <w:t xml:space="preserve">Registrar </w:t>
+      </w:r>
+      <w:proofErr w:type="spellStart"/>
+      <w:r>
+        <w:rPr>
+          <w:rFonts w:ascii="Arial" w:hAnsi="Arial" w:cs="Arial"/>
+          <w:b/>
+          <w:sz w:val="24"/>
+          <w:szCs w:val="24"/>
+          <w:lang w:val="es-ES"/>
+        </w:rPr>
+        <w:t>docuemnto</w:t>
+      </w:r>
+      <w:proofErr w:type="spellEnd"/>
+      <w:r>
+        <w:rPr>
+          <w:rFonts w:ascii="Arial" w:hAnsi="Arial" w:cs="Arial"/>
+          <w:b/>
+          <w:sz w:val="24"/>
+          <w:szCs w:val="24"/>
+          <w:lang w:val="es-ES"/>
+        </w:rPr>
+        <w:t xml:space="preserve"> </w:t>
+      </w:r>
+      <w:r>
+        <w:rPr>
+          <w:rFonts w:ascii="Arial" w:hAnsi="Arial" w:cs="Arial"/>
+          <w:sz w:val="24"/>
+          <w:szCs w:val="24"/>
+          <w:lang w:val="es-ES"/>
+        </w:rPr>
+        <w:t xml:space="preserve">(Usuario rol </w:t>
+      </w:r>
+      <w:proofErr w:type="spellStart"/>
+      <w:r>
+        <w:rPr>
+          <w:rFonts w:ascii="Arial" w:hAnsi="Arial" w:cs="Arial"/>
+          <w:sz w:val="24"/>
+          <w:szCs w:val="24"/>
+          <w:lang w:val="es-ES"/>
+        </w:rPr>
+        <w:t>admin_lector</w:t>
+      </w:r>
+      <w:proofErr w:type="spellEnd"/>
+      <w:r>
+        <w:rPr>
+          <w:rFonts w:ascii="Arial" w:hAnsi="Arial" w:cs="Arial"/>
+          <w:sz w:val="24"/>
+          <w:szCs w:val="24"/>
+          <w:lang w:val="es-ES"/>
+        </w:rPr>
+        <w:t>)</w:t>
+      </w:r>
     </w:p>
     <w:p>
       <w:pPr>
@@ -8130,8 +9125,103 @@
           <w:lang w:val="es-ES"/>
         </w:rPr>
       </w:pPr>
-      <w:bookmarkStart w:id="0" w:name="_GoBack"/>
-      <w:bookmarkEnd w:id="0"/>
+      <w:r>
+        <w:rPr>
+          <w:rFonts w:ascii="Arial" w:hAnsi="Arial" w:cs="Arial"/>
+          <w:b/>
+          <w:sz w:val="24"/>
+          <w:szCs w:val="24"/>
+          <w:lang w:val="es-ES"/>
+        </w:rPr>
+        <w:t>R:</w:t>
+      </w:r>
+      <w:r>
+        <w:rPr>
+          <w:rFonts w:ascii="Arial" w:hAnsi="Arial" w:cs="Arial"/>
+          <w:sz w:val="24"/>
+          <w:szCs w:val="24"/>
+          <w:lang w:val="es-ES"/>
+        </w:rPr>
+        <w:t xml:space="preserve"> No registra.</w:t>
+      </w:r>
+    </w:p>
+    <w:p>
+      <w:pPr>
+        <w:pStyle w:val="Prrafodelista"/>
+        <w:ind w:left="1440"/>
+        <w:jc w:val="both"/>
+        <w:rPr>
+          <w:rFonts w:ascii="Arial" w:hAnsi="Arial" w:cs="Arial"/>
+          <w:sz w:val="24"/>
+          <w:szCs w:val="24"/>
+          <w:lang w:val="es-ES"/>
+        </w:rPr>
+      </w:pPr>
+    </w:p>
+    <w:p>
+      <w:pPr>
+        <w:pStyle w:val="Prrafodelista"/>
+        <w:ind w:left="1440"/>
+        <w:jc w:val="both"/>
+        <w:rPr>
+          <w:rFonts w:ascii="Arial" w:hAnsi="Arial" w:cs="Arial"/>
+          <w:sz w:val="24"/>
+          <w:szCs w:val="24"/>
+          <w:lang w:val="es-ES"/>
+        </w:rPr>
+      </w:pPr>
+    </w:p>
+    <w:p>
+      <w:pPr>
+        <w:pStyle w:val="Prrafodelista"/>
+        <w:ind w:left="1440"/>
+        <w:jc w:val="both"/>
+        <w:rPr>
+          <w:rFonts w:ascii="Arial" w:hAnsi="Arial" w:cs="Arial"/>
+          <w:sz w:val="24"/>
+          <w:szCs w:val="24"/>
+          <w:lang w:val="es-ES"/>
+        </w:rPr>
+      </w:pPr>
+    </w:p>
+    <w:p>
+      <w:pPr>
+        <w:pStyle w:val="Prrafodelista"/>
+        <w:ind w:left="1440"/>
+        <w:jc w:val="both"/>
+        <w:rPr>
+          <w:rFonts w:ascii="Arial" w:hAnsi="Arial" w:cs="Arial"/>
+          <w:sz w:val="24"/>
+          <w:szCs w:val="24"/>
+          <w:lang w:val="es-ES"/>
+        </w:rPr>
+      </w:pPr>
+    </w:p>
+    <w:p>
+      <w:pPr>
+        <w:pStyle w:val="Prrafodelista"/>
+        <w:ind w:left="1440"/>
+        <w:jc w:val="both"/>
+        <w:rPr>
+          <w:rFonts w:ascii="Arial" w:hAnsi="Arial" w:cs="Arial"/>
+          <w:sz w:val="24"/>
+          <w:szCs w:val="24"/>
+          <w:lang w:val="es-ES"/>
+        </w:rPr>
+      </w:pPr>
+    </w:p>
+    <w:p>
+      <w:pPr>
+        <w:pStyle w:val="Prrafodelista"/>
+        <w:ind w:left="1440"/>
+        <w:jc w:val="both"/>
+        <w:rPr>
+          <w:rFonts w:ascii="Arial" w:hAnsi="Arial" w:cs="Arial"/>
+          <w:sz w:val="24"/>
+          <w:szCs w:val="24"/>
+          <w:lang w:val="es-ES"/>
+        </w:rPr>
+      </w:pPr>
     </w:p>
     <w:p>
       <w:pPr>

</xml_diff>

<commit_message>
A, B, Registro y Listar D
</commit_message>
<xml_diff>
--- a/LISTA DE END-POINT.docx
+++ b/LISTA DE END-POINT.docx
@@ -7456,8 +7456,6 @@
           <w:lang w:val="es-ES"/>
         </w:rPr>
       </w:pPr>
-      <w:bookmarkStart w:id="0" w:name="_GoBack"/>
-      <w:bookmarkEnd w:id="0"/>
     </w:p>
     <w:p>
       <w:pPr>
@@ -8886,17 +8884,15 @@
         </w:rPr>
         <w:t xml:space="preserve"> Registra </w:t>
       </w:r>
-      <w:proofErr w:type="spellStart"/>
-      <w:r>
-        <w:rPr>
-          <w:rFonts w:ascii="Arial" w:hAnsi="Arial" w:cs="Arial"/>
-          <w:sz w:val="24"/>
-          <w:szCs w:val="24"/>
-          <w:lang w:val="es-ES"/>
-        </w:rPr>
-        <w:t>docuemnto</w:t>
-      </w:r>
-      <w:proofErr w:type="spellEnd"/>
+      <w:r>
+        <w:rPr>
+          <w:rFonts w:ascii="Arial" w:hAnsi="Arial" w:cs="Arial"/>
+          <w:sz w:val="24"/>
+          <w:szCs w:val="24"/>
+          <w:lang w:val="es-ES"/>
+        </w:rPr>
+        <w:t>documento</w:t>
+      </w:r>
       <w:r>
         <w:rPr>
           <w:rFonts w:ascii="Arial" w:hAnsi="Arial" w:cs="Arial"/>
@@ -8932,18 +8928,16 @@
         </w:rPr>
         <w:t xml:space="preserve">Registrar </w:t>
       </w:r>
-      <w:proofErr w:type="spellStart"/>
-      <w:r>
-        <w:rPr>
-          <w:rFonts w:ascii="Arial" w:hAnsi="Arial" w:cs="Arial"/>
-          <w:b/>
-          <w:sz w:val="24"/>
-          <w:szCs w:val="24"/>
-          <w:lang w:val="es-ES"/>
-        </w:rPr>
-        <w:t>docuemnto</w:t>
-      </w:r>
-      <w:proofErr w:type="spellEnd"/>
+      <w:r>
+        <w:rPr>
+          <w:rFonts w:ascii="Arial" w:hAnsi="Arial" w:cs="Arial"/>
+          <w:b/>
+          <w:sz w:val="24"/>
+          <w:szCs w:val="24"/>
+          <w:lang w:val="es-ES"/>
+        </w:rPr>
+        <w:t>documento</w:t>
+      </w:r>
       <w:r>
         <w:rPr>
           <w:rFonts w:ascii="Arial" w:hAnsi="Arial" w:cs="Arial"/>
@@ -9061,22 +9055,267 @@
         </w:rPr>
         <w:t xml:space="preserve">Registrar </w:t>
       </w:r>
+      <w:r>
+        <w:rPr>
+          <w:rFonts w:ascii="Arial" w:hAnsi="Arial" w:cs="Arial"/>
+          <w:b/>
+          <w:sz w:val="24"/>
+          <w:szCs w:val="24"/>
+          <w:lang w:val="es-ES"/>
+        </w:rPr>
+        <w:t>documento</w:t>
+      </w:r>
+      <w:r>
+        <w:rPr>
+          <w:rFonts w:ascii="Arial" w:hAnsi="Arial" w:cs="Arial"/>
+          <w:b/>
+          <w:sz w:val="24"/>
+          <w:szCs w:val="24"/>
+          <w:lang w:val="es-ES"/>
+        </w:rPr>
+        <w:t xml:space="preserve"> </w:t>
+      </w:r>
+      <w:r>
+        <w:rPr>
+          <w:rFonts w:ascii="Arial" w:hAnsi="Arial" w:cs="Arial"/>
+          <w:sz w:val="24"/>
+          <w:szCs w:val="24"/>
+          <w:lang w:val="es-ES"/>
+        </w:rPr>
+        <w:t xml:space="preserve">(Usuario rol </w:t>
+      </w:r>
       <w:proofErr w:type="spellStart"/>
       <w:r>
         <w:rPr>
           <w:rFonts w:ascii="Arial" w:hAnsi="Arial" w:cs="Arial"/>
-          <w:b/>
-          <w:sz w:val="24"/>
-          <w:szCs w:val="24"/>
-          <w:lang w:val="es-ES"/>
-        </w:rPr>
-        <w:t>docuemnto</w:t>
+          <w:sz w:val="24"/>
+          <w:szCs w:val="24"/>
+          <w:lang w:val="es-ES"/>
+        </w:rPr>
+        <w:t>admin_lector</w:t>
       </w:r>
       <w:proofErr w:type="spellEnd"/>
       <w:r>
         <w:rPr>
           <w:rFonts w:ascii="Arial" w:hAnsi="Arial" w:cs="Arial"/>
-          <w:b/>
+          <w:sz w:val="24"/>
+          <w:szCs w:val="24"/>
+          <w:lang w:val="es-ES"/>
+        </w:rPr>
+        <w:t>)</w:t>
+      </w:r>
+    </w:p>
+    <w:p>
+      <w:pPr>
+        <w:pStyle w:val="Prrafodelista"/>
+        <w:ind w:left="1440"/>
+        <w:jc w:val="both"/>
+        <w:rPr>
+          <w:rFonts w:ascii="Arial" w:hAnsi="Arial" w:cs="Arial"/>
+          <w:sz w:val="24"/>
+          <w:szCs w:val="24"/>
+          <w:lang w:val="es-ES"/>
+        </w:rPr>
+      </w:pPr>
+      <w:r>
+        <w:rPr>
+          <w:rFonts w:ascii="Arial" w:hAnsi="Arial" w:cs="Arial"/>
+          <w:b/>
+          <w:sz w:val="24"/>
+          <w:szCs w:val="24"/>
+          <w:lang w:val="es-ES"/>
+        </w:rPr>
+        <w:t>R:</w:t>
+      </w:r>
+      <w:r>
+        <w:rPr>
+          <w:rFonts w:ascii="Arial" w:hAnsi="Arial" w:cs="Arial"/>
+          <w:sz w:val="24"/>
+          <w:szCs w:val="24"/>
+          <w:lang w:val="es-ES"/>
+        </w:rPr>
+        <w:t xml:space="preserve"> No registra.</w:t>
+      </w:r>
+    </w:p>
+    <w:p>
+      <w:pPr>
+        <w:pStyle w:val="Prrafodelista"/>
+        <w:ind w:left="1440"/>
+        <w:jc w:val="both"/>
+        <w:rPr>
+          <w:rFonts w:ascii="Arial" w:hAnsi="Arial" w:cs="Arial"/>
+          <w:sz w:val="24"/>
+          <w:szCs w:val="24"/>
+          <w:lang w:val="es-ES"/>
+        </w:rPr>
+      </w:pPr>
+    </w:p>
+    <w:p>
+      <w:pPr>
+        <w:pStyle w:val="Prrafodelista"/>
+        <w:numPr>
+          <w:ilvl w:val="0"/>
+          <w:numId w:val="1"/>
+        </w:numPr>
+        <w:jc w:val="both"/>
+        <w:rPr>
+          <w:rFonts w:ascii="Arial" w:hAnsi="Arial" w:cs="Arial"/>
+          <w:sz w:val="24"/>
+          <w:szCs w:val="24"/>
+          <w:lang w:val="es-ES"/>
+        </w:rPr>
+      </w:pPr>
+      <w:r>
+        <w:rPr>
+          <w:rFonts w:ascii="Arial" w:hAnsi="Arial" w:cs="Arial"/>
+          <w:b/>
+          <w:sz w:val="24"/>
+          <w:szCs w:val="24"/>
+          <w:lang w:val="es-ES"/>
+        </w:rPr>
+        <w:t>Función:</w:t>
+      </w:r>
+      <w:r>
+        <w:rPr>
+          <w:rFonts w:ascii="Arial" w:hAnsi="Arial" w:cs="Arial"/>
+          <w:sz w:val="24"/>
+          <w:szCs w:val="24"/>
+          <w:lang w:val="es-ES"/>
+        </w:rPr>
+        <w:t xml:space="preserve"> Listar todos los </w:t>
+      </w:r>
+      <w:r>
+        <w:rPr>
+          <w:rFonts w:ascii="Arial" w:hAnsi="Arial" w:cs="Arial"/>
+          <w:sz w:val="24"/>
+          <w:szCs w:val="24"/>
+          <w:lang w:val="es-ES"/>
+        </w:rPr>
+        <w:t>documentos</w:t>
+      </w:r>
+      <w:r>
+        <w:rPr>
+          <w:rFonts w:ascii="Arial" w:hAnsi="Arial" w:cs="Arial"/>
+          <w:sz w:val="24"/>
+          <w:szCs w:val="24"/>
+          <w:lang w:val="es-ES"/>
+        </w:rPr>
+        <w:t xml:space="preserve">. </w:t>
+      </w:r>
+    </w:p>
+    <w:p>
+      <w:pPr>
+        <w:pStyle w:val="Prrafodelista"/>
+        <w:jc w:val="both"/>
+        <w:rPr>
+          <w:rFonts w:ascii="Arial" w:hAnsi="Arial" w:cs="Arial"/>
+          <w:sz w:val="24"/>
+          <w:szCs w:val="24"/>
+          <w:lang w:val="es-ES"/>
+        </w:rPr>
+      </w:pPr>
+      <w:r>
+        <w:rPr>
+          <w:rFonts w:ascii="Arial" w:hAnsi="Arial" w:cs="Arial"/>
+          <w:b/>
+          <w:sz w:val="24"/>
+          <w:szCs w:val="24"/>
+          <w:lang w:val="es-ES"/>
+        </w:rPr>
+        <w:t>Descripción:</w:t>
+      </w:r>
+      <w:r>
+        <w:rPr>
+          <w:rFonts w:ascii="Arial" w:hAnsi="Arial" w:cs="Arial"/>
+          <w:sz w:val="24"/>
+          <w:szCs w:val="24"/>
+          <w:lang w:val="es-ES"/>
+        </w:rPr>
+        <w:t xml:space="preserve">  El usuario con rol </w:t>
+      </w:r>
+      <w:proofErr w:type="spellStart"/>
+      <w:r>
+        <w:rPr>
+          <w:rFonts w:ascii="Arial" w:hAnsi="Arial" w:cs="Arial"/>
+          <w:sz w:val="24"/>
+          <w:szCs w:val="24"/>
+          <w:lang w:val="es-ES"/>
+        </w:rPr>
+        <w:t>admin_super</w:t>
+      </w:r>
+      <w:proofErr w:type="spellEnd"/>
+      <w:r>
+        <w:rPr>
+          <w:rFonts w:ascii="Arial" w:hAnsi="Arial" w:cs="Arial"/>
+          <w:sz w:val="24"/>
+          <w:szCs w:val="24"/>
+          <w:lang w:val="es-ES"/>
+        </w:rPr>
+        <w:t xml:space="preserve"> o </w:t>
+      </w:r>
+      <w:proofErr w:type="spellStart"/>
+      <w:r>
+        <w:rPr>
+          <w:rFonts w:ascii="Arial" w:hAnsi="Arial" w:cs="Arial"/>
+          <w:sz w:val="24"/>
+          <w:szCs w:val="24"/>
+          <w:lang w:val="es-ES"/>
+        </w:rPr>
+        <w:t>admin_registrador</w:t>
+      </w:r>
+      <w:proofErr w:type="spellEnd"/>
+      <w:r>
+        <w:rPr>
+          <w:rFonts w:ascii="Arial" w:hAnsi="Arial" w:cs="Arial"/>
+          <w:sz w:val="24"/>
+          <w:szCs w:val="24"/>
+          <w:lang w:val="es-ES"/>
+        </w:rPr>
+        <w:t xml:space="preserve"> podrán listar todos los </w:t>
+      </w:r>
+      <w:r>
+        <w:rPr>
+          <w:rFonts w:ascii="Arial" w:hAnsi="Arial" w:cs="Arial"/>
+          <w:sz w:val="24"/>
+          <w:szCs w:val="24"/>
+          <w:lang w:val="es-ES"/>
+        </w:rPr>
+        <w:t>documentos</w:t>
+      </w:r>
+      <w:r>
+        <w:rPr>
+          <w:rFonts w:ascii="Arial" w:hAnsi="Arial" w:cs="Arial"/>
+          <w:sz w:val="24"/>
+          <w:szCs w:val="24"/>
+          <w:lang w:val="es-ES"/>
+        </w:rPr>
+        <w:t xml:space="preserve"> registrados en el sistema. </w:t>
+      </w:r>
+    </w:p>
+    <w:p>
+      <w:pPr>
+        <w:pStyle w:val="Prrafodelista"/>
+        <w:jc w:val="both"/>
+        <w:rPr>
+          <w:rFonts w:ascii="Arial" w:hAnsi="Arial" w:cs="Arial"/>
+          <w:sz w:val="24"/>
+          <w:szCs w:val="24"/>
+          <w:lang w:val="es-ES"/>
+        </w:rPr>
+      </w:pPr>
+      <w:r>
+        <w:rPr>
+          <w:rFonts w:ascii="Arial" w:hAnsi="Arial" w:cs="Arial"/>
+          <w:b/>
+          <w:sz w:val="24"/>
+          <w:szCs w:val="24"/>
+          <w:lang w:val="es-ES"/>
+        </w:rPr>
+        <w:t>Ruta:</w:t>
+      </w:r>
+      <w:r>
+        <w:rPr>
+          <w:rFonts w:ascii="Arial" w:hAnsi="Arial" w:cs="Arial"/>
           <w:sz w:val="24"/>
           <w:szCs w:val="24"/>
           <w:lang w:val="es-ES"/>
@@ -9090,7 +9329,77 @@
           <w:szCs w:val="24"/>
           <w:lang w:val="es-ES"/>
         </w:rPr>
-        <w:t xml:space="preserve">(Usuario rol </w:t>
+        <w:t>http://localhost:3000/document/all</w:t>
+      </w:r>
+    </w:p>
+    <w:p>
+      <w:pPr>
+        <w:pStyle w:val="Prrafodelista"/>
+        <w:jc w:val="both"/>
+        <w:rPr>
+          <w:rFonts w:ascii="Arial" w:hAnsi="Arial" w:cs="Arial"/>
+          <w:b/>
+          <w:sz w:val="24"/>
+          <w:szCs w:val="24"/>
+          <w:lang w:val="es-ES"/>
+        </w:rPr>
+      </w:pPr>
+      <w:r>
+        <w:rPr>
+          <w:rFonts w:ascii="Arial" w:hAnsi="Arial" w:cs="Arial"/>
+          <w:b/>
+          <w:sz w:val="24"/>
+          <w:szCs w:val="24"/>
+          <w:lang w:val="es-ES"/>
+        </w:rPr>
+        <w:t>Pre-</w:t>
+      </w:r>
+      <w:r>
+        <w:rPr>
+          <w:rFonts w:ascii="Arial" w:hAnsi="Arial" w:cs="Arial"/>
+          <w:b/>
+          <w:sz w:val="24"/>
+          <w:szCs w:val="24"/>
+          <w:lang w:val="es-ES"/>
+        </w:rPr>
+        <w:t>condiciones</w:t>
+      </w:r>
+      <w:r>
+        <w:rPr>
+          <w:rFonts w:ascii="Arial" w:hAnsi="Arial" w:cs="Arial"/>
+          <w:sz w:val="24"/>
+          <w:szCs w:val="24"/>
+          <w:lang w:val="es-ES"/>
+        </w:rPr>
+        <w:t>:</w:t>
+      </w:r>
+      <w:r>
+        <w:rPr>
+          <w:rFonts w:ascii="Arial" w:hAnsi="Arial" w:cs="Arial"/>
+          <w:b/>
+          <w:sz w:val="24"/>
+          <w:szCs w:val="24"/>
+          <w:lang w:val="es-ES"/>
+        </w:rPr>
+        <w:t xml:space="preserve"> </w:t>
+      </w:r>
+      <w:r>
+        <w:rPr>
+          <w:rFonts w:ascii="Arial" w:hAnsi="Arial" w:cs="Arial"/>
+          <w:sz w:val="24"/>
+          <w:szCs w:val="24"/>
+          <w:lang w:val="es-ES"/>
+        </w:rPr>
+        <w:t xml:space="preserve">El </w:t>
+      </w:r>
+      <w:r>
+        <w:rPr>
+          <w:rFonts w:ascii="Arial" w:hAnsi="Arial" w:cs="Arial"/>
+          <w:sz w:val="24"/>
+          <w:szCs w:val="24"/>
+          <w:lang w:val="es-ES"/>
+        </w:rPr>
+        <w:t xml:space="preserve">rol del usuario debe ser </w:t>
       </w:r>
       <w:proofErr w:type="spellStart"/>
       <w:r>
@@ -9100,6 +9409,490 @@
           <w:szCs w:val="24"/>
           <w:lang w:val="es-ES"/>
         </w:rPr>
+        <w:t>admin_super</w:t>
+      </w:r>
+      <w:proofErr w:type="spellEnd"/>
+      <w:r>
+        <w:rPr>
+          <w:rFonts w:ascii="Arial" w:hAnsi="Arial" w:cs="Arial"/>
+          <w:sz w:val="24"/>
+          <w:szCs w:val="24"/>
+          <w:lang w:val="es-ES"/>
+        </w:rPr>
+        <w:t xml:space="preserve"> o </w:t>
+      </w:r>
+      <w:proofErr w:type="spellStart"/>
+      <w:r>
+        <w:rPr>
+          <w:rFonts w:ascii="Arial" w:hAnsi="Arial" w:cs="Arial"/>
+          <w:sz w:val="24"/>
+          <w:szCs w:val="24"/>
+          <w:lang w:val="es-ES"/>
+        </w:rPr>
+        <w:t>admin_registrador</w:t>
+      </w:r>
+      <w:proofErr w:type="spellEnd"/>
+      <w:r>
+        <w:rPr>
+          <w:rFonts w:ascii="Arial" w:hAnsi="Arial" w:cs="Arial"/>
+          <w:b/>
+          <w:sz w:val="24"/>
+          <w:szCs w:val="24"/>
+          <w:lang w:val="es-ES"/>
+        </w:rPr>
+        <w:t>.</w:t>
+      </w:r>
+    </w:p>
+    <w:p>
+      <w:pPr>
+        <w:pStyle w:val="Prrafodelista"/>
+        <w:jc w:val="both"/>
+        <w:rPr>
+          <w:rFonts w:ascii="Arial" w:hAnsi="Arial" w:cs="Arial"/>
+          <w:b/>
+          <w:sz w:val="24"/>
+          <w:szCs w:val="24"/>
+          <w:lang w:val="es-ES"/>
+        </w:rPr>
+      </w:pPr>
+      <w:r>
+        <w:rPr>
+          <w:rFonts w:ascii="Arial" w:hAnsi="Arial" w:cs="Arial"/>
+          <w:b/>
+          <w:sz w:val="24"/>
+          <w:szCs w:val="24"/>
+          <w:lang w:val="es-ES"/>
+        </w:rPr>
+        <w:t xml:space="preserve">Restricciones: </w:t>
+      </w:r>
+    </w:p>
+    <w:p>
+      <w:pPr>
+        <w:pStyle w:val="Prrafodelista"/>
+        <w:numPr>
+          <w:ilvl w:val="0"/>
+          <w:numId w:val="2"/>
+        </w:numPr>
+        <w:jc w:val="both"/>
+        <w:rPr>
+          <w:rFonts w:ascii="Arial" w:hAnsi="Arial" w:cs="Arial"/>
+          <w:sz w:val="24"/>
+          <w:szCs w:val="24"/>
+          <w:lang w:val="es-ES"/>
+        </w:rPr>
+      </w:pPr>
+      <w:r>
+        <w:rPr>
+          <w:rFonts w:ascii="Arial" w:hAnsi="Arial" w:cs="Arial"/>
+          <w:sz w:val="24"/>
+          <w:szCs w:val="24"/>
+          <w:lang w:val="es-ES"/>
+        </w:rPr>
+        <w:t>Si e</w:t>
+      </w:r>
+      <w:r>
+        <w:rPr>
+          <w:rFonts w:ascii="Arial" w:hAnsi="Arial" w:cs="Arial"/>
+          <w:sz w:val="24"/>
+          <w:szCs w:val="24"/>
+          <w:lang w:val="es-ES"/>
+        </w:rPr>
+        <w:t xml:space="preserve">l </w:t>
+      </w:r>
+      <w:r>
+        <w:rPr>
+          <w:rFonts w:ascii="Arial" w:hAnsi="Arial" w:cs="Arial"/>
+          <w:sz w:val="24"/>
+          <w:szCs w:val="24"/>
+          <w:lang w:val="es-ES"/>
+        </w:rPr>
+        <w:t xml:space="preserve">rol del usuario es diferente a </w:t>
+      </w:r>
+      <w:proofErr w:type="spellStart"/>
+      <w:r>
+        <w:rPr>
+          <w:rFonts w:ascii="Arial" w:hAnsi="Arial" w:cs="Arial"/>
+          <w:sz w:val="24"/>
+          <w:szCs w:val="24"/>
+          <w:lang w:val="es-ES"/>
+        </w:rPr>
+        <w:t>admin_super</w:t>
+      </w:r>
+      <w:proofErr w:type="spellEnd"/>
+      <w:r>
+        <w:rPr>
+          <w:rFonts w:ascii="Arial" w:hAnsi="Arial" w:cs="Arial"/>
+          <w:sz w:val="24"/>
+          <w:szCs w:val="24"/>
+          <w:lang w:val="es-ES"/>
+        </w:rPr>
+        <w:t xml:space="preserve"> o </w:t>
+      </w:r>
+      <w:proofErr w:type="spellStart"/>
+      <w:r>
+        <w:rPr>
+          <w:rFonts w:ascii="Arial" w:hAnsi="Arial" w:cs="Arial"/>
+          <w:sz w:val="24"/>
+          <w:szCs w:val="24"/>
+          <w:lang w:val="es-ES"/>
+        </w:rPr>
+        <w:t>admin_registrador</w:t>
+      </w:r>
+      <w:proofErr w:type="spellEnd"/>
+      <w:r>
+        <w:rPr>
+          <w:rFonts w:ascii="Arial" w:hAnsi="Arial" w:cs="Arial"/>
+          <w:sz w:val="24"/>
+          <w:szCs w:val="24"/>
+          <w:lang w:val="es-ES"/>
+        </w:rPr>
+        <w:t>.</w:t>
+      </w:r>
+      <w:r>
+        <w:rPr>
+          <w:rFonts w:ascii="Arial" w:hAnsi="Arial" w:cs="Arial"/>
+          <w:sz w:val="24"/>
+          <w:szCs w:val="24"/>
+          <w:lang w:val="es-ES"/>
+        </w:rPr>
+        <w:t xml:space="preserve"> </w:t>
+      </w:r>
+    </w:p>
+    <w:p>
+      <w:pPr>
+        <w:pStyle w:val="Prrafodelista"/>
+        <w:jc w:val="both"/>
+        <w:rPr>
+          <w:rFonts w:ascii="Arial" w:hAnsi="Arial" w:cs="Arial"/>
+          <w:b/>
+          <w:sz w:val="24"/>
+          <w:szCs w:val="24"/>
+          <w:lang w:val="es-ES"/>
+        </w:rPr>
+      </w:pPr>
+      <w:r>
+        <w:rPr>
+          <w:rFonts w:ascii="Arial" w:hAnsi="Arial" w:cs="Arial"/>
+          <w:b/>
+          <w:sz w:val="24"/>
+          <w:szCs w:val="24"/>
+          <w:lang w:val="es-ES"/>
+        </w:rPr>
+        <w:t xml:space="preserve">Pruebas: </w:t>
+      </w:r>
+    </w:p>
+    <w:p>
+      <w:pPr>
+        <w:pStyle w:val="Prrafodelista"/>
+        <w:numPr>
+          <w:ilvl w:val="0"/>
+          <w:numId w:val="2"/>
+        </w:numPr>
+        <w:jc w:val="both"/>
+        <w:rPr>
+          <w:rFonts w:ascii="Arial" w:hAnsi="Arial" w:cs="Arial"/>
+          <w:sz w:val="24"/>
+          <w:szCs w:val="24"/>
+          <w:lang w:val="es-ES"/>
+        </w:rPr>
+      </w:pPr>
+      <w:r>
+        <w:rPr>
+          <w:rFonts w:ascii="Arial" w:hAnsi="Arial" w:cs="Arial"/>
+          <w:b/>
+          <w:sz w:val="24"/>
+          <w:szCs w:val="24"/>
+          <w:lang w:val="es-ES"/>
+        </w:rPr>
+        <w:t>Listar</w:t>
+      </w:r>
+      <w:r>
+        <w:rPr>
+          <w:rFonts w:ascii="Arial" w:hAnsi="Arial" w:cs="Arial"/>
+          <w:b/>
+          <w:sz w:val="24"/>
+          <w:szCs w:val="24"/>
+          <w:lang w:val="es-ES"/>
+        </w:rPr>
+        <w:t xml:space="preserve"> </w:t>
+      </w:r>
+      <w:r>
+        <w:rPr>
+          <w:rFonts w:ascii="Arial" w:hAnsi="Arial" w:cs="Arial"/>
+          <w:b/>
+          <w:sz w:val="24"/>
+          <w:szCs w:val="24"/>
+          <w:lang w:val="es-ES"/>
+        </w:rPr>
+        <w:t>documentos</w:t>
+      </w:r>
+      <w:r>
+        <w:rPr>
+          <w:rFonts w:ascii="Arial" w:hAnsi="Arial" w:cs="Arial"/>
+          <w:sz w:val="24"/>
+          <w:szCs w:val="24"/>
+          <w:lang w:val="es-ES"/>
+        </w:rPr>
+        <w:t xml:space="preserve"> (Usuario rol </w:t>
+      </w:r>
+      <w:proofErr w:type="spellStart"/>
+      <w:r>
+        <w:rPr>
+          <w:rFonts w:ascii="Arial" w:hAnsi="Arial" w:cs="Arial"/>
+          <w:sz w:val="24"/>
+          <w:szCs w:val="24"/>
+          <w:lang w:val="es-ES"/>
+        </w:rPr>
+        <w:t>admin_super</w:t>
+      </w:r>
+      <w:proofErr w:type="spellEnd"/>
+      <w:r>
+        <w:rPr>
+          <w:rFonts w:ascii="Arial" w:hAnsi="Arial" w:cs="Arial"/>
+          <w:sz w:val="24"/>
+          <w:szCs w:val="24"/>
+          <w:lang w:val="es-ES"/>
+        </w:rPr>
+        <w:t>)</w:t>
+      </w:r>
+    </w:p>
+    <w:p>
+      <w:pPr>
+        <w:pStyle w:val="Prrafodelista"/>
+        <w:ind w:left="1440"/>
+        <w:jc w:val="both"/>
+        <w:rPr>
+          <w:rFonts w:ascii="Arial" w:hAnsi="Arial" w:cs="Arial"/>
+          <w:sz w:val="24"/>
+          <w:szCs w:val="24"/>
+          <w:lang w:val="es-ES"/>
+        </w:rPr>
+      </w:pPr>
+      <w:r>
+        <w:rPr>
+          <w:rFonts w:ascii="Arial" w:hAnsi="Arial" w:cs="Arial"/>
+          <w:b/>
+          <w:sz w:val="24"/>
+          <w:szCs w:val="24"/>
+          <w:lang w:val="es-ES"/>
+        </w:rPr>
+        <w:t>R:</w:t>
+      </w:r>
+      <w:r>
+        <w:rPr>
+          <w:rFonts w:ascii="Arial" w:hAnsi="Arial" w:cs="Arial"/>
+          <w:sz w:val="24"/>
+          <w:szCs w:val="24"/>
+          <w:lang w:val="es-ES"/>
+        </w:rPr>
+        <w:t xml:space="preserve"> Lista </w:t>
+      </w:r>
+      <w:r>
+        <w:rPr>
+          <w:rFonts w:ascii="Arial" w:hAnsi="Arial" w:cs="Arial"/>
+          <w:sz w:val="24"/>
+          <w:szCs w:val="24"/>
+          <w:lang w:val="es-ES"/>
+        </w:rPr>
+        <w:t>documentos</w:t>
+      </w:r>
+      <w:r>
+        <w:rPr>
+          <w:rFonts w:ascii="Arial" w:hAnsi="Arial" w:cs="Arial"/>
+          <w:sz w:val="24"/>
+          <w:szCs w:val="24"/>
+          <w:lang w:val="es-ES"/>
+        </w:rPr>
+        <w:t>.</w:t>
+      </w:r>
+    </w:p>
+    <w:p>
+      <w:pPr>
+        <w:pStyle w:val="Prrafodelista"/>
+        <w:numPr>
+          <w:ilvl w:val="0"/>
+          <w:numId w:val="2"/>
+        </w:numPr>
+        <w:jc w:val="both"/>
+        <w:rPr>
+          <w:rFonts w:ascii="Arial" w:hAnsi="Arial" w:cs="Arial"/>
+          <w:sz w:val="24"/>
+          <w:szCs w:val="24"/>
+          <w:lang w:val="es-ES"/>
+        </w:rPr>
+      </w:pPr>
+      <w:r>
+        <w:rPr>
+          <w:rFonts w:ascii="Arial" w:hAnsi="Arial" w:cs="Arial"/>
+          <w:b/>
+          <w:sz w:val="24"/>
+          <w:szCs w:val="24"/>
+          <w:lang w:val="es-ES"/>
+        </w:rPr>
+        <w:t>Listar</w:t>
+      </w:r>
+      <w:r>
+        <w:rPr>
+          <w:rFonts w:ascii="Arial" w:hAnsi="Arial" w:cs="Arial"/>
+          <w:b/>
+          <w:sz w:val="24"/>
+          <w:szCs w:val="24"/>
+          <w:lang w:val="es-ES"/>
+        </w:rPr>
+        <w:t xml:space="preserve"> </w:t>
+      </w:r>
+      <w:r>
+        <w:rPr>
+          <w:rFonts w:ascii="Arial" w:hAnsi="Arial" w:cs="Arial"/>
+          <w:b/>
+          <w:sz w:val="24"/>
+          <w:szCs w:val="24"/>
+          <w:lang w:val="es-ES"/>
+        </w:rPr>
+        <w:t>documentos</w:t>
+      </w:r>
+      <w:r>
+        <w:rPr>
+          <w:rFonts w:ascii="Arial" w:hAnsi="Arial" w:cs="Arial"/>
+          <w:sz w:val="24"/>
+          <w:szCs w:val="24"/>
+          <w:lang w:val="es-ES"/>
+        </w:rPr>
+        <w:t xml:space="preserve"> (Usuario rol </w:t>
+      </w:r>
+      <w:proofErr w:type="spellStart"/>
+      <w:r>
+        <w:rPr>
+          <w:rFonts w:ascii="Arial" w:hAnsi="Arial" w:cs="Arial"/>
+          <w:sz w:val="24"/>
+          <w:szCs w:val="24"/>
+          <w:lang w:val="es-ES"/>
+        </w:rPr>
+        <w:t>admin_registrador</w:t>
+      </w:r>
+      <w:proofErr w:type="spellEnd"/>
+      <w:r>
+        <w:rPr>
+          <w:rFonts w:ascii="Arial" w:hAnsi="Arial" w:cs="Arial"/>
+          <w:sz w:val="24"/>
+          <w:szCs w:val="24"/>
+          <w:lang w:val="es-ES"/>
+        </w:rPr>
+        <w:t>)</w:t>
+      </w:r>
+    </w:p>
+    <w:p>
+      <w:pPr>
+        <w:pStyle w:val="Prrafodelista"/>
+        <w:ind w:left="1440"/>
+        <w:jc w:val="both"/>
+        <w:rPr>
+          <w:rFonts w:ascii="Arial" w:hAnsi="Arial" w:cs="Arial"/>
+          <w:sz w:val="24"/>
+          <w:szCs w:val="24"/>
+          <w:lang w:val="es-ES"/>
+        </w:rPr>
+      </w:pPr>
+      <w:r>
+        <w:rPr>
+          <w:rFonts w:ascii="Arial" w:hAnsi="Arial" w:cs="Arial"/>
+          <w:b/>
+          <w:sz w:val="24"/>
+          <w:szCs w:val="24"/>
+          <w:lang w:val="es-ES"/>
+        </w:rPr>
+        <w:t>R:</w:t>
+      </w:r>
+      <w:r>
+        <w:rPr>
+          <w:rFonts w:ascii="Arial" w:hAnsi="Arial" w:cs="Arial"/>
+          <w:sz w:val="24"/>
+          <w:szCs w:val="24"/>
+          <w:lang w:val="es-ES"/>
+        </w:rPr>
+        <w:t xml:space="preserve"> Lista </w:t>
+      </w:r>
+      <w:r>
+        <w:rPr>
+          <w:rFonts w:ascii="Arial" w:hAnsi="Arial" w:cs="Arial"/>
+          <w:sz w:val="24"/>
+          <w:szCs w:val="24"/>
+          <w:lang w:val="es-ES"/>
+        </w:rPr>
+        <w:t>documentos</w:t>
+      </w:r>
+      <w:r>
+        <w:rPr>
+          <w:rFonts w:ascii="Arial" w:hAnsi="Arial" w:cs="Arial"/>
+          <w:sz w:val="24"/>
+          <w:szCs w:val="24"/>
+          <w:lang w:val="es-ES"/>
+        </w:rPr>
+        <w:t>.</w:t>
+      </w:r>
+    </w:p>
+    <w:p>
+      <w:pPr>
+        <w:pStyle w:val="Prrafodelista"/>
+        <w:numPr>
+          <w:ilvl w:val="0"/>
+          <w:numId w:val="2"/>
+        </w:numPr>
+        <w:jc w:val="both"/>
+        <w:rPr>
+          <w:rFonts w:ascii="Arial" w:hAnsi="Arial" w:cs="Arial"/>
+          <w:sz w:val="24"/>
+          <w:szCs w:val="24"/>
+          <w:lang w:val="es-ES"/>
+        </w:rPr>
+      </w:pPr>
+      <w:r>
+        <w:rPr>
+          <w:rFonts w:ascii="Arial" w:hAnsi="Arial" w:cs="Arial"/>
+          <w:b/>
+          <w:sz w:val="24"/>
+          <w:szCs w:val="24"/>
+          <w:lang w:val="es-ES"/>
+        </w:rPr>
+        <w:t>Listar</w:t>
+      </w:r>
+      <w:r>
+        <w:rPr>
+          <w:rFonts w:ascii="Arial" w:hAnsi="Arial" w:cs="Arial"/>
+          <w:b/>
+          <w:sz w:val="24"/>
+          <w:szCs w:val="24"/>
+          <w:lang w:val="es-ES"/>
+        </w:rPr>
+        <w:t xml:space="preserve"> </w:t>
+      </w:r>
+      <w:r>
+        <w:rPr>
+          <w:rFonts w:ascii="Arial" w:hAnsi="Arial" w:cs="Arial"/>
+          <w:b/>
+          <w:sz w:val="24"/>
+          <w:szCs w:val="24"/>
+          <w:lang w:val="es-ES"/>
+        </w:rPr>
+        <w:t>documentos</w:t>
+      </w:r>
+      <w:r>
+        <w:rPr>
+          <w:rFonts w:ascii="Arial" w:hAnsi="Arial" w:cs="Arial"/>
+          <w:sz w:val="24"/>
+          <w:szCs w:val="24"/>
+          <w:lang w:val="es-ES"/>
+        </w:rPr>
+        <w:t xml:space="preserve"> (Usuario rol </w:t>
+      </w:r>
+      <w:proofErr w:type="spellStart"/>
+      <w:r>
+        <w:rPr>
+          <w:rFonts w:ascii="Arial" w:hAnsi="Arial" w:cs="Arial"/>
+          <w:sz w:val="24"/>
+          <w:szCs w:val="24"/>
+          <w:lang w:val="es-ES"/>
+        </w:rPr>
         <w:t>admin_lector</w:t>
       </w:r>
       <w:proofErr w:type="spellEnd"/>
@@ -9142,143 +9935,49 @@
           <w:szCs w:val="24"/>
           <w:lang w:val="es-ES"/>
         </w:rPr>
-        <w:t xml:space="preserve"> No registra.</w:t>
-      </w:r>
-    </w:p>
-    <w:p>
-      <w:pPr>
-        <w:pStyle w:val="Prrafodelista"/>
-        <w:ind w:left="1440"/>
-        <w:jc w:val="both"/>
-        <w:rPr>
-          <w:rFonts w:ascii="Arial" w:hAnsi="Arial" w:cs="Arial"/>
-          <w:sz w:val="24"/>
-          <w:szCs w:val="24"/>
-          <w:lang w:val="es-ES"/>
-        </w:rPr>
-      </w:pPr>
-    </w:p>
-    <w:p>
-      <w:pPr>
-        <w:pStyle w:val="Prrafodelista"/>
-        <w:ind w:left="1440"/>
-        <w:jc w:val="both"/>
-        <w:rPr>
-          <w:rFonts w:ascii="Arial" w:hAnsi="Arial" w:cs="Arial"/>
-          <w:sz w:val="24"/>
-          <w:szCs w:val="24"/>
-          <w:lang w:val="es-ES"/>
-        </w:rPr>
-      </w:pPr>
-    </w:p>
-    <w:p>
-      <w:pPr>
-        <w:pStyle w:val="Prrafodelista"/>
-        <w:ind w:left="1440"/>
-        <w:jc w:val="both"/>
-        <w:rPr>
-          <w:rFonts w:ascii="Arial" w:hAnsi="Arial" w:cs="Arial"/>
-          <w:sz w:val="24"/>
-          <w:szCs w:val="24"/>
-          <w:lang w:val="es-ES"/>
-        </w:rPr>
-      </w:pPr>
-    </w:p>
-    <w:p>
-      <w:pPr>
-        <w:pStyle w:val="Prrafodelista"/>
-        <w:ind w:left="1440"/>
-        <w:jc w:val="both"/>
-        <w:rPr>
-          <w:rFonts w:ascii="Arial" w:hAnsi="Arial" w:cs="Arial"/>
-          <w:sz w:val="24"/>
-          <w:szCs w:val="24"/>
-          <w:lang w:val="es-ES"/>
-        </w:rPr>
-      </w:pPr>
-    </w:p>
-    <w:p>
-      <w:pPr>
-        <w:pStyle w:val="Prrafodelista"/>
-        <w:ind w:left="1440"/>
-        <w:jc w:val="both"/>
-        <w:rPr>
-          <w:rFonts w:ascii="Arial" w:hAnsi="Arial" w:cs="Arial"/>
-          <w:sz w:val="24"/>
-          <w:szCs w:val="24"/>
-          <w:lang w:val="es-ES"/>
-        </w:rPr>
-      </w:pPr>
-    </w:p>
-    <w:p>
-      <w:pPr>
-        <w:pStyle w:val="Prrafodelista"/>
-        <w:ind w:left="1440"/>
-        <w:jc w:val="both"/>
-        <w:rPr>
-          <w:rFonts w:ascii="Arial" w:hAnsi="Arial" w:cs="Arial"/>
-          <w:sz w:val="24"/>
-          <w:szCs w:val="24"/>
-          <w:lang w:val="es-ES"/>
-        </w:rPr>
-      </w:pPr>
-    </w:p>
-    <w:p>
-      <w:pPr>
-        <w:pStyle w:val="Prrafodelista"/>
-        <w:ind w:left="1440"/>
-        <w:jc w:val="both"/>
-        <w:rPr>
-          <w:rFonts w:ascii="Arial" w:hAnsi="Arial" w:cs="Arial"/>
-          <w:sz w:val="24"/>
-          <w:szCs w:val="24"/>
-          <w:lang w:val="es-ES"/>
-        </w:rPr>
-      </w:pPr>
-    </w:p>
-    <w:p>
-      <w:pPr>
-        <w:pStyle w:val="Prrafodelista"/>
-        <w:ind w:left="1440"/>
-        <w:jc w:val="both"/>
-        <w:rPr>
-          <w:rFonts w:ascii="Arial" w:hAnsi="Arial" w:cs="Arial"/>
-          <w:sz w:val="24"/>
-          <w:szCs w:val="24"/>
-          <w:lang w:val="es-ES"/>
-        </w:rPr>
-      </w:pPr>
-    </w:p>
-    <w:p>
-      <w:pPr>
-        <w:pStyle w:val="Prrafodelista"/>
-        <w:ind w:left="1440"/>
-        <w:jc w:val="both"/>
-        <w:rPr>
-          <w:rFonts w:ascii="Arial" w:hAnsi="Arial" w:cs="Arial"/>
-          <w:sz w:val="24"/>
-          <w:szCs w:val="24"/>
-          <w:lang w:val="es-ES"/>
-        </w:rPr>
-      </w:pPr>
-    </w:p>
-    <w:p>
-      <w:pPr>
-        <w:pStyle w:val="Prrafodelista"/>
-        <w:ind w:left="1440"/>
-        <w:jc w:val="both"/>
-        <w:rPr>
-          <w:rFonts w:ascii="Arial" w:hAnsi="Arial" w:cs="Arial"/>
-          <w:sz w:val="24"/>
-          <w:szCs w:val="24"/>
-          <w:lang w:val="es-ES"/>
-        </w:rPr>
-      </w:pPr>
-    </w:p>
-    <w:p>
-      <w:pPr>
-        <w:pStyle w:val="Prrafodelista"/>
-        <w:ind w:left="1440"/>
+        <w:t xml:space="preserve"> </w:t>
+      </w:r>
+      <w:r>
+        <w:rPr>
+          <w:rFonts w:ascii="Arial" w:hAnsi="Arial" w:cs="Arial"/>
+          <w:sz w:val="24"/>
+          <w:szCs w:val="24"/>
+          <w:lang w:val="es-ES"/>
+        </w:rPr>
+        <w:t>No l</w:t>
+      </w:r>
+      <w:bookmarkStart w:id="0" w:name="_GoBack"/>
+      <w:bookmarkEnd w:id="0"/>
+      <w:r>
+        <w:rPr>
+          <w:rFonts w:ascii="Arial" w:hAnsi="Arial" w:cs="Arial"/>
+          <w:sz w:val="24"/>
+          <w:szCs w:val="24"/>
+          <w:lang w:val="es-ES"/>
+        </w:rPr>
+        <w:t xml:space="preserve">ista </w:t>
+      </w:r>
+      <w:r>
+        <w:rPr>
+          <w:rFonts w:ascii="Arial" w:hAnsi="Arial" w:cs="Arial"/>
+          <w:sz w:val="24"/>
+          <w:szCs w:val="24"/>
+          <w:lang w:val="es-ES"/>
+        </w:rPr>
+        <w:t>documentos</w:t>
+      </w:r>
+      <w:r>
+        <w:rPr>
+          <w:rFonts w:ascii="Arial" w:hAnsi="Arial" w:cs="Arial"/>
+          <w:sz w:val="24"/>
+          <w:szCs w:val="24"/>
+          <w:lang w:val="es-ES"/>
+        </w:rPr>
+        <w:t>.</w:t>
+      </w:r>
+    </w:p>
+    <w:p>
+      <w:pPr>
         <w:jc w:val="both"/>
         <w:rPr>
           <w:rFonts w:ascii="Arial" w:hAnsi="Arial" w:cs="Arial"/>

</xml_diff>

<commit_message>
A, B, Registro, Lista Todo, Lista 1 D
</commit_message>
<xml_diff>
--- a/LISTA DE END-POINT.docx
+++ b/LISTA DE END-POINT.docx
@@ -9946,20 +9946,547 @@
         </w:rPr>
         <w:t>No l</w:t>
       </w:r>
+      <w:r>
+        <w:rPr>
+          <w:rFonts w:ascii="Arial" w:hAnsi="Arial" w:cs="Arial"/>
+          <w:sz w:val="24"/>
+          <w:szCs w:val="24"/>
+          <w:lang w:val="es-ES"/>
+        </w:rPr>
+        <w:t xml:space="preserve">ista </w:t>
+      </w:r>
+      <w:r>
+        <w:rPr>
+          <w:rFonts w:ascii="Arial" w:hAnsi="Arial" w:cs="Arial"/>
+          <w:sz w:val="24"/>
+          <w:szCs w:val="24"/>
+          <w:lang w:val="es-ES"/>
+        </w:rPr>
+        <w:t>documentos</w:t>
+      </w:r>
+      <w:r>
+        <w:rPr>
+          <w:rFonts w:ascii="Arial" w:hAnsi="Arial" w:cs="Arial"/>
+          <w:sz w:val="24"/>
+          <w:szCs w:val="24"/>
+          <w:lang w:val="es-ES"/>
+        </w:rPr>
+        <w:t>.</w:t>
+      </w:r>
+    </w:p>
+    <w:p>
+      <w:pPr>
+        <w:pStyle w:val="Prrafodelista"/>
+        <w:ind w:left="1440"/>
+        <w:jc w:val="both"/>
+        <w:rPr>
+          <w:rFonts w:ascii="Arial" w:hAnsi="Arial" w:cs="Arial"/>
+          <w:sz w:val="24"/>
+          <w:szCs w:val="24"/>
+          <w:lang w:val="es-ES"/>
+        </w:rPr>
+      </w:pPr>
+    </w:p>
+    <w:p>
+      <w:pPr>
+        <w:pStyle w:val="Prrafodelista"/>
+        <w:numPr>
+          <w:ilvl w:val="0"/>
+          <w:numId w:val="1"/>
+        </w:numPr>
+        <w:jc w:val="both"/>
+        <w:rPr>
+          <w:rFonts w:ascii="Arial" w:hAnsi="Arial" w:cs="Arial"/>
+          <w:sz w:val="24"/>
+          <w:szCs w:val="24"/>
+          <w:lang w:val="es-ES"/>
+        </w:rPr>
+      </w:pPr>
+      <w:r>
+        <w:rPr>
+          <w:rFonts w:ascii="Arial" w:hAnsi="Arial" w:cs="Arial"/>
+          <w:b/>
+          <w:sz w:val="24"/>
+          <w:szCs w:val="24"/>
+          <w:lang w:val="es-ES"/>
+        </w:rPr>
+        <w:lastRenderedPageBreak/>
+        <w:t>Función:</w:t>
+      </w:r>
+      <w:r>
+        <w:rPr>
+          <w:rFonts w:ascii="Arial" w:hAnsi="Arial" w:cs="Arial"/>
+          <w:sz w:val="24"/>
+          <w:szCs w:val="24"/>
+          <w:lang w:val="es-ES"/>
+        </w:rPr>
+        <w:t xml:space="preserve"> Listar todos los </w:t>
+      </w:r>
+      <w:r>
+        <w:rPr>
+          <w:rFonts w:ascii="Arial" w:hAnsi="Arial" w:cs="Arial"/>
+          <w:sz w:val="24"/>
+          <w:szCs w:val="24"/>
+          <w:lang w:val="es-ES"/>
+        </w:rPr>
+        <w:t>documentos</w:t>
+      </w:r>
+      <w:r>
+        <w:rPr>
+          <w:rFonts w:ascii="Arial" w:hAnsi="Arial" w:cs="Arial"/>
+          <w:sz w:val="24"/>
+          <w:szCs w:val="24"/>
+          <w:lang w:val="es-ES"/>
+        </w:rPr>
+        <w:t xml:space="preserve"> de un beneficiario en específico</w:t>
+      </w:r>
+      <w:r>
+        <w:rPr>
+          <w:rFonts w:ascii="Arial" w:hAnsi="Arial" w:cs="Arial"/>
+          <w:sz w:val="24"/>
+          <w:szCs w:val="24"/>
+          <w:lang w:val="es-ES"/>
+        </w:rPr>
+        <w:t xml:space="preserve">. </w:t>
+      </w:r>
+    </w:p>
+    <w:p>
+      <w:pPr>
+        <w:pStyle w:val="Prrafodelista"/>
+        <w:jc w:val="both"/>
+        <w:rPr>
+          <w:rFonts w:ascii="Arial" w:hAnsi="Arial" w:cs="Arial"/>
+          <w:sz w:val="24"/>
+          <w:szCs w:val="24"/>
+          <w:lang w:val="es-ES"/>
+        </w:rPr>
+      </w:pPr>
+      <w:r>
+        <w:rPr>
+          <w:rFonts w:ascii="Arial" w:hAnsi="Arial" w:cs="Arial"/>
+          <w:b/>
+          <w:sz w:val="24"/>
+          <w:szCs w:val="24"/>
+          <w:lang w:val="es-ES"/>
+        </w:rPr>
+        <w:t>Descripción:</w:t>
+      </w:r>
+      <w:r>
+        <w:rPr>
+          <w:rFonts w:ascii="Arial" w:hAnsi="Arial" w:cs="Arial"/>
+          <w:sz w:val="24"/>
+          <w:szCs w:val="24"/>
+          <w:lang w:val="es-ES"/>
+        </w:rPr>
+        <w:t xml:space="preserve">  El usuario con rol </w:t>
+      </w:r>
+      <w:proofErr w:type="spellStart"/>
+      <w:r>
+        <w:rPr>
+          <w:rFonts w:ascii="Arial" w:hAnsi="Arial" w:cs="Arial"/>
+          <w:sz w:val="24"/>
+          <w:szCs w:val="24"/>
+          <w:lang w:val="es-ES"/>
+        </w:rPr>
+        <w:t>admin_super</w:t>
+      </w:r>
+      <w:proofErr w:type="spellEnd"/>
+      <w:r>
+        <w:rPr>
+          <w:rFonts w:ascii="Arial" w:hAnsi="Arial" w:cs="Arial"/>
+          <w:sz w:val="24"/>
+          <w:szCs w:val="24"/>
+          <w:lang w:val="es-ES"/>
+        </w:rPr>
+        <w:t xml:space="preserve"> o </w:t>
+      </w:r>
+      <w:proofErr w:type="spellStart"/>
+      <w:r>
+        <w:rPr>
+          <w:rFonts w:ascii="Arial" w:hAnsi="Arial" w:cs="Arial"/>
+          <w:sz w:val="24"/>
+          <w:szCs w:val="24"/>
+          <w:lang w:val="es-ES"/>
+        </w:rPr>
+        <w:t>admin_registrador</w:t>
+      </w:r>
+      <w:proofErr w:type="spellEnd"/>
+      <w:r>
+        <w:rPr>
+          <w:rFonts w:ascii="Arial" w:hAnsi="Arial" w:cs="Arial"/>
+          <w:sz w:val="24"/>
+          <w:szCs w:val="24"/>
+          <w:lang w:val="es-ES"/>
+        </w:rPr>
+        <w:t xml:space="preserve"> podrán listar todos los documentos</w:t>
+      </w:r>
+      <w:r>
+        <w:rPr>
+          <w:rFonts w:ascii="Arial" w:hAnsi="Arial" w:cs="Arial"/>
+          <w:sz w:val="24"/>
+          <w:szCs w:val="24"/>
+          <w:lang w:val="es-ES"/>
+        </w:rPr>
+        <w:t xml:space="preserve"> </w:t>
+      </w:r>
+      <w:r>
+        <w:rPr>
+          <w:rFonts w:ascii="Arial" w:hAnsi="Arial" w:cs="Arial"/>
+          <w:sz w:val="24"/>
+          <w:szCs w:val="24"/>
+          <w:lang w:val="es-ES"/>
+        </w:rPr>
+        <w:t xml:space="preserve">de un beneficiario en </w:t>
+      </w:r>
+      <w:r>
+        <w:rPr>
+          <w:rFonts w:ascii="Arial" w:hAnsi="Arial" w:cs="Arial"/>
+          <w:sz w:val="24"/>
+          <w:szCs w:val="24"/>
+          <w:lang w:val="es-ES"/>
+        </w:rPr>
+        <w:t>específico</w:t>
+      </w:r>
+      <w:r>
+        <w:rPr>
+          <w:rFonts w:ascii="Arial" w:hAnsi="Arial" w:cs="Arial"/>
+          <w:sz w:val="24"/>
+          <w:szCs w:val="24"/>
+          <w:lang w:val="es-ES"/>
+        </w:rPr>
+        <w:t xml:space="preserve"> registrados en el sistema. </w:t>
+      </w:r>
+    </w:p>
+    <w:p>
+      <w:pPr>
+        <w:pStyle w:val="Prrafodelista"/>
+        <w:jc w:val="both"/>
+        <w:rPr>
+          <w:rFonts w:ascii="Arial" w:hAnsi="Arial" w:cs="Arial"/>
+          <w:sz w:val="24"/>
+          <w:szCs w:val="24"/>
+          <w:lang w:val="es-ES"/>
+        </w:rPr>
+      </w:pPr>
+      <w:r>
+        <w:rPr>
+          <w:rFonts w:ascii="Arial" w:hAnsi="Arial" w:cs="Arial"/>
+          <w:b/>
+          <w:sz w:val="24"/>
+          <w:szCs w:val="24"/>
+          <w:lang w:val="es-ES"/>
+        </w:rPr>
+        <w:t>Ruta:</w:t>
+      </w:r>
+      <w:r>
+        <w:rPr>
+          <w:rFonts w:ascii="Arial" w:hAnsi="Arial" w:cs="Arial"/>
+          <w:sz w:val="24"/>
+          <w:szCs w:val="24"/>
+          <w:lang w:val="es-ES"/>
+        </w:rPr>
+        <w:t xml:space="preserve"> </w:t>
+      </w:r>
+      <w:r>
+        <w:rPr>
+          <w:rFonts w:ascii="Arial" w:hAnsi="Arial" w:cs="Arial"/>
+          <w:sz w:val="24"/>
+          <w:szCs w:val="24"/>
+          <w:lang w:val="es-ES"/>
+        </w:rPr>
+        <w:t>http://localhost:3000/document/beneficiary/14</w:t>
+      </w:r>
       <w:bookmarkStart w:id="0" w:name="_GoBack"/>
       <w:bookmarkEnd w:id="0"/>
-      <w:r>
-        <w:rPr>
-          <w:rFonts w:ascii="Arial" w:hAnsi="Arial" w:cs="Arial"/>
-          <w:sz w:val="24"/>
-          <w:szCs w:val="24"/>
-          <w:lang w:val="es-ES"/>
-        </w:rPr>
-        <w:t xml:space="preserve">ista </w:t>
-      </w:r>
-      <w:r>
-        <w:rPr>
-          <w:rFonts w:ascii="Arial" w:hAnsi="Arial" w:cs="Arial"/>
+    </w:p>
+    <w:p>
+      <w:pPr>
+        <w:pStyle w:val="Prrafodelista"/>
+        <w:jc w:val="both"/>
+        <w:rPr>
+          <w:rFonts w:ascii="Arial" w:hAnsi="Arial" w:cs="Arial"/>
+          <w:b/>
+          <w:sz w:val="24"/>
+          <w:szCs w:val="24"/>
+          <w:lang w:val="es-ES"/>
+        </w:rPr>
+      </w:pPr>
+      <w:r>
+        <w:rPr>
+          <w:rFonts w:ascii="Arial" w:hAnsi="Arial" w:cs="Arial"/>
+          <w:b/>
+          <w:sz w:val="24"/>
+          <w:szCs w:val="24"/>
+          <w:lang w:val="es-ES"/>
+        </w:rPr>
+        <w:t>Pre-</w:t>
+      </w:r>
+      <w:r>
+        <w:rPr>
+          <w:rFonts w:ascii="Arial" w:hAnsi="Arial" w:cs="Arial"/>
+          <w:b/>
+          <w:sz w:val="24"/>
+          <w:szCs w:val="24"/>
+          <w:lang w:val="es-ES"/>
+        </w:rPr>
+        <w:t>condiciones</w:t>
+      </w:r>
+      <w:r>
+        <w:rPr>
+          <w:rFonts w:ascii="Arial" w:hAnsi="Arial" w:cs="Arial"/>
+          <w:sz w:val="24"/>
+          <w:szCs w:val="24"/>
+          <w:lang w:val="es-ES"/>
+        </w:rPr>
+        <w:t>:</w:t>
+      </w:r>
+      <w:r>
+        <w:rPr>
+          <w:rFonts w:ascii="Arial" w:hAnsi="Arial" w:cs="Arial"/>
+          <w:b/>
+          <w:sz w:val="24"/>
+          <w:szCs w:val="24"/>
+          <w:lang w:val="es-ES"/>
+        </w:rPr>
+        <w:t xml:space="preserve"> </w:t>
+      </w:r>
+      <w:r>
+        <w:rPr>
+          <w:rFonts w:ascii="Arial" w:hAnsi="Arial" w:cs="Arial"/>
+          <w:sz w:val="24"/>
+          <w:szCs w:val="24"/>
+          <w:lang w:val="es-ES"/>
+        </w:rPr>
+        <w:t xml:space="preserve">El </w:t>
+      </w:r>
+      <w:r>
+        <w:rPr>
+          <w:rFonts w:ascii="Arial" w:hAnsi="Arial" w:cs="Arial"/>
+          <w:sz w:val="24"/>
+          <w:szCs w:val="24"/>
+          <w:lang w:val="es-ES"/>
+        </w:rPr>
+        <w:t xml:space="preserve">rol del usuario debe ser </w:t>
+      </w:r>
+      <w:proofErr w:type="spellStart"/>
+      <w:r>
+        <w:rPr>
+          <w:rFonts w:ascii="Arial" w:hAnsi="Arial" w:cs="Arial"/>
+          <w:sz w:val="24"/>
+          <w:szCs w:val="24"/>
+          <w:lang w:val="es-ES"/>
+        </w:rPr>
+        <w:t>admin_super</w:t>
+      </w:r>
+      <w:proofErr w:type="spellEnd"/>
+      <w:r>
+        <w:rPr>
+          <w:rFonts w:ascii="Arial" w:hAnsi="Arial" w:cs="Arial"/>
+          <w:sz w:val="24"/>
+          <w:szCs w:val="24"/>
+          <w:lang w:val="es-ES"/>
+        </w:rPr>
+        <w:t xml:space="preserve"> o </w:t>
+      </w:r>
+      <w:proofErr w:type="spellStart"/>
+      <w:r>
+        <w:rPr>
+          <w:rFonts w:ascii="Arial" w:hAnsi="Arial" w:cs="Arial"/>
+          <w:sz w:val="24"/>
+          <w:szCs w:val="24"/>
+          <w:lang w:val="es-ES"/>
+        </w:rPr>
+        <w:t>admin_registrador</w:t>
+      </w:r>
+      <w:proofErr w:type="spellEnd"/>
+      <w:r>
+        <w:rPr>
+          <w:rFonts w:ascii="Arial" w:hAnsi="Arial" w:cs="Arial"/>
+          <w:b/>
+          <w:sz w:val="24"/>
+          <w:szCs w:val="24"/>
+          <w:lang w:val="es-ES"/>
+        </w:rPr>
+        <w:t>.</w:t>
+      </w:r>
+    </w:p>
+    <w:p>
+      <w:pPr>
+        <w:pStyle w:val="Prrafodelista"/>
+        <w:jc w:val="both"/>
+        <w:rPr>
+          <w:rFonts w:ascii="Arial" w:hAnsi="Arial" w:cs="Arial"/>
+          <w:b/>
+          <w:sz w:val="24"/>
+          <w:szCs w:val="24"/>
+          <w:lang w:val="es-ES"/>
+        </w:rPr>
+      </w:pPr>
+      <w:r>
+        <w:rPr>
+          <w:rFonts w:ascii="Arial" w:hAnsi="Arial" w:cs="Arial"/>
+          <w:b/>
+          <w:sz w:val="24"/>
+          <w:szCs w:val="24"/>
+          <w:lang w:val="es-ES"/>
+        </w:rPr>
+        <w:t xml:space="preserve">Restricciones: </w:t>
+      </w:r>
+    </w:p>
+    <w:p>
+      <w:pPr>
+        <w:pStyle w:val="Prrafodelista"/>
+        <w:numPr>
+          <w:ilvl w:val="0"/>
+          <w:numId w:val="2"/>
+        </w:numPr>
+        <w:jc w:val="both"/>
+        <w:rPr>
+          <w:rFonts w:ascii="Arial" w:hAnsi="Arial" w:cs="Arial"/>
+          <w:sz w:val="24"/>
+          <w:szCs w:val="24"/>
+          <w:lang w:val="es-ES"/>
+        </w:rPr>
+      </w:pPr>
+      <w:r>
+        <w:rPr>
+          <w:rFonts w:ascii="Arial" w:hAnsi="Arial" w:cs="Arial"/>
+          <w:sz w:val="24"/>
+          <w:szCs w:val="24"/>
+          <w:lang w:val="es-ES"/>
+        </w:rPr>
+        <w:t>Si e</w:t>
+      </w:r>
+      <w:r>
+        <w:rPr>
+          <w:rFonts w:ascii="Arial" w:hAnsi="Arial" w:cs="Arial"/>
+          <w:sz w:val="24"/>
+          <w:szCs w:val="24"/>
+          <w:lang w:val="es-ES"/>
+        </w:rPr>
+        <w:t xml:space="preserve">l </w:t>
+      </w:r>
+      <w:r>
+        <w:rPr>
+          <w:rFonts w:ascii="Arial" w:hAnsi="Arial" w:cs="Arial"/>
+          <w:sz w:val="24"/>
+          <w:szCs w:val="24"/>
+          <w:lang w:val="es-ES"/>
+        </w:rPr>
+        <w:t xml:space="preserve">rol del usuario es diferente a </w:t>
+      </w:r>
+      <w:proofErr w:type="spellStart"/>
+      <w:r>
+        <w:rPr>
+          <w:rFonts w:ascii="Arial" w:hAnsi="Arial" w:cs="Arial"/>
+          <w:sz w:val="24"/>
+          <w:szCs w:val="24"/>
+          <w:lang w:val="es-ES"/>
+        </w:rPr>
+        <w:t>admin_super</w:t>
+      </w:r>
+      <w:proofErr w:type="spellEnd"/>
+      <w:r>
+        <w:rPr>
+          <w:rFonts w:ascii="Arial" w:hAnsi="Arial" w:cs="Arial"/>
+          <w:sz w:val="24"/>
+          <w:szCs w:val="24"/>
+          <w:lang w:val="es-ES"/>
+        </w:rPr>
+        <w:t xml:space="preserve"> o </w:t>
+      </w:r>
+      <w:proofErr w:type="spellStart"/>
+      <w:r>
+        <w:rPr>
+          <w:rFonts w:ascii="Arial" w:hAnsi="Arial" w:cs="Arial"/>
+          <w:sz w:val="24"/>
+          <w:szCs w:val="24"/>
+          <w:lang w:val="es-ES"/>
+        </w:rPr>
+        <w:t>admin_registrador</w:t>
+      </w:r>
+      <w:proofErr w:type="spellEnd"/>
+      <w:r>
+        <w:rPr>
+          <w:rFonts w:ascii="Arial" w:hAnsi="Arial" w:cs="Arial"/>
+          <w:sz w:val="24"/>
+          <w:szCs w:val="24"/>
+          <w:lang w:val="es-ES"/>
+        </w:rPr>
+        <w:t>.</w:t>
+      </w:r>
+      <w:r>
+        <w:rPr>
+          <w:rFonts w:ascii="Arial" w:hAnsi="Arial" w:cs="Arial"/>
+          <w:sz w:val="24"/>
+          <w:szCs w:val="24"/>
+          <w:lang w:val="es-ES"/>
+        </w:rPr>
+        <w:t xml:space="preserve"> </w:t>
+      </w:r>
+    </w:p>
+    <w:p>
+      <w:pPr>
+        <w:pStyle w:val="Prrafodelista"/>
+        <w:jc w:val="both"/>
+        <w:rPr>
+          <w:rFonts w:ascii="Arial" w:hAnsi="Arial" w:cs="Arial"/>
+          <w:b/>
+          <w:sz w:val="24"/>
+          <w:szCs w:val="24"/>
+          <w:lang w:val="es-ES"/>
+        </w:rPr>
+      </w:pPr>
+      <w:r>
+        <w:rPr>
+          <w:rFonts w:ascii="Arial" w:hAnsi="Arial" w:cs="Arial"/>
+          <w:b/>
+          <w:sz w:val="24"/>
+          <w:szCs w:val="24"/>
+          <w:lang w:val="es-ES"/>
+        </w:rPr>
+        <w:t xml:space="preserve">Pruebas: </w:t>
+      </w:r>
+    </w:p>
+    <w:p>
+      <w:pPr>
+        <w:pStyle w:val="Prrafodelista"/>
+        <w:numPr>
+          <w:ilvl w:val="0"/>
+          <w:numId w:val="2"/>
+        </w:numPr>
+        <w:jc w:val="both"/>
+        <w:rPr>
+          <w:rFonts w:ascii="Arial" w:hAnsi="Arial" w:cs="Arial"/>
+          <w:sz w:val="24"/>
+          <w:szCs w:val="24"/>
+          <w:lang w:val="es-ES"/>
+        </w:rPr>
+      </w:pPr>
+      <w:r>
+        <w:rPr>
+          <w:rFonts w:ascii="Arial" w:hAnsi="Arial" w:cs="Arial"/>
+          <w:b/>
+          <w:sz w:val="24"/>
+          <w:szCs w:val="24"/>
+          <w:lang w:val="es-ES"/>
+        </w:rPr>
+        <w:t>Listar</w:t>
+      </w:r>
+      <w:r>
+        <w:rPr>
+          <w:rFonts w:ascii="Arial" w:hAnsi="Arial" w:cs="Arial"/>
+          <w:b/>
+          <w:sz w:val="24"/>
+          <w:szCs w:val="24"/>
+          <w:lang w:val="es-ES"/>
+        </w:rPr>
+        <w:t xml:space="preserve"> </w:t>
+      </w:r>
+      <w:r>
+        <w:rPr>
+          <w:rFonts w:ascii="Arial" w:hAnsi="Arial" w:cs="Arial"/>
+          <w:b/>
           <w:sz w:val="24"/>
           <w:szCs w:val="24"/>
           <w:lang w:val="es-ES"/>
@@ -9973,8 +10500,314 @@
           <w:szCs w:val="24"/>
           <w:lang w:val="es-ES"/>
         </w:rPr>
+        <w:t xml:space="preserve"> (Usuario rol </w:t>
+      </w:r>
+      <w:proofErr w:type="spellStart"/>
+      <w:r>
+        <w:rPr>
+          <w:rFonts w:ascii="Arial" w:hAnsi="Arial" w:cs="Arial"/>
+          <w:sz w:val="24"/>
+          <w:szCs w:val="24"/>
+          <w:lang w:val="es-ES"/>
+        </w:rPr>
+        <w:t>admin_super</w:t>
+      </w:r>
+      <w:proofErr w:type="spellEnd"/>
+      <w:r>
+        <w:rPr>
+          <w:rFonts w:ascii="Arial" w:hAnsi="Arial" w:cs="Arial"/>
+          <w:sz w:val="24"/>
+          <w:szCs w:val="24"/>
+          <w:lang w:val="es-ES"/>
+        </w:rPr>
+        <w:t>)</w:t>
+      </w:r>
+    </w:p>
+    <w:p>
+      <w:pPr>
+        <w:pStyle w:val="Prrafodelista"/>
+        <w:ind w:left="1440"/>
+        <w:jc w:val="both"/>
+        <w:rPr>
+          <w:rFonts w:ascii="Arial" w:hAnsi="Arial" w:cs="Arial"/>
+          <w:sz w:val="24"/>
+          <w:szCs w:val="24"/>
+          <w:lang w:val="es-ES"/>
+        </w:rPr>
+      </w:pPr>
+      <w:r>
+        <w:rPr>
+          <w:rFonts w:ascii="Arial" w:hAnsi="Arial" w:cs="Arial"/>
+          <w:b/>
+          <w:sz w:val="24"/>
+          <w:szCs w:val="24"/>
+          <w:lang w:val="es-ES"/>
+        </w:rPr>
+        <w:t>R:</w:t>
+      </w:r>
+      <w:r>
+        <w:rPr>
+          <w:rFonts w:ascii="Arial" w:hAnsi="Arial" w:cs="Arial"/>
+          <w:sz w:val="24"/>
+          <w:szCs w:val="24"/>
+          <w:lang w:val="es-ES"/>
+        </w:rPr>
+        <w:t xml:space="preserve"> Lista documentos</w:t>
+      </w:r>
+      <w:r>
+        <w:rPr>
+          <w:rFonts w:ascii="Arial" w:hAnsi="Arial" w:cs="Arial"/>
+          <w:sz w:val="24"/>
+          <w:szCs w:val="24"/>
+          <w:lang w:val="es-ES"/>
+        </w:rPr>
         <w:t>.</w:t>
       </w:r>
+    </w:p>
+    <w:p>
+      <w:pPr>
+        <w:pStyle w:val="Prrafodelista"/>
+        <w:numPr>
+          <w:ilvl w:val="0"/>
+          <w:numId w:val="2"/>
+        </w:numPr>
+        <w:jc w:val="both"/>
+        <w:rPr>
+          <w:rFonts w:ascii="Arial" w:hAnsi="Arial" w:cs="Arial"/>
+          <w:sz w:val="24"/>
+          <w:szCs w:val="24"/>
+          <w:lang w:val="es-ES"/>
+        </w:rPr>
+      </w:pPr>
+      <w:r>
+        <w:rPr>
+          <w:rFonts w:ascii="Arial" w:hAnsi="Arial" w:cs="Arial"/>
+          <w:b/>
+          <w:sz w:val="24"/>
+          <w:szCs w:val="24"/>
+          <w:lang w:val="es-ES"/>
+        </w:rPr>
+        <w:t>Listar</w:t>
+      </w:r>
+      <w:r>
+        <w:rPr>
+          <w:rFonts w:ascii="Arial" w:hAnsi="Arial" w:cs="Arial"/>
+          <w:b/>
+          <w:sz w:val="24"/>
+          <w:szCs w:val="24"/>
+          <w:lang w:val="es-ES"/>
+        </w:rPr>
+        <w:t xml:space="preserve"> </w:t>
+      </w:r>
+      <w:r>
+        <w:rPr>
+          <w:rFonts w:ascii="Arial" w:hAnsi="Arial" w:cs="Arial"/>
+          <w:b/>
+          <w:sz w:val="24"/>
+          <w:szCs w:val="24"/>
+          <w:lang w:val="es-ES"/>
+        </w:rPr>
+        <w:t>documentos</w:t>
+      </w:r>
+      <w:r>
+        <w:rPr>
+          <w:rFonts w:ascii="Arial" w:hAnsi="Arial" w:cs="Arial"/>
+          <w:sz w:val="24"/>
+          <w:szCs w:val="24"/>
+          <w:lang w:val="es-ES"/>
+        </w:rPr>
+        <w:t xml:space="preserve"> (Usuario rol </w:t>
+      </w:r>
+      <w:proofErr w:type="spellStart"/>
+      <w:r>
+        <w:rPr>
+          <w:rFonts w:ascii="Arial" w:hAnsi="Arial" w:cs="Arial"/>
+          <w:sz w:val="24"/>
+          <w:szCs w:val="24"/>
+          <w:lang w:val="es-ES"/>
+        </w:rPr>
+        <w:t>admin_registrador</w:t>
+      </w:r>
+      <w:proofErr w:type="spellEnd"/>
+      <w:r>
+        <w:rPr>
+          <w:rFonts w:ascii="Arial" w:hAnsi="Arial" w:cs="Arial"/>
+          <w:sz w:val="24"/>
+          <w:szCs w:val="24"/>
+          <w:lang w:val="es-ES"/>
+        </w:rPr>
+        <w:t>)</w:t>
+      </w:r>
+    </w:p>
+    <w:p>
+      <w:pPr>
+        <w:pStyle w:val="Prrafodelista"/>
+        <w:ind w:left="1440"/>
+        <w:jc w:val="both"/>
+        <w:rPr>
+          <w:rFonts w:ascii="Arial" w:hAnsi="Arial" w:cs="Arial"/>
+          <w:sz w:val="24"/>
+          <w:szCs w:val="24"/>
+          <w:lang w:val="es-ES"/>
+        </w:rPr>
+      </w:pPr>
+      <w:r>
+        <w:rPr>
+          <w:rFonts w:ascii="Arial" w:hAnsi="Arial" w:cs="Arial"/>
+          <w:b/>
+          <w:sz w:val="24"/>
+          <w:szCs w:val="24"/>
+          <w:lang w:val="es-ES"/>
+        </w:rPr>
+        <w:t>R:</w:t>
+      </w:r>
+      <w:r>
+        <w:rPr>
+          <w:rFonts w:ascii="Arial" w:hAnsi="Arial" w:cs="Arial"/>
+          <w:sz w:val="24"/>
+          <w:szCs w:val="24"/>
+          <w:lang w:val="es-ES"/>
+        </w:rPr>
+        <w:t xml:space="preserve"> Lista documentos</w:t>
+      </w:r>
+      <w:r>
+        <w:rPr>
+          <w:rFonts w:ascii="Arial" w:hAnsi="Arial" w:cs="Arial"/>
+          <w:sz w:val="24"/>
+          <w:szCs w:val="24"/>
+          <w:lang w:val="es-ES"/>
+        </w:rPr>
+        <w:t>.</w:t>
+      </w:r>
+    </w:p>
+    <w:p>
+      <w:pPr>
+        <w:pStyle w:val="Prrafodelista"/>
+        <w:numPr>
+          <w:ilvl w:val="0"/>
+          <w:numId w:val="2"/>
+        </w:numPr>
+        <w:jc w:val="both"/>
+        <w:rPr>
+          <w:rFonts w:ascii="Arial" w:hAnsi="Arial" w:cs="Arial"/>
+          <w:sz w:val="24"/>
+          <w:szCs w:val="24"/>
+          <w:lang w:val="es-ES"/>
+        </w:rPr>
+      </w:pPr>
+      <w:r>
+        <w:rPr>
+          <w:rFonts w:ascii="Arial" w:hAnsi="Arial" w:cs="Arial"/>
+          <w:b/>
+          <w:sz w:val="24"/>
+          <w:szCs w:val="24"/>
+          <w:lang w:val="es-ES"/>
+        </w:rPr>
+        <w:t>Listar</w:t>
+      </w:r>
+      <w:r>
+        <w:rPr>
+          <w:rFonts w:ascii="Arial" w:hAnsi="Arial" w:cs="Arial"/>
+          <w:b/>
+          <w:sz w:val="24"/>
+          <w:szCs w:val="24"/>
+          <w:lang w:val="es-ES"/>
+        </w:rPr>
+        <w:t xml:space="preserve"> </w:t>
+      </w:r>
+      <w:r>
+        <w:rPr>
+          <w:rFonts w:ascii="Arial" w:hAnsi="Arial" w:cs="Arial"/>
+          <w:b/>
+          <w:sz w:val="24"/>
+          <w:szCs w:val="24"/>
+          <w:lang w:val="es-ES"/>
+        </w:rPr>
+        <w:t>documentos</w:t>
+      </w:r>
+      <w:r>
+        <w:rPr>
+          <w:rFonts w:ascii="Arial" w:hAnsi="Arial" w:cs="Arial"/>
+          <w:sz w:val="24"/>
+          <w:szCs w:val="24"/>
+          <w:lang w:val="es-ES"/>
+        </w:rPr>
+        <w:t xml:space="preserve"> (Usuario rol </w:t>
+      </w:r>
+      <w:proofErr w:type="spellStart"/>
+      <w:r>
+        <w:rPr>
+          <w:rFonts w:ascii="Arial" w:hAnsi="Arial" w:cs="Arial"/>
+          <w:sz w:val="24"/>
+          <w:szCs w:val="24"/>
+          <w:lang w:val="es-ES"/>
+        </w:rPr>
+        <w:t>admin_lector</w:t>
+      </w:r>
+      <w:proofErr w:type="spellEnd"/>
+      <w:r>
+        <w:rPr>
+          <w:rFonts w:ascii="Arial" w:hAnsi="Arial" w:cs="Arial"/>
+          <w:sz w:val="24"/>
+          <w:szCs w:val="24"/>
+          <w:lang w:val="es-ES"/>
+        </w:rPr>
+        <w:t>)</w:t>
+      </w:r>
+    </w:p>
+    <w:p>
+      <w:pPr>
+        <w:pStyle w:val="Prrafodelista"/>
+        <w:ind w:left="1440"/>
+        <w:jc w:val="both"/>
+        <w:rPr>
+          <w:rFonts w:ascii="Arial" w:hAnsi="Arial" w:cs="Arial"/>
+          <w:sz w:val="24"/>
+          <w:szCs w:val="24"/>
+          <w:lang w:val="es-ES"/>
+        </w:rPr>
+      </w:pPr>
+      <w:r>
+        <w:rPr>
+          <w:rFonts w:ascii="Arial" w:hAnsi="Arial" w:cs="Arial"/>
+          <w:b/>
+          <w:sz w:val="24"/>
+          <w:szCs w:val="24"/>
+          <w:lang w:val="es-ES"/>
+        </w:rPr>
+        <w:t>R:</w:t>
+      </w:r>
+      <w:r>
+        <w:rPr>
+          <w:rFonts w:ascii="Arial" w:hAnsi="Arial" w:cs="Arial"/>
+          <w:sz w:val="24"/>
+          <w:szCs w:val="24"/>
+          <w:lang w:val="es-ES"/>
+        </w:rPr>
+        <w:t xml:space="preserve"> No lista documentos</w:t>
+      </w:r>
+      <w:r>
+        <w:rPr>
+          <w:rFonts w:ascii="Arial" w:hAnsi="Arial" w:cs="Arial"/>
+          <w:sz w:val="24"/>
+          <w:szCs w:val="24"/>
+          <w:lang w:val="es-ES"/>
+        </w:rPr>
+        <w:t>.</w:t>
+      </w:r>
+    </w:p>
+    <w:p>
+      <w:pPr>
+        <w:pStyle w:val="Prrafodelista"/>
+        <w:ind w:left="1440"/>
+        <w:jc w:val="both"/>
+        <w:rPr>
+          <w:rFonts w:ascii="Arial" w:hAnsi="Arial" w:cs="Arial"/>
+          <w:sz w:val="24"/>
+          <w:szCs w:val="24"/>
+          <w:lang w:val="es-ES"/>
+        </w:rPr>
+      </w:pPr>
     </w:p>
     <w:p>
       <w:pPr>

</xml_diff>